<commit_message>
Rapport : partie SDD
</commit_message>
<xml_diff>
--- a/Rapport.docx
+++ b/Rapport.docx
@@ -77,7 +77,7 @@
         <w:rPr>
           <w:sz w:val="28"/>
         </w:rPr>
-        <w:t>F#</w:t>
+        <w:t>F7</w:t>
       </w:r>
     </w:p>
     <w:p>
@@ -4132,27 +4132,4237 @@
       <w:bookmarkEnd w:id="2"/>
     </w:p>
     <w:p/>
+    <w:p>
+      <w:pPr>
+        <w:jc w:val="both"/>
+      </w:pPr>
+      <w:r>
+        <w:t xml:space="preserve">Nous avons utilisé deux classes afin d’encapsuler les données fournies par le fichier d’entrée. Ces classes sont : </w:t>
+      </w:r>
+      <w:r>
+        <w:rPr>
+          <w:i/>
+        </w:rPr>
+        <w:t>Analyzer</w:t>
+      </w:r>
+      <w:r>
+        <w:rPr>
+          <w:i/>
+        </w:rPr>
+        <w:t xml:space="preserve"> </w:t>
+      </w:r>
+      <w:r>
+        <w:t xml:space="preserve">et </w:t>
+      </w:r>
+      <w:r>
+        <w:rPr>
+          <w:i/>
+        </w:rPr>
+        <w:t>Symbol.</w:t>
+      </w:r>
+    </w:p>
+    <w:p>
+      <w:pPr>
+        <w:jc w:val="both"/>
+      </w:pPr>
+      <w:r>
+        <w:t xml:space="preserve">La première, </w:t>
+      </w:r>
+      <w:r>
+        <w:rPr>
+          <w:b/>
+          <w:i/>
+        </w:rPr>
+        <w:t>Analyzer</w:t>
+      </w:r>
+      <w:r>
+        <w:t>, nous permet de stocker par exemple, le nom de l’axiome et la grammaire donnée par le fichier d’entrée. Elle nous permet également de regrouper de nombreuses fonctions qui permettront de trouver les premiers et les suivants d’un symbole non-terminal, ainsi que de créer la table d’analyse.</w:t>
+      </w:r>
+    </w:p>
+    <w:p>
+      <w:r>
+        <w:rPr>
+          <w:noProof/>
+          <w:lang w:eastAsia="fr-FR"/>
+        </w:rPr>
+        <mc:AlternateContent>
+          <mc:Choice Requires="wpc">
+            <w:drawing>
+              <wp:anchor distT="0" distB="0" distL="114300" distR="114300" simplePos="0" relativeHeight="251709440" behindDoc="1" locked="0" layoutInCell="1" allowOverlap="1">
+                <wp:simplePos x="0" y="0"/>
+                <wp:positionH relativeFrom="margin">
+                  <wp:align>left</wp:align>
+                </wp:positionH>
+                <wp:positionV relativeFrom="paragraph">
+                  <wp:posOffset>6350</wp:posOffset>
+                </wp:positionV>
+                <wp:extent cx="2762250" cy="2940685"/>
+                <wp:effectExtent l="0" t="0" r="0" b="0"/>
+                <wp:wrapSquare wrapText="bothSides"/>
+                <wp:docPr id="9" name="Zone de dessin 9"/>
+                <wp:cNvGraphicFramePr>
+                  <a:graphicFrameLocks xmlns:a="http://schemas.openxmlformats.org/drawingml/2006/main" noChangeAspect="1"/>
+                </wp:cNvGraphicFramePr>
+                <a:graphic xmlns:a="http://schemas.openxmlformats.org/drawingml/2006/main">
+                  <a:graphicData uri="http://schemas.microsoft.com/office/word/2010/wordprocessingCanvas">
+                    <wpc:wpc>
+                      <wpc:bg/>
+                      <wpc:whole/>
+                      <wps:wsp>
+                        <wps:cNvPr id="15" name="Organigramme : Procédé 15"/>
+                        <wps:cNvSpPr/>
+                        <wps:spPr>
+                          <a:xfrm>
+                            <a:off x="9525" y="9526"/>
+                            <a:ext cx="2714625" cy="2895600"/>
+                          </a:xfrm>
+                          <a:prstGeom prst="flowChartProcess">
+                            <a:avLst/>
+                          </a:prstGeom>
+                        </wps:spPr>
+                        <wps:style>
+                          <a:lnRef idx="1">
+                            <a:schemeClr val="accent2"/>
+                          </a:lnRef>
+                          <a:fillRef idx="2">
+                            <a:schemeClr val="accent2"/>
+                          </a:fillRef>
+                          <a:effectRef idx="1">
+                            <a:schemeClr val="accent2"/>
+                          </a:effectRef>
+                          <a:fontRef idx="minor">
+                            <a:schemeClr val="dk1"/>
+                          </a:fontRef>
+                        </wps:style>
+                        <wps:bodyPr rot="0" spcFirstLastPara="0" vertOverflow="overflow" horzOverflow="overflow" vert="horz" wrap="square" lIns="91440" tIns="45720" rIns="91440" bIns="45720" numCol="1" spcCol="0" rtlCol="0" fromWordArt="0" anchor="ctr" anchorCtr="0" forceAA="0" compatLnSpc="1">
+                          <a:prstTxWarp prst="textNoShape">
+                            <a:avLst/>
+                          </a:prstTxWarp>
+                          <a:noAutofit/>
+                        </wps:bodyPr>
+                      </wps:wsp>
+                      <wps:wsp>
+                        <wps:cNvPr id="16" name="Zone de texte 16"/>
+                        <wps:cNvSpPr txBox="1"/>
+                        <wps:spPr>
+                          <a:xfrm>
+                            <a:off x="0" y="1"/>
+                            <a:ext cx="762000" cy="257175"/>
+                          </a:xfrm>
+                          <a:prstGeom prst="rect">
+                            <a:avLst/>
+                          </a:prstGeom>
+                          <a:noFill/>
+                          <a:ln w="6350">
+                            <a:noFill/>
+                          </a:ln>
+                        </wps:spPr>
+                        <wps:txbx>
+                          <w:txbxContent>
+                            <w:p>
+                              <w:pPr>
+                                <w:rPr>
+                                  <w:b/>
+                                </w:rPr>
+                              </w:pPr>
+                              <w:r>
+                                <w:rPr>
+                                  <w:b/>
+                                </w:rPr>
+                                <w:t>Analyzer</w:t>
+                              </w:r>
+                            </w:p>
+                          </w:txbxContent>
+                        </wps:txbx>
+                        <wps:bodyPr rot="0" spcFirstLastPara="0" vertOverflow="overflow" horzOverflow="overflow" vert="horz" wrap="square" lIns="91440" tIns="45720" rIns="91440" bIns="45720" numCol="1" spcCol="0" rtlCol="0" fromWordArt="0" anchor="t" anchorCtr="0" forceAA="0" compatLnSpc="1">
+                          <a:prstTxWarp prst="textNoShape">
+                            <a:avLst/>
+                          </a:prstTxWarp>
+                          <a:noAutofit/>
+                        </wps:bodyPr>
+                      </wps:wsp>
+                      <wps:wsp>
+                        <wps:cNvPr id="26" name="Organigramme : Alternative 26"/>
+                        <wps:cNvSpPr/>
+                        <wps:spPr>
+                          <a:xfrm>
+                            <a:off x="333375" y="447676"/>
+                            <a:ext cx="1447800" cy="333375"/>
+                          </a:xfrm>
+                          <a:prstGeom prst="flowChartAlternateProcess">
+                            <a:avLst/>
+                          </a:prstGeom>
+                        </wps:spPr>
+                        <wps:style>
+                          <a:lnRef idx="1">
+                            <a:schemeClr val="accent1"/>
+                          </a:lnRef>
+                          <a:fillRef idx="2">
+                            <a:schemeClr val="accent1"/>
+                          </a:fillRef>
+                          <a:effectRef idx="1">
+                            <a:schemeClr val="accent1"/>
+                          </a:effectRef>
+                          <a:fontRef idx="minor">
+                            <a:schemeClr val="dk1"/>
+                          </a:fontRef>
+                        </wps:style>
+                        <wps:txbx>
+                          <w:txbxContent>
+                            <w:p>
+                              <w:pPr>
+                                <w:jc w:val="center"/>
+                              </w:pPr>
+                              <w:r>
+                                <w:t>String _</w:t>
+                              </w:r>
+                              <w:proofErr w:type="spellStart"/>
+                              <w:r>
+                                <w:t>startSymbol</w:t>
+                              </w:r>
+                              <w:proofErr w:type="spellEnd"/>
+                            </w:p>
+                          </w:txbxContent>
+                        </wps:txbx>
+                        <wps:bodyPr rot="0" spcFirstLastPara="0" vertOverflow="overflow" horzOverflow="overflow" vert="horz" wrap="square" lIns="91440" tIns="45720" rIns="91440" bIns="45720" numCol="1" spcCol="0" rtlCol="0" fromWordArt="0" anchor="ctr" anchorCtr="0" forceAA="0" compatLnSpc="1">
+                          <a:prstTxWarp prst="textNoShape">
+                            <a:avLst/>
+                          </a:prstTxWarp>
+                          <a:noAutofit/>
+                        </wps:bodyPr>
+                      </wps:wsp>
+                      <wps:wsp>
+                        <wps:cNvPr id="51" name="Organigramme : Alternative 51"/>
+                        <wps:cNvSpPr/>
+                        <wps:spPr>
+                          <a:xfrm>
+                            <a:off x="323849" y="837226"/>
+                            <a:ext cx="2228851" cy="286725"/>
+                          </a:xfrm>
+                          <a:prstGeom prst="flowChartAlternateProcess">
+                            <a:avLst/>
+                          </a:prstGeom>
+                          <a:ln/>
+                        </wps:spPr>
+                        <wps:style>
+                          <a:lnRef idx="1">
+                            <a:schemeClr val="accent4"/>
+                          </a:lnRef>
+                          <a:fillRef idx="2">
+                            <a:schemeClr val="accent4"/>
+                          </a:fillRef>
+                          <a:effectRef idx="1">
+                            <a:schemeClr val="accent4"/>
+                          </a:effectRef>
+                          <a:fontRef idx="minor">
+                            <a:schemeClr val="dk1"/>
+                          </a:fontRef>
+                        </wps:style>
+                        <wps:txbx>
+                          <w:txbxContent>
+                            <w:p>
+                              <w:pPr>
+                                <w:pStyle w:val="NormalWeb"/>
+                                <w:spacing w:before="0" w:beforeAutospacing="0" w:after="160" w:afterAutospacing="0" w:line="256" w:lineRule="auto"/>
+                                <w:jc w:val="center"/>
+                                <w:rPr>
+                                  <w:rFonts w:asciiTheme="minorHAnsi" w:hAnsiTheme="minorHAnsi" w:cstheme="minorHAnsi"/>
+                                </w:rPr>
+                              </w:pPr>
+                              <w:proofErr w:type="spellStart"/>
+                              <w:r>
+                                <w:rPr>
+                                  <w:rFonts w:asciiTheme="minorHAnsi" w:eastAsia="Calibri" w:hAnsiTheme="minorHAnsi" w:cstheme="minorHAnsi"/>
+                                  <w:sz w:val="22"/>
+                                  <w:szCs w:val="22"/>
+                                </w:rPr>
+                                <w:t>Map</w:t>
+                              </w:r>
+                              <w:proofErr w:type="spellEnd"/>
+                              <w:r>
+                                <w:rPr>
+                                  <w:rFonts w:asciiTheme="minorHAnsi" w:eastAsia="Calibri" w:hAnsiTheme="minorHAnsi" w:cstheme="minorHAnsi"/>
+                                  <w:sz w:val="22"/>
+                                  <w:szCs w:val="22"/>
+                                </w:rPr>
+                                <w:t>&lt;String, Symbol*&gt; _</w:t>
+                              </w:r>
+                              <w:proofErr w:type="spellStart"/>
+                              <w:r>
+                                <w:rPr>
+                                  <w:rFonts w:asciiTheme="minorHAnsi" w:eastAsia="Calibri" w:hAnsiTheme="minorHAnsi" w:cstheme="minorHAnsi"/>
+                                  <w:sz w:val="22"/>
+                                  <w:szCs w:val="22"/>
+                                </w:rPr>
+                                <w:t>grammar</w:t>
+                              </w:r>
+                              <w:proofErr w:type="spellEnd"/>
+                            </w:p>
+                          </w:txbxContent>
+                        </wps:txbx>
+                        <wps:bodyPr rot="0" spcFirstLastPara="0" vert="horz" wrap="square" lIns="91440" tIns="45720" rIns="91440" bIns="45720" numCol="1" spcCol="0" rtlCol="0" fromWordArt="0" anchor="ctr" anchorCtr="0" forceAA="0" compatLnSpc="1">
+                          <a:prstTxWarp prst="textNoShape">
+                            <a:avLst/>
+                          </a:prstTxWarp>
+                          <a:noAutofit/>
+                        </wps:bodyPr>
+                      </wps:wsp>
+                      <wps:wsp>
+                        <wps:cNvPr id="53" name="Organigramme : Alternative 53"/>
+                        <wps:cNvSpPr/>
+                        <wps:spPr>
+                          <a:xfrm>
+                            <a:off x="342900" y="1170601"/>
+                            <a:ext cx="2228850" cy="286385"/>
+                          </a:xfrm>
+                          <a:prstGeom prst="flowChartAlternateProcess">
+                            <a:avLst/>
+                          </a:prstGeom>
+                          <a:ln/>
+                        </wps:spPr>
+                        <wps:style>
+                          <a:lnRef idx="1">
+                            <a:schemeClr val="accent6"/>
+                          </a:lnRef>
+                          <a:fillRef idx="2">
+                            <a:schemeClr val="accent6"/>
+                          </a:fillRef>
+                          <a:effectRef idx="1">
+                            <a:schemeClr val="accent6"/>
+                          </a:effectRef>
+                          <a:fontRef idx="minor">
+                            <a:schemeClr val="dk1"/>
+                          </a:fontRef>
+                        </wps:style>
+                        <wps:txbx>
+                          <w:txbxContent>
+                            <w:p>
+                              <w:pPr>
+                                <w:pStyle w:val="NormalWeb"/>
+                                <w:spacing w:before="0" w:beforeAutospacing="0" w:after="160" w:afterAutospacing="0" w:line="254" w:lineRule="auto"/>
+                                <w:jc w:val="center"/>
+                                <w:rPr>
+                                  <w:rFonts w:asciiTheme="minorHAnsi" w:hAnsiTheme="minorHAnsi" w:cstheme="minorHAnsi"/>
+                                </w:rPr>
+                              </w:pPr>
+                              <w:proofErr w:type="spellStart"/>
+                              <w:r>
+                                <w:rPr>
+                                  <w:rFonts w:asciiTheme="minorHAnsi" w:eastAsia="Calibri" w:hAnsiTheme="minorHAnsi" w:cstheme="minorHAnsi"/>
+                                  <w:sz w:val="22"/>
+                                  <w:szCs w:val="22"/>
+                                </w:rPr>
+                                <w:t>Vector</w:t>
+                              </w:r>
+                              <w:proofErr w:type="spellEnd"/>
+                              <w:r>
+                                <w:rPr>
+                                  <w:rFonts w:asciiTheme="minorHAnsi" w:eastAsia="Calibri" w:hAnsiTheme="minorHAnsi" w:cstheme="minorHAnsi"/>
+                                  <w:sz w:val="22"/>
+                                  <w:szCs w:val="22"/>
+                                </w:rPr>
+                                <w:t>&lt;String&gt; _</w:t>
+                              </w:r>
+                              <w:proofErr w:type="spellStart"/>
+                              <w:r>
+                                <w:rPr>
+                                  <w:rFonts w:asciiTheme="minorHAnsi" w:eastAsia="Calibri" w:hAnsiTheme="minorHAnsi" w:cstheme="minorHAnsi"/>
+                                  <w:sz w:val="22"/>
+                                  <w:szCs w:val="22"/>
+                                </w:rPr>
+                                <w:t>orderedSymbols</w:t>
+                              </w:r>
+                              <w:proofErr w:type="spellEnd"/>
+                            </w:p>
+                          </w:txbxContent>
+                        </wps:txbx>
+                        <wps:bodyPr rot="0" spcFirstLastPara="0" vert="horz" wrap="square" lIns="91440" tIns="45720" rIns="91440" bIns="45720" numCol="1" spcCol="0" rtlCol="0" fromWordArt="0" anchor="ctr" anchorCtr="0" forceAA="0" compatLnSpc="1">
+                          <a:prstTxWarp prst="textNoShape">
+                            <a:avLst/>
+                          </a:prstTxWarp>
+                          <a:noAutofit/>
+                        </wps:bodyPr>
+                      </wps:wsp>
+                      <wps:wsp>
+                        <wps:cNvPr id="56" name="Organigramme : Alternative 56"/>
+                        <wps:cNvSpPr/>
+                        <wps:spPr>
+                          <a:xfrm>
+                            <a:off x="333375" y="1837351"/>
+                            <a:ext cx="2344125" cy="924900"/>
+                          </a:xfrm>
+                          <a:prstGeom prst="flowChartAlternateProcess">
+                            <a:avLst/>
+                          </a:prstGeom>
+                          <a:ln/>
+                        </wps:spPr>
+                        <wps:style>
+                          <a:lnRef idx="1">
+                            <a:schemeClr val="accent5"/>
+                          </a:lnRef>
+                          <a:fillRef idx="2">
+                            <a:schemeClr val="accent5"/>
+                          </a:fillRef>
+                          <a:effectRef idx="1">
+                            <a:schemeClr val="accent5"/>
+                          </a:effectRef>
+                          <a:fontRef idx="minor">
+                            <a:schemeClr val="dk1"/>
+                          </a:fontRef>
+                        </wps:style>
+                        <wps:txbx>
+                          <w:txbxContent>
+                            <w:p>
+                              <w:pPr>
+                                <w:pStyle w:val="NormalWeb"/>
+                                <w:spacing w:before="0" w:beforeAutospacing="0" w:after="160" w:afterAutospacing="0" w:line="252" w:lineRule="auto"/>
+                                <w:jc w:val="center"/>
+                                <w:rPr>
+                                  <w:rFonts w:asciiTheme="minorHAnsi" w:hAnsiTheme="minorHAnsi" w:cstheme="minorHAnsi"/>
+                                  <w:i/>
+                                  <w:lang w:val="en-US"/>
+                                </w:rPr>
+                              </w:pPr>
+                              <w:proofErr w:type="spellStart"/>
+                              <w:r>
+                                <w:rPr>
+                                  <w:rFonts w:asciiTheme="minorHAnsi" w:eastAsia="Calibri" w:hAnsiTheme="minorHAnsi" w:cstheme="minorHAnsi"/>
+                                  <w:sz w:val="22"/>
+                                  <w:szCs w:val="22"/>
+                                  <w:lang w:val="en-US"/>
+                                </w:rPr>
+                                <w:t>readGrammar</w:t>
+                              </w:r>
+                              <w:proofErr w:type="spellEnd"/>
+                              <w:r>
+                                <w:rPr>
+                                  <w:rFonts w:asciiTheme="minorHAnsi" w:eastAsia="Calibri" w:hAnsiTheme="minorHAnsi" w:cstheme="minorHAnsi"/>
+                                  <w:sz w:val="22"/>
+                                  <w:szCs w:val="22"/>
+                                  <w:lang w:val="en-US"/>
+                                </w:rPr>
+                                <w:t>(</w:t>
+                              </w:r>
+                              <w:r>
+                                <w:rPr>
+                                  <w:rFonts w:asciiTheme="minorHAnsi" w:eastAsia="Calibri" w:hAnsiTheme="minorHAnsi" w:cstheme="minorHAnsi"/>
+                                  <w:sz w:val="22"/>
+                                  <w:szCs w:val="22"/>
+                                  <w:lang w:val="en-US"/>
+                                </w:rPr>
+                                <w:t>..</w:t>
+                              </w:r>
+                              <w:r>
+                                <w:rPr>
+                                  <w:rFonts w:asciiTheme="minorHAnsi" w:eastAsia="Calibri" w:hAnsiTheme="minorHAnsi" w:cstheme="minorHAnsi"/>
+                                  <w:sz w:val="22"/>
+                                  <w:szCs w:val="22"/>
+                                  <w:lang w:val="en-US"/>
+                                </w:rPr>
+                                <w:t>)/</w:t>
+                              </w:r>
+                              <w:proofErr w:type="spellStart"/>
+                              <w:r>
+                                <w:rPr>
+                                  <w:rFonts w:asciiTheme="minorHAnsi" w:eastAsia="Calibri" w:hAnsiTheme="minorHAnsi" w:cstheme="minorHAnsi"/>
+                                  <w:sz w:val="22"/>
+                                  <w:szCs w:val="22"/>
+                                  <w:lang w:val="en-US"/>
+                                </w:rPr>
+                                <w:t>displayGrammar</w:t>
+                              </w:r>
+                              <w:proofErr w:type="spellEnd"/>
+                              <w:proofErr w:type="gramStart"/>
+                              <w:r>
+                                <w:rPr>
+                                  <w:rFonts w:asciiTheme="minorHAnsi" w:eastAsia="Calibri" w:hAnsiTheme="minorHAnsi" w:cstheme="minorHAnsi"/>
+                                  <w:sz w:val="22"/>
+                                  <w:szCs w:val="22"/>
+                                  <w:lang w:val="en-US"/>
+                                </w:rPr>
+                                <w:t>()</w:t>
+                              </w:r>
+                              <w:proofErr w:type="spellStart"/>
+                              <w:r>
+                                <w:rPr>
+                                  <w:rFonts w:asciiTheme="minorHAnsi" w:hAnsiTheme="minorHAnsi" w:cstheme="minorHAnsi"/>
+                                  <w:lang w:val="en-US"/>
+                                </w:rPr>
+                                <w:t>setAllFirst</w:t>
+                              </w:r>
+                              <w:proofErr w:type="spellEnd"/>
+                              <w:proofErr w:type="gramEnd"/>
+                              <w:r>
+                                <w:rPr>
+                                  <w:rFonts w:asciiTheme="minorHAnsi" w:hAnsiTheme="minorHAnsi" w:cstheme="minorHAnsi"/>
+                                  <w:lang w:val="en-US"/>
+                                </w:rPr>
+                                <w:t>()/</w:t>
+                              </w:r>
+                              <w:proofErr w:type="spellStart"/>
+                              <w:r>
+                                <w:rPr>
+                                  <w:rFonts w:asciiTheme="minorHAnsi" w:hAnsiTheme="minorHAnsi" w:cstheme="minorHAnsi"/>
+                                  <w:lang w:val="en-US"/>
+                                </w:rPr>
+                                <w:t>setAllFollow</w:t>
+                              </w:r>
+                              <w:proofErr w:type="spellEnd"/>
+                              <w:r>
+                                <w:rPr>
+                                  <w:rFonts w:asciiTheme="minorHAnsi" w:hAnsiTheme="minorHAnsi" w:cstheme="minorHAnsi"/>
+                                  <w:lang w:val="en-US"/>
+                                </w:rPr>
+                                <w:t>()</w:t>
+                              </w:r>
+                              <w:r>
+                                <w:rPr>
+                                  <w:rFonts w:asciiTheme="minorHAnsi" w:hAnsiTheme="minorHAnsi" w:cstheme="minorHAnsi"/>
+                                  <w:lang w:val="en-US"/>
+                                </w:rPr>
+                                <w:br/>
+                              </w:r>
+                              <w:proofErr w:type="spellStart"/>
+                              <w:r>
+                                <w:rPr>
+                                  <w:rFonts w:asciiTheme="minorHAnsi" w:hAnsiTheme="minorHAnsi" w:cstheme="minorHAnsi"/>
+                                  <w:lang w:val="en-US"/>
+                                </w:rPr>
+                                <w:t>createTable</w:t>
+                              </w:r>
+                              <w:proofErr w:type="spellEnd"/>
+                              <w:r>
+                                <w:rPr>
+                                  <w:rFonts w:asciiTheme="minorHAnsi" w:hAnsiTheme="minorHAnsi" w:cstheme="minorHAnsi"/>
+                                  <w:lang w:val="en-US"/>
+                                </w:rPr>
+                                <w:t>()</w:t>
+                              </w:r>
+                              <w:r>
+                                <w:rPr>
+                                  <w:rFonts w:asciiTheme="minorHAnsi" w:hAnsiTheme="minorHAnsi" w:cstheme="minorHAnsi"/>
+                                  <w:lang w:val="en-US"/>
+                                </w:rPr>
+                                <w:br/>
+                              </w:r>
+                              <w:proofErr w:type="spellStart"/>
+                              <w:r>
+                                <w:rPr>
+                                  <w:rFonts w:asciiTheme="minorHAnsi" w:hAnsiTheme="minorHAnsi" w:cstheme="minorHAnsi"/>
+                                  <w:i/>
+                                  <w:lang w:val="en-US"/>
+                                </w:rPr>
+                                <w:t>Fonction</w:t>
+                              </w:r>
+                              <w:r>
+                                <w:rPr>
+                                  <w:rFonts w:asciiTheme="minorHAnsi" w:hAnsiTheme="minorHAnsi" w:cstheme="minorHAnsi"/>
+                                  <w:i/>
+                                  <w:lang w:val="en-US"/>
+                                </w:rPr>
+                                <w:t>s</w:t>
+                              </w:r>
+                              <w:proofErr w:type="spellEnd"/>
+                              <w:r>
+                                <w:rPr>
+                                  <w:rFonts w:asciiTheme="minorHAnsi" w:hAnsiTheme="minorHAnsi" w:cstheme="minorHAnsi"/>
+                                  <w:i/>
+                                  <w:lang w:val="en-US"/>
+                                </w:rPr>
+                                <w:t xml:space="preserve"> </w:t>
+                              </w:r>
+                              <w:proofErr w:type="spellStart"/>
+                              <w:r>
+                                <w:rPr>
+                                  <w:rFonts w:asciiTheme="minorHAnsi" w:hAnsiTheme="minorHAnsi" w:cstheme="minorHAnsi"/>
+                                  <w:i/>
+                                  <w:lang w:val="en-US"/>
+                                </w:rPr>
+                                <w:t>utiles</w:t>
+                              </w:r>
+                              <w:proofErr w:type="spellEnd"/>
+                            </w:p>
+                          </w:txbxContent>
+                        </wps:txbx>
+                        <wps:bodyPr rot="0" spcFirstLastPara="0" vert="horz" wrap="square" lIns="91440" tIns="45720" rIns="91440" bIns="45720" numCol="1" spcCol="0" rtlCol="0" fromWordArt="0" anchor="ctr" anchorCtr="0" forceAA="0" compatLnSpc="1">
+                          <a:prstTxWarp prst="textNoShape">
+                            <a:avLst/>
+                          </a:prstTxWarp>
+                          <a:noAutofit/>
+                        </wps:bodyPr>
+                      </wps:wsp>
+                      <wps:wsp>
+                        <wps:cNvPr id="57" name="Zone de texte 16"/>
+                        <wps:cNvSpPr txBox="1"/>
+                        <wps:spPr>
+                          <a:xfrm>
+                            <a:off x="170474" y="238126"/>
+                            <a:ext cx="877275" cy="257175"/>
+                          </a:xfrm>
+                          <a:prstGeom prst="rect">
+                            <a:avLst/>
+                          </a:prstGeom>
+                          <a:noFill/>
+                          <a:ln w="6350">
+                            <a:noFill/>
+                          </a:ln>
+                        </wps:spPr>
+                        <wps:txbx>
+                          <w:txbxContent>
+                            <w:p>
+                              <w:pPr>
+                                <w:pStyle w:val="NormalWeb"/>
+                                <w:spacing w:before="0" w:beforeAutospacing="0" w:after="160" w:afterAutospacing="0" w:line="256" w:lineRule="auto"/>
+                              </w:pPr>
+                              <w:r>
+                                <w:rPr>
+                                  <w:rFonts w:ascii="Calibri" w:eastAsia="Calibri" w:hAnsi="Calibri"/>
+                                  <w:b/>
+                                  <w:bCs/>
+                                  <w:sz w:val="22"/>
+                                  <w:szCs w:val="22"/>
+                                </w:rPr>
+                                <w:t>Données :</w:t>
+                              </w:r>
+                            </w:p>
+                          </w:txbxContent>
+                        </wps:txbx>
+                        <wps:bodyPr rot="0" spcFirstLastPara="0" vert="horz" wrap="square" lIns="91440" tIns="45720" rIns="91440" bIns="45720" numCol="1" spcCol="0" rtlCol="0" fromWordArt="0" anchor="t" anchorCtr="0" forceAA="0" compatLnSpc="1">
+                          <a:prstTxWarp prst="textNoShape">
+                            <a:avLst/>
+                          </a:prstTxWarp>
+                          <a:noAutofit/>
+                        </wps:bodyPr>
+                      </wps:wsp>
+                      <wps:wsp>
+                        <wps:cNvPr id="58" name="Zone de texte 16"/>
+                        <wps:cNvSpPr txBox="1"/>
+                        <wps:spPr>
+                          <a:xfrm>
+                            <a:off x="246675" y="1627801"/>
+                            <a:ext cx="876935" cy="257175"/>
+                          </a:xfrm>
+                          <a:prstGeom prst="rect">
+                            <a:avLst/>
+                          </a:prstGeom>
+                          <a:noFill/>
+                          <a:ln w="6350">
+                            <a:noFill/>
+                          </a:ln>
+                        </wps:spPr>
+                        <wps:txbx>
+                          <w:txbxContent>
+                            <w:p>
+                              <w:pPr>
+                                <w:pStyle w:val="NormalWeb"/>
+                                <w:spacing w:before="0" w:beforeAutospacing="0" w:after="160" w:afterAutospacing="0" w:line="254" w:lineRule="auto"/>
+                              </w:pPr>
+                              <w:r>
+                                <w:rPr>
+                                  <w:rFonts w:ascii="Calibri" w:eastAsia="Calibri" w:hAnsi="Calibri"/>
+                                  <w:b/>
+                                  <w:bCs/>
+                                  <w:sz w:val="22"/>
+                                  <w:szCs w:val="22"/>
+                                </w:rPr>
+                                <w:t>Fonctions :</w:t>
+                              </w:r>
+                            </w:p>
+                          </w:txbxContent>
+                        </wps:txbx>
+                        <wps:bodyPr rot="0" spcFirstLastPara="0" vert="horz" wrap="square" lIns="91440" tIns="45720" rIns="91440" bIns="45720" numCol="1" spcCol="0" rtlCol="0" fromWordArt="0" anchor="t" anchorCtr="0" forceAA="0" compatLnSpc="1">
+                          <a:prstTxWarp prst="textNoShape">
+                            <a:avLst/>
+                          </a:prstTxWarp>
+                          <a:noAutofit/>
+                        </wps:bodyPr>
+                      </wps:wsp>
+                    </wpc:wpc>
+                  </a:graphicData>
+                </a:graphic>
+                <wp14:sizeRelH relativeFrom="margin">
+                  <wp14:pctWidth>0</wp14:pctWidth>
+                </wp14:sizeRelH>
+                <wp14:sizeRelV relativeFrom="margin">
+                  <wp14:pctHeight>0</wp14:pctHeight>
+                </wp14:sizeRelV>
+              </wp:anchor>
+            </w:drawing>
+          </mc:Choice>
+          <mc:Fallback>
+            <w:pict>
+              <v:group id="Zone de dessin 9" o:spid="_x0000_s1046" editas="canvas" style="position:absolute;margin-left:0;margin-top:.5pt;width:217.5pt;height:231.55pt;z-index:-251607040;mso-position-horizontal:left;mso-position-horizontal-relative:margin;mso-position-vertical-relative:text;mso-width-relative:margin;mso-height-relative:margin" coordsize="27622,29406" o:gfxdata="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">
+                <v:shape id="_x0000_s1047" type="#_x0000_t75" style="position:absolute;width:27622;height:29406;visibility:visible;mso-wrap-style:square">
+                  <v:fill o:detectmouseclick="t"/>
+                  <v:path o:connecttype="none"/>
+                </v:shape>
+                <v:shapetype id="_x0000_t109" coordsize="21600,21600" o:spt="109" path="m,l,21600r21600,l21600,xe">
+                  <v:stroke joinstyle="miter"/>
+                  <v:path gradientshapeok="t" o:connecttype="rect"/>
+                </v:shapetype>
+                <v:shape id="Organigramme : Procédé 15" o:spid="_x0000_s1048" type="#_x0000_t109" style="position:absolute;left:95;top:95;width:27146;height:28956;visibility:visible;mso-wrap-style:square;v-text-anchor:middle" o:gfxdata="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" fillcolor="#f3a875 [2165]" strokecolor="#ed7d31 [3205]" strokeweight=".5pt">
+                  <v:fill color2="#f09558 [2613]" rotate="t" colors="0 #f7bda4;.5 #f5b195;1 #f8a581" focus="100%" type="gradient">
+                    <o:fill v:ext="view" type="gradientUnscaled"/>
+                  </v:fill>
+                </v:shape>
+                <v:shape id="Zone de texte 16" o:spid="_x0000_s1049" type="#_x0000_t202" style="position:absolute;width:7620;height:2571;visibility:visible;mso-wrap-style:square;v-text-anchor:top" o:gfxdata="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" filled="f" stroked="f" strokeweight=".5pt">
+                  <v:textbox>
+                    <w:txbxContent>
+                      <w:p>
+                        <w:pPr>
+                          <w:rPr>
+                            <w:b/>
+                          </w:rPr>
+                        </w:pPr>
+                        <w:r>
+                          <w:rPr>
+                            <w:b/>
+                          </w:rPr>
+                          <w:t>Analyzer</w:t>
+                        </w:r>
+                      </w:p>
+                    </w:txbxContent>
+                  </v:textbox>
+                </v:shape>
+                <v:shapetype id="_x0000_t176" coordsize="21600,21600" o:spt="176" adj="2700" path="m@0,qx0@0l0@2qy@0,21600l@1,21600qx21600@2l21600@0qy@1,xe">
+                  <v:stroke joinstyle="miter"/>
+                  <v:formulas>
+                    <v:f eqn="val #0"/>
+                    <v:f eqn="sum width 0 #0"/>
+                    <v:f eqn="sum height 0 #0"/>
+                    <v:f eqn="prod @0 2929 10000"/>
+                    <v:f eqn="sum width 0 @3"/>
+                    <v:f eqn="sum height 0 @3"/>
+                    <v:f eqn="val width"/>
+                    <v:f eqn="val height"/>
+                    <v:f eqn="prod width 1 2"/>
+                    <v:f eqn="prod height 1 2"/>
+                  </v:formulas>
+                  <v:path gradientshapeok="t" limo="10800,10800" o:connecttype="custom" o:connectlocs="@8,0;0,@9;@8,@7;@6,@9" textboxrect="@3,@3,@4,@5"/>
+                </v:shapetype>
+                <v:shape id="Organigramme : Alternative 26" o:spid="_x0000_s1050" type="#_x0000_t176" style="position:absolute;left:3333;top:4476;width:14478;height:3334;visibility:visible;mso-wrap-style:square;v-text-anchor:middle" o:gfxdata="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" fillcolor="#91bce3 [2164]" strokecolor="#5b9bd5 [3204]" strokeweight=".5pt">
+                  <v:fill color2="#7aaddd [2612]" rotate="t" colors="0 #b1cbe9;.5 #a3c1e5;1 #92b9e4" focus="100%" type="gradient">
+                    <o:fill v:ext="view" type="gradientUnscaled"/>
+                  </v:fill>
+                  <v:textbox>
+                    <w:txbxContent>
+                      <w:p>
+                        <w:pPr>
+                          <w:jc w:val="center"/>
+                        </w:pPr>
+                        <w:r>
+                          <w:t>String _</w:t>
+                        </w:r>
+                        <w:proofErr w:type="spellStart"/>
+                        <w:r>
+                          <w:t>startSymbol</w:t>
+                        </w:r>
+                        <w:proofErr w:type="spellEnd"/>
+                      </w:p>
+                    </w:txbxContent>
+                  </v:textbox>
+                </v:shape>
+                <v:shape id="Organigramme : Alternative 51" o:spid="_x0000_s1051" type="#_x0000_t176" style="position:absolute;left:3238;top:8372;width:22289;height:2867;visibility:visible;mso-wrap-style:square;v-text-anchor:middle" o:gfxdata="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" fillcolor="#ffd555 [2167]" strokecolor="#ffc000 [3207]" strokeweight=".5pt">
+                  <v:fill color2="#ffcc31 [2615]" rotate="t" colors="0 #ffdd9c;.5 #ffd78e;1 #ffd479" focus="100%" type="gradient">
+                    <o:fill v:ext="view" type="gradientUnscaled"/>
+                  </v:fill>
+                  <v:textbox>
+                    <w:txbxContent>
+                      <w:p>
+                        <w:pPr>
+                          <w:pStyle w:val="NormalWeb"/>
+                          <w:spacing w:before="0" w:beforeAutospacing="0" w:after="160" w:afterAutospacing="0" w:line="256" w:lineRule="auto"/>
+                          <w:jc w:val="center"/>
+                          <w:rPr>
+                            <w:rFonts w:asciiTheme="minorHAnsi" w:hAnsiTheme="minorHAnsi" w:cstheme="minorHAnsi"/>
+                          </w:rPr>
+                        </w:pPr>
+                        <w:proofErr w:type="spellStart"/>
+                        <w:r>
+                          <w:rPr>
+                            <w:rFonts w:asciiTheme="minorHAnsi" w:eastAsia="Calibri" w:hAnsiTheme="minorHAnsi" w:cstheme="minorHAnsi"/>
+                            <w:sz w:val="22"/>
+                            <w:szCs w:val="22"/>
+                          </w:rPr>
+                          <w:t>Map</w:t>
+                        </w:r>
+                        <w:proofErr w:type="spellEnd"/>
+                        <w:r>
+                          <w:rPr>
+                            <w:rFonts w:asciiTheme="minorHAnsi" w:eastAsia="Calibri" w:hAnsiTheme="minorHAnsi" w:cstheme="minorHAnsi"/>
+                            <w:sz w:val="22"/>
+                            <w:szCs w:val="22"/>
+                          </w:rPr>
+                          <w:t>&lt;String, Symbol*&gt; _</w:t>
+                        </w:r>
+                        <w:proofErr w:type="spellStart"/>
+                        <w:r>
+                          <w:rPr>
+                            <w:rFonts w:asciiTheme="minorHAnsi" w:eastAsia="Calibri" w:hAnsiTheme="minorHAnsi" w:cstheme="minorHAnsi"/>
+                            <w:sz w:val="22"/>
+                            <w:szCs w:val="22"/>
+                          </w:rPr>
+                          <w:t>grammar</w:t>
+                        </w:r>
+                        <w:proofErr w:type="spellEnd"/>
+                      </w:p>
+                    </w:txbxContent>
+                  </v:textbox>
+                </v:shape>
+                <v:shape id="Organigramme : Alternative 53" o:spid="_x0000_s1052" type="#_x0000_t176" style="position:absolute;left:3429;top:11706;width:22288;height:2863;visibility:visible;mso-wrap-style:square;v-text-anchor:middle" o:gfxdata="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" fillcolor="#9ecb81 [2169]" strokecolor="#70ad47 [3209]" strokeweight=".5pt">
+                  <v:fill color2="#8ac066 [2617]" rotate="t" colors="0 #b5d5a7;.5 #aace99;1 #9cca86" focus="100%" type="gradient">
+                    <o:fill v:ext="view" type="gradientUnscaled"/>
+                  </v:fill>
+                  <v:textbox>
+                    <w:txbxContent>
+                      <w:p>
+                        <w:pPr>
+                          <w:pStyle w:val="NormalWeb"/>
+                          <w:spacing w:before="0" w:beforeAutospacing="0" w:after="160" w:afterAutospacing="0" w:line="254" w:lineRule="auto"/>
+                          <w:jc w:val="center"/>
+                          <w:rPr>
+                            <w:rFonts w:asciiTheme="minorHAnsi" w:hAnsiTheme="minorHAnsi" w:cstheme="minorHAnsi"/>
+                          </w:rPr>
+                        </w:pPr>
+                        <w:proofErr w:type="spellStart"/>
+                        <w:r>
+                          <w:rPr>
+                            <w:rFonts w:asciiTheme="minorHAnsi" w:eastAsia="Calibri" w:hAnsiTheme="minorHAnsi" w:cstheme="minorHAnsi"/>
+                            <w:sz w:val="22"/>
+                            <w:szCs w:val="22"/>
+                          </w:rPr>
+                          <w:t>Vector</w:t>
+                        </w:r>
+                        <w:proofErr w:type="spellEnd"/>
+                        <w:r>
+                          <w:rPr>
+                            <w:rFonts w:asciiTheme="minorHAnsi" w:eastAsia="Calibri" w:hAnsiTheme="minorHAnsi" w:cstheme="minorHAnsi"/>
+                            <w:sz w:val="22"/>
+                            <w:szCs w:val="22"/>
+                          </w:rPr>
+                          <w:t>&lt;String&gt; _</w:t>
+                        </w:r>
+                        <w:proofErr w:type="spellStart"/>
+                        <w:r>
+                          <w:rPr>
+                            <w:rFonts w:asciiTheme="minorHAnsi" w:eastAsia="Calibri" w:hAnsiTheme="minorHAnsi" w:cstheme="minorHAnsi"/>
+                            <w:sz w:val="22"/>
+                            <w:szCs w:val="22"/>
+                          </w:rPr>
+                          <w:t>orderedSymbols</w:t>
+                        </w:r>
+                        <w:proofErr w:type="spellEnd"/>
+                      </w:p>
+                    </w:txbxContent>
+                  </v:textbox>
+                </v:shape>
+                <v:shape id="Organigramme : Alternative 56" o:spid="_x0000_s1053" type="#_x0000_t176" style="position:absolute;left:3333;top:18373;width:23442;height:9249;visibility:visible;mso-wrap-style:square;v-text-anchor:middle" o:gfxdata="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" fillcolor="#82a0d7 [2168]" strokecolor="#4472c4 [3208]" strokeweight=".5pt">
+                  <v:fill color2="#678ccf [2616]" rotate="t" colors="0 #a8b7df;.5 #9aabd9;1 #879ed7" focus="100%" type="gradient">
+                    <o:fill v:ext="view" type="gradientUnscaled"/>
+                  </v:fill>
+                  <v:textbox>
+                    <w:txbxContent>
+                      <w:p>
+                        <w:pPr>
+                          <w:pStyle w:val="NormalWeb"/>
+                          <w:spacing w:before="0" w:beforeAutospacing="0" w:after="160" w:afterAutospacing="0" w:line="252" w:lineRule="auto"/>
+                          <w:jc w:val="center"/>
+                          <w:rPr>
+                            <w:rFonts w:asciiTheme="minorHAnsi" w:hAnsiTheme="minorHAnsi" w:cstheme="minorHAnsi"/>
+                            <w:i/>
+                            <w:lang w:val="en-US"/>
+                          </w:rPr>
+                        </w:pPr>
+                        <w:proofErr w:type="spellStart"/>
+                        <w:r>
+                          <w:rPr>
+                            <w:rFonts w:asciiTheme="minorHAnsi" w:eastAsia="Calibri" w:hAnsiTheme="minorHAnsi" w:cstheme="minorHAnsi"/>
+                            <w:sz w:val="22"/>
+                            <w:szCs w:val="22"/>
+                            <w:lang w:val="en-US"/>
+                          </w:rPr>
+                          <w:t>readGrammar</w:t>
+                        </w:r>
+                        <w:proofErr w:type="spellEnd"/>
+                        <w:r>
+                          <w:rPr>
+                            <w:rFonts w:asciiTheme="minorHAnsi" w:eastAsia="Calibri" w:hAnsiTheme="minorHAnsi" w:cstheme="minorHAnsi"/>
+                            <w:sz w:val="22"/>
+                            <w:szCs w:val="22"/>
+                            <w:lang w:val="en-US"/>
+                          </w:rPr>
+                          <w:t>(</w:t>
+                        </w:r>
+                        <w:r>
+                          <w:rPr>
+                            <w:rFonts w:asciiTheme="minorHAnsi" w:eastAsia="Calibri" w:hAnsiTheme="minorHAnsi" w:cstheme="minorHAnsi"/>
+                            <w:sz w:val="22"/>
+                            <w:szCs w:val="22"/>
+                            <w:lang w:val="en-US"/>
+                          </w:rPr>
+                          <w:t>..</w:t>
+                        </w:r>
+                        <w:r>
+                          <w:rPr>
+                            <w:rFonts w:asciiTheme="minorHAnsi" w:eastAsia="Calibri" w:hAnsiTheme="minorHAnsi" w:cstheme="minorHAnsi"/>
+                            <w:sz w:val="22"/>
+                            <w:szCs w:val="22"/>
+                            <w:lang w:val="en-US"/>
+                          </w:rPr>
+                          <w:t>)/</w:t>
+                        </w:r>
+                        <w:proofErr w:type="spellStart"/>
+                        <w:r>
+                          <w:rPr>
+                            <w:rFonts w:asciiTheme="minorHAnsi" w:eastAsia="Calibri" w:hAnsiTheme="minorHAnsi" w:cstheme="minorHAnsi"/>
+                            <w:sz w:val="22"/>
+                            <w:szCs w:val="22"/>
+                            <w:lang w:val="en-US"/>
+                          </w:rPr>
+                          <w:t>displayGrammar</w:t>
+                        </w:r>
+                        <w:proofErr w:type="spellEnd"/>
+                        <w:proofErr w:type="gramStart"/>
+                        <w:r>
+                          <w:rPr>
+                            <w:rFonts w:asciiTheme="minorHAnsi" w:eastAsia="Calibri" w:hAnsiTheme="minorHAnsi" w:cstheme="minorHAnsi"/>
+                            <w:sz w:val="22"/>
+                            <w:szCs w:val="22"/>
+                            <w:lang w:val="en-US"/>
+                          </w:rPr>
+                          <w:t>()</w:t>
+                        </w:r>
+                        <w:proofErr w:type="spellStart"/>
+                        <w:r>
+                          <w:rPr>
+                            <w:rFonts w:asciiTheme="minorHAnsi" w:hAnsiTheme="minorHAnsi" w:cstheme="minorHAnsi"/>
+                            <w:lang w:val="en-US"/>
+                          </w:rPr>
+                          <w:t>setAllFirst</w:t>
+                        </w:r>
+                        <w:proofErr w:type="spellEnd"/>
+                        <w:proofErr w:type="gramEnd"/>
+                        <w:r>
+                          <w:rPr>
+                            <w:rFonts w:asciiTheme="minorHAnsi" w:hAnsiTheme="minorHAnsi" w:cstheme="minorHAnsi"/>
+                            <w:lang w:val="en-US"/>
+                          </w:rPr>
+                          <w:t>()/</w:t>
+                        </w:r>
+                        <w:proofErr w:type="spellStart"/>
+                        <w:r>
+                          <w:rPr>
+                            <w:rFonts w:asciiTheme="minorHAnsi" w:hAnsiTheme="minorHAnsi" w:cstheme="minorHAnsi"/>
+                            <w:lang w:val="en-US"/>
+                          </w:rPr>
+                          <w:t>setAllFollow</w:t>
+                        </w:r>
+                        <w:proofErr w:type="spellEnd"/>
+                        <w:r>
+                          <w:rPr>
+                            <w:rFonts w:asciiTheme="minorHAnsi" w:hAnsiTheme="minorHAnsi" w:cstheme="minorHAnsi"/>
+                            <w:lang w:val="en-US"/>
+                          </w:rPr>
+                          <w:t>()</w:t>
+                        </w:r>
+                        <w:r>
+                          <w:rPr>
+                            <w:rFonts w:asciiTheme="minorHAnsi" w:hAnsiTheme="minorHAnsi" w:cstheme="minorHAnsi"/>
+                            <w:lang w:val="en-US"/>
+                          </w:rPr>
+                          <w:br/>
+                        </w:r>
+                        <w:proofErr w:type="spellStart"/>
+                        <w:r>
+                          <w:rPr>
+                            <w:rFonts w:asciiTheme="minorHAnsi" w:hAnsiTheme="minorHAnsi" w:cstheme="minorHAnsi"/>
+                            <w:lang w:val="en-US"/>
+                          </w:rPr>
+                          <w:t>createTable</w:t>
+                        </w:r>
+                        <w:proofErr w:type="spellEnd"/>
+                        <w:r>
+                          <w:rPr>
+                            <w:rFonts w:asciiTheme="minorHAnsi" w:hAnsiTheme="minorHAnsi" w:cstheme="minorHAnsi"/>
+                            <w:lang w:val="en-US"/>
+                          </w:rPr>
+                          <w:t>()</w:t>
+                        </w:r>
+                        <w:r>
+                          <w:rPr>
+                            <w:rFonts w:asciiTheme="minorHAnsi" w:hAnsiTheme="minorHAnsi" w:cstheme="minorHAnsi"/>
+                            <w:lang w:val="en-US"/>
+                          </w:rPr>
+                          <w:br/>
+                        </w:r>
+                        <w:proofErr w:type="spellStart"/>
+                        <w:r>
+                          <w:rPr>
+                            <w:rFonts w:asciiTheme="minorHAnsi" w:hAnsiTheme="minorHAnsi" w:cstheme="minorHAnsi"/>
+                            <w:i/>
+                            <w:lang w:val="en-US"/>
+                          </w:rPr>
+                          <w:t>Fonction</w:t>
+                        </w:r>
+                        <w:r>
+                          <w:rPr>
+                            <w:rFonts w:asciiTheme="minorHAnsi" w:hAnsiTheme="minorHAnsi" w:cstheme="minorHAnsi"/>
+                            <w:i/>
+                            <w:lang w:val="en-US"/>
+                          </w:rPr>
+                          <w:t>s</w:t>
+                        </w:r>
+                        <w:proofErr w:type="spellEnd"/>
+                        <w:r>
+                          <w:rPr>
+                            <w:rFonts w:asciiTheme="minorHAnsi" w:hAnsiTheme="minorHAnsi" w:cstheme="minorHAnsi"/>
+                            <w:i/>
+                            <w:lang w:val="en-US"/>
+                          </w:rPr>
+                          <w:t xml:space="preserve"> </w:t>
+                        </w:r>
+                        <w:proofErr w:type="spellStart"/>
+                        <w:r>
+                          <w:rPr>
+                            <w:rFonts w:asciiTheme="minorHAnsi" w:hAnsiTheme="minorHAnsi" w:cstheme="minorHAnsi"/>
+                            <w:i/>
+                            <w:lang w:val="en-US"/>
+                          </w:rPr>
+                          <w:t>utiles</w:t>
+                        </w:r>
+                        <w:proofErr w:type="spellEnd"/>
+                      </w:p>
+                    </w:txbxContent>
+                  </v:textbox>
+                </v:shape>
+                <v:shape id="Zone de texte 16" o:spid="_x0000_s1054" type="#_x0000_t202" style="position:absolute;left:1704;top:2381;width:8773;height:2572;visibility:visible;mso-wrap-style:square;v-text-anchor:top" o:gfxdata="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" filled="f" stroked="f" strokeweight=".5pt">
+                  <v:textbox>
+                    <w:txbxContent>
+                      <w:p>
+                        <w:pPr>
+                          <w:pStyle w:val="NormalWeb"/>
+                          <w:spacing w:before="0" w:beforeAutospacing="0" w:after="160" w:afterAutospacing="0" w:line="256" w:lineRule="auto"/>
+                        </w:pPr>
+                        <w:r>
+                          <w:rPr>
+                            <w:rFonts w:ascii="Calibri" w:eastAsia="Calibri" w:hAnsi="Calibri"/>
+                            <w:b/>
+                            <w:bCs/>
+                            <w:sz w:val="22"/>
+                            <w:szCs w:val="22"/>
+                          </w:rPr>
+                          <w:t>Données :</w:t>
+                        </w:r>
+                      </w:p>
+                    </w:txbxContent>
+                  </v:textbox>
+                </v:shape>
+                <v:shape id="Zone de texte 16" o:spid="_x0000_s1055" type="#_x0000_t202" style="position:absolute;left:2466;top:16278;width:8770;height:2571;visibility:visible;mso-wrap-style:square;v-text-anchor:top" o:gfxdata="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" filled="f" stroked="f" strokeweight=".5pt">
+                  <v:textbox>
+                    <w:txbxContent>
+                      <w:p>
+                        <w:pPr>
+                          <w:pStyle w:val="NormalWeb"/>
+                          <w:spacing w:before="0" w:beforeAutospacing="0" w:after="160" w:afterAutospacing="0" w:line="254" w:lineRule="auto"/>
+                        </w:pPr>
+                        <w:r>
+                          <w:rPr>
+                            <w:rFonts w:ascii="Calibri" w:eastAsia="Calibri" w:hAnsi="Calibri"/>
+                            <w:b/>
+                            <w:bCs/>
+                            <w:sz w:val="22"/>
+                            <w:szCs w:val="22"/>
+                          </w:rPr>
+                          <w:t>Fonctions :</w:t>
+                        </w:r>
+                      </w:p>
+                    </w:txbxContent>
+                  </v:textbox>
+                </v:shape>
+                <w10:wrap type="square" anchorx="margin"/>
+              </v:group>
+            </w:pict>
+          </mc:Fallback>
+        </mc:AlternateContent>
+      </w:r>
+      <w:r>
+        <w:t xml:space="preserve">La grammaire est représentée grâce à une </w:t>
+      </w:r>
+      <w:proofErr w:type="spellStart"/>
+      <w:r>
+        <w:t>map</w:t>
+      </w:r>
+      <w:proofErr w:type="spellEnd"/>
+      <w:r>
+        <w:t xml:space="preserve">. Les indexes utilisés sont de type String. Ils représentent le nom d’une variable (par exemple A, ou bien même Expression). Le contenu indexé quant à lui est un pointeur vers une instance de la classe Symbol que nous verrons juste après. C’est à partir de cette </w:t>
+      </w:r>
+      <w:proofErr w:type="spellStart"/>
+      <w:r>
+        <w:t>map</w:t>
+      </w:r>
+      <w:proofErr w:type="spellEnd"/>
+      <w:r>
+        <w:t xml:space="preserve"> que l’on va pouvoir accéder aux symboles non-terminaux et à leurs règles.</w:t>
+      </w:r>
+    </w:p>
+    <w:p>
+      <w:pPr>
+        <w:jc w:val="both"/>
+      </w:pPr>
+      <w:r>
+        <w:t xml:space="preserve">Le </w:t>
+      </w:r>
+      <w:proofErr w:type="spellStart"/>
+      <w:r>
+        <w:t>Vector</w:t>
+      </w:r>
+      <w:proofErr w:type="spellEnd"/>
+      <w:r>
+        <w:t xml:space="preserve"> de String nommé </w:t>
+      </w:r>
+      <w:r>
+        <w:rPr>
+          <w:i/>
+        </w:rPr>
+        <w:t>_</w:t>
+      </w:r>
+      <w:proofErr w:type="spellStart"/>
+      <w:r>
+        <w:rPr>
+          <w:i/>
+        </w:rPr>
+        <w:t>orderedSymbols</w:t>
+      </w:r>
+      <w:proofErr w:type="spellEnd"/>
+      <w:r>
+        <w:rPr>
+          <w:i/>
+        </w:rPr>
+        <w:t xml:space="preserve"> </w:t>
+      </w:r>
+      <w:r>
+        <w:t>stocke uniquement les noms des symboles non-terminaux dans l’ordre que de celui du fichier.</w:t>
+      </w:r>
+    </w:p>
+    <w:p>
+      <w:pPr>
+        <w:jc w:val="both"/>
+      </w:pPr>
+      <w:r>
+        <w:t xml:space="preserve">Parlons maintenant des fonctions. </w:t>
+      </w:r>
+      <w:proofErr w:type="spellStart"/>
+      <w:proofErr w:type="gramStart"/>
+      <w:r>
+        <w:rPr>
+          <w:i/>
+        </w:rPr>
+        <w:t>readGrammar</w:t>
+      </w:r>
+      <w:proofErr w:type="spellEnd"/>
+      <w:proofErr w:type="gramEnd"/>
+      <w:r>
+        <w:rPr>
+          <w:i/>
+        </w:rPr>
+        <w:t>(</w:t>
+      </w:r>
+      <w:r>
+        <w:rPr>
+          <w:i/>
+        </w:rPr>
+        <w:t>..</w:t>
+      </w:r>
+      <w:r>
+        <w:rPr>
+          <w:i/>
+        </w:rPr>
+        <w:t>)</w:t>
+      </w:r>
+      <w:r>
+        <w:rPr>
+          <w:i/>
+        </w:rPr>
+        <w:t xml:space="preserve"> </w:t>
+      </w:r>
+      <w:r>
+        <w:t>est la fonction qui va lire le fichier et stocker les données lues dans nos structures</w:t>
+      </w:r>
+      <w:r>
+        <w:t xml:space="preserve"> de données, tandis que </w:t>
+      </w:r>
+      <w:proofErr w:type="spellStart"/>
+      <w:r>
+        <w:rPr>
+          <w:i/>
+        </w:rPr>
+        <w:t>displayGrammar</w:t>
+      </w:r>
+      <w:proofErr w:type="spellEnd"/>
+      <w:r>
+        <w:rPr>
+          <w:i/>
+        </w:rPr>
+        <w:t>()</w:t>
+      </w:r>
+      <w:r>
+        <w:rPr>
+          <w:i/>
+        </w:rPr>
+        <w:t xml:space="preserve"> </w:t>
+      </w:r>
+      <w:r>
+        <w:t xml:space="preserve">va quant à elle afficher le contenu de la </w:t>
+      </w:r>
+      <w:proofErr w:type="spellStart"/>
+      <w:r>
+        <w:t>map</w:t>
+      </w:r>
+      <w:proofErr w:type="spellEnd"/>
+      <w:r>
+        <w:t xml:space="preserve"> _</w:t>
+      </w:r>
+      <w:proofErr w:type="spellStart"/>
+      <w:r>
+        <w:rPr>
+          <w:i/>
+        </w:rPr>
+        <w:t>grammar</w:t>
+      </w:r>
+      <w:proofErr w:type="spellEnd"/>
+      <w:r>
+        <w:t xml:space="preserve"> tout juste remplie par </w:t>
+      </w:r>
+      <w:proofErr w:type="spellStart"/>
+      <w:r>
+        <w:rPr>
+          <w:i/>
+        </w:rPr>
+        <w:t>readGrammar</w:t>
+      </w:r>
+      <w:proofErr w:type="spellEnd"/>
+      <w:r>
+        <w:rPr>
+          <w:i/>
+        </w:rPr>
+        <w:t>()</w:t>
+      </w:r>
+      <w:r>
+        <w:rPr>
+          <w:i/>
+        </w:rPr>
+        <w:t>.</w:t>
+      </w:r>
+      <w:r>
+        <w:t xml:space="preserve"> </w:t>
+      </w:r>
+      <w:proofErr w:type="spellStart"/>
+      <w:proofErr w:type="gramStart"/>
+      <w:r>
+        <w:t>setAllFirst</w:t>
+      </w:r>
+      <w:proofErr w:type="spellEnd"/>
+      <w:r>
+        <w:t>(</w:t>
+      </w:r>
+      <w:proofErr w:type="gramEnd"/>
+      <w:r>
+        <w:t xml:space="preserve">) et </w:t>
+      </w:r>
+      <w:proofErr w:type="spellStart"/>
+      <w:r>
+        <w:t>setAllFollow</w:t>
+      </w:r>
+      <w:proofErr w:type="spellEnd"/>
+      <w:r>
+        <w:t xml:space="preserve">() vont, comme leur nom l’indique, trouver et enregistrer les premiers et les suivants de tous les symboles non-terminaux stockés dans la </w:t>
+      </w:r>
+      <w:proofErr w:type="spellStart"/>
+      <w:r>
+        <w:t>map</w:t>
+      </w:r>
+      <w:proofErr w:type="spellEnd"/>
+      <w:r>
+        <w:t xml:space="preserve"> _</w:t>
+      </w:r>
+      <w:proofErr w:type="spellStart"/>
+      <w:r>
+        <w:rPr>
+          <w:i/>
+        </w:rPr>
+        <w:t>grammar</w:t>
+      </w:r>
+      <w:proofErr w:type="spellEnd"/>
+      <w:r>
+        <w:t>.</w:t>
+      </w:r>
+    </w:p>
+    <w:p>
+      <w:pPr>
+        <w:jc w:val="both"/>
+      </w:pPr>
+      <w:r>
+        <w:rPr>
+          <w:noProof/>
+          <w:lang w:eastAsia="fr-FR"/>
+        </w:rPr>
+        <mc:AlternateContent>
+          <mc:Choice Requires="wpc">
+            <w:drawing>
+              <wp:anchor distT="0" distB="0" distL="114300" distR="114300" simplePos="0" relativeHeight="251710464" behindDoc="0" locked="0" layoutInCell="1" allowOverlap="1">
+                <wp:simplePos x="0" y="0"/>
+                <wp:positionH relativeFrom="margin">
+                  <wp:align>center</wp:align>
+                </wp:positionH>
+                <wp:positionV relativeFrom="paragraph">
+                  <wp:posOffset>700360</wp:posOffset>
+                </wp:positionV>
+                <wp:extent cx="3493770" cy="666750"/>
+                <wp:effectExtent l="0" t="0" r="0" b="19050"/>
+                <wp:wrapTopAndBottom/>
+                <wp:docPr id="30" name="Zone de dessin 30"/>
+                <wp:cNvGraphicFramePr>
+                  <a:graphicFrameLocks xmlns:a="http://schemas.openxmlformats.org/drawingml/2006/main" noChangeAspect="1"/>
+                </wp:cNvGraphicFramePr>
+                <a:graphic xmlns:a="http://schemas.openxmlformats.org/drawingml/2006/main">
+                  <a:graphicData uri="http://schemas.microsoft.com/office/word/2010/wordprocessingCanvas">
+                    <wpc:wpc>
+                      <wpc:bg/>
+                      <wpc:whole/>
+                      <wps:wsp>
+                        <wps:cNvPr id="32" name="Organigramme : Procédé 32"/>
+                        <wps:cNvSpPr/>
+                        <wps:spPr>
+                          <a:xfrm>
+                            <a:off x="55050" y="57150"/>
+                            <a:ext cx="2419350" cy="609600"/>
+                          </a:xfrm>
+                          <a:prstGeom prst="flowChartProcess">
+                            <a:avLst/>
+                          </a:prstGeom>
+                        </wps:spPr>
+                        <wps:style>
+                          <a:lnRef idx="1">
+                            <a:schemeClr val="accent3"/>
+                          </a:lnRef>
+                          <a:fillRef idx="2">
+                            <a:schemeClr val="accent3"/>
+                          </a:fillRef>
+                          <a:effectRef idx="1">
+                            <a:schemeClr val="accent3"/>
+                          </a:effectRef>
+                          <a:fontRef idx="minor">
+                            <a:schemeClr val="dk1"/>
+                          </a:fontRef>
+                        </wps:style>
+                        <wps:bodyPr rot="0" spcFirstLastPara="0" vertOverflow="overflow" horzOverflow="overflow" vert="horz" wrap="square" lIns="91440" tIns="45720" rIns="91440" bIns="45720" numCol="1" spcCol="0" rtlCol="0" fromWordArt="0" anchor="ctr" anchorCtr="0" forceAA="0" compatLnSpc="1">
+                          <a:prstTxWarp prst="textNoShape">
+                            <a:avLst/>
+                          </a:prstTxWarp>
+                          <a:noAutofit/>
+                        </wps:bodyPr>
+                      </wps:wsp>
+                      <wps:wsp>
+                        <wps:cNvPr id="33" name="Organigramme : Procédé 33"/>
+                        <wps:cNvSpPr/>
+                        <wps:spPr>
+                          <a:xfrm>
+                            <a:off x="102675" y="228600"/>
+                            <a:ext cx="1371600" cy="180000"/>
+                          </a:xfrm>
+                          <a:prstGeom prst="flowChartProcess">
+                            <a:avLst/>
+                          </a:prstGeom>
+                        </wps:spPr>
+                        <wps:style>
+                          <a:lnRef idx="1">
+                            <a:schemeClr val="accent1"/>
+                          </a:lnRef>
+                          <a:fillRef idx="2">
+                            <a:schemeClr val="accent1"/>
+                          </a:fillRef>
+                          <a:effectRef idx="1">
+                            <a:schemeClr val="accent1"/>
+                          </a:effectRef>
+                          <a:fontRef idx="minor">
+                            <a:schemeClr val="dk1"/>
+                          </a:fontRef>
+                        </wps:style>
+                        <wps:bodyPr rot="0" spcFirstLastPara="0" vertOverflow="overflow" horzOverflow="overflow" vert="horz" wrap="square" lIns="91440" tIns="45720" rIns="91440" bIns="45720" numCol="1" spcCol="0" rtlCol="0" fromWordArt="0" anchor="ctr" anchorCtr="0" forceAA="0" compatLnSpc="1">
+                          <a:prstTxWarp prst="textNoShape">
+                            <a:avLst/>
+                          </a:prstTxWarp>
+                          <a:noAutofit/>
+                        </wps:bodyPr>
+                      </wps:wsp>
+                      <wps:wsp>
+                        <wps:cNvPr id="60" name="Zone de texte 16"/>
+                        <wps:cNvSpPr txBox="1"/>
+                        <wps:spPr>
+                          <a:xfrm>
+                            <a:off x="35999" y="170475"/>
+                            <a:ext cx="410550" cy="257175"/>
+                          </a:xfrm>
+                          <a:prstGeom prst="rect">
+                            <a:avLst/>
+                          </a:prstGeom>
+                          <a:noFill/>
+                          <a:ln w="6350">
+                            <a:noFill/>
+                          </a:ln>
+                        </wps:spPr>
+                        <wps:txbx>
+                          <w:txbxContent>
+                            <w:p>
+                              <w:pPr>
+                                <w:pStyle w:val="NormalWeb"/>
+                                <w:spacing w:before="0" w:beforeAutospacing="0" w:after="160" w:afterAutospacing="0" w:line="252" w:lineRule="auto"/>
+                                <w:rPr>
+                                  <w:rFonts w:asciiTheme="minorHAnsi" w:hAnsiTheme="minorHAnsi" w:cstheme="minorHAnsi"/>
+                                </w:rPr>
+                              </w:pPr>
+                              <w:r>
+                                <w:rPr>
+                                  <w:rFonts w:asciiTheme="minorHAnsi" w:hAnsiTheme="minorHAnsi" w:cstheme="minorHAnsi"/>
+                                </w:rPr>
+                                <w:t>A</w:t>
+                              </w:r>
+                            </w:p>
+                          </w:txbxContent>
+                        </wps:txbx>
+                        <wps:bodyPr rot="0" spcFirstLastPara="0" vert="horz" wrap="square" lIns="91440" tIns="45720" rIns="91440" bIns="45720" numCol="1" spcCol="0" rtlCol="0" fromWordArt="0" anchor="t" anchorCtr="0" forceAA="0" compatLnSpc="1">
+                          <a:prstTxWarp prst="textNoShape">
+                            <a:avLst/>
+                          </a:prstTxWarp>
+                          <a:noAutofit/>
+                        </wps:bodyPr>
+                      </wps:wsp>
+                      <wps:wsp>
+                        <wps:cNvPr id="82" name="Organigramme : Procédé 82"/>
+                        <wps:cNvSpPr/>
+                        <wps:spPr>
+                          <a:xfrm>
+                            <a:off x="102675" y="415880"/>
+                            <a:ext cx="1371600" cy="179705"/>
+                          </a:xfrm>
+                          <a:prstGeom prst="flowChartProcess">
+                            <a:avLst/>
+                          </a:prstGeom>
+                        </wps:spPr>
+                        <wps:style>
+                          <a:lnRef idx="1">
+                            <a:schemeClr val="accent2"/>
+                          </a:lnRef>
+                          <a:fillRef idx="2">
+                            <a:schemeClr val="accent2"/>
+                          </a:fillRef>
+                          <a:effectRef idx="1">
+                            <a:schemeClr val="accent2"/>
+                          </a:effectRef>
+                          <a:fontRef idx="minor">
+                            <a:schemeClr val="dk1"/>
+                          </a:fontRef>
+                        </wps:style>
+                        <wps:bodyPr rot="0" spcFirstLastPara="0" vert="horz" wrap="square" lIns="91440" tIns="45720" rIns="91440" bIns="45720" numCol="1" spcCol="0" rtlCol="0" fromWordArt="0" anchor="ctr" anchorCtr="0" forceAA="0" compatLnSpc="1">
+                          <a:prstTxWarp prst="textNoShape">
+                            <a:avLst/>
+                          </a:prstTxWarp>
+                          <a:noAutofit/>
+                        </wps:bodyPr>
+                      </wps:wsp>
+                      <wps:wsp>
+                        <wps:cNvPr id="61" name="Zone de texte 16"/>
+                        <wps:cNvSpPr txBox="1"/>
+                        <wps:spPr>
+                          <a:xfrm>
+                            <a:off x="35999" y="389550"/>
+                            <a:ext cx="410210" cy="258149"/>
+                          </a:xfrm>
+                          <a:prstGeom prst="rect">
+                            <a:avLst/>
+                          </a:prstGeom>
+                          <a:noFill/>
+                          <a:ln w="6350">
+                            <a:noFill/>
+                          </a:ln>
+                        </wps:spPr>
+                        <wps:txbx>
+                          <w:txbxContent>
+                            <w:p>
+                              <w:pPr>
+                                <w:pStyle w:val="NormalWeb"/>
+                                <w:spacing w:before="0" w:beforeAutospacing="0" w:after="160" w:afterAutospacing="0" w:line="252" w:lineRule="auto"/>
+                                <w:rPr>
+                                  <w:rFonts w:ascii="Calibri" w:eastAsia="Times New Roman" w:hAnsi="Calibri" w:cs="Calibri"/>
+                                </w:rPr>
+                              </w:pPr>
+                              <w:r>
+                                <w:rPr>
+                                  <w:rFonts w:ascii="Calibri" w:eastAsia="Times New Roman" w:hAnsi="Calibri" w:cs="Calibri"/>
+                                </w:rPr>
+                                <w:t>B</w:t>
+                              </w:r>
+                            </w:p>
+                            <w:p>
+                              <w:pPr>
+                                <w:pStyle w:val="NormalWeb"/>
+                                <w:spacing w:before="0" w:beforeAutospacing="0" w:after="160" w:afterAutospacing="0" w:line="252" w:lineRule="auto"/>
+                              </w:pPr>
+                            </w:p>
+                          </w:txbxContent>
+                        </wps:txbx>
+                        <wps:bodyPr rot="0" spcFirstLastPara="0" vert="horz" wrap="square" lIns="91440" tIns="45720" rIns="91440" bIns="45720" numCol="1" spcCol="0" rtlCol="0" fromWordArt="0" anchor="t" anchorCtr="0" forceAA="0" compatLnSpc="1">
+                          <a:prstTxWarp prst="textNoShape">
+                            <a:avLst/>
+                          </a:prstTxWarp>
+                          <a:noAutofit/>
+                        </wps:bodyPr>
+                      </wps:wsp>
+                      <wps:wsp>
+                        <wps:cNvPr id="62" name="Zone de texte 16"/>
+                        <wps:cNvSpPr txBox="1"/>
+                        <wps:spPr>
+                          <a:xfrm>
+                            <a:off x="501750" y="0"/>
+                            <a:ext cx="410210" cy="257175"/>
+                          </a:xfrm>
+                          <a:prstGeom prst="rect">
+                            <a:avLst/>
+                          </a:prstGeom>
+                          <a:noFill/>
+                          <a:ln w="6350">
+                            <a:noFill/>
+                          </a:ln>
+                        </wps:spPr>
+                        <wps:txbx>
+                          <w:txbxContent>
+                            <w:p>
+                              <w:pPr>
+                                <w:pStyle w:val="NormalWeb"/>
+                                <w:spacing w:before="0" w:beforeAutospacing="0" w:after="160" w:afterAutospacing="0" w:line="252" w:lineRule="auto"/>
+                              </w:pPr>
+                              <w:proofErr w:type="gramStart"/>
+                              <w:r>
+                                <w:rPr>
+                                  <w:rFonts w:ascii="Calibri" w:eastAsia="Times New Roman" w:hAnsi="Calibri" w:cs="Calibri"/>
+                                </w:rPr>
+                                <w:t>a</w:t>
+                              </w:r>
+                              <w:proofErr w:type="gramEnd"/>
+                            </w:p>
+                          </w:txbxContent>
+                        </wps:txbx>
+                        <wps:bodyPr rot="0" spcFirstLastPara="0" vert="horz" wrap="square" lIns="91440" tIns="45720" rIns="91440" bIns="45720" numCol="1" spcCol="0" rtlCol="0" fromWordArt="0" anchor="t" anchorCtr="0" forceAA="0" compatLnSpc="1">
+                          <a:prstTxWarp prst="textNoShape">
+                            <a:avLst/>
+                          </a:prstTxWarp>
+                          <a:noAutofit/>
+                        </wps:bodyPr>
+                      </wps:wsp>
+                      <wps:wsp>
+                        <wps:cNvPr id="69" name="Zone de texte 16"/>
+                        <wps:cNvSpPr txBox="1"/>
+                        <wps:spPr>
+                          <a:xfrm>
+                            <a:off x="835125" y="0"/>
+                            <a:ext cx="410210" cy="257175"/>
+                          </a:xfrm>
+                          <a:prstGeom prst="rect">
+                            <a:avLst/>
+                          </a:prstGeom>
+                          <a:noFill/>
+                          <a:ln w="6350">
+                            <a:noFill/>
+                          </a:ln>
+                        </wps:spPr>
+                        <wps:txbx>
+                          <w:txbxContent>
+                            <w:p>
+                              <w:pPr>
+                                <w:pStyle w:val="NormalWeb"/>
+                                <w:spacing w:before="0" w:beforeAutospacing="0" w:after="160" w:afterAutospacing="0" w:line="252" w:lineRule="auto"/>
+                              </w:pPr>
+                              <w:proofErr w:type="gramStart"/>
+                              <w:r>
+                                <w:rPr>
+                                  <w:rFonts w:ascii="Calibri" w:eastAsia="Times New Roman" w:hAnsi="Calibri" w:cs="Calibri"/>
+                                </w:rPr>
+                                <w:t>b</w:t>
+                              </w:r>
+                              <w:proofErr w:type="gramEnd"/>
+                            </w:p>
+                          </w:txbxContent>
+                        </wps:txbx>
+                        <wps:bodyPr rot="0" spcFirstLastPara="0" vert="horz" wrap="square" lIns="91440" tIns="45720" rIns="91440" bIns="45720" numCol="1" spcCol="0" rtlCol="0" fromWordArt="0" anchor="t" anchorCtr="0" forceAA="0" compatLnSpc="1">
+                          <a:prstTxWarp prst="textNoShape">
+                            <a:avLst/>
+                          </a:prstTxWarp>
+                          <a:noAutofit/>
+                        </wps:bodyPr>
+                      </wps:wsp>
+                      <wps:wsp>
+                        <wps:cNvPr id="77" name="Zone de texte 16"/>
+                        <wps:cNvSpPr txBox="1"/>
+                        <wps:spPr>
+                          <a:xfrm>
+                            <a:off x="1178025" y="0"/>
+                            <a:ext cx="410210" cy="257175"/>
+                          </a:xfrm>
+                          <a:prstGeom prst="rect">
+                            <a:avLst/>
+                          </a:prstGeom>
+                          <a:noFill/>
+                          <a:ln w="6350">
+                            <a:noFill/>
+                          </a:ln>
+                        </wps:spPr>
+                        <wps:txbx>
+                          <w:txbxContent>
+                            <w:p>
+                              <w:pPr>
+                                <w:pStyle w:val="NormalWeb"/>
+                                <w:spacing w:before="0" w:beforeAutospacing="0" w:after="160" w:afterAutospacing="0" w:line="252" w:lineRule="auto"/>
+                              </w:pPr>
+                              <w:r>
+                                <w:rPr>
+                                  <w:rFonts w:ascii="Calibri" w:eastAsia="Times New Roman" w:hAnsi="Calibri" w:cs="Calibri"/>
+                                </w:rPr>
+                                <w:t>$</w:t>
+                              </w:r>
+                            </w:p>
+                          </w:txbxContent>
+                        </wps:txbx>
+                        <wps:bodyPr rot="0" spcFirstLastPara="0" vert="horz" wrap="square" lIns="91440" tIns="45720" rIns="91440" bIns="45720" numCol="1" spcCol="0" rtlCol="0" fromWordArt="0" anchor="t" anchorCtr="0" forceAA="0" compatLnSpc="1">
+                          <a:prstTxWarp prst="textNoShape">
+                            <a:avLst/>
+                          </a:prstTxWarp>
+                          <a:noAutofit/>
+                        </wps:bodyPr>
+                      </wps:wsp>
+                      <wps:wsp>
+                        <wps:cNvPr id="78" name="Zone de texte 16"/>
+                        <wps:cNvSpPr txBox="1"/>
+                        <wps:spPr>
+                          <a:xfrm>
+                            <a:off x="474150" y="180000"/>
+                            <a:ext cx="410210" cy="257175"/>
+                          </a:xfrm>
+                          <a:prstGeom prst="rect">
+                            <a:avLst/>
+                          </a:prstGeom>
+                          <a:noFill/>
+                          <a:ln w="6350">
+                            <a:noFill/>
+                          </a:ln>
+                        </wps:spPr>
+                        <wps:txbx>
+                          <w:txbxContent>
+                            <w:p>
+                              <w:pPr>
+                                <w:pStyle w:val="NormalWeb"/>
+                                <w:spacing w:before="0" w:beforeAutospacing="0" w:after="160" w:afterAutospacing="0" w:line="252" w:lineRule="auto"/>
+                              </w:pPr>
+                              <w:r>
+                                <w:rPr>
+                                  <w:rFonts w:ascii="Calibri" w:eastAsia="Times New Roman" w:hAnsi="Calibri" w:cs="Calibri"/>
+                                </w:rPr>
+                                <w:t>…</w:t>
+                              </w:r>
+                            </w:p>
+                          </w:txbxContent>
+                        </wps:txbx>
+                        <wps:bodyPr rot="0" spcFirstLastPara="0" vert="horz" wrap="square" lIns="91440" tIns="45720" rIns="91440" bIns="45720" numCol="1" spcCol="0" rtlCol="0" fromWordArt="0" anchor="t" anchorCtr="0" forceAA="0" compatLnSpc="1">
+                          <a:prstTxWarp prst="textNoShape">
+                            <a:avLst/>
+                          </a:prstTxWarp>
+                          <a:noAutofit/>
+                        </wps:bodyPr>
+                      </wps:wsp>
+                      <wps:wsp>
+                        <wps:cNvPr id="79" name="Zone de texte 16"/>
+                        <wps:cNvSpPr txBox="1"/>
+                        <wps:spPr>
+                          <a:xfrm>
+                            <a:off x="835125" y="189525"/>
+                            <a:ext cx="410210" cy="257175"/>
+                          </a:xfrm>
+                          <a:prstGeom prst="rect">
+                            <a:avLst/>
+                          </a:prstGeom>
+                          <a:noFill/>
+                          <a:ln w="6350">
+                            <a:noFill/>
+                          </a:ln>
+                        </wps:spPr>
+                        <wps:txbx>
+                          <w:txbxContent>
+                            <w:p>
+                              <w:pPr>
+                                <w:pStyle w:val="NormalWeb"/>
+                                <w:spacing w:before="0" w:beforeAutospacing="0" w:after="160" w:afterAutospacing="0" w:line="252" w:lineRule="auto"/>
+                              </w:pPr>
+                              <w:r>
+                                <w:rPr>
+                                  <w:rFonts w:ascii="Calibri" w:eastAsia="Times New Roman" w:hAnsi="Calibri" w:cs="Calibri"/>
+                                </w:rPr>
+                                <w:t>…</w:t>
+                              </w:r>
+                            </w:p>
+                          </w:txbxContent>
+                        </wps:txbx>
+                        <wps:bodyPr rot="0" spcFirstLastPara="0" vert="horz" wrap="square" lIns="91440" tIns="45720" rIns="91440" bIns="45720" numCol="1" spcCol="0" rtlCol="0" fromWordArt="0" anchor="t" anchorCtr="0" forceAA="0" compatLnSpc="1">
+                          <a:prstTxWarp prst="textNoShape">
+                            <a:avLst/>
+                          </a:prstTxWarp>
+                          <a:noAutofit/>
+                        </wps:bodyPr>
+                      </wps:wsp>
+                      <wps:wsp>
+                        <wps:cNvPr id="80" name="Zone de texte 16"/>
+                        <wps:cNvSpPr txBox="1"/>
+                        <wps:spPr>
+                          <a:xfrm>
+                            <a:off x="1178025" y="360975"/>
+                            <a:ext cx="410210" cy="257175"/>
+                          </a:xfrm>
+                          <a:prstGeom prst="rect">
+                            <a:avLst/>
+                          </a:prstGeom>
+                          <a:noFill/>
+                          <a:ln w="6350">
+                            <a:noFill/>
+                          </a:ln>
+                        </wps:spPr>
+                        <wps:txbx>
+                          <w:txbxContent>
+                            <w:p>
+                              <w:pPr>
+                                <w:pStyle w:val="NormalWeb"/>
+                                <w:spacing w:before="0" w:beforeAutospacing="0" w:after="160" w:afterAutospacing="0" w:line="252" w:lineRule="auto"/>
+                              </w:pPr>
+                              <w:r>
+                                <w:rPr>
+                                  <w:rFonts w:ascii="Calibri" w:eastAsia="Times New Roman" w:hAnsi="Calibri" w:cs="Calibri"/>
+                                </w:rPr>
+                                <w:t>…</w:t>
+                              </w:r>
+                            </w:p>
+                          </w:txbxContent>
+                        </wps:txbx>
+                        <wps:bodyPr rot="0" spcFirstLastPara="0" vert="horz" wrap="square" lIns="91440" tIns="45720" rIns="91440" bIns="45720" numCol="1" spcCol="0" rtlCol="0" fromWordArt="0" anchor="t" anchorCtr="0" forceAA="0" compatLnSpc="1">
+                          <a:prstTxWarp prst="textNoShape">
+                            <a:avLst/>
+                          </a:prstTxWarp>
+                          <a:noAutofit/>
+                        </wps:bodyPr>
+                      </wps:wsp>
+                      <wps:wsp>
+                        <wps:cNvPr id="81" name="Zone de texte 16"/>
+                        <wps:cNvSpPr txBox="1"/>
+                        <wps:spPr>
+                          <a:xfrm>
+                            <a:off x="474150" y="390525"/>
+                            <a:ext cx="410210" cy="257175"/>
+                          </a:xfrm>
+                          <a:prstGeom prst="rect">
+                            <a:avLst/>
+                          </a:prstGeom>
+                          <a:noFill/>
+                          <a:ln w="6350">
+                            <a:noFill/>
+                          </a:ln>
+                        </wps:spPr>
+                        <wps:txbx>
+                          <w:txbxContent>
+                            <w:p>
+                              <w:pPr>
+                                <w:pStyle w:val="NormalWeb"/>
+                                <w:spacing w:before="0" w:beforeAutospacing="0" w:after="160" w:afterAutospacing="0" w:line="252" w:lineRule="auto"/>
+                              </w:pPr>
+                              <w:r>
+                                <w:rPr>
+                                  <w:rFonts w:ascii="Calibri" w:eastAsia="Times New Roman" w:hAnsi="Calibri" w:cs="Calibri"/>
+                                </w:rPr>
+                                <w:t>…</w:t>
+                              </w:r>
+                            </w:p>
+                          </w:txbxContent>
+                        </wps:txbx>
+                        <wps:bodyPr rot="0" spcFirstLastPara="0" vert="horz" wrap="square" lIns="91440" tIns="45720" rIns="91440" bIns="45720" numCol="1" spcCol="0" rtlCol="0" fromWordArt="0" anchor="t" anchorCtr="0" forceAA="0" compatLnSpc="1">
+                          <a:prstTxWarp prst="textNoShape">
+                            <a:avLst/>
+                          </a:prstTxWarp>
+                          <a:noAutofit/>
+                        </wps:bodyPr>
+                      </wps:wsp>
+                      <wps:wsp>
+                        <wps:cNvPr id="83" name="Zone de texte 16"/>
+                        <wps:cNvSpPr txBox="1"/>
+                        <wps:spPr>
+                          <a:xfrm>
+                            <a:off x="1568549" y="180000"/>
+                            <a:ext cx="1020151" cy="257175"/>
+                          </a:xfrm>
+                          <a:prstGeom prst="rect">
+                            <a:avLst/>
+                          </a:prstGeom>
+                          <a:noFill/>
+                          <a:ln w="6350">
+                            <a:noFill/>
+                          </a:ln>
+                        </wps:spPr>
+                        <wps:txbx>
+                          <w:txbxContent>
+                            <w:p>
+                              <w:pPr>
+                                <w:pStyle w:val="NormalWeb"/>
+                                <w:spacing w:before="0" w:beforeAutospacing="0" w:after="160" w:afterAutospacing="0" w:line="252" w:lineRule="auto"/>
+                              </w:pPr>
+                              <w:r>
+                                <w:rPr>
+                                  <w:rFonts w:ascii="Calibri" w:eastAsia="Times New Roman" w:hAnsi="Calibri" w:cs="Calibri"/>
+                                </w:rPr>
+                                <w:t xml:space="preserve">Table </w:t>
+                              </w:r>
+                              <w:proofErr w:type="gramStart"/>
+                              <w:r>
+                                <w:rPr>
+                                  <w:rFonts w:ascii="Calibri" w:eastAsia="Times New Roman" w:hAnsi="Calibri" w:cs="Calibri"/>
+                                </w:rPr>
+                                <w:t>de A</w:t>
+                              </w:r>
+                              <w:proofErr w:type="gramEnd"/>
+                            </w:p>
+                          </w:txbxContent>
+                        </wps:txbx>
+                        <wps:bodyPr rot="0" spcFirstLastPara="0" vert="horz" wrap="square" lIns="91440" tIns="45720" rIns="91440" bIns="45720" numCol="1" spcCol="0" rtlCol="0" fromWordArt="0" anchor="t" anchorCtr="0" forceAA="0" compatLnSpc="1">
+                          <a:prstTxWarp prst="textNoShape">
+                            <a:avLst/>
+                          </a:prstTxWarp>
+                          <a:noAutofit/>
+                        </wps:bodyPr>
+                      </wps:wsp>
+                      <wps:wsp>
+                        <wps:cNvPr id="84" name="Zone de texte 16"/>
+                        <wps:cNvSpPr txBox="1"/>
+                        <wps:spPr>
+                          <a:xfrm>
+                            <a:off x="1568890" y="390525"/>
+                            <a:ext cx="1019810" cy="257175"/>
+                          </a:xfrm>
+                          <a:prstGeom prst="rect">
+                            <a:avLst/>
+                          </a:prstGeom>
+                          <a:noFill/>
+                          <a:ln w="6350">
+                            <a:noFill/>
+                          </a:ln>
+                        </wps:spPr>
+                        <wps:txbx>
+                          <w:txbxContent>
+                            <w:p>
+                              <w:pPr>
+                                <w:pStyle w:val="NormalWeb"/>
+                                <w:spacing w:before="0" w:beforeAutospacing="0" w:after="160" w:afterAutospacing="0" w:line="252" w:lineRule="auto"/>
+                              </w:pPr>
+                              <w:r>
+                                <w:rPr>
+                                  <w:rFonts w:ascii="Calibri" w:eastAsia="Times New Roman" w:hAnsi="Calibri" w:cs="Calibri"/>
+                                </w:rPr>
+                                <w:t>Table de B</w:t>
+                              </w:r>
+                            </w:p>
+                          </w:txbxContent>
+                        </wps:txbx>
+                        <wps:bodyPr rot="0" spcFirstLastPara="0" vert="horz" wrap="square" lIns="91440" tIns="45720" rIns="91440" bIns="45720" numCol="1" spcCol="0" rtlCol="0" fromWordArt="0" anchor="t" anchorCtr="0" forceAA="0" compatLnSpc="1">
+                          <a:prstTxWarp prst="textNoShape">
+                            <a:avLst/>
+                          </a:prstTxWarp>
+                          <a:noAutofit/>
+                        </wps:bodyPr>
+                      </wps:wsp>
+                      <wps:wsp>
+                        <wps:cNvPr id="85" name="Zone de texte 16"/>
+                        <wps:cNvSpPr txBox="1"/>
+                        <wps:spPr>
+                          <a:xfrm>
+                            <a:off x="2474400" y="119335"/>
+                            <a:ext cx="1019810" cy="476250"/>
+                          </a:xfrm>
+                          <a:prstGeom prst="rect">
+                            <a:avLst/>
+                          </a:prstGeom>
+                          <a:noFill/>
+                          <a:ln w="6350">
+                            <a:noFill/>
+                          </a:ln>
+                        </wps:spPr>
+                        <wps:txbx>
+                          <w:txbxContent>
+                            <w:p>
+                              <w:pPr>
+                                <w:pStyle w:val="NormalWeb"/>
+                                <w:spacing w:before="0" w:beforeAutospacing="0" w:after="160" w:afterAutospacing="0" w:line="252" w:lineRule="auto"/>
+                              </w:pPr>
+                              <w:r>
+                                <w:rPr>
+                                  <w:rFonts w:ascii="Calibri" w:eastAsia="Times New Roman" w:hAnsi="Calibri" w:cs="Calibri"/>
+                                </w:rPr>
+                                <w:t>Table d’analyse</w:t>
+                              </w:r>
+                            </w:p>
+                          </w:txbxContent>
+                        </wps:txbx>
+                        <wps:bodyPr rot="0" spcFirstLastPara="0" vert="horz" wrap="square" lIns="91440" tIns="45720" rIns="91440" bIns="45720" numCol="1" spcCol="0" rtlCol="0" fromWordArt="0" anchor="t" anchorCtr="0" forceAA="0" compatLnSpc="1">
+                          <a:prstTxWarp prst="textNoShape">
+                            <a:avLst/>
+                          </a:prstTxWarp>
+                          <a:noAutofit/>
+                        </wps:bodyPr>
+                      </wps:wsp>
+                    </wpc:wpc>
+                  </a:graphicData>
+                </a:graphic>
+              </wp:anchor>
+            </w:drawing>
+          </mc:Choice>
+          <mc:Fallback>
+            <w:pict>
+              <v:group id="Zone de dessin 30" o:spid="_x0000_s1056" editas="canvas" style="position:absolute;left:0;text-align:left;margin-left:0;margin-top:55.15pt;width:275.1pt;height:52.5pt;z-index:251710464;mso-position-horizontal:center;mso-position-horizontal-relative:margin;mso-position-vertical-relative:text" coordsize="34937,6667" o:gfxdata="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">
+                <v:shape id="_x0000_s1057" type="#_x0000_t75" style="position:absolute;width:34937;height:6667;visibility:visible;mso-wrap-style:square">
+                  <v:fill o:detectmouseclick="t"/>
+                  <v:path o:connecttype="none"/>
+                </v:shape>
+                <v:shape id="Organigramme : Procédé 32" o:spid="_x0000_s1058" type="#_x0000_t109" style="position:absolute;left:550;top:571;width:24194;height:6096;visibility:visible;mso-wrap-style:square;v-text-anchor:middle" o:gfxdata="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" fillcolor="#c3c3c3 [2166]" strokecolor="#a5a5a5 [3206]" strokeweight=".5pt">
+                  <v:fill color2="#b6b6b6 [2614]" rotate="t" colors="0 #d2d2d2;.5 #c8c8c8;1 silver" focus="100%" type="gradient">
+                    <o:fill v:ext="view" type="gradientUnscaled"/>
+                  </v:fill>
+                </v:shape>
+                <v:shape id="Organigramme : Procédé 33" o:spid="_x0000_s1059" type="#_x0000_t109" style="position:absolute;left:1026;top:2286;width:13716;height:1800;visibility:visible;mso-wrap-style:square;v-text-anchor:middle" o:gfxdata="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" fillcolor="#91bce3 [2164]" strokecolor="#5b9bd5 [3204]" strokeweight=".5pt">
+                  <v:fill color2="#7aaddd [2612]" rotate="t" colors="0 #b1cbe9;.5 #a3c1e5;1 #92b9e4" focus="100%" type="gradient">
+                    <o:fill v:ext="view" type="gradientUnscaled"/>
+                  </v:fill>
+                </v:shape>
+                <v:shape id="Zone de texte 16" o:spid="_x0000_s1060" type="#_x0000_t202" style="position:absolute;left:359;top:1704;width:4106;height:2572;visibility:visible;mso-wrap-style:square;v-text-anchor:top" o:gfxdata="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" filled="f" stroked="f" strokeweight=".5pt">
+                  <v:textbox>
+                    <w:txbxContent>
+                      <w:p>
+                        <w:pPr>
+                          <w:pStyle w:val="NormalWeb"/>
+                          <w:spacing w:before="0" w:beforeAutospacing="0" w:after="160" w:afterAutospacing="0" w:line="252" w:lineRule="auto"/>
+                          <w:rPr>
+                            <w:rFonts w:asciiTheme="minorHAnsi" w:hAnsiTheme="minorHAnsi" w:cstheme="minorHAnsi"/>
+                          </w:rPr>
+                        </w:pPr>
+                        <w:r>
+                          <w:rPr>
+                            <w:rFonts w:asciiTheme="minorHAnsi" w:hAnsiTheme="minorHAnsi" w:cstheme="minorHAnsi"/>
+                          </w:rPr>
+                          <w:t>A</w:t>
+                        </w:r>
+                      </w:p>
+                    </w:txbxContent>
+                  </v:textbox>
+                </v:shape>
+                <v:shape id="Organigramme : Procédé 82" o:spid="_x0000_s1061" type="#_x0000_t109" style="position:absolute;left:1026;top:4158;width:13716;height:1797;visibility:visible;mso-wrap-style:square;v-text-anchor:middle" o:gfxdata="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" fillcolor="#f3a875 [2165]" strokecolor="#ed7d31 [3205]" strokeweight=".5pt">
+                  <v:fill color2="#f09558 [2613]" rotate="t" colors="0 #f7bda4;.5 #f5b195;1 #f8a581" focus="100%" type="gradient">
+                    <o:fill v:ext="view" type="gradientUnscaled"/>
+                  </v:fill>
+                </v:shape>
+                <v:shape id="Zone de texte 16" o:spid="_x0000_s1062" type="#_x0000_t202" style="position:absolute;left:359;top:3895;width:4103;height:2581;visibility:visible;mso-wrap-style:square;v-text-anchor:top" o:gfxdata="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" filled="f" stroked="f" strokeweight=".5pt">
+                  <v:textbox>
+                    <w:txbxContent>
+                      <w:p>
+                        <w:pPr>
+                          <w:pStyle w:val="NormalWeb"/>
+                          <w:spacing w:before="0" w:beforeAutospacing="0" w:after="160" w:afterAutospacing="0" w:line="252" w:lineRule="auto"/>
+                          <w:rPr>
+                            <w:rFonts w:ascii="Calibri" w:eastAsia="Times New Roman" w:hAnsi="Calibri" w:cs="Calibri"/>
+                          </w:rPr>
+                        </w:pPr>
+                        <w:r>
+                          <w:rPr>
+                            <w:rFonts w:ascii="Calibri" w:eastAsia="Times New Roman" w:hAnsi="Calibri" w:cs="Calibri"/>
+                          </w:rPr>
+                          <w:t>B</w:t>
+                        </w:r>
+                      </w:p>
+                      <w:p>
+                        <w:pPr>
+                          <w:pStyle w:val="NormalWeb"/>
+                          <w:spacing w:before="0" w:beforeAutospacing="0" w:after="160" w:afterAutospacing="0" w:line="252" w:lineRule="auto"/>
+                        </w:pPr>
+                      </w:p>
+                    </w:txbxContent>
+                  </v:textbox>
+                </v:shape>
+                <v:shape id="Zone de texte 16" o:spid="_x0000_s1063" type="#_x0000_t202" style="position:absolute;left:5017;width:4102;height:2571;visibility:visible;mso-wrap-style:square;v-text-anchor:top" o:gfxdata="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" filled="f" stroked="f" strokeweight=".5pt">
+                  <v:textbox>
+                    <w:txbxContent>
+                      <w:p>
+                        <w:pPr>
+                          <w:pStyle w:val="NormalWeb"/>
+                          <w:spacing w:before="0" w:beforeAutospacing="0" w:after="160" w:afterAutospacing="0" w:line="252" w:lineRule="auto"/>
+                        </w:pPr>
+                        <w:proofErr w:type="gramStart"/>
+                        <w:r>
+                          <w:rPr>
+                            <w:rFonts w:ascii="Calibri" w:eastAsia="Times New Roman" w:hAnsi="Calibri" w:cs="Calibri"/>
+                          </w:rPr>
+                          <w:t>a</w:t>
+                        </w:r>
+                        <w:proofErr w:type="gramEnd"/>
+                      </w:p>
+                    </w:txbxContent>
+                  </v:textbox>
+                </v:shape>
+                <v:shape id="Zone de texte 16" o:spid="_x0000_s1064" type="#_x0000_t202" style="position:absolute;left:8351;width:4102;height:2571;visibility:visible;mso-wrap-style:square;v-text-anchor:top" o:gfxdata="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" filled="f" stroked="f" strokeweight=".5pt">
+                  <v:textbox>
+                    <w:txbxContent>
+                      <w:p>
+                        <w:pPr>
+                          <w:pStyle w:val="NormalWeb"/>
+                          <w:spacing w:before="0" w:beforeAutospacing="0" w:after="160" w:afterAutospacing="0" w:line="252" w:lineRule="auto"/>
+                        </w:pPr>
+                        <w:proofErr w:type="gramStart"/>
+                        <w:r>
+                          <w:rPr>
+                            <w:rFonts w:ascii="Calibri" w:eastAsia="Times New Roman" w:hAnsi="Calibri" w:cs="Calibri"/>
+                          </w:rPr>
+                          <w:t>b</w:t>
+                        </w:r>
+                        <w:proofErr w:type="gramEnd"/>
+                      </w:p>
+                    </w:txbxContent>
+                  </v:textbox>
+                </v:shape>
+                <v:shape id="Zone de texte 16" o:spid="_x0000_s1065" type="#_x0000_t202" style="position:absolute;left:11780;width:4102;height:2571;visibility:visible;mso-wrap-style:square;v-text-anchor:top" o:gfxdata="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" filled="f" stroked="f" strokeweight=".5pt">
+                  <v:textbox>
+                    <w:txbxContent>
+                      <w:p>
+                        <w:pPr>
+                          <w:pStyle w:val="NormalWeb"/>
+                          <w:spacing w:before="0" w:beforeAutospacing="0" w:after="160" w:afterAutospacing="0" w:line="252" w:lineRule="auto"/>
+                        </w:pPr>
+                        <w:r>
+                          <w:rPr>
+                            <w:rFonts w:ascii="Calibri" w:eastAsia="Times New Roman" w:hAnsi="Calibri" w:cs="Calibri"/>
+                          </w:rPr>
+                          <w:t>$</w:t>
+                        </w:r>
+                      </w:p>
+                    </w:txbxContent>
+                  </v:textbox>
+                </v:shape>
+                <v:shape id="Zone de texte 16" o:spid="_x0000_s1066" type="#_x0000_t202" style="position:absolute;left:4741;top:1800;width:4102;height:2571;visibility:visible;mso-wrap-style:square;v-text-anchor:top" o:gfxdata="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" filled="f" stroked="f" strokeweight=".5pt">
+                  <v:textbox>
+                    <w:txbxContent>
+                      <w:p>
+                        <w:pPr>
+                          <w:pStyle w:val="NormalWeb"/>
+                          <w:spacing w:before="0" w:beforeAutospacing="0" w:after="160" w:afterAutospacing="0" w:line="252" w:lineRule="auto"/>
+                        </w:pPr>
+                        <w:r>
+                          <w:rPr>
+                            <w:rFonts w:ascii="Calibri" w:eastAsia="Times New Roman" w:hAnsi="Calibri" w:cs="Calibri"/>
+                          </w:rPr>
+                          <w:t>…</w:t>
+                        </w:r>
+                      </w:p>
+                    </w:txbxContent>
+                  </v:textbox>
+                </v:shape>
+                <v:shape id="Zone de texte 16" o:spid="_x0000_s1067" type="#_x0000_t202" style="position:absolute;left:8351;top:1895;width:4102;height:2572;visibility:visible;mso-wrap-style:square;v-text-anchor:top" o:gfxdata="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" filled="f" stroked="f" strokeweight=".5pt">
+                  <v:textbox>
+                    <w:txbxContent>
+                      <w:p>
+                        <w:pPr>
+                          <w:pStyle w:val="NormalWeb"/>
+                          <w:spacing w:before="0" w:beforeAutospacing="0" w:after="160" w:afterAutospacing="0" w:line="252" w:lineRule="auto"/>
+                        </w:pPr>
+                        <w:r>
+                          <w:rPr>
+                            <w:rFonts w:ascii="Calibri" w:eastAsia="Times New Roman" w:hAnsi="Calibri" w:cs="Calibri"/>
+                          </w:rPr>
+                          <w:t>…</w:t>
+                        </w:r>
+                      </w:p>
+                    </w:txbxContent>
+                  </v:textbox>
+                </v:shape>
+                <v:shape id="Zone de texte 16" o:spid="_x0000_s1068" type="#_x0000_t202" style="position:absolute;left:11780;top:3609;width:4102;height:2572;visibility:visible;mso-wrap-style:square;v-text-anchor:top" o:gfxdata="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" filled="f" stroked="f" strokeweight=".5pt">
+                  <v:textbox>
+                    <w:txbxContent>
+                      <w:p>
+                        <w:pPr>
+                          <w:pStyle w:val="NormalWeb"/>
+                          <w:spacing w:before="0" w:beforeAutospacing="0" w:after="160" w:afterAutospacing="0" w:line="252" w:lineRule="auto"/>
+                        </w:pPr>
+                        <w:r>
+                          <w:rPr>
+                            <w:rFonts w:ascii="Calibri" w:eastAsia="Times New Roman" w:hAnsi="Calibri" w:cs="Calibri"/>
+                          </w:rPr>
+                          <w:t>…</w:t>
+                        </w:r>
+                      </w:p>
+                    </w:txbxContent>
+                  </v:textbox>
+                </v:shape>
+                <v:shape id="Zone de texte 16" o:spid="_x0000_s1069" type="#_x0000_t202" style="position:absolute;left:4741;top:3905;width:4102;height:2572;visibility:visible;mso-wrap-style:square;v-text-anchor:top" o:gfxdata="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" filled="f" stroked="f" strokeweight=".5pt">
+                  <v:textbox>
+                    <w:txbxContent>
+                      <w:p>
+                        <w:pPr>
+                          <w:pStyle w:val="NormalWeb"/>
+                          <w:spacing w:before="0" w:beforeAutospacing="0" w:after="160" w:afterAutospacing="0" w:line="252" w:lineRule="auto"/>
+                        </w:pPr>
+                        <w:r>
+                          <w:rPr>
+                            <w:rFonts w:ascii="Calibri" w:eastAsia="Times New Roman" w:hAnsi="Calibri" w:cs="Calibri"/>
+                          </w:rPr>
+                          <w:t>…</w:t>
+                        </w:r>
+                      </w:p>
+                    </w:txbxContent>
+                  </v:textbox>
+                </v:shape>
+                <v:shape id="Zone de texte 16" o:spid="_x0000_s1070" type="#_x0000_t202" style="position:absolute;left:15685;top:1800;width:10202;height:2571;visibility:visible;mso-wrap-style:square;v-text-anchor:top" o:gfxdata="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" filled="f" stroked="f" strokeweight=".5pt">
+                  <v:textbox>
+                    <w:txbxContent>
+                      <w:p>
+                        <w:pPr>
+                          <w:pStyle w:val="NormalWeb"/>
+                          <w:spacing w:before="0" w:beforeAutospacing="0" w:after="160" w:afterAutospacing="0" w:line="252" w:lineRule="auto"/>
+                        </w:pPr>
+                        <w:r>
+                          <w:rPr>
+                            <w:rFonts w:ascii="Calibri" w:eastAsia="Times New Roman" w:hAnsi="Calibri" w:cs="Calibri"/>
+                          </w:rPr>
+                          <w:t xml:space="preserve">Table </w:t>
+                        </w:r>
+                        <w:proofErr w:type="gramStart"/>
+                        <w:r>
+                          <w:rPr>
+                            <w:rFonts w:ascii="Calibri" w:eastAsia="Times New Roman" w:hAnsi="Calibri" w:cs="Calibri"/>
+                          </w:rPr>
+                          <w:t>de A</w:t>
+                        </w:r>
+                        <w:proofErr w:type="gramEnd"/>
+                      </w:p>
+                    </w:txbxContent>
+                  </v:textbox>
+                </v:shape>
+                <v:shape id="Zone de texte 16" o:spid="_x0000_s1071" type="#_x0000_t202" style="position:absolute;left:15688;top:3905;width:10199;height:2572;visibility:visible;mso-wrap-style:square;v-text-anchor:top" o:gfxdata="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" filled="f" stroked="f" strokeweight=".5pt">
+                  <v:textbox>
+                    <w:txbxContent>
+                      <w:p>
+                        <w:pPr>
+                          <w:pStyle w:val="NormalWeb"/>
+                          <w:spacing w:before="0" w:beforeAutospacing="0" w:after="160" w:afterAutospacing="0" w:line="252" w:lineRule="auto"/>
+                        </w:pPr>
+                        <w:r>
+                          <w:rPr>
+                            <w:rFonts w:ascii="Calibri" w:eastAsia="Times New Roman" w:hAnsi="Calibri" w:cs="Calibri"/>
+                          </w:rPr>
+                          <w:t>Table de B</w:t>
+                        </w:r>
+                      </w:p>
+                    </w:txbxContent>
+                  </v:textbox>
+                </v:shape>
+                <v:shape id="Zone de texte 16" o:spid="_x0000_s1072" type="#_x0000_t202" style="position:absolute;left:24744;top:1193;width:10198;height:4762;visibility:visible;mso-wrap-style:square;v-text-anchor:top" o:gfxdata="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" filled="f" stroked="f" strokeweight=".5pt">
+                  <v:textbox>
+                    <w:txbxContent>
+                      <w:p>
+                        <w:pPr>
+                          <w:pStyle w:val="NormalWeb"/>
+                          <w:spacing w:before="0" w:beforeAutospacing="0" w:after="160" w:afterAutospacing="0" w:line="252" w:lineRule="auto"/>
+                        </w:pPr>
+                        <w:r>
+                          <w:rPr>
+                            <w:rFonts w:ascii="Calibri" w:eastAsia="Times New Roman" w:hAnsi="Calibri" w:cs="Calibri"/>
+                          </w:rPr>
+                          <w:t>Table d’analyse</w:t>
+                        </w:r>
+                      </w:p>
+                    </w:txbxContent>
+                  </v:textbox>
+                </v:shape>
+                <w10:wrap type="topAndBottom" anchorx="margin"/>
+              </v:group>
+            </w:pict>
+          </mc:Fallback>
+        </mc:AlternateContent>
+      </w:r>
+      <w:r>
+        <w:t xml:space="preserve">La fonction </w:t>
+      </w:r>
+      <w:proofErr w:type="spellStart"/>
+      <w:proofErr w:type="gramStart"/>
+      <w:r>
+        <w:rPr>
+          <w:i/>
+        </w:rPr>
+        <w:t>createTable</w:t>
+      </w:r>
+      <w:proofErr w:type="spellEnd"/>
+      <w:r>
+        <w:rPr>
+          <w:i/>
+        </w:rPr>
+        <w:t>(</w:t>
+      </w:r>
+      <w:proofErr w:type="gramEnd"/>
+      <w:r>
+        <w:rPr>
+          <w:i/>
+        </w:rPr>
+        <w:t>)</w:t>
+      </w:r>
+      <w:r>
+        <w:t xml:space="preserve"> va se servir de la </w:t>
+      </w:r>
+      <w:proofErr w:type="spellStart"/>
+      <w:r>
+        <w:t>map</w:t>
+      </w:r>
+      <w:proofErr w:type="spellEnd"/>
+      <w:r>
+        <w:t xml:space="preserve"> _</w:t>
+      </w:r>
+      <w:proofErr w:type="spellStart"/>
+      <w:r>
+        <w:rPr>
+          <w:i/>
+        </w:rPr>
+        <w:t>grammar</w:t>
+      </w:r>
+      <w:proofErr w:type="spellEnd"/>
+      <w:r>
+        <w:rPr>
+          <w:i/>
+        </w:rPr>
+        <w:t xml:space="preserve"> </w:t>
+      </w:r>
+      <w:r>
+        <w:t>pour créer la table d’analyse à partir des premiers et des suivants de chacun des symboles non-terminaux.</w:t>
+      </w:r>
+      <w:r>
+        <w:t xml:space="preserve"> Elle va en fait, pour chaque symbole NT, définir leur table. L’ensemble des tables des symboles NT forment la table d’analyse.</w:t>
+      </w:r>
+    </w:p>
+    <w:p>
+      <w:pPr>
+        <w:jc w:val="both"/>
+      </w:pPr>
+    </w:p>
+    <w:p>
+      <w:pPr>
+        <w:jc w:val="both"/>
+      </w:pPr>
+      <w:r>
+        <w:t>Pour ce qui est des « fonctions utiles », nous avons implémentées un certain nombre de fonction qui nous sont essentielles dans la création de la table d’analyse (donc dans la recherche des premiers et des suivants). Pour en citer quelques-unes, nous avons implémenté une fonction détectant la présence ou non du mot vide epsilon (# dans le programme)</w:t>
+      </w:r>
+      <w:r>
+        <w:t>. Cette fonction est très utile à de nombreuses reprises notamment lorsque l’on cherche les premiers d’un symbole non-terminal.</w:t>
+      </w:r>
+      <w:r>
+        <w:t xml:space="preserve"> Nous avons également une fonction nommée </w:t>
+      </w:r>
+      <w:proofErr w:type="spellStart"/>
+      <w:r>
+        <w:rPr>
+          <w:i/>
+        </w:rPr>
+        <w:t>findFirstIfEpsilon</w:t>
+      </w:r>
+      <w:proofErr w:type="spellEnd"/>
+      <w:r>
+        <w:rPr>
+          <w:i/>
+        </w:rPr>
+        <w:t xml:space="preserve"> </w:t>
+      </w:r>
+      <w:r>
+        <w:t xml:space="preserve">qui permet d’aller chercher les autres premiers d’un symbole non-terminal si ce dernier contient un epsilon dans ses premiers. Exemple : A </w:t>
+      </w:r>
+      <w:r>
+        <w:sym w:font="Wingdings" w:char="F0E8"/>
+      </w:r>
+      <w:r>
+        <w:t xml:space="preserve"> BC avec B </w:t>
+      </w:r>
+      <w:r>
+        <w:sym w:font="Wingdings" w:char="F0E8"/>
+      </w:r>
+      <w:r>
+        <w:t xml:space="preserve"> # | a alors Premier(A) = </w:t>
+      </w:r>
+      <w:proofErr w:type="gramStart"/>
+      <w:r>
+        <w:t>{ a</w:t>
+      </w:r>
+      <w:proofErr w:type="gramEnd"/>
+      <w:r>
+        <w:t> ; # } mais il faut dans ce cas aller chercher les premiers de C comme B peut donner le mot vide. C’est ce que cette fonction fait.</w:t>
+      </w:r>
+    </w:p>
+    <w:p>
+      <w:r>
+        <w:lastRenderedPageBreak/>
+        <w:t xml:space="preserve">Voyons maintenant la classe </w:t>
+      </w:r>
+      <w:r>
+        <w:rPr>
+          <w:b/>
+          <w:i/>
+        </w:rPr>
+        <w:t>Symbol</w:t>
+      </w:r>
+      <w:r>
+        <w:t>.</w:t>
+      </w:r>
+    </w:p>
+    <w:p>
+      <w:r>
+        <w:rPr>
+          <w:noProof/>
+          <w:lang w:eastAsia="fr-FR"/>
+        </w:rPr>
+        <mc:AlternateContent>
+          <mc:Choice Requires="wpc">
+            <w:drawing>
+              <wp:anchor distT="0" distB="0" distL="114300" distR="114300" simplePos="0" relativeHeight="251712512" behindDoc="1" locked="0" layoutInCell="1" allowOverlap="1" wp14:anchorId="561F8BA5" wp14:editId="133D1B2D">
+                <wp:simplePos x="0" y="0"/>
+                <wp:positionH relativeFrom="margin">
+                  <wp:align>left</wp:align>
+                </wp:positionH>
+                <wp:positionV relativeFrom="paragraph">
+                  <wp:posOffset>281305</wp:posOffset>
+                </wp:positionV>
+                <wp:extent cx="2800350" cy="3238500"/>
+                <wp:effectExtent l="0" t="0" r="0" b="0"/>
+                <wp:wrapSquare wrapText="bothSides"/>
+                <wp:docPr id="91" name="Zone de dessin 91"/>
+                <wp:cNvGraphicFramePr>
+                  <a:graphicFrameLocks xmlns:a="http://schemas.openxmlformats.org/drawingml/2006/main" noChangeAspect="1"/>
+                </wp:cNvGraphicFramePr>
+                <a:graphic xmlns:a="http://schemas.openxmlformats.org/drawingml/2006/main">
+                  <a:graphicData uri="http://schemas.microsoft.com/office/word/2010/wordprocessingCanvas">
+                    <wpc:wpc>
+                      <wpc:bg/>
+                      <wpc:whole/>
+                      <wps:wsp>
+                        <wps:cNvPr id="35" name="Organigramme : Procédé 35"/>
+                        <wps:cNvSpPr/>
+                        <wps:spPr>
+                          <a:xfrm>
+                            <a:off x="9525" y="9526"/>
+                            <a:ext cx="2752725" cy="3190874"/>
+                          </a:xfrm>
+                          <a:prstGeom prst="flowChartProcess">
+                            <a:avLst/>
+                          </a:prstGeom>
+                        </wps:spPr>
+                        <wps:style>
+                          <a:lnRef idx="1">
+                            <a:schemeClr val="accent2"/>
+                          </a:lnRef>
+                          <a:fillRef idx="2">
+                            <a:schemeClr val="accent2"/>
+                          </a:fillRef>
+                          <a:effectRef idx="1">
+                            <a:schemeClr val="accent2"/>
+                          </a:effectRef>
+                          <a:fontRef idx="minor">
+                            <a:schemeClr val="dk1"/>
+                          </a:fontRef>
+                        </wps:style>
+                        <wps:bodyPr rot="0" spcFirstLastPara="0" vertOverflow="overflow" horzOverflow="overflow" vert="horz" wrap="square" lIns="91440" tIns="45720" rIns="91440" bIns="45720" numCol="1" spcCol="0" rtlCol="0" fromWordArt="0" anchor="ctr" anchorCtr="0" forceAA="0" compatLnSpc="1">
+                          <a:prstTxWarp prst="textNoShape">
+                            <a:avLst/>
+                          </a:prstTxWarp>
+                          <a:noAutofit/>
+                        </wps:bodyPr>
+                      </wps:wsp>
+                      <wps:wsp>
+                        <wps:cNvPr id="36" name="Zone de texte 36"/>
+                        <wps:cNvSpPr txBox="1"/>
+                        <wps:spPr>
+                          <a:xfrm>
+                            <a:off x="0" y="1"/>
+                            <a:ext cx="762000" cy="257175"/>
+                          </a:xfrm>
+                          <a:prstGeom prst="rect">
+                            <a:avLst/>
+                          </a:prstGeom>
+                          <a:noFill/>
+                          <a:ln w="6350">
+                            <a:noFill/>
+                          </a:ln>
+                        </wps:spPr>
+                        <wps:txbx>
+                          <w:txbxContent>
+                            <w:p>
+                              <w:pPr>
+                                <w:rPr>
+                                  <w:b/>
+                                </w:rPr>
+                              </w:pPr>
+                              <w:r>
+                                <w:rPr>
+                                  <w:b/>
+                                </w:rPr>
+                                <w:t>Symbol</w:t>
+                              </w:r>
+                            </w:p>
+                          </w:txbxContent>
+                        </wps:txbx>
+                        <wps:bodyPr rot="0" spcFirstLastPara="0" vertOverflow="overflow" horzOverflow="overflow" vert="horz" wrap="square" lIns="91440" tIns="45720" rIns="91440" bIns="45720" numCol="1" spcCol="0" rtlCol="0" fromWordArt="0" anchor="t" anchorCtr="0" forceAA="0" compatLnSpc="1">
+                          <a:prstTxWarp prst="textNoShape">
+                            <a:avLst/>
+                          </a:prstTxWarp>
+                          <a:noAutofit/>
+                        </wps:bodyPr>
+                      </wps:wsp>
+                      <wps:wsp>
+                        <wps:cNvPr id="38" name="Organigramme : Alternative 38"/>
+                        <wps:cNvSpPr/>
+                        <wps:spPr>
+                          <a:xfrm>
+                            <a:off x="333375" y="447676"/>
+                            <a:ext cx="1447800" cy="333375"/>
+                          </a:xfrm>
+                          <a:prstGeom prst="flowChartAlternateProcess">
+                            <a:avLst/>
+                          </a:prstGeom>
+                        </wps:spPr>
+                        <wps:style>
+                          <a:lnRef idx="1">
+                            <a:schemeClr val="accent1"/>
+                          </a:lnRef>
+                          <a:fillRef idx="2">
+                            <a:schemeClr val="accent1"/>
+                          </a:fillRef>
+                          <a:effectRef idx="1">
+                            <a:schemeClr val="accent1"/>
+                          </a:effectRef>
+                          <a:fontRef idx="minor">
+                            <a:schemeClr val="dk1"/>
+                          </a:fontRef>
+                        </wps:style>
+                        <wps:txbx>
+                          <w:txbxContent>
+                            <w:p>
+                              <w:pPr>
+                                <w:jc w:val="center"/>
+                              </w:pPr>
+                              <w:r>
+                                <w:t>String _</w:t>
+                              </w:r>
+                              <w:proofErr w:type="spellStart"/>
+                              <w:r>
+                                <w:t>name</w:t>
+                              </w:r>
+                              <w:proofErr w:type="spellEnd"/>
+                            </w:p>
+                          </w:txbxContent>
+                        </wps:txbx>
+                        <wps:bodyPr rot="0" spcFirstLastPara="0" vertOverflow="overflow" horzOverflow="overflow" vert="horz" wrap="square" lIns="91440" tIns="45720" rIns="91440" bIns="45720" numCol="1" spcCol="0" rtlCol="0" fromWordArt="0" anchor="ctr" anchorCtr="0" forceAA="0" compatLnSpc="1">
+                          <a:prstTxWarp prst="textNoShape">
+                            <a:avLst/>
+                          </a:prstTxWarp>
+                          <a:noAutofit/>
+                        </wps:bodyPr>
+                      </wps:wsp>
+                      <wps:wsp>
+                        <wps:cNvPr id="86" name="Organigramme : Alternative 86"/>
+                        <wps:cNvSpPr/>
+                        <wps:spPr>
+                          <a:xfrm>
+                            <a:off x="323849" y="837226"/>
+                            <a:ext cx="2314576" cy="324824"/>
+                          </a:xfrm>
+                          <a:prstGeom prst="flowChartAlternateProcess">
+                            <a:avLst/>
+                          </a:prstGeom>
+                          <a:ln/>
+                        </wps:spPr>
+                        <wps:style>
+                          <a:lnRef idx="1">
+                            <a:schemeClr val="accent4"/>
+                          </a:lnRef>
+                          <a:fillRef idx="2">
+                            <a:schemeClr val="accent4"/>
+                          </a:fillRef>
+                          <a:effectRef idx="1">
+                            <a:schemeClr val="accent4"/>
+                          </a:effectRef>
+                          <a:fontRef idx="minor">
+                            <a:schemeClr val="dk1"/>
+                          </a:fontRef>
+                        </wps:style>
+                        <wps:txbx>
+                          <w:txbxContent>
+                            <w:p>
+                              <w:pPr>
+                                <w:pStyle w:val="NormalWeb"/>
+                                <w:spacing w:before="0" w:beforeAutospacing="0" w:after="160" w:afterAutospacing="0" w:line="256" w:lineRule="auto"/>
+                                <w:jc w:val="center"/>
+                                <w:rPr>
+                                  <w:rFonts w:asciiTheme="minorHAnsi" w:hAnsiTheme="minorHAnsi" w:cstheme="minorHAnsi"/>
+                                </w:rPr>
+                              </w:pPr>
+                              <w:proofErr w:type="spellStart"/>
+                              <w:r>
+                                <w:rPr>
+                                  <w:rFonts w:asciiTheme="minorHAnsi" w:eastAsia="Calibri" w:hAnsiTheme="minorHAnsi" w:cstheme="minorHAnsi"/>
+                                  <w:sz w:val="22"/>
+                                  <w:szCs w:val="22"/>
+                                </w:rPr>
+                                <w:t>Map</w:t>
+                              </w:r>
+                              <w:proofErr w:type="spellEnd"/>
+                              <w:r>
+                                <w:rPr>
+                                  <w:rFonts w:asciiTheme="minorHAnsi" w:eastAsia="Calibri" w:hAnsiTheme="minorHAnsi" w:cstheme="minorHAnsi"/>
+                                  <w:sz w:val="22"/>
+                                  <w:szCs w:val="22"/>
+                                </w:rPr>
+                                <w:t xml:space="preserve">&lt;String, </w:t>
+                              </w:r>
+                              <w:proofErr w:type="spellStart"/>
+                              <w:r>
+                                <w:rPr>
+                                  <w:rFonts w:asciiTheme="minorHAnsi" w:eastAsia="Calibri" w:hAnsiTheme="minorHAnsi" w:cstheme="minorHAnsi"/>
+                                  <w:sz w:val="22"/>
+                                  <w:szCs w:val="22"/>
+                                </w:rPr>
+                                <w:t>Vector</w:t>
+                              </w:r>
+                              <w:proofErr w:type="spellEnd"/>
+                              <w:r>
+                                <w:rPr>
+                                  <w:rFonts w:asciiTheme="minorHAnsi" w:eastAsia="Calibri" w:hAnsiTheme="minorHAnsi" w:cstheme="minorHAnsi"/>
+                                  <w:sz w:val="22"/>
+                                  <w:szCs w:val="22"/>
+                                </w:rPr>
+                                <w:t>&lt;String&gt;</w:t>
+                              </w:r>
+                              <w:r>
+                                <w:rPr>
+                                  <w:rFonts w:asciiTheme="minorHAnsi" w:eastAsia="Calibri" w:hAnsiTheme="minorHAnsi" w:cstheme="minorHAnsi"/>
+                                  <w:sz w:val="22"/>
+                                  <w:szCs w:val="22"/>
+                                </w:rPr>
+                                <w:t>&gt;</w:t>
+                              </w:r>
+                              <w:r>
+                                <w:rPr>
+                                  <w:rFonts w:asciiTheme="minorHAnsi" w:eastAsia="Calibri" w:hAnsiTheme="minorHAnsi" w:cstheme="minorHAnsi"/>
+                                  <w:sz w:val="22"/>
+                                  <w:szCs w:val="22"/>
+                                </w:rPr>
+                                <w:t xml:space="preserve"> _table</w:t>
+                              </w:r>
+                            </w:p>
+                          </w:txbxContent>
+                        </wps:txbx>
+                        <wps:bodyPr rot="0" spcFirstLastPara="0" vert="horz" wrap="square" lIns="91440" tIns="45720" rIns="91440" bIns="45720" numCol="1" spcCol="0" rtlCol="0" fromWordArt="0" anchor="ctr" anchorCtr="0" forceAA="0" compatLnSpc="1">
+                          <a:prstTxWarp prst="textNoShape">
+                            <a:avLst/>
+                          </a:prstTxWarp>
+                          <a:noAutofit/>
+                        </wps:bodyPr>
+                      </wps:wsp>
+                      <wps:wsp>
+                        <wps:cNvPr id="87" name="Organigramme : Alternative 87"/>
+                        <wps:cNvSpPr/>
+                        <wps:spPr>
+                          <a:xfrm>
+                            <a:off x="342900" y="1199176"/>
+                            <a:ext cx="1990725" cy="286385"/>
+                          </a:xfrm>
+                          <a:prstGeom prst="flowChartAlternateProcess">
+                            <a:avLst/>
+                          </a:prstGeom>
+                          <a:ln/>
+                        </wps:spPr>
+                        <wps:style>
+                          <a:lnRef idx="1">
+                            <a:schemeClr val="accent6"/>
+                          </a:lnRef>
+                          <a:fillRef idx="2">
+                            <a:schemeClr val="accent6"/>
+                          </a:fillRef>
+                          <a:effectRef idx="1">
+                            <a:schemeClr val="accent6"/>
+                          </a:effectRef>
+                          <a:fontRef idx="minor">
+                            <a:schemeClr val="dk1"/>
+                          </a:fontRef>
+                        </wps:style>
+                        <wps:txbx>
+                          <w:txbxContent>
+                            <w:p>
+                              <w:pPr>
+                                <w:pStyle w:val="NormalWeb"/>
+                                <w:spacing w:before="0" w:beforeAutospacing="0" w:after="160" w:afterAutospacing="0" w:line="254" w:lineRule="auto"/>
+                                <w:jc w:val="center"/>
+                                <w:rPr>
+                                  <w:rFonts w:asciiTheme="minorHAnsi" w:hAnsiTheme="minorHAnsi" w:cstheme="minorHAnsi"/>
+                                </w:rPr>
+                              </w:pPr>
+                              <w:proofErr w:type="spellStart"/>
+                              <w:r>
+                                <w:rPr>
+                                  <w:rFonts w:asciiTheme="minorHAnsi" w:eastAsia="Calibri" w:hAnsiTheme="minorHAnsi" w:cstheme="minorHAnsi"/>
+                                  <w:sz w:val="22"/>
+                                  <w:szCs w:val="22"/>
+                                </w:rPr>
+                                <w:t>Vector</w:t>
+                              </w:r>
+                              <w:proofErr w:type="spellEnd"/>
+                              <w:r>
+                                <w:rPr>
+                                  <w:rFonts w:asciiTheme="minorHAnsi" w:eastAsia="Calibri" w:hAnsiTheme="minorHAnsi" w:cstheme="minorHAnsi"/>
+                                  <w:sz w:val="22"/>
+                                  <w:szCs w:val="22"/>
+                                </w:rPr>
+                                <w:t>&lt;</w:t>
+                              </w:r>
+                              <w:proofErr w:type="spellStart"/>
+                              <w:r>
+                                <w:rPr>
+                                  <w:rFonts w:asciiTheme="minorHAnsi" w:eastAsia="Calibri" w:hAnsiTheme="minorHAnsi" w:cstheme="minorHAnsi"/>
+                                  <w:sz w:val="22"/>
+                                  <w:szCs w:val="22"/>
+                                </w:rPr>
+                                <w:t>Vector</w:t>
+                              </w:r>
+                              <w:proofErr w:type="spellEnd"/>
+                              <w:r>
+                                <w:rPr>
+                                  <w:rFonts w:asciiTheme="minorHAnsi" w:eastAsia="Calibri" w:hAnsiTheme="minorHAnsi" w:cstheme="minorHAnsi"/>
+                                  <w:sz w:val="22"/>
+                                  <w:szCs w:val="22"/>
+                                </w:rPr>
+                                <w:t>&lt;String&gt;</w:t>
+                              </w:r>
+                              <w:r>
+                                <w:rPr>
+                                  <w:rFonts w:asciiTheme="minorHAnsi" w:eastAsia="Calibri" w:hAnsiTheme="minorHAnsi" w:cstheme="minorHAnsi"/>
+                                  <w:sz w:val="22"/>
+                                  <w:szCs w:val="22"/>
+                                </w:rPr>
+                                <w:t>&gt; _</w:t>
+                              </w:r>
+                              <w:proofErr w:type="spellStart"/>
+                              <w:r>
+                                <w:rPr>
+                                  <w:rFonts w:asciiTheme="minorHAnsi" w:eastAsia="Calibri" w:hAnsiTheme="minorHAnsi" w:cstheme="minorHAnsi"/>
+                                  <w:sz w:val="22"/>
+                                  <w:szCs w:val="22"/>
+                                </w:rPr>
+                                <w:t>rules</w:t>
+                              </w:r>
+                              <w:proofErr w:type="spellEnd"/>
+                            </w:p>
+                          </w:txbxContent>
+                        </wps:txbx>
+                        <wps:bodyPr rot="0" spcFirstLastPara="0" vert="horz" wrap="square" lIns="91440" tIns="45720" rIns="91440" bIns="45720" numCol="1" spcCol="0" rtlCol="0" fromWordArt="0" anchor="ctr" anchorCtr="0" forceAA="0" compatLnSpc="1">
+                          <a:prstTxWarp prst="textNoShape">
+                            <a:avLst/>
+                          </a:prstTxWarp>
+                          <a:noAutofit/>
+                        </wps:bodyPr>
+                      </wps:wsp>
+                      <wps:wsp>
+                        <wps:cNvPr id="88" name="Organigramme : Alternative 88"/>
+                        <wps:cNvSpPr/>
+                        <wps:spPr>
+                          <a:xfrm>
+                            <a:off x="333375" y="2427901"/>
+                            <a:ext cx="2344125" cy="724874"/>
+                          </a:xfrm>
+                          <a:prstGeom prst="flowChartAlternateProcess">
+                            <a:avLst/>
+                          </a:prstGeom>
+                          <a:ln/>
+                        </wps:spPr>
+                        <wps:style>
+                          <a:lnRef idx="1">
+                            <a:schemeClr val="accent5"/>
+                          </a:lnRef>
+                          <a:fillRef idx="2">
+                            <a:schemeClr val="accent5"/>
+                          </a:fillRef>
+                          <a:effectRef idx="1">
+                            <a:schemeClr val="accent5"/>
+                          </a:effectRef>
+                          <a:fontRef idx="minor">
+                            <a:schemeClr val="dk1"/>
+                          </a:fontRef>
+                        </wps:style>
+                        <wps:txbx>
+                          <w:txbxContent>
+                            <w:p>
+                              <w:pPr>
+                                <w:pStyle w:val="NormalWeb"/>
+                                <w:spacing w:before="0" w:beforeAutospacing="0" w:after="160" w:afterAutospacing="0" w:line="252" w:lineRule="auto"/>
+                                <w:jc w:val="center"/>
+                                <w:rPr>
+                                  <w:rFonts w:asciiTheme="minorHAnsi" w:hAnsiTheme="minorHAnsi" w:cstheme="minorHAnsi"/>
+                                  <w:i/>
+                                  <w:lang w:val="en-US"/>
+                                </w:rPr>
+                              </w:pPr>
+                              <w:proofErr w:type="spellStart"/>
+                              <w:r>
+                                <w:rPr>
+                                  <w:rFonts w:asciiTheme="minorHAnsi" w:eastAsia="Calibri" w:hAnsiTheme="minorHAnsi" w:cstheme="minorHAnsi"/>
+                                  <w:sz w:val="22"/>
+                                  <w:szCs w:val="22"/>
+                                  <w:lang w:val="en-US"/>
+                                </w:rPr>
+                                <w:t>addRule</w:t>
+                              </w:r>
+                              <w:proofErr w:type="spellEnd"/>
+                              <w:r>
+                                <w:rPr>
+                                  <w:rFonts w:asciiTheme="minorHAnsi" w:eastAsia="Calibri" w:hAnsiTheme="minorHAnsi" w:cstheme="minorHAnsi"/>
+                                  <w:sz w:val="22"/>
+                                  <w:szCs w:val="22"/>
+                                  <w:lang w:val="en-US"/>
+                                </w:rPr>
+                                <w:t>(..)</w:t>
+                              </w:r>
+                              <w:r>
+                                <w:rPr>
+                                  <w:rFonts w:asciiTheme="minorHAnsi" w:eastAsia="Calibri" w:hAnsiTheme="minorHAnsi" w:cstheme="minorHAnsi"/>
+                                  <w:sz w:val="22"/>
+                                  <w:szCs w:val="22"/>
+                                  <w:lang w:val="en-US"/>
+                                </w:rPr>
+                                <w:t xml:space="preserve"> / </w:t>
+                              </w:r>
+                              <w:proofErr w:type="spellStart"/>
+                              <w:proofErr w:type="gramStart"/>
+                              <w:r>
+                                <w:rPr>
+                                  <w:rFonts w:asciiTheme="minorHAnsi" w:eastAsia="Calibri" w:hAnsiTheme="minorHAnsi" w:cstheme="minorHAnsi"/>
+                                  <w:sz w:val="22"/>
+                                  <w:szCs w:val="22"/>
+                                  <w:lang w:val="en-US"/>
+                                </w:rPr>
+                                <w:t>addIntoTable</w:t>
+                              </w:r>
+                              <w:proofErr w:type="spellEnd"/>
+                              <w:r>
+                                <w:rPr>
+                                  <w:rFonts w:asciiTheme="minorHAnsi" w:eastAsia="Calibri" w:hAnsiTheme="minorHAnsi" w:cstheme="minorHAnsi"/>
+                                  <w:sz w:val="22"/>
+                                  <w:szCs w:val="22"/>
+                                  <w:lang w:val="en-US"/>
+                                </w:rPr>
+                                <w:t>(</w:t>
+                              </w:r>
+                              <w:proofErr w:type="gramEnd"/>
+                              <w:r>
+                                <w:rPr>
+                                  <w:rFonts w:asciiTheme="minorHAnsi" w:eastAsia="Calibri" w:hAnsiTheme="minorHAnsi" w:cstheme="minorHAnsi"/>
+                                  <w:sz w:val="22"/>
+                                  <w:szCs w:val="22"/>
+                                  <w:lang w:val="en-US"/>
+                                </w:rPr>
+                                <w:t>)</w:t>
+                              </w:r>
+                              <w:r>
+                                <w:rPr>
+                                  <w:rFonts w:asciiTheme="minorHAnsi" w:eastAsia="Calibri" w:hAnsiTheme="minorHAnsi" w:cstheme="minorHAnsi"/>
+                                  <w:sz w:val="22"/>
+                                  <w:szCs w:val="22"/>
+                                  <w:lang w:val="en-US"/>
+                                </w:rPr>
+                                <w:br/>
+                              </w:r>
+                              <w:r>
+                                <w:rPr>
+                                  <w:rFonts w:asciiTheme="minorHAnsi" w:hAnsiTheme="minorHAnsi" w:cstheme="minorHAnsi"/>
+                                  <w:lang w:val="en-US"/>
+                                </w:rPr>
+                                <w:t>getter/setter</w:t>
+                              </w:r>
+                              <w:r>
+                                <w:rPr>
+                                  <w:rFonts w:asciiTheme="minorHAnsi" w:hAnsiTheme="minorHAnsi" w:cstheme="minorHAnsi"/>
+                                  <w:lang w:val="en-US"/>
+                                </w:rPr>
+                                <w:br/>
+                              </w:r>
+                              <w:proofErr w:type="spellStart"/>
+                              <w:r>
+                                <w:rPr>
+                                  <w:rFonts w:asciiTheme="minorHAnsi" w:hAnsiTheme="minorHAnsi" w:cstheme="minorHAnsi"/>
+                                  <w:i/>
+                                  <w:lang w:val="en-US"/>
+                                </w:rPr>
+                                <w:t>Fonctions</w:t>
+                              </w:r>
+                              <w:proofErr w:type="spellEnd"/>
+                              <w:r>
+                                <w:rPr>
+                                  <w:rFonts w:asciiTheme="minorHAnsi" w:hAnsiTheme="minorHAnsi" w:cstheme="minorHAnsi"/>
+                                  <w:i/>
+                                  <w:lang w:val="en-US"/>
+                                </w:rPr>
+                                <w:t xml:space="preserve"> </w:t>
+                              </w:r>
+                              <w:proofErr w:type="spellStart"/>
+                              <w:r>
+                                <w:rPr>
+                                  <w:rFonts w:asciiTheme="minorHAnsi" w:hAnsiTheme="minorHAnsi" w:cstheme="minorHAnsi"/>
+                                  <w:i/>
+                                  <w:lang w:val="en-US"/>
+                                </w:rPr>
+                                <w:t>utiles</w:t>
+                              </w:r>
+                              <w:proofErr w:type="spellEnd"/>
+                            </w:p>
+                          </w:txbxContent>
+                        </wps:txbx>
+                        <wps:bodyPr rot="0" spcFirstLastPara="0" vert="horz" wrap="square" lIns="91440" tIns="45720" rIns="91440" bIns="45720" numCol="1" spcCol="0" rtlCol="0" fromWordArt="0" anchor="ctr" anchorCtr="0" forceAA="0" compatLnSpc="1">
+                          <a:prstTxWarp prst="textNoShape">
+                            <a:avLst/>
+                          </a:prstTxWarp>
+                          <a:noAutofit/>
+                        </wps:bodyPr>
+                      </wps:wsp>
+                      <wps:wsp>
+                        <wps:cNvPr id="89" name="Zone de texte 16"/>
+                        <wps:cNvSpPr txBox="1"/>
+                        <wps:spPr>
+                          <a:xfrm>
+                            <a:off x="170474" y="238126"/>
+                            <a:ext cx="877275" cy="257175"/>
+                          </a:xfrm>
+                          <a:prstGeom prst="rect">
+                            <a:avLst/>
+                          </a:prstGeom>
+                          <a:noFill/>
+                          <a:ln w="6350">
+                            <a:noFill/>
+                          </a:ln>
+                        </wps:spPr>
+                        <wps:txbx>
+                          <w:txbxContent>
+                            <w:p>
+                              <w:pPr>
+                                <w:pStyle w:val="NormalWeb"/>
+                                <w:spacing w:before="0" w:beforeAutospacing="0" w:after="160" w:afterAutospacing="0" w:line="256" w:lineRule="auto"/>
+                              </w:pPr>
+                              <w:r>
+                                <w:rPr>
+                                  <w:rFonts w:ascii="Calibri" w:eastAsia="Calibri" w:hAnsi="Calibri"/>
+                                  <w:b/>
+                                  <w:bCs/>
+                                  <w:sz w:val="22"/>
+                                  <w:szCs w:val="22"/>
+                                </w:rPr>
+                                <w:t>Données :</w:t>
+                              </w:r>
+                            </w:p>
+                          </w:txbxContent>
+                        </wps:txbx>
+                        <wps:bodyPr rot="0" spcFirstLastPara="0" vert="horz" wrap="square" lIns="91440" tIns="45720" rIns="91440" bIns="45720" numCol="1" spcCol="0" rtlCol="0" fromWordArt="0" anchor="t" anchorCtr="0" forceAA="0" compatLnSpc="1">
+                          <a:prstTxWarp prst="textNoShape">
+                            <a:avLst/>
+                          </a:prstTxWarp>
+                          <a:noAutofit/>
+                        </wps:bodyPr>
+                      </wps:wsp>
+                      <wps:wsp>
+                        <wps:cNvPr id="90" name="Zone de texte 16"/>
+                        <wps:cNvSpPr txBox="1"/>
+                        <wps:spPr>
+                          <a:xfrm>
+                            <a:off x="246675" y="2218351"/>
+                            <a:ext cx="876935" cy="257175"/>
+                          </a:xfrm>
+                          <a:prstGeom prst="rect">
+                            <a:avLst/>
+                          </a:prstGeom>
+                          <a:noFill/>
+                          <a:ln w="6350">
+                            <a:noFill/>
+                          </a:ln>
+                        </wps:spPr>
+                        <wps:txbx>
+                          <w:txbxContent>
+                            <w:p>
+                              <w:pPr>
+                                <w:pStyle w:val="NormalWeb"/>
+                                <w:spacing w:before="0" w:beforeAutospacing="0" w:after="160" w:afterAutospacing="0" w:line="254" w:lineRule="auto"/>
+                              </w:pPr>
+                              <w:r>
+                                <w:rPr>
+                                  <w:rFonts w:ascii="Calibri" w:eastAsia="Calibri" w:hAnsi="Calibri"/>
+                                  <w:b/>
+                                  <w:bCs/>
+                                  <w:sz w:val="22"/>
+                                  <w:szCs w:val="22"/>
+                                </w:rPr>
+                                <w:t>Fonctions :</w:t>
+                              </w:r>
+                            </w:p>
+                          </w:txbxContent>
+                        </wps:txbx>
+                        <wps:bodyPr rot="0" spcFirstLastPara="0" vert="horz" wrap="square" lIns="91440" tIns="45720" rIns="91440" bIns="45720" numCol="1" spcCol="0" rtlCol="0" fromWordArt="0" anchor="t" anchorCtr="0" forceAA="0" compatLnSpc="1">
+                          <a:prstTxWarp prst="textNoShape">
+                            <a:avLst/>
+                          </a:prstTxWarp>
+                          <a:noAutofit/>
+                        </wps:bodyPr>
+                      </wps:wsp>
+                      <wps:wsp>
+                        <wps:cNvPr id="93" name="Organigramme : Alternative 93"/>
+                        <wps:cNvSpPr/>
+                        <wps:spPr>
+                          <a:xfrm>
+                            <a:off x="360975" y="1561125"/>
+                            <a:ext cx="1867875" cy="286385"/>
+                          </a:xfrm>
+                          <a:prstGeom prst="flowChartAlternateProcess">
+                            <a:avLst/>
+                          </a:prstGeom>
+                          <a:ln/>
+                        </wps:spPr>
+                        <wps:style>
+                          <a:lnRef idx="1">
+                            <a:schemeClr val="accent6"/>
+                          </a:lnRef>
+                          <a:fillRef idx="2">
+                            <a:schemeClr val="accent6"/>
+                          </a:fillRef>
+                          <a:effectRef idx="1">
+                            <a:schemeClr val="accent6"/>
+                          </a:effectRef>
+                          <a:fontRef idx="minor">
+                            <a:schemeClr val="dk1"/>
+                          </a:fontRef>
+                        </wps:style>
+                        <wps:txbx>
+                          <w:txbxContent>
+                            <w:p>
+                              <w:pPr>
+                                <w:pStyle w:val="NormalWeb"/>
+                                <w:spacing w:before="0" w:beforeAutospacing="0" w:after="160" w:afterAutospacing="0" w:line="252" w:lineRule="auto"/>
+                                <w:jc w:val="center"/>
+                                <w:rPr>
+                                  <w:rFonts w:asciiTheme="minorHAnsi" w:hAnsiTheme="minorHAnsi" w:cstheme="minorHAnsi"/>
+                                </w:rPr>
+                              </w:pPr>
+                              <w:proofErr w:type="spellStart"/>
+                              <w:r>
+                                <w:rPr>
+                                  <w:rFonts w:asciiTheme="minorHAnsi" w:eastAsia="Calibri" w:hAnsiTheme="minorHAnsi" w:cstheme="minorHAnsi"/>
+                                  <w:sz w:val="22"/>
+                                  <w:szCs w:val="22"/>
+                                </w:rPr>
+                                <w:t>Vector</w:t>
+                              </w:r>
+                              <w:proofErr w:type="spellEnd"/>
+                              <w:r>
+                                <w:rPr>
+                                  <w:rFonts w:asciiTheme="minorHAnsi" w:eastAsia="Calibri" w:hAnsiTheme="minorHAnsi" w:cstheme="minorHAnsi"/>
+                                  <w:sz w:val="22"/>
+                                  <w:szCs w:val="22"/>
+                                </w:rPr>
+                                <w:t xml:space="preserve"> </w:t>
+                              </w:r>
+                              <w:r>
+                                <w:rPr>
+                                  <w:rFonts w:asciiTheme="minorHAnsi" w:eastAsia="Calibri" w:hAnsiTheme="minorHAnsi" w:cstheme="minorHAnsi"/>
+                                  <w:sz w:val="22"/>
+                                  <w:szCs w:val="22"/>
+                                </w:rPr>
+                                <w:t>&lt;String&gt;</w:t>
+                              </w:r>
+                              <w:r>
+                                <w:rPr>
+                                  <w:rFonts w:asciiTheme="minorHAnsi" w:eastAsia="Calibri" w:hAnsiTheme="minorHAnsi" w:cstheme="minorHAnsi"/>
+                                  <w:sz w:val="22"/>
+                                  <w:szCs w:val="22"/>
+                                </w:rPr>
+                                <w:t xml:space="preserve"> _</w:t>
+                              </w:r>
+                              <w:r>
+                                <w:rPr>
+                                  <w:rFonts w:asciiTheme="minorHAnsi" w:eastAsia="Calibri" w:hAnsiTheme="minorHAnsi" w:cstheme="minorHAnsi"/>
+                                  <w:sz w:val="22"/>
+                                  <w:szCs w:val="22"/>
+                                </w:rPr>
+                                <w:t>first</w:t>
+                              </w:r>
+                            </w:p>
+                          </w:txbxContent>
+                        </wps:txbx>
+                        <wps:bodyPr rot="0" spcFirstLastPara="0" vert="horz" wrap="square" lIns="91440" tIns="45720" rIns="91440" bIns="45720" numCol="1" spcCol="0" rtlCol="0" fromWordArt="0" anchor="ctr" anchorCtr="0" forceAA="0" compatLnSpc="1">
+                          <a:prstTxWarp prst="textNoShape">
+                            <a:avLst/>
+                          </a:prstTxWarp>
+                          <a:noAutofit/>
+                        </wps:bodyPr>
+                      </wps:wsp>
+                      <wps:wsp>
+                        <wps:cNvPr id="94" name="Organigramme : Alternative 94"/>
+                        <wps:cNvSpPr/>
+                        <wps:spPr>
+                          <a:xfrm>
+                            <a:off x="370500" y="1904025"/>
+                            <a:ext cx="1867535" cy="286385"/>
+                          </a:xfrm>
+                          <a:prstGeom prst="flowChartAlternateProcess">
+                            <a:avLst/>
+                          </a:prstGeom>
+                          <a:ln/>
+                        </wps:spPr>
+                        <wps:style>
+                          <a:lnRef idx="1">
+                            <a:schemeClr val="accent6"/>
+                          </a:lnRef>
+                          <a:fillRef idx="2">
+                            <a:schemeClr val="accent6"/>
+                          </a:fillRef>
+                          <a:effectRef idx="1">
+                            <a:schemeClr val="accent6"/>
+                          </a:effectRef>
+                          <a:fontRef idx="minor">
+                            <a:schemeClr val="dk1"/>
+                          </a:fontRef>
+                        </wps:style>
+                        <wps:txbx>
+                          <w:txbxContent>
+                            <w:p>
+                              <w:pPr>
+                                <w:pStyle w:val="NormalWeb"/>
+                                <w:spacing w:before="0" w:beforeAutospacing="0" w:after="160" w:afterAutospacing="0" w:line="252" w:lineRule="auto"/>
+                                <w:jc w:val="center"/>
+                                <w:rPr>
+                                  <w:rFonts w:asciiTheme="minorHAnsi" w:hAnsiTheme="minorHAnsi" w:cstheme="minorHAnsi"/>
+                                </w:rPr>
+                              </w:pPr>
+                              <w:proofErr w:type="spellStart"/>
+                              <w:r>
+                                <w:rPr>
+                                  <w:rFonts w:asciiTheme="minorHAnsi" w:eastAsia="Calibri" w:hAnsiTheme="minorHAnsi" w:cstheme="minorHAnsi"/>
+                                  <w:sz w:val="22"/>
+                                  <w:szCs w:val="22"/>
+                                </w:rPr>
+                                <w:t>Vector</w:t>
+                              </w:r>
+                              <w:proofErr w:type="spellEnd"/>
+                              <w:r>
+                                <w:rPr>
+                                  <w:rFonts w:asciiTheme="minorHAnsi" w:eastAsia="Calibri" w:hAnsiTheme="minorHAnsi" w:cstheme="minorHAnsi"/>
+                                  <w:sz w:val="22"/>
+                                  <w:szCs w:val="22"/>
+                                </w:rPr>
+                                <w:t xml:space="preserve"> &lt;String&gt; _</w:t>
+                              </w:r>
+                              <w:proofErr w:type="spellStart"/>
+                              <w:r>
+                                <w:rPr>
+                                  <w:rFonts w:asciiTheme="minorHAnsi" w:eastAsia="Calibri" w:hAnsiTheme="minorHAnsi" w:cstheme="minorHAnsi"/>
+                                  <w:sz w:val="22"/>
+                                  <w:szCs w:val="22"/>
+                                </w:rPr>
+                                <w:t>follow</w:t>
+                              </w:r>
+                              <w:proofErr w:type="spellEnd"/>
+                            </w:p>
+                          </w:txbxContent>
+                        </wps:txbx>
+                        <wps:bodyPr rot="0" spcFirstLastPara="0" vert="horz" wrap="square" lIns="91440" tIns="45720" rIns="91440" bIns="45720" numCol="1" spcCol="0" rtlCol="0" fromWordArt="0" anchor="ctr" anchorCtr="0" forceAA="0" compatLnSpc="1">
+                          <a:prstTxWarp prst="textNoShape">
+                            <a:avLst/>
+                          </a:prstTxWarp>
+                          <a:noAutofit/>
+                        </wps:bodyPr>
+                      </wps:wsp>
+                    </wpc:wpc>
+                  </a:graphicData>
+                </a:graphic>
+                <wp14:sizeRelH relativeFrom="margin">
+                  <wp14:pctWidth>0</wp14:pctWidth>
+                </wp14:sizeRelH>
+                <wp14:sizeRelV relativeFrom="margin">
+                  <wp14:pctHeight>0</wp14:pctHeight>
+                </wp14:sizeRelV>
+              </wp:anchor>
+            </w:drawing>
+          </mc:Choice>
+          <mc:Fallback>
+            <w:pict>
+              <v:group w14:anchorId="561F8BA5" id="Zone de dessin 91" o:spid="_x0000_s1073" editas="canvas" style="position:absolute;margin-left:0;margin-top:22.15pt;width:220.5pt;height:255pt;z-index:-251603968;mso-position-horizontal:left;mso-position-horizontal-relative:margin;mso-position-vertical-relative:text;mso-width-relative:margin;mso-height-relative:margin" coordsize="28003,32385" o:gfxdata="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">
+                <v:shape id="_x0000_s1074" type="#_x0000_t75" style="position:absolute;width:28003;height:32385;visibility:visible;mso-wrap-style:square">
+                  <v:fill o:detectmouseclick="t"/>
+                  <v:path o:connecttype="none"/>
+                </v:shape>
+                <v:shape id="Organigramme : Procédé 35" o:spid="_x0000_s1075" type="#_x0000_t109" style="position:absolute;left:95;top:95;width:27527;height:31909;visibility:visible;mso-wrap-style:square;v-text-anchor:middle" o:gfxdata="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" fillcolor="#f3a875 [2165]" strokecolor="#ed7d31 [3205]" strokeweight=".5pt">
+                  <v:fill color2="#f09558 [2613]" rotate="t" colors="0 #f7bda4;.5 #f5b195;1 #f8a581" focus="100%" type="gradient">
+                    <o:fill v:ext="view" type="gradientUnscaled"/>
+                  </v:fill>
+                </v:shape>
+                <v:shape id="Zone de texte 36" o:spid="_x0000_s1076" type="#_x0000_t202" style="position:absolute;width:7620;height:2571;visibility:visible;mso-wrap-style:square;v-text-anchor:top" o:gfxdata="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" filled="f" stroked="f" strokeweight=".5pt">
+                  <v:textbox>
+                    <w:txbxContent>
+                      <w:p>
+                        <w:pPr>
+                          <w:rPr>
+                            <w:b/>
+                          </w:rPr>
+                        </w:pPr>
+                        <w:r>
+                          <w:rPr>
+                            <w:b/>
+                          </w:rPr>
+                          <w:t>Symbol</w:t>
+                        </w:r>
+                      </w:p>
+                    </w:txbxContent>
+                  </v:textbox>
+                </v:shape>
+                <v:shape id="Organigramme : Alternative 38" o:spid="_x0000_s1077" type="#_x0000_t176" style="position:absolute;left:3333;top:4476;width:14478;height:3334;visibility:visible;mso-wrap-style:square;v-text-anchor:middle" o:gfxdata="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" fillcolor="#91bce3 [2164]" strokecolor="#5b9bd5 [3204]" strokeweight=".5pt">
+                  <v:fill color2="#7aaddd [2612]" rotate="t" colors="0 #b1cbe9;.5 #a3c1e5;1 #92b9e4" focus="100%" type="gradient">
+                    <o:fill v:ext="view" type="gradientUnscaled"/>
+                  </v:fill>
+                  <v:textbox>
+                    <w:txbxContent>
+                      <w:p>
+                        <w:pPr>
+                          <w:jc w:val="center"/>
+                        </w:pPr>
+                        <w:r>
+                          <w:t>String _</w:t>
+                        </w:r>
+                        <w:proofErr w:type="spellStart"/>
+                        <w:r>
+                          <w:t>name</w:t>
+                        </w:r>
+                        <w:proofErr w:type="spellEnd"/>
+                      </w:p>
+                    </w:txbxContent>
+                  </v:textbox>
+                </v:shape>
+                <v:shape id="Organigramme : Alternative 86" o:spid="_x0000_s1078" type="#_x0000_t176" style="position:absolute;left:3238;top:8372;width:23146;height:3248;visibility:visible;mso-wrap-style:square;v-text-anchor:middle" o:gfxdata="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" fillcolor="#ffd555 [2167]" strokecolor="#ffc000 [3207]" strokeweight=".5pt">
+                  <v:fill color2="#ffcc31 [2615]" rotate="t" colors="0 #ffdd9c;.5 #ffd78e;1 #ffd479" focus="100%" type="gradient">
+                    <o:fill v:ext="view" type="gradientUnscaled"/>
+                  </v:fill>
+                  <v:textbox>
+                    <w:txbxContent>
+                      <w:p>
+                        <w:pPr>
+                          <w:pStyle w:val="NormalWeb"/>
+                          <w:spacing w:before="0" w:beforeAutospacing="0" w:after="160" w:afterAutospacing="0" w:line="256" w:lineRule="auto"/>
+                          <w:jc w:val="center"/>
+                          <w:rPr>
+                            <w:rFonts w:asciiTheme="minorHAnsi" w:hAnsiTheme="minorHAnsi" w:cstheme="minorHAnsi"/>
+                          </w:rPr>
+                        </w:pPr>
+                        <w:proofErr w:type="spellStart"/>
+                        <w:r>
+                          <w:rPr>
+                            <w:rFonts w:asciiTheme="minorHAnsi" w:eastAsia="Calibri" w:hAnsiTheme="minorHAnsi" w:cstheme="minorHAnsi"/>
+                            <w:sz w:val="22"/>
+                            <w:szCs w:val="22"/>
+                          </w:rPr>
+                          <w:t>Map</w:t>
+                        </w:r>
+                        <w:proofErr w:type="spellEnd"/>
+                        <w:r>
+                          <w:rPr>
+                            <w:rFonts w:asciiTheme="minorHAnsi" w:eastAsia="Calibri" w:hAnsiTheme="minorHAnsi" w:cstheme="minorHAnsi"/>
+                            <w:sz w:val="22"/>
+                            <w:szCs w:val="22"/>
+                          </w:rPr>
+                          <w:t xml:space="preserve">&lt;String, </w:t>
+                        </w:r>
+                        <w:proofErr w:type="spellStart"/>
+                        <w:r>
+                          <w:rPr>
+                            <w:rFonts w:asciiTheme="minorHAnsi" w:eastAsia="Calibri" w:hAnsiTheme="minorHAnsi" w:cstheme="minorHAnsi"/>
+                            <w:sz w:val="22"/>
+                            <w:szCs w:val="22"/>
+                          </w:rPr>
+                          <w:t>Vector</w:t>
+                        </w:r>
+                        <w:proofErr w:type="spellEnd"/>
+                        <w:r>
+                          <w:rPr>
+                            <w:rFonts w:asciiTheme="minorHAnsi" w:eastAsia="Calibri" w:hAnsiTheme="minorHAnsi" w:cstheme="minorHAnsi"/>
+                            <w:sz w:val="22"/>
+                            <w:szCs w:val="22"/>
+                          </w:rPr>
+                          <w:t>&lt;String&gt;</w:t>
+                        </w:r>
+                        <w:r>
+                          <w:rPr>
+                            <w:rFonts w:asciiTheme="minorHAnsi" w:eastAsia="Calibri" w:hAnsiTheme="minorHAnsi" w:cstheme="minorHAnsi"/>
+                            <w:sz w:val="22"/>
+                            <w:szCs w:val="22"/>
+                          </w:rPr>
+                          <w:t>&gt;</w:t>
+                        </w:r>
+                        <w:r>
+                          <w:rPr>
+                            <w:rFonts w:asciiTheme="minorHAnsi" w:eastAsia="Calibri" w:hAnsiTheme="minorHAnsi" w:cstheme="minorHAnsi"/>
+                            <w:sz w:val="22"/>
+                            <w:szCs w:val="22"/>
+                          </w:rPr>
+                          <w:t xml:space="preserve"> _table</w:t>
+                        </w:r>
+                      </w:p>
+                    </w:txbxContent>
+                  </v:textbox>
+                </v:shape>
+                <v:shape id="Organigramme : Alternative 87" o:spid="_x0000_s1079" type="#_x0000_t176" style="position:absolute;left:3429;top:11991;width:19907;height:2864;visibility:visible;mso-wrap-style:square;v-text-anchor:middle" o:gfxdata="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" fillcolor="#9ecb81 [2169]" strokecolor="#70ad47 [3209]" strokeweight=".5pt">
+                  <v:fill color2="#8ac066 [2617]" rotate="t" colors="0 #b5d5a7;.5 #aace99;1 #9cca86" focus="100%" type="gradient">
+                    <o:fill v:ext="view" type="gradientUnscaled"/>
+                  </v:fill>
+                  <v:textbox>
+                    <w:txbxContent>
+                      <w:p>
+                        <w:pPr>
+                          <w:pStyle w:val="NormalWeb"/>
+                          <w:spacing w:before="0" w:beforeAutospacing="0" w:after="160" w:afterAutospacing="0" w:line="254" w:lineRule="auto"/>
+                          <w:jc w:val="center"/>
+                          <w:rPr>
+                            <w:rFonts w:asciiTheme="minorHAnsi" w:hAnsiTheme="minorHAnsi" w:cstheme="minorHAnsi"/>
+                          </w:rPr>
+                        </w:pPr>
+                        <w:proofErr w:type="spellStart"/>
+                        <w:r>
+                          <w:rPr>
+                            <w:rFonts w:asciiTheme="minorHAnsi" w:eastAsia="Calibri" w:hAnsiTheme="minorHAnsi" w:cstheme="minorHAnsi"/>
+                            <w:sz w:val="22"/>
+                            <w:szCs w:val="22"/>
+                          </w:rPr>
+                          <w:t>Vector</w:t>
+                        </w:r>
+                        <w:proofErr w:type="spellEnd"/>
+                        <w:r>
+                          <w:rPr>
+                            <w:rFonts w:asciiTheme="minorHAnsi" w:eastAsia="Calibri" w:hAnsiTheme="minorHAnsi" w:cstheme="minorHAnsi"/>
+                            <w:sz w:val="22"/>
+                            <w:szCs w:val="22"/>
+                          </w:rPr>
+                          <w:t>&lt;</w:t>
+                        </w:r>
+                        <w:proofErr w:type="spellStart"/>
+                        <w:r>
+                          <w:rPr>
+                            <w:rFonts w:asciiTheme="minorHAnsi" w:eastAsia="Calibri" w:hAnsiTheme="minorHAnsi" w:cstheme="minorHAnsi"/>
+                            <w:sz w:val="22"/>
+                            <w:szCs w:val="22"/>
+                          </w:rPr>
+                          <w:t>Vector</w:t>
+                        </w:r>
+                        <w:proofErr w:type="spellEnd"/>
+                        <w:r>
+                          <w:rPr>
+                            <w:rFonts w:asciiTheme="minorHAnsi" w:eastAsia="Calibri" w:hAnsiTheme="minorHAnsi" w:cstheme="minorHAnsi"/>
+                            <w:sz w:val="22"/>
+                            <w:szCs w:val="22"/>
+                          </w:rPr>
+                          <w:t>&lt;String&gt;</w:t>
+                        </w:r>
+                        <w:r>
+                          <w:rPr>
+                            <w:rFonts w:asciiTheme="minorHAnsi" w:eastAsia="Calibri" w:hAnsiTheme="minorHAnsi" w:cstheme="minorHAnsi"/>
+                            <w:sz w:val="22"/>
+                            <w:szCs w:val="22"/>
+                          </w:rPr>
+                          <w:t>&gt; _</w:t>
+                        </w:r>
+                        <w:proofErr w:type="spellStart"/>
+                        <w:r>
+                          <w:rPr>
+                            <w:rFonts w:asciiTheme="minorHAnsi" w:eastAsia="Calibri" w:hAnsiTheme="minorHAnsi" w:cstheme="minorHAnsi"/>
+                            <w:sz w:val="22"/>
+                            <w:szCs w:val="22"/>
+                          </w:rPr>
+                          <w:t>rules</w:t>
+                        </w:r>
+                        <w:proofErr w:type="spellEnd"/>
+                      </w:p>
+                    </w:txbxContent>
+                  </v:textbox>
+                </v:shape>
+                <v:shape id="Organigramme : Alternative 88" o:spid="_x0000_s1080" type="#_x0000_t176" style="position:absolute;left:3333;top:24279;width:23442;height:7248;visibility:visible;mso-wrap-style:square;v-text-anchor:middle" o:gfxdata="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" fillcolor="#82a0d7 [2168]" strokecolor="#4472c4 [3208]" strokeweight=".5pt">
+                  <v:fill color2="#678ccf [2616]" rotate="t" colors="0 #a8b7df;.5 #9aabd9;1 #879ed7" focus="100%" type="gradient">
+                    <o:fill v:ext="view" type="gradientUnscaled"/>
+                  </v:fill>
+                  <v:textbox>
+                    <w:txbxContent>
+                      <w:p>
+                        <w:pPr>
+                          <w:pStyle w:val="NormalWeb"/>
+                          <w:spacing w:before="0" w:beforeAutospacing="0" w:after="160" w:afterAutospacing="0" w:line="252" w:lineRule="auto"/>
+                          <w:jc w:val="center"/>
+                          <w:rPr>
+                            <w:rFonts w:asciiTheme="minorHAnsi" w:hAnsiTheme="minorHAnsi" w:cstheme="minorHAnsi"/>
+                            <w:i/>
+                            <w:lang w:val="en-US"/>
+                          </w:rPr>
+                        </w:pPr>
+                        <w:proofErr w:type="spellStart"/>
+                        <w:r>
+                          <w:rPr>
+                            <w:rFonts w:asciiTheme="minorHAnsi" w:eastAsia="Calibri" w:hAnsiTheme="minorHAnsi" w:cstheme="minorHAnsi"/>
+                            <w:sz w:val="22"/>
+                            <w:szCs w:val="22"/>
+                            <w:lang w:val="en-US"/>
+                          </w:rPr>
+                          <w:t>addRule</w:t>
+                        </w:r>
+                        <w:proofErr w:type="spellEnd"/>
+                        <w:r>
+                          <w:rPr>
+                            <w:rFonts w:asciiTheme="minorHAnsi" w:eastAsia="Calibri" w:hAnsiTheme="minorHAnsi" w:cstheme="minorHAnsi"/>
+                            <w:sz w:val="22"/>
+                            <w:szCs w:val="22"/>
+                            <w:lang w:val="en-US"/>
+                          </w:rPr>
+                          <w:t>(..)</w:t>
+                        </w:r>
+                        <w:r>
+                          <w:rPr>
+                            <w:rFonts w:asciiTheme="minorHAnsi" w:eastAsia="Calibri" w:hAnsiTheme="minorHAnsi" w:cstheme="minorHAnsi"/>
+                            <w:sz w:val="22"/>
+                            <w:szCs w:val="22"/>
+                            <w:lang w:val="en-US"/>
+                          </w:rPr>
+                          <w:t xml:space="preserve"> / </w:t>
+                        </w:r>
+                        <w:proofErr w:type="spellStart"/>
+                        <w:proofErr w:type="gramStart"/>
+                        <w:r>
+                          <w:rPr>
+                            <w:rFonts w:asciiTheme="minorHAnsi" w:eastAsia="Calibri" w:hAnsiTheme="minorHAnsi" w:cstheme="minorHAnsi"/>
+                            <w:sz w:val="22"/>
+                            <w:szCs w:val="22"/>
+                            <w:lang w:val="en-US"/>
+                          </w:rPr>
+                          <w:t>addIntoTable</w:t>
+                        </w:r>
+                        <w:proofErr w:type="spellEnd"/>
+                        <w:r>
+                          <w:rPr>
+                            <w:rFonts w:asciiTheme="minorHAnsi" w:eastAsia="Calibri" w:hAnsiTheme="minorHAnsi" w:cstheme="minorHAnsi"/>
+                            <w:sz w:val="22"/>
+                            <w:szCs w:val="22"/>
+                            <w:lang w:val="en-US"/>
+                          </w:rPr>
+                          <w:t>(</w:t>
+                        </w:r>
+                        <w:proofErr w:type="gramEnd"/>
+                        <w:r>
+                          <w:rPr>
+                            <w:rFonts w:asciiTheme="minorHAnsi" w:eastAsia="Calibri" w:hAnsiTheme="minorHAnsi" w:cstheme="minorHAnsi"/>
+                            <w:sz w:val="22"/>
+                            <w:szCs w:val="22"/>
+                            <w:lang w:val="en-US"/>
+                          </w:rPr>
+                          <w:t>)</w:t>
+                        </w:r>
+                        <w:r>
+                          <w:rPr>
+                            <w:rFonts w:asciiTheme="minorHAnsi" w:eastAsia="Calibri" w:hAnsiTheme="minorHAnsi" w:cstheme="minorHAnsi"/>
+                            <w:sz w:val="22"/>
+                            <w:szCs w:val="22"/>
+                            <w:lang w:val="en-US"/>
+                          </w:rPr>
+                          <w:br/>
+                        </w:r>
+                        <w:r>
+                          <w:rPr>
+                            <w:rFonts w:asciiTheme="minorHAnsi" w:hAnsiTheme="minorHAnsi" w:cstheme="minorHAnsi"/>
+                            <w:lang w:val="en-US"/>
+                          </w:rPr>
+                          <w:t>getter/setter</w:t>
+                        </w:r>
+                        <w:r>
+                          <w:rPr>
+                            <w:rFonts w:asciiTheme="minorHAnsi" w:hAnsiTheme="minorHAnsi" w:cstheme="minorHAnsi"/>
+                            <w:lang w:val="en-US"/>
+                          </w:rPr>
+                          <w:br/>
+                        </w:r>
+                        <w:proofErr w:type="spellStart"/>
+                        <w:r>
+                          <w:rPr>
+                            <w:rFonts w:asciiTheme="minorHAnsi" w:hAnsiTheme="minorHAnsi" w:cstheme="minorHAnsi"/>
+                            <w:i/>
+                            <w:lang w:val="en-US"/>
+                          </w:rPr>
+                          <w:t>Fonctions</w:t>
+                        </w:r>
+                        <w:proofErr w:type="spellEnd"/>
+                        <w:r>
+                          <w:rPr>
+                            <w:rFonts w:asciiTheme="minorHAnsi" w:hAnsiTheme="minorHAnsi" w:cstheme="minorHAnsi"/>
+                            <w:i/>
+                            <w:lang w:val="en-US"/>
+                          </w:rPr>
+                          <w:t xml:space="preserve"> </w:t>
+                        </w:r>
+                        <w:proofErr w:type="spellStart"/>
+                        <w:r>
+                          <w:rPr>
+                            <w:rFonts w:asciiTheme="minorHAnsi" w:hAnsiTheme="minorHAnsi" w:cstheme="minorHAnsi"/>
+                            <w:i/>
+                            <w:lang w:val="en-US"/>
+                          </w:rPr>
+                          <w:t>utiles</w:t>
+                        </w:r>
+                        <w:proofErr w:type="spellEnd"/>
+                      </w:p>
+                    </w:txbxContent>
+                  </v:textbox>
+                </v:shape>
+                <v:shape id="Zone de texte 16" o:spid="_x0000_s1081" type="#_x0000_t202" style="position:absolute;left:1704;top:2381;width:8773;height:2572;visibility:visible;mso-wrap-style:square;v-text-anchor:top" o:gfxdata="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" filled="f" stroked="f" strokeweight=".5pt">
+                  <v:textbox>
+                    <w:txbxContent>
+                      <w:p>
+                        <w:pPr>
+                          <w:pStyle w:val="NormalWeb"/>
+                          <w:spacing w:before="0" w:beforeAutospacing="0" w:after="160" w:afterAutospacing="0" w:line="256" w:lineRule="auto"/>
+                        </w:pPr>
+                        <w:r>
+                          <w:rPr>
+                            <w:rFonts w:ascii="Calibri" w:eastAsia="Calibri" w:hAnsi="Calibri"/>
+                            <w:b/>
+                            <w:bCs/>
+                            <w:sz w:val="22"/>
+                            <w:szCs w:val="22"/>
+                          </w:rPr>
+                          <w:t>Données :</w:t>
+                        </w:r>
+                      </w:p>
+                    </w:txbxContent>
+                  </v:textbox>
+                </v:shape>
+                <v:shape id="Zone de texte 16" o:spid="_x0000_s1082" type="#_x0000_t202" style="position:absolute;left:2466;top:22183;width:8770;height:2572;visibility:visible;mso-wrap-style:square;v-text-anchor:top" o:gfxdata="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" filled="f" stroked="f" strokeweight=".5pt">
+                  <v:textbox>
+                    <w:txbxContent>
+                      <w:p>
+                        <w:pPr>
+                          <w:pStyle w:val="NormalWeb"/>
+                          <w:spacing w:before="0" w:beforeAutospacing="0" w:after="160" w:afterAutospacing="0" w:line="254" w:lineRule="auto"/>
+                        </w:pPr>
+                        <w:r>
+                          <w:rPr>
+                            <w:rFonts w:ascii="Calibri" w:eastAsia="Calibri" w:hAnsi="Calibri"/>
+                            <w:b/>
+                            <w:bCs/>
+                            <w:sz w:val="22"/>
+                            <w:szCs w:val="22"/>
+                          </w:rPr>
+                          <w:t>Fonctions :</w:t>
+                        </w:r>
+                      </w:p>
+                    </w:txbxContent>
+                  </v:textbox>
+                </v:shape>
+                <v:shape id="Organigramme : Alternative 93" o:spid="_x0000_s1083" type="#_x0000_t176" style="position:absolute;left:3609;top:15611;width:18679;height:2864;visibility:visible;mso-wrap-style:square;v-text-anchor:middle" o:gfxdata="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" fillcolor="#9ecb81 [2169]" strokecolor="#70ad47 [3209]" strokeweight=".5pt">
+                  <v:fill color2="#8ac066 [2617]" rotate="t" colors="0 #b5d5a7;.5 #aace99;1 #9cca86" focus="100%" type="gradient">
+                    <o:fill v:ext="view" type="gradientUnscaled"/>
+                  </v:fill>
+                  <v:textbox>
+                    <w:txbxContent>
+                      <w:p>
+                        <w:pPr>
+                          <w:pStyle w:val="NormalWeb"/>
+                          <w:spacing w:before="0" w:beforeAutospacing="0" w:after="160" w:afterAutospacing="0" w:line="252" w:lineRule="auto"/>
+                          <w:jc w:val="center"/>
+                          <w:rPr>
+                            <w:rFonts w:asciiTheme="minorHAnsi" w:hAnsiTheme="minorHAnsi" w:cstheme="minorHAnsi"/>
+                          </w:rPr>
+                        </w:pPr>
+                        <w:proofErr w:type="spellStart"/>
+                        <w:r>
+                          <w:rPr>
+                            <w:rFonts w:asciiTheme="minorHAnsi" w:eastAsia="Calibri" w:hAnsiTheme="minorHAnsi" w:cstheme="minorHAnsi"/>
+                            <w:sz w:val="22"/>
+                            <w:szCs w:val="22"/>
+                          </w:rPr>
+                          <w:t>Vector</w:t>
+                        </w:r>
+                        <w:proofErr w:type="spellEnd"/>
+                        <w:r>
+                          <w:rPr>
+                            <w:rFonts w:asciiTheme="minorHAnsi" w:eastAsia="Calibri" w:hAnsiTheme="minorHAnsi" w:cstheme="minorHAnsi"/>
+                            <w:sz w:val="22"/>
+                            <w:szCs w:val="22"/>
+                          </w:rPr>
+                          <w:t xml:space="preserve"> </w:t>
+                        </w:r>
+                        <w:r>
+                          <w:rPr>
+                            <w:rFonts w:asciiTheme="minorHAnsi" w:eastAsia="Calibri" w:hAnsiTheme="minorHAnsi" w:cstheme="minorHAnsi"/>
+                            <w:sz w:val="22"/>
+                            <w:szCs w:val="22"/>
+                          </w:rPr>
+                          <w:t>&lt;String&gt;</w:t>
+                        </w:r>
+                        <w:r>
+                          <w:rPr>
+                            <w:rFonts w:asciiTheme="minorHAnsi" w:eastAsia="Calibri" w:hAnsiTheme="minorHAnsi" w:cstheme="minorHAnsi"/>
+                            <w:sz w:val="22"/>
+                            <w:szCs w:val="22"/>
+                          </w:rPr>
+                          <w:t xml:space="preserve"> _</w:t>
+                        </w:r>
+                        <w:r>
+                          <w:rPr>
+                            <w:rFonts w:asciiTheme="minorHAnsi" w:eastAsia="Calibri" w:hAnsiTheme="minorHAnsi" w:cstheme="minorHAnsi"/>
+                            <w:sz w:val="22"/>
+                            <w:szCs w:val="22"/>
+                          </w:rPr>
+                          <w:t>first</w:t>
+                        </w:r>
+                      </w:p>
+                    </w:txbxContent>
+                  </v:textbox>
+                </v:shape>
+                <v:shape id="Organigramme : Alternative 94" o:spid="_x0000_s1084" type="#_x0000_t176" style="position:absolute;left:3705;top:19040;width:18675;height:2864;visibility:visible;mso-wrap-style:square;v-text-anchor:middle" o:gfxdata="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" fillcolor="#9ecb81 [2169]" strokecolor="#70ad47 [3209]" strokeweight=".5pt">
+                  <v:fill color2="#8ac066 [2617]" rotate="t" colors="0 #b5d5a7;.5 #aace99;1 #9cca86" focus="100%" type="gradient">
+                    <o:fill v:ext="view" type="gradientUnscaled"/>
+                  </v:fill>
+                  <v:textbox>
+                    <w:txbxContent>
+                      <w:p>
+                        <w:pPr>
+                          <w:pStyle w:val="NormalWeb"/>
+                          <w:spacing w:before="0" w:beforeAutospacing="0" w:after="160" w:afterAutospacing="0" w:line="252" w:lineRule="auto"/>
+                          <w:jc w:val="center"/>
+                          <w:rPr>
+                            <w:rFonts w:asciiTheme="minorHAnsi" w:hAnsiTheme="minorHAnsi" w:cstheme="minorHAnsi"/>
+                          </w:rPr>
+                        </w:pPr>
+                        <w:proofErr w:type="spellStart"/>
+                        <w:r>
+                          <w:rPr>
+                            <w:rFonts w:asciiTheme="minorHAnsi" w:eastAsia="Calibri" w:hAnsiTheme="minorHAnsi" w:cstheme="minorHAnsi"/>
+                            <w:sz w:val="22"/>
+                            <w:szCs w:val="22"/>
+                          </w:rPr>
+                          <w:t>Vector</w:t>
+                        </w:r>
+                        <w:proofErr w:type="spellEnd"/>
+                        <w:r>
+                          <w:rPr>
+                            <w:rFonts w:asciiTheme="minorHAnsi" w:eastAsia="Calibri" w:hAnsiTheme="minorHAnsi" w:cstheme="minorHAnsi"/>
+                            <w:sz w:val="22"/>
+                            <w:szCs w:val="22"/>
+                          </w:rPr>
+                          <w:t xml:space="preserve"> &lt;String&gt; _</w:t>
+                        </w:r>
+                        <w:proofErr w:type="spellStart"/>
+                        <w:r>
+                          <w:rPr>
+                            <w:rFonts w:asciiTheme="minorHAnsi" w:eastAsia="Calibri" w:hAnsiTheme="minorHAnsi" w:cstheme="minorHAnsi"/>
+                            <w:sz w:val="22"/>
+                            <w:szCs w:val="22"/>
+                          </w:rPr>
+                          <w:t>follow</w:t>
+                        </w:r>
+                        <w:proofErr w:type="spellEnd"/>
+                      </w:p>
+                    </w:txbxContent>
+                  </v:textbox>
+                </v:shape>
+                <w10:wrap type="square" anchorx="margin"/>
+              </v:group>
+            </w:pict>
+          </mc:Fallback>
+        </mc:AlternateContent>
+      </w:r>
+    </w:p>
+    <w:p>
+      <w:pPr>
+        <w:jc w:val="both"/>
+      </w:pPr>
+      <w:r>
+        <w:t>Un symbole non-terminal a son nom stocké dans la variable _</w:t>
+      </w:r>
+      <w:proofErr w:type="spellStart"/>
+      <w:r>
+        <w:rPr>
+          <w:i/>
+        </w:rPr>
+        <w:t>name</w:t>
+      </w:r>
+      <w:proofErr w:type="spellEnd"/>
+      <w:r>
+        <w:t xml:space="preserve">. La </w:t>
+      </w:r>
+      <w:proofErr w:type="spellStart"/>
+      <w:r>
+        <w:t>Map</w:t>
+      </w:r>
+      <w:proofErr w:type="spellEnd"/>
+      <w:r>
+        <w:t xml:space="preserve"> _</w:t>
+      </w:r>
+      <w:r>
+        <w:rPr>
+          <w:i/>
+        </w:rPr>
+        <w:t>table</w:t>
+      </w:r>
+      <w:r>
+        <w:t xml:space="preserve"> est indexée par des Strings, qui représentent les symboles terminaux, tandis que le </w:t>
+      </w:r>
+      <w:proofErr w:type="spellStart"/>
+      <w:r>
+        <w:t>Vector</w:t>
+      </w:r>
+      <w:proofErr w:type="spellEnd"/>
+      <w:r>
+        <w:t xml:space="preserve"> de String représente quant à lui la règle de remplacement correspondante. Exemple :</w:t>
+      </w:r>
+    </w:p>
+    <w:tbl>
+      <w:tblPr>
+        <w:tblStyle w:val="Grilledutableau"/>
+        <w:tblW w:w="0" w:type="auto"/>
+        <w:tblLook w:val="04A0" w:firstRow="1" w:lastRow="0" w:firstColumn="1" w:lastColumn="0" w:noHBand="0" w:noVBand="1"/>
+      </w:tblPr>
+      <w:tblGrid>
+        <w:gridCol w:w="1059"/>
+        <w:gridCol w:w="1059"/>
+        <w:gridCol w:w="1059"/>
+      </w:tblGrid>
+      <w:tr>
+        <w:trPr>
+          <w:trHeight w:val="374"/>
+        </w:trPr>
+        <w:tc>
+          <w:tcPr>
+            <w:tcW w:w="1059" w:type="dxa"/>
+          </w:tcPr>
+          <w:p>
+            <w:pPr>
+              <w:jc w:val="center"/>
+            </w:pPr>
+          </w:p>
+        </w:tc>
+        <w:tc>
+          <w:tcPr>
+            <w:tcW w:w="1059" w:type="dxa"/>
+          </w:tcPr>
+          <w:p>
+            <w:pPr>
+              <w:jc w:val="center"/>
+            </w:pPr>
+            <w:proofErr w:type="gramStart"/>
+            <w:r>
+              <w:t>a</w:t>
+            </w:r>
+            <w:proofErr w:type="gramEnd"/>
+          </w:p>
+        </w:tc>
+        <w:tc>
+          <w:tcPr>
+            <w:tcW w:w="1059" w:type="dxa"/>
+          </w:tcPr>
+          <w:p>
+            <w:pPr>
+              <w:jc w:val="center"/>
+            </w:pPr>
+            <w:r>
+              <w:t>$</w:t>
+            </w:r>
+          </w:p>
+        </w:tc>
+      </w:tr>
+      <w:tr>
+        <w:trPr>
+          <w:trHeight w:val="374"/>
+        </w:trPr>
+        <w:tc>
+          <w:tcPr>
+            <w:tcW w:w="1059" w:type="dxa"/>
+          </w:tcPr>
+          <w:p>
+            <w:pPr>
+              <w:jc w:val="center"/>
+            </w:pPr>
+            <w:r>
+              <w:t>A</w:t>
+            </w:r>
+          </w:p>
+        </w:tc>
+        <w:tc>
+          <w:tcPr>
+            <w:tcW w:w="1059" w:type="dxa"/>
+          </w:tcPr>
+          <w:p>
+            <w:pPr>
+              <w:jc w:val="center"/>
+            </w:pPr>
+            <w:r>
+              <w:t xml:space="preserve">A </w:t>
+            </w:r>
+            <w:r>
+              <w:sym w:font="Wingdings" w:char="F0E8"/>
+            </w:r>
+            <w:r>
+              <w:t xml:space="preserve"> BC</w:t>
+            </w:r>
+          </w:p>
+        </w:tc>
+        <w:tc>
+          <w:tcPr>
+            <w:tcW w:w="1059" w:type="dxa"/>
+          </w:tcPr>
+          <w:p>
+            <w:pPr>
+              <w:jc w:val="center"/>
+            </w:pPr>
+            <w:r>
+              <w:t xml:space="preserve">A </w:t>
+            </w:r>
+            <w:r>
+              <w:sym w:font="Wingdings" w:char="F0E8"/>
+            </w:r>
+            <w:r>
+              <w:t xml:space="preserve"> D</w:t>
+            </w:r>
+          </w:p>
+        </w:tc>
+      </w:tr>
+    </w:tbl>
+    <w:p>
+      <w:pPr>
+        <w:jc w:val="both"/>
+      </w:pPr>
+      <w:r>
+        <w:t xml:space="preserve">La </w:t>
+      </w:r>
+      <w:proofErr w:type="spellStart"/>
+      <w:r>
+        <w:t>map</w:t>
+      </w:r>
+      <w:proofErr w:type="spellEnd"/>
+      <w:r>
+        <w:t xml:space="preserve"> _</w:t>
+      </w:r>
+      <w:r>
+        <w:rPr>
+          <w:i/>
+        </w:rPr>
+        <w:t>table</w:t>
+      </w:r>
+      <w:r>
+        <w:t xml:space="preserve"> serra alors de la forme :</w:t>
+      </w:r>
+    </w:p>
+    <w:tbl>
+      <w:tblPr>
+        <w:tblStyle w:val="Grilledutableau"/>
+        <w:tblW w:w="0" w:type="auto"/>
+        <w:tblLook w:val="04A0" w:firstRow="1" w:lastRow="0" w:firstColumn="1" w:lastColumn="0" w:noHBand="0" w:noVBand="1"/>
+      </w:tblPr>
+      <w:tblGrid>
+        <w:gridCol w:w="416"/>
+        <w:gridCol w:w="2791"/>
+      </w:tblGrid>
+      <w:tr>
+        <w:trPr>
+          <w:trHeight w:val="364"/>
+        </w:trPr>
+        <w:tc>
+          <w:tcPr>
+            <w:tcW w:w="416" w:type="dxa"/>
+          </w:tcPr>
+          <w:p>
+            <w:pPr>
+              <w:jc w:val="center"/>
+            </w:pPr>
+            <w:proofErr w:type="gramStart"/>
+            <w:r>
+              <w:t>a</w:t>
+            </w:r>
+            <w:proofErr w:type="gramEnd"/>
+          </w:p>
+        </w:tc>
+        <w:tc>
+          <w:tcPr>
+            <w:tcW w:w="2733" w:type="dxa"/>
+          </w:tcPr>
+          <w:tbl>
+            <w:tblPr>
+              <w:tblStyle w:val="Grilledutableau"/>
+              <w:tblW w:w="2564" w:type="dxa"/>
+              <w:tblLook w:val="04A0" w:firstRow="1" w:lastRow="0" w:firstColumn="1" w:lastColumn="0" w:noHBand="0" w:noVBand="1"/>
+            </w:tblPr>
+            <w:tblGrid>
+              <w:gridCol w:w="1282"/>
+              <w:gridCol w:w="1282"/>
+            </w:tblGrid>
+            <w:tr>
+              <w:trPr>
+                <w:trHeight w:val="303"/>
+              </w:trPr>
+              <w:tc>
+                <w:tcPr>
+                  <w:tcW w:w="1282" w:type="dxa"/>
+                </w:tcPr>
+                <w:p>
+                  <w:pPr>
+                    <w:jc w:val="center"/>
+                  </w:pPr>
+                  <w:r>
+                    <w:t>B</w:t>
+                  </w:r>
+                </w:p>
+              </w:tc>
+              <w:tc>
+                <w:tcPr>
+                  <w:tcW w:w="1282" w:type="dxa"/>
+                </w:tcPr>
+                <w:p>
+                  <w:pPr>
+                    <w:jc w:val="center"/>
+                  </w:pPr>
+                  <w:r>
+                    <w:t>C</w:t>
+                  </w:r>
+                </w:p>
+              </w:tc>
+            </w:tr>
+          </w:tbl>
+          <w:p>
+            <w:pPr>
+              <w:jc w:val="center"/>
+            </w:pPr>
+          </w:p>
+        </w:tc>
+      </w:tr>
+      <w:tr>
+        <w:trPr>
+          <w:trHeight w:val="344"/>
+        </w:trPr>
+        <w:tc>
+          <w:tcPr>
+            <w:tcW w:w="416" w:type="dxa"/>
+          </w:tcPr>
+          <w:p>
+            <w:pPr>
+              <w:jc w:val="center"/>
+            </w:pPr>
+            <w:r>
+              <w:t>$</w:t>
+            </w:r>
+          </w:p>
+        </w:tc>
+        <w:tc>
+          <w:tcPr>
+            <w:tcW w:w="2733" w:type="dxa"/>
+          </w:tcPr>
+          <w:tbl>
+            <w:tblPr>
+              <w:tblStyle w:val="Grilledutableau"/>
+              <w:tblW w:w="2565" w:type="dxa"/>
+              <w:tblLook w:val="04A0" w:firstRow="1" w:lastRow="0" w:firstColumn="1" w:lastColumn="0" w:noHBand="0" w:noVBand="1"/>
+            </w:tblPr>
+            <w:tblGrid>
+              <w:gridCol w:w="2565"/>
+            </w:tblGrid>
+            <w:tr>
+              <w:trPr>
+                <w:trHeight w:val="303"/>
+              </w:trPr>
+              <w:tc>
+                <w:tcPr>
+                  <w:tcW w:w="2565" w:type="dxa"/>
+                </w:tcPr>
+                <w:p>
+                  <w:pPr>
+                    <w:jc w:val="center"/>
+                  </w:pPr>
+                  <w:r>
+                    <w:t>D</w:t>
+                  </w:r>
+                </w:p>
+              </w:tc>
+            </w:tr>
+          </w:tbl>
+          <w:p>
+            <w:pPr>
+              <w:jc w:val="center"/>
+            </w:pPr>
+          </w:p>
+        </w:tc>
+      </w:tr>
+    </w:tbl>
+    <w:p/>
+    <w:tbl>
+      <w:tblPr>
+        <w:tblStyle w:val="Grilledutableau"/>
+        <w:tblpPr w:leftFromText="141" w:rightFromText="141" w:vertAnchor="text" w:horzAnchor="page" w:tblpX="2521" w:tblpY="840"/>
+        <w:tblW w:w="0" w:type="auto"/>
+        <w:tblLook w:val="04A0" w:firstRow="1" w:lastRow="0" w:firstColumn="1" w:lastColumn="0" w:noHBand="0" w:noVBand="1"/>
+      </w:tblPr>
+      <w:tblGrid>
+        <w:gridCol w:w="2757"/>
+      </w:tblGrid>
+      <w:tr>
+        <w:trPr>
+          <w:trHeight w:val="260"/>
+        </w:trPr>
+        <w:tc>
+          <w:tcPr>
+            <w:tcW w:w="2757" w:type="dxa"/>
+          </w:tcPr>
+          <w:tbl>
+            <w:tblPr>
+              <w:tblStyle w:val="Grilledutableau"/>
+              <w:tblW w:w="2530" w:type="dxa"/>
+              <w:tblLook w:val="04A0" w:firstRow="1" w:lastRow="0" w:firstColumn="1" w:lastColumn="0" w:noHBand="0" w:noVBand="1"/>
+            </w:tblPr>
+            <w:tblGrid>
+              <w:gridCol w:w="1265"/>
+              <w:gridCol w:w="1265"/>
+            </w:tblGrid>
+            <w:tr>
+              <w:trPr>
+                <w:trHeight w:val="233"/>
+              </w:trPr>
+              <w:tc>
+                <w:tcPr>
+                  <w:tcW w:w="1265" w:type="dxa"/>
+                </w:tcPr>
+                <w:p>
+                  <w:pPr>
+                    <w:framePr w:hSpace="141" w:wrap="around" w:vAnchor="text" w:hAnchor="page" w:x="2521" w:y="840"/>
+                    <w:jc w:val="center"/>
+                  </w:pPr>
+                  <w:r>
+                    <w:t>B</w:t>
+                  </w:r>
+                </w:p>
+              </w:tc>
+              <w:tc>
+                <w:tcPr>
+                  <w:tcW w:w="1265" w:type="dxa"/>
+                </w:tcPr>
+                <w:p>
+                  <w:pPr>
+                    <w:framePr w:hSpace="141" w:wrap="around" w:vAnchor="text" w:hAnchor="page" w:x="2521" w:y="840"/>
+                    <w:jc w:val="center"/>
+                  </w:pPr>
+                  <w:proofErr w:type="gramStart"/>
+                  <w:r>
+                    <w:t>a</w:t>
+                  </w:r>
+                  <w:proofErr w:type="gramEnd"/>
+                </w:p>
+              </w:tc>
+            </w:tr>
+          </w:tbl>
+          <w:p>
+            <w:pPr>
+              <w:jc w:val="center"/>
+            </w:pPr>
+          </w:p>
+        </w:tc>
+      </w:tr>
+      <w:tr>
+        <w:trPr>
+          <w:trHeight w:val="260"/>
+        </w:trPr>
+        <w:tc>
+          <w:tcPr>
+            <w:tcW w:w="2757" w:type="dxa"/>
+          </w:tcPr>
+          <w:tbl>
+            <w:tblPr>
+              <w:tblStyle w:val="Grilledutableau"/>
+              <w:tblW w:w="2528" w:type="dxa"/>
+              <w:tblLook w:val="04A0" w:firstRow="1" w:lastRow="0" w:firstColumn="1" w:lastColumn="0" w:noHBand="0" w:noVBand="1"/>
+            </w:tblPr>
+            <w:tblGrid>
+              <w:gridCol w:w="632"/>
+              <w:gridCol w:w="632"/>
+              <w:gridCol w:w="632"/>
+              <w:gridCol w:w="632"/>
+            </w:tblGrid>
+            <w:tr>
+              <w:trPr>
+                <w:trHeight w:val="233"/>
+              </w:trPr>
+              <w:tc>
+                <w:tcPr>
+                  <w:tcW w:w="632" w:type="dxa"/>
+                </w:tcPr>
+                <w:p>
+                  <w:pPr>
+                    <w:framePr w:hSpace="141" w:wrap="around" w:vAnchor="text" w:hAnchor="page" w:x="2521" w:y="840"/>
+                    <w:jc w:val="center"/>
+                  </w:pPr>
+                  <w:r>
+                    <w:t>B</w:t>
+                  </w:r>
+                </w:p>
+              </w:tc>
+              <w:tc>
+                <w:tcPr>
+                  <w:tcW w:w="632" w:type="dxa"/>
+                </w:tcPr>
+                <w:p>
+                  <w:pPr>
+                    <w:framePr w:hSpace="141" w:wrap="around" w:vAnchor="text" w:hAnchor="page" w:x="2521" w:y="840"/>
+                    <w:jc w:val="center"/>
+                  </w:pPr>
+                  <w:r>
+                    <w:t>C</w:t>
+                  </w:r>
+                </w:p>
+              </w:tc>
+              <w:tc>
+                <w:tcPr>
+                  <w:tcW w:w="632" w:type="dxa"/>
+                </w:tcPr>
+                <w:p>
+                  <w:pPr>
+                    <w:framePr w:hSpace="141" w:wrap="around" w:vAnchor="text" w:hAnchor="page" w:x="2521" w:y="840"/>
+                    <w:jc w:val="center"/>
+                  </w:pPr>
+                  <w:proofErr w:type="gramStart"/>
+                  <w:r>
+                    <w:t>d</w:t>
+                  </w:r>
+                  <w:proofErr w:type="gramEnd"/>
+                </w:p>
+              </w:tc>
+              <w:tc>
+                <w:tcPr>
+                  <w:tcW w:w="632" w:type="dxa"/>
+                </w:tcPr>
+                <w:p>
+                  <w:pPr>
+                    <w:framePr w:hSpace="141" w:wrap="around" w:vAnchor="text" w:hAnchor="page" w:x="2521" w:y="840"/>
+                    <w:jc w:val="center"/>
+                  </w:pPr>
+                  <w:r>
+                    <w:t>D</w:t>
+                  </w:r>
+                </w:p>
+              </w:tc>
+            </w:tr>
+          </w:tbl>
+          <w:p>
+            <w:pPr>
+              <w:jc w:val="center"/>
+            </w:pPr>
+          </w:p>
+        </w:tc>
+      </w:tr>
+      <w:tr>
+        <w:trPr>
+          <w:trHeight w:val="246"/>
+        </w:trPr>
+        <w:tc>
+          <w:tcPr>
+            <w:tcW w:w="2757" w:type="dxa"/>
+          </w:tcPr>
+          <w:tbl>
+            <w:tblPr>
+              <w:tblStyle w:val="Grilledutableau"/>
+              <w:tblW w:w="2531" w:type="dxa"/>
+              <w:tblLook w:val="04A0" w:firstRow="1" w:lastRow="0" w:firstColumn="1" w:lastColumn="0" w:noHBand="0" w:noVBand="1"/>
+            </w:tblPr>
+            <w:tblGrid>
+              <w:gridCol w:w="2531"/>
+            </w:tblGrid>
+            <w:tr>
+              <w:trPr>
+                <w:trHeight w:val="233"/>
+              </w:trPr>
+              <w:tc>
+                <w:tcPr>
+                  <w:tcW w:w="2531" w:type="dxa"/>
+                </w:tcPr>
+                <w:p>
+                  <w:pPr>
+                    <w:framePr w:hSpace="141" w:wrap="around" w:vAnchor="text" w:hAnchor="page" w:x="2521" w:y="840"/>
+                    <w:jc w:val="center"/>
+                  </w:pPr>
+                  <w:r>
+                    <w:t>#</w:t>
+                  </w:r>
+                </w:p>
+              </w:tc>
+            </w:tr>
+          </w:tbl>
+          <w:p>
+            <w:pPr>
+              <w:jc w:val="center"/>
+            </w:pPr>
+          </w:p>
+        </w:tc>
+      </w:tr>
+    </w:tbl>
+    <w:p>
+      <w:r>
+        <w:t xml:space="preserve">Le </w:t>
+      </w:r>
+      <w:proofErr w:type="spellStart"/>
+      <w:r>
+        <w:t>Vector</w:t>
+      </w:r>
+      <w:proofErr w:type="spellEnd"/>
+      <w:r>
+        <w:t xml:space="preserve"> de </w:t>
+      </w:r>
+      <w:proofErr w:type="spellStart"/>
+      <w:r>
+        <w:t>Vector</w:t>
+      </w:r>
+      <w:proofErr w:type="spellEnd"/>
+      <w:r>
+        <w:t xml:space="preserve"> de String _</w:t>
+      </w:r>
+      <w:proofErr w:type="spellStart"/>
+      <w:r>
+        <w:rPr>
+          <w:i/>
+        </w:rPr>
+        <w:t>rules</w:t>
+      </w:r>
+      <w:proofErr w:type="spellEnd"/>
+      <w:r>
+        <w:t xml:space="preserve"> représente quant à lui les règles du symbole NT. Prenons </w:t>
+      </w:r>
+      <w:r>
+        <w:br/>
+        <w:t xml:space="preserve">A </w:t>
+      </w:r>
+      <w:r>
+        <w:sym w:font="Wingdings" w:char="F0E8"/>
+      </w:r>
+      <w:r>
+        <w:t xml:space="preserve"> Ba | </w:t>
+      </w:r>
+      <w:proofErr w:type="spellStart"/>
+      <w:r>
+        <w:t>bCdD</w:t>
+      </w:r>
+      <w:proofErr w:type="spellEnd"/>
+      <w:r>
+        <w:t xml:space="preserve"> | #. On aura alors _</w:t>
+      </w:r>
+      <w:proofErr w:type="spellStart"/>
+      <w:r>
+        <w:rPr>
+          <w:i/>
+        </w:rPr>
+        <w:t>rules</w:t>
+      </w:r>
+      <w:proofErr w:type="spellEnd"/>
+      <w:r>
+        <w:t xml:space="preserve"> de la forme :</w:t>
+      </w:r>
+    </w:p>
     <w:p/>
     <w:p/>
-    <w:p/>
-    <w:p/>
-    <w:p/>
-    <w:p/>
-    <w:p/>
-    <w:p/>
-    <w:p/>
-    <w:p/>
-    <w:p/>
-    <w:p/>
-    <w:p/>
-    <w:p/>
-    <w:p/>
-    <w:p/>
-    <w:p/>
-    <w:p/>
-    <w:p/>
-    <w:p/>
-    <w:p/>
+    <w:p>
+      <w:pPr>
+        <w:jc w:val="both"/>
+      </w:pPr>
+      <w:r>
+        <w:t xml:space="preserve">Le </w:t>
+      </w:r>
+      <w:proofErr w:type="spellStart"/>
+      <w:r>
+        <w:t>Vector</w:t>
+      </w:r>
+      <w:proofErr w:type="spellEnd"/>
+      <w:r>
+        <w:t xml:space="preserve"> de String _first et _</w:t>
+      </w:r>
+      <w:proofErr w:type="spellStart"/>
+      <w:r>
+        <w:t>follow</w:t>
+      </w:r>
+      <w:proofErr w:type="spellEnd"/>
+      <w:r>
+        <w:t xml:space="preserve"> vont stocker respectivement les premiers et les suivants du symbole NT.</w:t>
+      </w:r>
+    </w:p>
+    <w:p>
+      <w:pPr>
+        <w:jc w:val="both"/>
+      </w:pPr>
+      <w:r>
+        <w:t xml:space="preserve">Comme bon nombre de classes, Symbol a un certain nombre de getter/setter. Elle possède notamment les fonctions </w:t>
+      </w:r>
+      <w:proofErr w:type="spellStart"/>
+      <w:proofErr w:type="gramStart"/>
+      <w:r>
+        <w:t>addRule</w:t>
+      </w:r>
+      <w:proofErr w:type="spellEnd"/>
+      <w:r>
+        <w:t>(</w:t>
+      </w:r>
+      <w:proofErr w:type="gramEnd"/>
+      <w:r>
+        <w:t xml:space="preserve">), qui sera utilisée lorsque le programme lira le fichier d’entrée afin de définir les règles du symbole NT, ainsi que </w:t>
+      </w:r>
+      <w:proofErr w:type="spellStart"/>
+      <w:r>
+        <w:t>addIntoTable</w:t>
+      </w:r>
+      <w:proofErr w:type="spellEnd"/>
+      <w:r>
+        <w:t>(), qui sera utilisée lorsque le programme créera la table d’analyse</w:t>
+      </w:r>
+      <w:r>
+        <w:t>.</w:t>
+      </w:r>
+    </w:p>
+    <w:p>
+      <w:pPr>
+        <w:jc w:val="both"/>
+      </w:pPr>
+      <w:r>
+        <w:t xml:space="preserve">Comme la classe Analyzer, la classe Symbol possède des fonctions très pratiques, comme par exemple </w:t>
+      </w:r>
+      <w:proofErr w:type="spellStart"/>
+      <w:proofErr w:type="gramStart"/>
+      <w:r>
+        <w:t>isIntoTable</w:t>
+      </w:r>
+      <w:proofErr w:type="spellEnd"/>
+      <w:r>
+        <w:t>(</w:t>
+      </w:r>
+      <w:proofErr w:type="gramEnd"/>
+      <w:r>
+        <w:t xml:space="preserve">…) qui va vérifier s’il existe une règle de remplacement pour un symbole NT lorsqu’il « rencontre » un symbole terminal donné (ex : on a $A (pile)    a (mot à reconnaître), alors on va tester s’il existe une règle dans la table de A avec le symbole « a » </w:t>
+      </w:r>
+      <w:r>
+        <w:t>)</w:t>
+      </w:r>
+      <w:r>
+        <w:t>.</w:t>
+      </w:r>
+    </w:p>
     <w:p/>
     <w:p/>
     <w:p/>
@@ -4170,6 +8380,8 @@
         </w:rPr>
       </w:pPr>
       <w:bookmarkStart w:id="3" w:name="_Toc477959782"/>
+      <w:bookmarkStart w:id="4" w:name="_GoBack"/>
+      <w:bookmarkEnd w:id="4"/>
       <w:r>
         <w:rPr>
           <w:b/>
@@ -4228,6 +8440,10 @@
     </w:p>
     <w:p>
       <w:r>
+        <w:rPr>
+          <w:noProof/>
+          <w:lang w:eastAsia="fr-FR"/>
+        </w:rPr>
         <w:drawing>
           <wp:anchor distT="0" distB="0" distL="114300" distR="114300" simplePos="0" relativeHeight="251682816" behindDoc="0" locked="0" layoutInCell="1" allowOverlap="1">
             <wp:simplePos x="0" y="0"/>
@@ -4294,6 +8510,7 @@
       <w:r>
         <w:rPr>
           <w:noProof/>
+          <w:lang w:eastAsia="fr-FR"/>
         </w:rPr>
         <mc:AlternateContent>
           <mc:Choice Requires="wps">
@@ -4432,7 +8649,7 @@
           </mc:Choice>
           <mc:Fallback>
             <w:pict>
-              <v:shape id="_x0000_s1046" type="#_x0000_t202" style="position:absolute;margin-left:232.95pt;margin-top:14.35pt;width:97.45pt;height:45.7pt;z-index:251681792;visibility:visible;mso-wrap-style:square;mso-width-percent:0;mso-height-percent:0;mso-wrap-distance-left:9pt;mso-wrap-distance-top:3.6pt;mso-wrap-distance-right:9pt;mso-wrap-distance-bottom:3.6pt;mso-position-horizontal:absolute;mso-position-horizontal-relative:text;mso-position-vertical:absolute;mso-position-vertical-relative:text;mso-width-percent:0;mso-height-percent:0;mso-width-relative:margin;mso-height-relative:margin;v-text-anchor:top" o:gfxdata="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" filled="f" stroked="f">
+              <v:shape id="_x0000_s1085" type="#_x0000_t202" style="position:absolute;margin-left:232.95pt;margin-top:14.35pt;width:97.45pt;height:45.7pt;z-index:251681792;visibility:visible;mso-wrap-style:square;mso-width-percent:0;mso-height-percent:0;mso-wrap-distance-left:9pt;mso-wrap-distance-top:3.6pt;mso-wrap-distance-right:9pt;mso-wrap-distance-bottom:3.6pt;mso-position-horizontal:absolute;mso-position-horizontal-relative:text;mso-position-vertical:absolute;mso-position-vertical-relative:text;mso-width-percent:0;mso-height-percent:0;mso-width-relative:margin;mso-height-relative:margin;v-text-anchor:top" o:gfxdata="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" filled="f" stroked="f">
                 <v:textbox>
                   <w:txbxContent>
                     <w:tbl>
@@ -4609,6 +8826,7 @@
       <w:r>
         <w:rPr>
           <w:noProof/>
+          <w:lang w:eastAsia="fr-FR"/>
         </w:rPr>
         <mc:AlternateContent>
           <mc:Choice Requires="wps">
@@ -4681,7 +8899,7 @@
           </mc:Choice>
           <mc:Fallback>
             <w:pict>
-              <v:shape id="_x0000_s1047" type="#_x0000_t202" style="position:absolute;margin-left:171.3pt;margin-top:17.55pt;width:71.25pt;height:20.5pt;z-index:251685888;visibility:visible;mso-wrap-style:square;mso-width-percent:0;mso-height-percent:0;mso-wrap-distance-left:9pt;mso-wrap-distance-top:3.6pt;mso-wrap-distance-right:9pt;mso-wrap-distance-bottom:3.6pt;mso-position-horizontal:absolute;mso-position-horizontal-relative:text;mso-position-vertical:absolute;mso-position-vertical-relative:text;mso-width-percent:0;mso-height-percent:0;mso-width-relative:margin;mso-height-relative:margin;v-text-anchor:top" o:gfxdata="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" stroked="f">
+              <v:shape id="_x0000_s1086" type="#_x0000_t202" style="position:absolute;margin-left:171.3pt;margin-top:17.55pt;width:71.25pt;height:20.5pt;z-index:251685888;visibility:visible;mso-wrap-style:square;mso-width-percent:0;mso-height-percent:0;mso-wrap-distance-left:9pt;mso-wrap-distance-top:3.6pt;mso-wrap-distance-right:9pt;mso-wrap-distance-bottom:3.6pt;mso-position-horizontal:absolute;mso-position-horizontal-relative:text;mso-position-vertical:absolute;mso-position-vertical-relative:text;mso-width-percent:0;mso-height-percent:0;mso-width-relative:margin;mso-height-relative:margin;v-text-anchor:top" o:gfxdata="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" stroked="f">
                 <v:textbox>
                   <w:txbxContent>
                     <w:p>
@@ -4872,7 +9090,7 @@
           </mc:Choice>
           <mc:Fallback>
             <w:pict>
-              <v:shape id="Zone de texte 41" o:spid="_x0000_s1048" type="#_x0000_t202" style="position:absolute;margin-left:154.55pt;margin-top:13.8pt;width:179.7pt;height:25.4pt;z-index:251688960;visibility:visible;mso-wrap-style:square;mso-width-percent:0;mso-height-percent:0;mso-wrap-distance-left:9pt;mso-wrap-distance-top:0;mso-wrap-distance-right:9pt;mso-wrap-distance-bottom:0;mso-position-horizontal:absolute;mso-position-horizontal-relative:page;mso-position-vertical:absolute;mso-position-vertical-relative:text;mso-width-percent:0;mso-height-percent:0;mso-width-relative:margin;mso-height-relative:margin;v-text-anchor:top" o:gfxdata="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" filled="f" stroked="f" strokeweight=".5pt">
+              <v:shape id="Zone de texte 41" o:spid="_x0000_s1087" type="#_x0000_t202" style="position:absolute;margin-left:154.55pt;margin-top:13.8pt;width:179.7pt;height:25.4pt;z-index:251688960;visibility:visible;mso-wrap-style:square;mso-width-percent:0;mso-height-percent:0;mso-wrap-distance-left:9pt;mso-wrap-distance-top:0;mso-wrap-distance-right:9pt;mso-wrap-distance-bottom:0;mso-position-horizontal:absolute;mso-position-horizontal-relative:page;mso-position-vertical:absolute;mso-position-vertical-relative:text;mso-width-percent:0;mso-height-percent:0;mso-width-relative:margin;mso-height-relative:margin;v-text-anchor:top" o:gfxdata="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" filled="f" stroked="f" strokeweight=".5pt">
                 <v:textbox>
                   <w:txbxContent>
                     <w:tbl>
@@ -5137,7 +9355,7 @@
           </mc:Choice>
           <mc:Fallback>
             <w:pict>
-              <v:rect id="Rectangle 39" o:spid="_x0000_s1049" style="position:absolute;margin-left:0;margin-top:12.7pt;width:98.6pt;height:21.8pt;z-index:251686912;visibility:visible;mso-wrap-style:square;mso-width-percent:0;mso-height-percent:0;mso-wrap-distance-left:9pt;mso-wrap-distance-top:0;mso-wrap-distance-right:9pt;mso-wrap-distance-bottom:0;mso-position-horizontal:left;mso-position-horizontal-relative:margin;mso-position-vertical:absolute;mso-position-vertical-relative:text;mso-width-percent:0;mso-height-percent:0;mso-width-relative:margin;mso-height-relative:margin;v-text-anchor:middle" o:gfxdata="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" fillcolor="#c00000" stroked="f" strokeweight="1pt">
+              <v:rect id="Rectangle 39" o:spid="_x0000_s1088" style="position:absolute;margin-left:0;margin-top:12.7pt;width:98.6pt;height:21.8pt;z-index:251686912;visibility:visible;mso-wrap-style:square;mso-width-percent:0;mso-height-percent:0;mso-wrap-distance-left:9pt;mso-wrap-distance-top:0;mso-wrap-distance-right:9pt;mso-wrap-distance-bottom:0;mso-position-horizontal:left;mso-position-horizontal-relative:margin;mso-position-vertical:absolute;mso-position-vertical-relative:text;mso-width-percent:0;mso-height-percent:0;mso-width-relative:margin;mso-height-relative:margin;v-text-anchor:middle" o:gfxdata="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" fillcolor="#c00000" stroked="f" strokeweight="1pt">
                 <v:textbox>
                   <w:txbxContent>
                     <w:p>
@@ -5270,6 +9488,7 @@
       <w:r>
         <w:rPr>
           <w:noProof/>
+          <w:lang w:eastAsia="fr-FR"/>
         </w:rPr>
         <mc:AlternateContent>
           <mc:Choice Requires="wps">
@@ -5359,7 +9578,7 @@
           </mc:Choice>
           <mc:Fallback>
             <w:pict>
-              <v:shape id="_x0000_s1050" type="#_x0000_t202" style="position:absolute;margin-left:190.05pt;margin-top:8.9pt;width:387.45pt;height:38.8pt;z-index:251691008;visibility:visible;mso-wrap-style:square;mso-width-percent:0;mso-height-percent:0;mso-wrap-distance-left:9pt;mso-wrap-distance-top:3.6pt;mso-wrap-distance-right:9pt;mso-wrap-distance-bottom:3.6pt;mso-position-horizontal:absolute;mso-position-horizontal-relative:page;mso-position-vertical:absolute;mso-position-vertical-relative:text;mso-width-percent:0;mso-height-percent:0;mso-width-relative:margin;mso-height-relative:margin;v-text-anchor:top" o:gfxdata="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" filled="f" stroked="f">
+              <v:shape id="_x0000_s1089" type="#_x0000_t202" style="position:absolute;margin-left:190.05pt;margin-top:8.9pt;width:387.45pt;height:38.8pt;z-index:251691008;visibility:visible;mso-wrap-style:square;mso-width-percent:0;mso-height-percent:0;mso-wrap-distance-left:9pt;mso-wrap-distance-top:3.6pt;mso-wrap-distance-right:9pt;mso-wrap-distance-bottom:3.6pt;mso-position-horizontal:absolute;mso-position-horizontal-relative:page;mso-position-vertical:absolute;mso-position-vertical-relative:text;mso-width-percent:0;mso-height-percent:0;mso-width-relative:margin;mso-height-relative:margin;v-text-anchor:top" o:gfxdata="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" filled="f" stroked="f">
                 <v:textbox>
                   <w:txbxContent>
                     <w:p>
@@ -5583,7 +9802,7 @@
           </mc:Choice>
           <mc:Fallback>
             <w:pict>
-              <v:shape w14:anchorId="7DB277D1" id="Zone de texte 46" o:spid="_x0000_s1051" type="#_x0000_t202" style="position:absolute;margin-left:191.15pt;margin-top:14.7pt;width:162.15pt;height:25.4pt;z-index:251698176;visibility:visible;mso-wrap-style:square;mso-width-percent:0;mso-height-percent:0;mso-wrap-distance-left:9pt;mso-wrap-distance-top:0;mso-wrap-distance-right:9pt;mso-wrap-distance-bottom:0;mso-position-horizontal:absolute;mso-position-horizontal-relative:page;mso-position-vertical:absolute;mso-position-vertical-relative:text;mso-width-percent:0;mso-height-percent:0;mso-width-relative:margin;mso-height-relative:margin;v-text-anchor:top" o:gfxdata="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" filled="f" stroked="f" strokeweight=".5pt">
+              <v:shape w14:anchorId="7DB277D1" id="Zone de texte 46" o:spid="_x0000_s1090" type="#_x0000_t202" style="position:absolute;margin-left:191.15pt;margin-top:14.7pt;width:162.15pt;height:25.4pt;z-index:251698176;visibility:visible;mso-wrap-style:square;mso-width-percent:0;mso-height-percent:0;mso-wrap-distance-left:9pt;mso-wrap-distance-top:0;mso-wrap-distance-right:9pt;mso-wrap-distance-bottom:0;mso-position-horizontal:absolute;mso-position-horizontal-relative:page;mso-position-vertical:absolute;mso-position-vertical-relative:text;mso-width-percent:0;mso-height-percent:0;mso-width-relative:margin;mso-height-relative:margin;v-text-anchor:top" o:gfxdata="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" filled="f" stroked="f" strokeweight=".5pt">
                 <v:textbox>
                   <w:txbxContent>
                     <w:tbl>
@@ -5894,7 +10113,7 @@
           </mc:Choice>
           <mc:Fallback>
             <w:pict>
-              <v:rect w14:anchorId="0E73FA05" id="Rectangle 43" o:spid="_x0000_s1052" style="position:absolute;margin-left:0;margin-top:13.7pt;width:98.6pt;height:21.8pt;z-index:251693056;visibility:visible;mso-wrap-style:square;mso-width-percent:0;mso-height-percent:0;mso-wrap-distance-left:9pt;mso-wrap-distance-top:0;mso-wrap-distance-right:9pt;mso-wrap-distance-bottom:0;mso-position-horizontal:left;mso-position-horizontal-relative:margin;mso-position-vertical:absolute;mso-position-vertical-relative:text;mso-width-percent:0;mso-height-percent:0;mso-width-relative:margin;mso-height-relative:margin;v-text-anchor:middle" o:gfxdata="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" fillcolor="#c00000" stroked="f" strokeweight="1pt">
+              <v:rect w14:anchorId="0E73FA05" id="Rectangle 43" o:spid="_x0000_s1091" style="position:absolute;margin-left:0;margin-top:13.7pt;width:98.6pt;height:21.8pt;z-index:251693056;visibility:visible;mso-wrap-style:square;mso-width-percent:0;mso-height-percent:0;mso-wrap-distance-left:9pt;mso-wrap-distance-top:0;mso-wrap-distance-right:9pt;mso-wrap-distance-bottom:0;mso-position-horizontal:left;mso-position-horizontal-relative:margin;mso-position-vertical:absolute;mso-position-vertical-relative:text;mso-width-percent:0;mso-height-percent:0;mso-width-relative:margin;mso-height-relative:margin;v-text-anchor:middle" o:gfxdata="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" fillcolor="#c00000" stroked="f" strokeweight="1pt">
                 <v:textbox>
                   <w:txbxContent>
                     <w:p>
@@ -5930,6 +10149,7 @@
       <w:r>
         <w:rPr>
           <w:noProof/>
+          <w:lang w:eastAsia="fr-FR"/>
         </w:rPr>
         <mc:AlternateContent>
           <mc:Choice Requires="wps">
@@ -6022,7 +10242,7 @@
           </mc:Choice>
           <mc:Fallback>
             <w:pict>
-              <v:shape w14:anchorId="629D5F13" id="_x0000_s1053" type="#_x0000_t202" style="position:absolute;margin-left:194.2pt;margin-top:11.85pt;width:387.45pt;height:74.55pt;z-index:251700224;visibility:visible;mso-wrap-style:square;mso-width-percent:0;mso-height-percent:0;mso-wrap-distance-left:9pt;mso-wrap-distance-top:3.6pt;mso-wrap-distance-right:9pt;mso-wrap-distance-bottom:3.6pt;mso-position-horizontal:absolute;mso-position-horizontal-relative:page;mso-position-vertical:absolute;mso-position-vertical-relative:text;mso-width-percent:0;mso-height-percent:0;mso-width-relative:margin;mso-height-relative:margin;v-text-anchor:top" o:gfxdata="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" filled="f" stroked="f">
+              <v:shape w14:anchorId="629D5F13" id="_x0000_s1092" type="#_x0000_t202" style="position:absolute;margin-left:194.2pt;margin-top:11.85pt;width:387.45pt;height:74.55pt;z-index:251700224;visibility:visible;mso-wrap-style:square;mso-width-percent:0;mso-height-percent:0;mso-wrap-distance-left:9pt;mso-wrap-distance-top:3.6pt;mso-wrap-distance-right:9pt;mso-wrap-distance-bottom:3.6pt;mso-position-horizontal:absolute;mso-position-horizontal-relative:page;mso-position-vertical:absolute;mso-position-vertical-relative:text;mso-width-percent:0;mso-height-percent:0;mso-width-relative:margin;mso-height-relative:margin;v-text-anchor:top" o:gfxdata="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" filled="f" stroked="f">
                 <v:textbox>
                   <w:txbxContent>
                     <w:p>
@@ -6144,14 +10364,12 @@
         </mc:AlternateContent>
       </w:r>
     </w:p>
+    <w:p/>
     <w:p>
-      <w:bookmarkStart w:id="4" w:name="_GoBack"/>
-      <w:bookmarkEnd w:id="4"/>
-    </w:p>
-    <w:p>
       <w:r>
         <w:rPr>
           <w:noProof/>
+          <w:lang w:eastAsia="fr-FR"/>
         </w:rPr>
         <mc:AlternateContent>
           <mc:Choice Requires="wps">
@@ -6245,7 +10463,7 @@
           </mc:Choice>
           <mc:Fallback>
             <w:pict>
-              <v:shape w14:anchorId="45F11136" id="_x0000_s1054" type="#_x0000_t202" style="position:absolute;margin-left:250.5pt;margin-top:11.15pt;width:45.15pt;height:22.5pt;z-index:251706368;visibility:visible;mso-wrap-style:square;mso-width-percent:0;mso-height-percent:0;mso-wrap-distance-left:9pt;mso-wrap-distance-top:3.6pt;mso-wrap-distance-right:9pt;mso-wrap-distance-bottom:3.6pt;mso-position-horizontal:absolute;mso-position-horizontal-relative:text;mso-position-vertical:absolute;mso-position-vertical-relative:text;mso-width-percent:0;mso-height-percent:0;mso-width-relative:margin;mso-height-relative:margin;v-text-anchor:top" o:gfxdata="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">
+              <v:shape w14:anchorId="45F11136" id="_x0000_s1093" type="#_x0000_t202" style="position:absolute;margin-left:250.5pt;margin-top:11.15pt;width:45.15pt;height:22.5pt;z-index:251706368;visibility:visible;mso-wrap-style:square;mso-width-percent:0;mso-height-percent:0;mso-wrap-distance-left:9pt;mso-wrap-distance-top:3.6pt;mso-wrap-distance-right:9pt;mso-wrap-distance-bottom:3.6pt;mso-position-horizontal:absolute;mso-position-horizontal-relative:text;mso-position-vertical:absolute;mso-position-vertical-relative:text;mso-width-percent:0;mso-height-percent:0;mso-width-relative:margin;mso-height-relative:margin;v-text-anchor:top" o:gfxdata="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">
                 <v:textbox>
                   <w:txbxContent>
                     <w:tbl>
@@ -6286,6 +10504,7 @@
       <w:r>
         <w:rPr>
           <w:noProof/>
+          <w:lang w:eastAsia="fr-FR"/>
         </w:rPr>
         <mc:AlternateContent>
           <mc:Choice Requires="wps">
@@ -6407,7 +10626,7 @@
           </mc:Choice>
           <mc:Fallback>
             <w:pict>
-              <v:shape id="_x0000_s1055" type="#_x0000_t202" style="position:absolute;margin-left:135.95pt;margin-top:11.35pt;width:112.45pt;height:22.5pt;z-index:251704320;visibility:visible;mso-wrap-style:square;mso-width-percent:0;mso-height-percent:0;mso-wrap-distance-left:9pt;mso-wrap-distance-top:3.6pt;mso-wrap-distance-right:9pt;mso-wrap-distance-bottom:3.6pt;mso-position-horizontal:absolute;mso-position-horizontal-relative:text;mso-position-vertical:absolute;mso-position-vertical-relative:text;mso-width-percent:0;mso-height-percent:0;mso-width-relative:margin;mso-height-relative:margin;v-text-anchor:top" o:gfxdata="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">
+              <v:shape id="_x0000_s1094" type="#_x0000_t202" style="position:absolute;margin-left:135.95pt;margin-top:11.35pt;width:112.45pt;height:22.5pt;z-index:251704320;visibility:visible;mso-wrap-style:square;mso-width-percent:0;mso-height-percent:0;mso-wrap-distance-left:9pt;mso-wrap-distance-top:3.6pt;mso-wrap-distance-right:9pt;mso-wrap-distance-bottom:3.6pt;mso-position-horizontal:absolute;mso-position-horizontal-relative:text;mso-position-vertical:absolute;mso-position-vertical-relative:text;mso-width-percent:0;mso-height-percent:0;mso-width-relative:margin;mso-height-relative:margin;v-text-anchor:top" o:gfxdata="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">
                 <v:textbox>
                   <w:txbxContent>
                     <w:tbl>
@@ -6543,19 +10762,7 @@
                               <w:rPr>
                                 <w:b/>
                               </w:rPr>
-                              <w:t>3</w:t>
-                            </w:r>
-                            <w:r>
-                              <w:rPr>
-                                <w:b/>
-                              </w:rPr>
-                              <w:t xml:space="preserve">. </w:t>
-                            </w:r>
-                            <w:r>
-                              <w:rPr>
-                                <w:b/>
-                              </w:rPr>
-                              <w:t>Création des règles</w:t>
+                              <w:t>3. Création des règles</w:t>
                             </w:r>
                           </w:p>
                         </w:txbxContent>
@@ -6580,7 +10787,7 @@
           </mc:Choice>
           <mc:Fallback>
             <w:pict>
-              <v:rect w14:anchorId="03084273" id="Rectangle 48" o:spid="_x0000_s1056" style="position:absolute;margin-left:0;margin-top:4pt;width:98.6pt;height:36.25pt;z-index:251702272;visibility:visible;mso-wrap-style:square;mso-width-percent:0;mso-height-percent:0;mso-wrap-distance-left:9pt;mso-wrap-distance-top:0;mso-wrap-distance-right:9pt;mso-wrap-distance-bottom:0;mso-position-horizontal:left;mso-position-horizontal-relative:margin;mso-position-vertical:absolute;mso-position-vertical-relative:text;mso-width-percent:0;mso-height-percent:0;mso-width-relative:margin;mso-height-relative:margin;v-text-anchor:middle" o:gfxdata="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" fillcolor="#c00000" stroked="f" strokeweight="1pt">
+              <v:rect w14:anchorId="03084273" id="Rectangle 48" o:spid="_x0000_s1095" style="position:absolute;margin-left:0;margin-top:4pt;width:98.6pt;height:36.25pt;z-index:251702272;visibility:visible;mso-wrap-style:square;mso-width-percent:0;mso-height-percent:0;mso-wrap-distance-left:9pt;mso-wrap-distance-top:0;mso-wrap-distance-right:9pt;mso-wrap-distance-bottom:0;mso-position-horizontal:left;mso-position-horizontal-relative:margin;mso-position-vertical:absolute;mso-position-vertical-relative:text;mso-width-percent:0;mso-height-percent:0;mso-width-relative:margin;mso-height-relative:margin;v-text-anchor:middle" o:gfxdata="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" fillcolor="#c00000" stroked="f" strokeweight="1pt">
                 <v:textbox>
                   <w:txbxContent>
                     <w:p>
@@ -6594,19 +10801,7 @@
                         <w:rPr>
                           <w:b/>
                         </w:rPr>
-                        <w:t>3</w:t>
-                      </w:r>
-                      <w:r>
-                        <w:rPr>
-                          <w:b/>
-                        </w:rPr>
-                        <w:t xml:space="preserve">. </w:t>
-                      </w:r>
-                      <w:r>
-                        <w:rPr>
-                          <w:b/>
-                        </w:rPr>
-                        <w:t>Création des règles</w:t>
+                        <w:t>3. Création des règles</w:t>
                       </w:r>
                     </w:p>
                   </w:txbxContent>
@@ -6759,7 +10954,7 @@
         <w:noProof/>
         <w:color w:val="5B9BD5" w:themeColor="accent1"/>
       </w:rPr>
-      <w:t>6</w:t>
+      <w:t>4</w:t>
     </w:r>
     <w:r>
       <w:rPr>
@@ -6796,7 +10991,7 @@
         <w:noProof/>
         <w:color w:val="5B9BD5" w:themeColor="accent1"/>
       </w:rPr>
-      <w:t>7</w:t>
+      <w:t>8</w:t>
     </w:r>
     <w:r>
       <w:rPr>
@@ -7562,6 +11757,7 @@
   <w:style w:type="character" w:default="1" w:styleId="Policepardfaut">
     <w:name w:val="Default Paragraph Font"/>
     <w:uiPriority w:val="1"/>
+    <w:semiHidden/>
     <w:unhideWhenUsed/>
   </w:style>
   <w:style w:type="table" w:default="1" w:styleId="TableauNormal">
@@ -8043,7 +12239,7 @@
 </file>
 
 <file path=customXml/itemProps1.xml><?xml version="1.0" encoding="utf-8"?>
-<ds:datastoreItem xmlns:ds="http://schemas.openxmlformats.org/officeDocument/2006/customXml" ds:itemID="{3C789962-D18E-43A6-A3E0-03FA4107B2FA}">
+<ds:datastoreItem xmlns:ds="http://schemas.openxmlformats.org/officeDocument/2006/customXml" ds:itemID="{715A25A2-51CC-45CF-B694-BA822A197A98}">
   <ds:schemaRefs>
     <ds:schemaRef ds:uri="http://schemas.openxmlformats.org/officeDocument/2006/bibliography"/>
   </ds:schemaRefs>

</xml_diff>

<commit_message>
Rapport peaufiné, code fini, tests bidons supprimés
</commit_message>
<xml_diff>
--- a/Rapport.docx
+++ b/Rapport.docx
@@ -1,6 +1,6 @@
 
 <file path=word/document.xml><?xml version="1.0" encoding="utf-8"?>
-<w:document xmlns:ve="http://schemas.openxmlformats.org/markup-compatibility/2006" xmlns:o="urn:schemas-microsoft-com:office:office" xmlns:r="http://schemas.openxmlformats.org/officeDocument/2006/relationships" xmlns:m="http://schemas.openxmlformats.org/officeDocument/2006/math" xmlns:v="urn:schemas-microsoft-com:vml" xmlns:wp="http://schemas.openxmlformats.org/drawingml/2006/wordprocessingDrawing" xmlns:w10="urn:schemas-microsoft-com:office:word" xmlns:w="http://schemas.openxmlformats.org/wordprocessingml/2006/main" xmlns:wne="http://schemas.microsoft.com/office/word/2006/wordml">
+<w:document xmlns:wpc="http://schemas.microsoft.com/office/word/2010/wordprocessingCanvas" xmlns:cx="http://schemas.microsoft.com/office/drawing/2014/chartex" xmlns:cx1="http://schemas.microsoft.com/office/drawing/2015/9/8/chartex" xmlns:cx2="http://schemas.microsoft.com/office/drawing/2015/10/21/chartex" xmlns:cx3="http://schemas.microsoft.com/office/drawing/2016/5/9/chartex" xmlns:cx4="http://schemas.microsoft.com/office/drawing/2016/5/10/chartex" xmlns:cx5="http://schemas.microsoft.com/office/drawing/2016/5/11/chartex" xmlns:mc="http://schemas.openxmlformats.org/markup-compatibility/2006" xmlns:o="urn:schemas-microsoft-com:office:office" xmlns:r="http://schemas.openxmlformats.org/officeDocument/2006/relationships" xmlns:m="http://schemas.openxmlformats.org/officeDocument/2006/math" xmlns:v="urn:schemas-microsoft-com:vml" xmlns:wp14="http://schemas.microsoft.com/office/word/2010/wordprocessingDrawing" xmlns:wp="http://schemas.openxmlformats.org/drawingml/2006/wordprocessingDrawing" xmlns:w10="urn:schemas-microsoft-com:office:word" xmlns:w="http://schemas.openxmlformats.org/wordprocessingml/2006/main" xmlns:w14="http://schemas.microsoft.com/office/word/2010/wordml" xmlns:w15="http://schemas.microsoft.com/office/word/2012/wordml" xmlns:w16se="http://schemas.microsoft.com/office/word/2015/wordml/symex" xmlns:wpg="http://schemas.microsoft.com/office/word/2010/wordprocessingGroup" xmlns:wpi="http://schemas.microsoft.com/office/word/2010/wordprocessingInk" xmlns:wne="http://schemas.microsoft.com/office/word/2006/wordml" xmlns:wps="http://schemas.microsoft.com/office/word/2010/wordprocessingShape" mc:Ignorable="w14 w15 w16se wp14">
   <w:body>
     <w:p>
       <w:pPr>
@@ -50,11 +50,13 @@
       <w:pPr>
         <w:jc w:val="center"/>
         <w:rPr>
+          <w:b/>
           <w:sz w:val="28"/>
         </w:rPr>
       </w:pPr>
       <w:r>
         <w:rPr>
+          <w:b/>
           <w:sz w:val="28"/>
         </w:rPr>
         <w:t>TORTEL Paul – PILAUDEAU Matthieu – COURSAC Vincent</w:t>
@@ -71,118 +73,28 @@
         <w:rPr>
           <w:sz w:val="28"/>
         </w:rPr>
-        <w:t xml:space="preserve">Groupe F – </w:t>
+        <w:t>L3</w:t>
       </w:r>
       <w:r>
         <w:rPr>
           <w:sz w:val="28"/>
         </w:rPr>
+        <w:t xml:space="preserve"> – </w:t>
+      </w:r>
+      <w:r>
+        <w:rPr>
+          <w:b/>
+          <w:sz w:val="28"/>
+        </w:rPr>
+        <w:t xml:space="preserve">Équipe </w:t>
+      </w:r>
+      <w:r>
+        <w:rPr>
+          <w:b/>
+          <w:sz w:val="28"/>
+        </w:rPr>
         <w:t>F7</w:t>
       </w:r>
-    </w:p>
-    <w:p>
-      <w:pPr>
-        <w:jc w:val="center"/>
-        <w:rPr>
-          <w:sz w:val="28"/>
-        </w:rPr>
-      </w:pPr>
-    </w:p>
-    <w:p>
-      <w:pPr>
-        <w:jc w:val="center"/>
-        <w:rPr>
-          <w:sz w:val="28"/>
-        </w:rPr>
-      </w:pPr>
-    </w:p>
-    <w:p>
-      <w:pPr>
-        <w:jc w:val="center"/>
-        <w:rPr>
-          <w:sz w:val="28"/>
-        </w:rPr>
-      </w:pPr>
-    </w:p>
-    <w:p>
-      <w:pPr>
-        <w:jc w:val="center"/>
-        <w:rPr>
-          <w:sz w:val="28"/>
-        </w:rPr>
-      </w:pPr>
-    </w:p>
-    <w:p>
-      <w:pPr>
-        <w:jc w:val="center"/>
-        <w:rPr>
-          <w:sz w:val="28"/>
-        </w:rPr>
-      </w:pPr>
-    </w:p>
-    <w:p>
-      <w:pPr>
-        <w:jc w:val="center"/>
-        <w:rPr>
-          <w:sz w:val="28"/>
-        </w:rPr>
-      </w:pPr>
-    </w:p>
-    <w:p>
-      <w:pPr>
-        <w:jc w:val="center"/>
-        <w:rPr>
-          <w:sz w:val="28"/>
-        </w:rPr>
-      </w:pPr>
-    </w:p>
-    <w:p>
-      <w:pPr>
-        <w:jc w:val="center"/>
-        <w:rPr>
-          <w:sz w:val="28"/>
-        </w:rPr>
-      </w:pPr>
-    </w:p>
-    <w:p>
-      <w:pPr>
-        <w:jc w:val="center"/>
-        <w:rPr>
-          <w:sz w:val="28"/>
-        </w:rPr>
-      </w:pPr>
-    </w:p>
-    <w:p>
-      <w:pPr>
-        <w:jc w:val="center"/>
-        <w:rPr>
-          <w:sz w:val="28"/>
-        </w:rPr>
-      </w:pPr>
-    </w:p>
-    <w:p>
-      <w:pPr>
-        <w:jc w:val="center"/>
-        <w:rPr>
-          <w:sz w:val="28"/>
-        </w:rPr>
-      </w:pPr>
-    </w:p>
-    <w:p>
-      <w:pPr>
-        <w:jc w:val="center"/>
-        <w:rPr>
-          <w:sz w:val="28"/>
-        </w:rPr>
-      </w:pPr>
-    </w:p>
-    <w:p>
-      <w:pPr>
-        <w:jc w:val="center"/>
-        <w:rPr>
-          <w:sz w:val="28"/>
-        </w:rPr>
-      </w:pPr>
     </w:p>
     <w:p>
       <w:pPr>
@@ -224,15 +136,20 @@
       <w:sdtContent>
         <w:p>
           <w:pPr>
-            <w:pStyle w:val="TOCHeading"/>
+            <w:pStyle w:val="En-ttedetabledesmatires"/>
           </w:pPr>
           <w:r>
-            <w:t>Table des matières</w:t>
+            <w:t>Table de</w:t>
+          </w:r>
+          <w:bookmarkStart w:id="0" w:name="_GoBack"/>
+          <w:bookmarkEnd w:id="0"/>
+          <w:r>
+            <w:t>s matières</w:t>
           </w:r>
         </w:p>
         <w:p>
           <w:pPr>
-            <w:pStyle w:val="TOC1"/>
+            <w:pStyle w:val="TM1"/>
             <w:tabs>
               <w:tab w:val="right" w:leader="dot" w:pos="9062"/>
             </w:tabs>
@@ -251,13 +168,13 @@
           <w:r>
             <w:fldChar w:fldCharType="separate"/>
           </w:r>
-          <w:hyperlink w:anchor="_Toc479684784" w:history="1">
+          <w:hyperlink w:anchor="_Toc480477006" w:history="1">
             <w:r>
               <w:rPr>
-                <w:rStyle w:val="Hyperlink"/>
+                <w:rStyle w:val="Lienhypertexte"/>
                 <w:noProof/>
               </w:rPr>
-              <w:t>Bilan</w:t>
+              <w:t>Fichier d’entrée</w:t>
             </w:r>
             <w:r>
               <w:rPr>
@@ -278,7 +195,7 @@
                 <w:noProof/>
                 <w:webHidden/>
               </w:rPr>
-              <w:instrText xml:space="preserve"> PAGEREF _Toc479684784 \h </w:instrText>
+              <w:instrText xml:space="preserve"> PAGEREF _Toc480477006 \h </w:instrText>
             </w:r>
             <w:r>
               <w:rPr>
@@ -311,7 +228,7 @@
         </w:p>
         <w:p>
           <w:pPr>
-            <w:pStyle w:val="TOC1"/>
+            <w:pStyle w:val="TM1"/>
             <w:tabs>
               <w:tab w:val="right" w:leader="dot" w:pos="9062"/>
             </w:tabs>
@@ -321,13 +238,13 @@
               <w:lang w:eastAsia="fr-FR"/>
             </w:rPr>
           </w:pPr>
-          <w:hyperlink w:anchor="_Toc479684785" w:history="1">
+          <w:hyperlink w:anchor="_Toc480477007" w:history="1">
             <w:r>
               <w:rPr>
-                <w:rStyle w:val="Hyperlink"/>
+                <w:rStyle w:val="Lienhypertexte"/>
                 <w:noProof/>
               </w:rPr>
-              <w:t>Fichier d’entrée</w:t>
+              <w:t>Structures de données</w:t>
             </w:r>
             <w:r>
               <w:rPr>
@@ -348,7 +265,7 @@
                 <w:noProof/>
                 <w:webHidden/>
               </w:rPr>
-              <w:instrText xml:space="preserve"> PAGEREF _Toc479684785 \h </w:instrText>
+              <w:instrText xml:space="preserve"> PAGEREF _Toc480477007 \h </w:instrText>
             </w:r>
             <w:r>
               <w:rPr>
@@ -381,7 +298,7 @@
         </w:p>
         <w:p>
           <w:pPr>
-            <w:pStyle w:val="TOC1"/>
+            <w:pStyle w:val="TM1"/>
             <w:tabs>
               <w:tab w:val="right" w:leader="dot" w:pos="9062"/>
             </w:tabs>
@@ -391,80 +308,10 @@
               <w:lang w:eastAsia="fr-FR"/>
             </w:rPr>
           </w:pPr>
-          <w:hyperlink w:anchor="_Toc479684786" w:history="1">
+          <w:hyperlink w:anchor="_Toc480477008" w:history="1">
             <w:r>
               <w:rPr>
-                <w:rStyle w:val="Hyperlink"/>
-                <w:noProof/>
-              </w:rPr>
-              <w:t>Structures de données</w:t>
-            </w:r>
-            <w:r>
-              <w:rPr>
-                <w:noProof/>
-                <w:webHidden/>
-              </w:rPr>
-              <w:tab/>
-            </w:r>
-            <w:r>
-              <w:rPr>
-                <w:noProof/>
-                <w:webHidden/>
-              </w:rPr>
-              <w:fldChar w:fldCharType="begin"/>
-            </w:r>
-            <w:r>
-              <w:rPr>
-                <w:noProof/>
-                <w:webHidden/>
-              </w:rPr>
-              <w:instrText xml:space="preserve"> PAGEREF _Toc479684786 \h </w:instrText>
-            </w:r>
-            <w:r>
-              <w:rPr>
-                <w:noProof/>
-                <w:webHidden/>
-              </w:rPr>
-            </w:r>
-            <w:r>
-              <w:rPr>
-                <w:noProof/>
-                <w:webHidden/>
-              </w:rPr>
-              <w:fldChar w:fldCharType="separate"/>
-            </w:r>
-            <w:r>
-              <w:rPr>
-                <w:noProof/>
-                <w:webHidden/>
-              </w:rPr>
-              <w:t>3</w:t>
-            </w:r>
-            <w:r>
-              <w:rPr>
-                <w:noProof/>
-                <w:webHidden/>
-              </w:rPr>
-              <w:fldChar w:fldCharType="end"/>
-            </w:r>
-          </w:hyperlink>
-        </w:p>
-        <w:p>
-          <w:pPr>
-            <w:pStyle w:val="TOC1"/>
-            <w:tabs>
-              <w:tab w:val="right" w:leader="dot" w:pos="9062"/>
-            </w:tabs>
-            <w:rPr>
-              <w:rFonts w:eastAsiaTheme="minorEastAsia"/>
-              <w:noProof/>
-              <w:lang w:eastAsia="fr-FR"/>
-            </w:rPr>
-          </w:pPr>
-          <w:hyperlink w:anchor="_Toc479684787" w:history="1">
-            <w:r>
-              <w:rPr>
-                <w:rStyle w:val="Hyperlink"/>
+                <w:rStyle w:val="Lienhypertexte"/>
                 <w:noProof/>
               </w:rPr>
               <w:t>Algorithmes</w:t>
@@ -488,7 +335,179 @@
                 <w:noProof/>
                 <w:webHidden/>
               </w:rPr>
-              <w:instrText xml:space="preserve"> PAGEREF _Toc479684787 \h </w:instrText>
+              <w:instrText xml:space="preserve"> PAGEREF _Toc480477008 \h </w:instrText>
+            </w:r>
+            <w:r>
+              <w:rPr>
+                <w:noProof/>
+                <w:webHidden/>
+              </w:rPr>
+            </w:r>
+            <w:r>
+              <w:rPr>
+                <w:noProof/>
+                <w:webHidden/>
+              </w:rPr>
+              <w:fldChar w:fldCharType="separate"/>
+            </w:r>
+            <w:r>
+              <w:rPr>
+                <w:noProof/>
+                <w:webHidden/>
+              </w:rPr>
+              <w:t>4</w:t>
+            </w:r>
+            <w:r>
+              <w:rPr>
+                <w:noProof/>
+                <w:webHidden/>
+              </w:rPr>
+              <w:fldChar w:fldCharType="end"/>
+            </w:r>
+          </w:hyperlink>
+        </w:p>
+        <w:p>
+          <w:pPr>
+            <w:pStyle w:val="TM2"/>
+            <w:tabs>
+              <w:tab w:val="left" w:pos="660"/>
+              <w:tab w:val="right" w:leader="dot" w:pos="9062"/>
+            </w:tabs>
+            <w:rPr>
+              <w:rFonts w:eastAsiaTheme="minorEastAsia"/>
+              <w:noProof/>
+              <w:lang w:eastAsia="fr-FR"/>
+            </w:rPr>
+          </w:pPr>
+          <w:hyperlink w:anchor="_Toc480477009" w:history="1">
+            <w:r>
+              <w:rPr>
+                <w:rStyle w:val="Lienhypertexte"/>
+                <w:noProof/>
+              </w:rPr>
+              <w:t>A.</w:t>
+            </w:r>
+            <w:r>
+              <w:rPr>
+                <w:rFonts w:eastAsiaTheme="minorEastAsia"/>
+                <w:noProof/>
+                <w:lang w:eastAsia="fr-FR"/>
+              </w:rPr>
+              <w:tab/>
+            </w:r>
+            <w:r>
+              <w:rPr>
+                <w:rStyle w:val="Lienhypertexte"/>
+                <w:noProof/>
+              </w:rPr>
+              <w:t>Lecture du fichier</w:t>
+            </w:r>
+            <w:r>
+              <w:rPr>
+                <w:noProof/>
+                <w:webHidden/>
+              </w:rPr>
+              <w:tab/>
+            </w:r>
+            <w:r>
+              <w:rPr>
+                <w:noProof/>
+                <w:webHidden/>
+              </w:rPr>
+              <w:fldChar w:fldCharType="begin"/>
+            </w:r>
+            <w:r>
+              <w:rPr>
+                <w:noProof/>
+                <w:webHidden/>
+              </w:rPr>
+              <w:instrText xml:space="preserve"> PAGEREF _Toc480477009 \h </w:instrText>
+            </w:r>
+            <w:r>
+              <w:rPr>
+                <w:noProof/>
+                <w:webHidden/>
+              </w:rPr>
+            </w:r>
+            <w:r>
+              <w:rPr>
+                <w:noProof/>
+                <w:webHidden/>
+              </w:rPr>
+              <w:fldChar w:fldCharType="separate"/>
+            </w:r>
+            <w:r>
+              <w:rPr>
+                <w:noProof/>
+                <w:webHidden/>
+              </w:rPr>
+              <w:t>4</w:t>
+            </w:r>
+            <w:r>
+              <w:rPr>
+                <w:noProof/>
+                <w:webHidden/>
+              </w:rPr>
+              <w:fldChar w:fldCharType="end"/>
+            </w:r>
+          </w:hyperlink>
+        </w:p>
+        <w:p>
+          <w:pPr>
+            <w:pStyle w:val="TM2"/>
+            <w:tabs>
+              <w:tab w:val="left" w:pos="660"/>
+              <w:tab w:val="right" w:leader="dot" w:pos="9062"/>
+            </w:tabs>
+            <w:rPr>
+              <w:rFonts w:eastAsiaTheme="minorEastAsia"/>
+              <w:noProof/>
+              <w:lang w:eastAsia="fr-FR"/>
+            </w:rPr>
+          </w:pPr>
+          <w:hyperlink w:anchor="_Toc480477010" w:history="1">
+            <w:r>
+              <w:rPr>
+                <w:rStyle w:val="Lienhypertexte"/>
+                <w:noProof/>
+              </w:rPr>
+              <w:t>B.</w:t>
+            </w:r>
+            <w:r>
+              <w:rPr>
+                <w:rFonts w:eastAsiaTheme="minorEastAsia"/>
+                <w:noProof/>
+                <w:lang w:eastAsia="fr-FR"/>
+              </w:rPr>
+              <w:tab/>
+            </w:r>
+            <w:r>
+              <w:rPr>
+                <w:rStyle w:val="Lienhypertexte"/>
+                <w:noProof/>
+              </w:rPr>
+              <w:t>Elimination de la récursivité à gauche</w:t>
+            </w:r>
+            <w:r>
+              <w:rPr>
+                <w:noProof/>
+                <w:webHidden/>
+              </w:rPr>
+              <w:tab/>
+            </w:r>
+            <w:r>
+              <w:rPr>
+                <w:noProof/>
+                <w:webHidden/>
+              </w:rPr>
+              <w:fldChar w:fldCharType="begin"/>
+            </w:r>
+            <w:r>
+              <w:rPr>
+                <w:noProof/>
+                <w:webHidden/>
+              </w:rPr>
+              <w:instrText xml:space="preserve"> PAGEREF _Toc480477010 \h </w:instrText>
             </w:r>
             <w:r>
               <w:rPr>
@@ -521,35 +540,39 @@
         </w:p>
         <w:p>
           <w:pPr>
-            <w:pStyle w:val="TOC2"/>
+            <w:pStyle w:val="TM2"/>
             <w:tabs>
               <w:tab w:val="left" w:pos="660"/>
               <w:tab w:val="right" w:leader="dot" w:pos="9062"/>
             </w:tabs>
             <w:rPr>
+              <w:rFonts w:eastAsiaTheme="minorEastAsia"/>
               <w:noProof/>
+              <w:lang w:eastAsia="fr-FR"/>
             </w:rPr>
           </w:pPr>
-          <w:hyperlink w:anchor="_Toc479684788" w:history="1">
+          <w:hyperlink w:anchor="_Toc480477011" w:history="1">
             <w:r>
               <w:rPr>
-                <w:rStyle w:val="Hyperlink"/>
+                <w:rStyle w:val="Lienhypertexte"/>
                 <w:noProof/>
               </w:rPr>
-              <w:t>A.</w:t>
+              <w:t>C.</w:t>
             </w:r>
             <w:r>
               <w:rPr>
+                <w:rFonts w:eastAsiaTheme="minorEastAsia"/>
                 <w:noProof/>
+                <w:lang w:eastAsia="fr-FR"/>
               </w:rPr>
               <w:tab/>
             </w:r>
             <w:r>
               <w:rPr>
-                <w:rStyle w:val="Hyperlink"/>
+                <w:rStyle w:val="Lienhypertexte"/>
                 <w:noProof/>
               </w:rPr>
-              <w:t>Lecture du fichier</w:t>
+              <w:t>Trouver les Premiers des symboles NT</w:t>
             </w:r>
             <w:r>
               <w:rPr>
@@ -570,89 +593,7 @@
                 <w:noProof/>
                 <w:webHidden/>
               </w:rPr>
-              <w:instrText xml:space="preserve"> PAGEREF _Toc479684788 \h </w:instrText>
-            </w:r>
-            <w:r>
-              <w:rPr>
-                <w:noProof/>
-                <w:webHidden/>
-              </w:rPr>
-            </w:r>
-            <w:r>
-              <w:rPr>
-                <w:noProof/>
-                <w:webHidden/>
-              </w:rPr>
-              <w:fldChar w:fldCharType="separate"/>
-            </w:r>
-            <w:r>
-              <w:rPr>
-                <w:noProof/>
-                <w:webHidden/>
-              </w:rPr>
-              <w:t>5</w:t>
-            </w:r>
-            <w:r>
-              <w:rPr>
-                <w:noProof/>
-                <w:webHidden/>
-              </w:rPr>
-              <w:fldChar w:fldCharType="end"/>
-            </w:r>
-          </w:hyperlink>
-        </w:p>
-        <w:p>
-          <w:pPr>
-            <w:pStyle w:val="TOC2"/>
-            <w:tabs>
-              <w:tab w:val="left" w:pos="660"/>
-              <w:tab w:val="right" w:leader="dot" w:pos="9062"/>
-            </w:tabs>
-            <w:rPr>
-              <w:noProof/>
-            </w:rPr>
-          </w:pPr>
-          <w:hyperlink w:anchor="_Toc479684789" w:history="1">
-            <w:r>
-              <w:rPr>
-                <w:rStyle w:val="Hyperlink"/>
-                <w:noProof/>
-              </w:rPr>
-              <w:t>B.</w:t>
-            </w:r>
-            <w:r>
-              <w:rPr>
-                <w:noProof/>
-              </w:rPr>
-              <w:tab/>
-            </w:r>
-            <w:r>
-              <w:rPr>
-                <w:rStyle w:val="Hyperlink"/>
-                <w:noProof/>
-              </w:rPr>
-              <w:t>Elimination de la récursivité à gauche</w:t>
-            </w:r>
-            <w:r>
-              <w:rPr>
-                <w:noProof/>
-                <w:webHidden/>
-              </w:rPr>
-              <w:tab/>
-            </w:r>
-            <w:r>
-              <w:rPr>
-                <w:noProof/>
-                <w:webHidden/>
-              </w:rPr>
-              <w:fldChar w:fldCharType="begin"/>
-            </w:r>
-            <w:r>
-              <w:rPr>
-                <w:noProof/>
-                <w:webHidden/>
-              </w:rPr>
-              <w:instrText xml:space="preserve"> PAGEREF _Toc479684789 \h </w:instrText>
+              <w:instrText xml:space="preserve"> PAGEREF _Toc480477011 \h </w:instrText>
             </w:r>
             <w:r>
               <w:rPr>
@@ -685,8 +626,9 @@
         </w:p>
         <w:p>
           <w:pPr>
-            <w:pStyle w:val="TOC1"/>
+            <w:pStyle w:val="TM2"/>
             <w:tabs>
+              <w:tab w:val="left" w:pos="660"/>
               <w:tab w:val="right" w:leader="dot" w:pos="9062"/>
             </w:tabs>
             <w:rPr>
@@ -695,13 +637,28 @@
               <w:lang w:eastAsia="fr-FR"/>
             </w:rPr>
           </w:pPr>
-          <w:hyperlink w:anchor="_Toc479684790" w:history="1">
+          <w:hyperlink w:anchor="_Toc480477012" w:history="1">
             <w:r>
               <w:rPr>
-                <w:rStyle w:val="Hyperlink"/>
+                <w:rStyle w:val="Lienhypertexte"/>
                 <w:noProof/>
               </w:rPr>
-              <w:t>Traces d’exécutions</w:t>
+              <w:t>D.</w:t>
+            </w:r>
+            <w:r>
+              <w:rPr>
+                <w:rFonts w:eastAsiaTheme="minorEastAsia"/>
+                <w:noProof/>
+                <w:lang w:eastAsia="fr-FR"/>
+              </w:rPr>
+              <w:tab/>
+            </w:r>
+            <w:r>
+              <w:rPr>
+                <w:rStyle w:val="Lienhypertexte"/>
+                <w:noProof/>
+              </w:rPr>
+              <w:t>Trouver les Suivants des symboles NT</w:t>
             </w:r>
             <w:r>
               <w:rPr>
@@ -722,7 +679,7 @@
                 <w:noProof/>
                 <w:webHidden/>
               </w:rPr>
-              <w:instrText xml:space="preserve"> PAGEREF _Toc479684790 \h </w:instrText>
+              <w:instrText xml:space="preserve"> PAGEREF _Toc480477012 \h </w:instrText>
             </w:r>
             <w:r>
               <w:rPr>
@@ -754,12 +711,253 @@
           </w:hyperlink>
         </w:p>
         <w:p>
+          <w:pPr>
+            <w:pStyle w:val="TM2"/>
+            <w:tabs>
+              <w:tab w:val="left" w:pos="660"/>
+              <w:tab w:val="right" w:leader="dot" w:pos="9062"/>
+            </w:tabs>
+            <w:rPr>
+              <w:rFonts w:eastAsiaTheme="minorEastAsia"/>
+              <w:noProof/>
+              <w:lang w:eastAsia="fr-FR"/>
+            </w:rPr>
+          </w:pPr>
+          <w:hyperlink w:anchor="_Toc480477013" w:history="1">
+            <w:r>
+              <w:rPr>
+                <w:rStyle w:val="Lienhypertexte"/>
+                <w:noProof/>
+              </w:rPr>
+              <w:t>E.</w:t>
+            </w:r>
+            <w:r>
+              <w:rPr>
+                <w:rFonts w:eastAsiaTheme="minorEastAsia"/>
+                <w:noProof/>
+                <w:lang w:eastAsia="fr-FR"/>
+              </w:rPr>
+              <w:tab/>
+            </w:r>
+            <w:r>
+              <w:rPr>
+                <w:rStyle w:val="Lienhypertexte"/>
+                <w:noProof/>
+              </w:rPr>
+              <w:t>Créer la table d’analyse</w:t>
+            </w:r>
+            <w:r>
+              <w:rPr>
+                <w:noProof/>
+                <w:webHidden/>
+              </w:rPr>
+              <w:tab/>
+            </w:r>
+            <w:r>
+              <w:rPr>
+                <w:noProof/>
+                <w:webHidden/>
+              </w:rPr>
+              <w:fldChar w:fldCharType="begin"/>
+            </w:r>
+            <w:r>
+              <w:rPr>
+                <w:noProof/>
+                <w:webHidden/>
+              </w:rPr>
+              <w:instrText xml:space="preserve"> PAGEREF _Toc480477013 \h </w:instrText>
+            </w:r>
+            <w:r>
+              <w:rPr>
+                <w:noProof/>
+                <w:webHidden/>
+              </w:rPr>
+            </w:r>
+            <w:r>
+              <w:rPr>
+                <w:noProof/>
+                <w:webHidden/>
+              </w:rPr>
+              <w:fldChar w:fldCharType="separate"/>
+            </w:r>
+            <w:r>
+              <w:rPr>
+                <w:noProof/>
+                <w:webHidden/>
+              </w:rPr>
+              <w:t>8</w:t>
+            </w:r>
+            <w:r>
+              <w:rPr>
+                <w:noProof/>
+                <w:webHidden/>
+              </w:rPr>
+              <w:fldChar w:fldCharType="end"/>
+            </w:r>
+          </w:hyperlink>
+        </w:p>
+        <w:p>
+          <w:pPr>
+            <w:pStyle w:val="TM2"/>
+            <w:tabs>
+              <w:tab w:val="left" w:pos="660"/>
+              <w:tab w:val="right" w:leader="dot" w:pos="9062"/>
+            </w:tabs>
+            <w:rPr>
+              <w:rFonts w:eastAsiaTheme="minorEastAsia"/>
+              <w:noProof/>
+              <w:lang w:eastAsia="fr-FR"/>
+            </w:rPr>
+          </w:pPr>
+          <w:hyperlink w:anchor="_Toc480477014" w:history="1">
+            <w:r>
+              <w:rPr>
+                <w:rStyle w:val="Lienhypertexte"/>
+                <w:noProof/>
+              </w:rPr>
+              <w:t>F.</w:t>
+            </w:r>
+            <w:r>
+              <w:rPr>
+                <w:rFonts w:eastAsiaTheme="minorEastAsia"/>
+                <w:noProof/>
+                <w:lang w:eastAsia="fr-FR"/>
+              </w:rPr>
+              <w:tab/>
+            </w:r>
+            <w:r>
+              <w:rPr>
+                <w:rStyle w:val="Lienhypertexte"/>
+                <w:noProof/>
+              </w:rPr>
+              <w:t>Analyser une phrase</w:t>
+            </w:r>
+            <w:r>
+              <w:rPr>
+                <w:noProof/>
+                <w:webHidden/>
+              </w:rPr>
+              <w:tab/>
+            </w:r>
+            <w:r>
+              <w:rPr>
+                <w:noProof/>
+                <w:webHidden/>
+              </w:rPr>
+              <w:fldChar w:fldCharType="begin"/>
+            </w:r>
+            <w:r>
+              <w:rPr>
+                <w:noProof/>
+                <w:webHidden/>
+              </w:rPr>
+              <w:instrText xml:space="preserve"> PAGEREF _Toc480477014 \h </w:instrText>
+            </w:r>
+            <w:r>
+              <w:rPr>
+                <w:noProof/>
+                <w:webHidden/>
+              </w:rPr>
+            </w:r>
+            <w:r>
+              <w:rPr>
+                <w:noProof/>
+                <w:webHidden/>
+              </w:rPr>
+              <w:fldChar w:fldCharType="separate"/>
+            </w:r>
+            <w:r>
+              <w:rPr>
+                <w:noProof/>
+                <w:webHidden/>
+              </w:rPr>
+              <w:t>9</w:t>
+            </w:r>
+            <w:r>
+              <w:rPr>
+                <w:noProof/>
+                <w:webHidden/>
+              </w:rPr>
+              <w:fldChar w:fldCharType="end"/>
+            </w:r>
+          </w:hyperlink>
+        </w:p>
+        <w:p>
+          <w:pPr>
+            <w:pStyle w:val="TM1"/>
+            <w:tabs>
+              <w:tab w:val="right" w:leader="dot" w:pos="9062"/>
+            </w:tabs>
+            <w:rPr>
+              <w:rFonts w:eastAsiaTheme="minorEastAsia"/>
+              <w:noProof/>
+              <w:lang w:eastAsia="fr-FR"/>
+            </w:rPr>
+          </w:pPr>
+          <w:hyperlink w:anchor="_Toc480477015" w:history="1">
+            <w:r>
+              <w:rPr>
+                <w:rStyle w:val="Lienhypertexte"/>
+                <w:noProof/>
+              </w:rPr>
+              <w:t>Traces d’exécutions</w:t>
+            </w:r>
+            <w:r>
+              <w:rPr>
+                <w:noProof/>
+                <w:webHidden/>
+              </w:rPr>
+              <w:tab/>
+            </w:r>
+            <w:r>
+              <w:rPr>
+                <w:noProof/>
+                <w:webHidden/>
+              </w:rPr>
+              <w:fldChar w:fldCharType="begin"/>
+            </w:r>
+            <w:r>
+              <w:rPr>
+                <w:noProof/>
+                <w:webHidden/>
+              </w:rPr>
+              <w:instrText xml:space="preserve"> PAGEREF _Toc480477015 \h </w:instrText>
+            </w:r>
+            <w:r>
+              <w:rPr>
+                <w:noProof/>
+                <w:webHidden/>
+              </w:rPr>
+            </w:r>
+            <w:r>
+              <w:rPr>
+                <w:noProof/>
+                <w:webHidden/>
+              </w:rPr>
+              <w:fldChar w:fldCharType="separate"/>
+            </w:r>
+            <w:r>
+              <w:rPr>
+                <w:noProof/>
+                <w:webHidden/>
+              </w:rPr>
+              <w:t>10</w:t>
+            </w:r>
+            <w:r>
+              <w:rPr>
+                <w:noProof/>
+                <w:webHidden/>
+              </w:rPr>
+              <w:fldChar w:fldCharType="end"/>
+            </w:r>
+          </w:hyperlink>
+        </w:p>
+        <w:p>
           <w:r>
             <w:rPr>
               <w:b/>
               <w:bCs/>
             </w:rPr>
-            <w:lastRenderedPageBreak/>
             <w:fldChar w:fldCharType="end"/>
           </w:r>
         </w:p>
@@ -768,20 +966,11 @@
     <w:p>
       <w:pPr>
         <w:rPr>
-          <w:sz w:val="28"/>
-        </w:rPr>
-      </w:pPr>
-    </w:p>
-    <w:p>
-      <w:pPr>
-        <w:pStyle w:val="Heading1"/>
-        <w:rPr>
           <w:b/>
           <w:color w:val="C00000"/>
           <w:sz w:val="36"/>
         </w:rPr>
       </w:pPr>
-      <w:bookmarkStart w:id="0" w:name="_Toc479684784"/>
       <w:r>
         <w:rPr>
           <w:b/>
@@ -790,16 +979,13 @@
         </w:rPr>
         <w:t>Bilan</w:t>
       </w:r>
-      <w:bookmarkEnd w:id="0"/>
-    </w:p>
-    <w:p/>
-    <w:p/>
+    </w:p>
     <w:tbl>
       <w:tblPr>
-        <w:tblStyle w:val="TableGrid"/>
+        <w:tblStyle w:val="Grilledutableau"/>
         <w:tblpPr w:leftFromText="141" w:rightFromText="141" w:vertAnchor="text" w:horzAnchor="margin" w:tblpY="619"/>
         <w:tblW w:w="0" w:type="auto"/>
-        <w:tblLook w:val="04A0"/>
+        <w:tblLook w:val="04A0" w:firstRow="1" w:lastRow="0" w:firstColumn="1" w:lastColumn="0" w:noHBand="0" w:noVBand="1"/>
       </w:tblPr>
       <w:tblGrid>
         <w:gridCol w:w="4534"/>
@@ -1090,27 +1276,9 @@
     </w:tbl>
     <w:p/>
     <w:p/>
-    <w:p/>
-    <w:p/>
-    <w:p>
-      <w:bookmarkStart w:id="1" w:name="_GoBack"/>
-      <w:bookmarkEnd w:id="1"/>
-    </w:p>
-    <w:p/>
-    <w:p/>
-    <w:p/>
-    <w:p/>
-    <w:p/>
-    <w:p/>
-    <w:p/>
-    <w:p/>
-    <w:p/>
-    <w:p/>
-    <w:p/>
-    <w:p/>
-    <w:p>
-      <w:pPr>
-        <w:pStyle w:val="Heading1"/>
+    <w:p>
+      <w:pPr>
+        <w:pStyle w:val="Titre1"/>
         <w:spacing w:line="360" w:lineRule="auto"/>
         <w:rPr>
           <w:b/>
@@ -1118,7 +1286,7 @@
           <w:sz w:val="36"/>
         </w:rPr>
       </w:pPr>
-      <w:bookmarkStart w:id="2" w:name="_Toc479684785"/>
+      <w:bookmarkStart w:id="1" w:name="_Toc480477006"/>
       <w:r>
         <w:rPr>
           <w:b/>
@@ -1128,7 +1296,7 @@
         <w:lastRenderedPageBreak/>
         <w:t>Fichier d’entrée</w:t>
       </w:r>
-      <w:bookmarkEnd w:id="2"/>
+      <w:bookmarkEnd w:id="1"/>
     </w:p>
     <w:p>
       <w:pPr>
@@ -1192,10 +1360,10 @@
     </w:p>
     <w:tbl>
       <w:tblPr>
-        <w:tblStyle w:val="TableGrid"/>
+        <w:tblStyle w:val="Grilledutableau"/>
         <w:tblpPr w:leftFromText="141" w:rightFromText="141" w:vertAnchor="text" w:horzAnchor="page" w:tblpX="1841" w:tblpY="74"/>
         <w:tblW w:w="9062" w:type="dxa"/>
-        <w:tblLook w:val="04A0"/>
+        <w:tblLook w:val="04A0" w:firstRow="1" w:lastRow="0" w:firstColumn="1" w:lastColumn="0" w:noHBand="0" w:noVBand="1"/>
       </w:tblPr>
       <w:tblGrid>
         <w:gridCol w:w="1009"/>
@@ -1324,6 +1492,7 @@
                 <w:b/>
               </w:rPr>
             </w:pPr>
+            <w:proofErr w:type="gramStart"/>
             <w:r>
               <w:rPr>
                 <w:rFonts w:ascii="Courier New" w:hAnsi="Courier New" w:cs="Courier New"/>
@@ -1331,6 +1500,7 @@
               </w:rPr>
               <w:t>ou</w:t>
             </w:r>
+            <w:proofErr w:type="gramEnd"/>
           </w:p>
         </w:tc>
         <w:tc>
@@ -1553,7 +1723,6 @@
                 </w:txbxContent>
               </v:textbox>
             </v:shape>
-            <w10:wrap type="none"/>
             <w10:anchorlock/>
           </v:group>
         </w:pict>
@@ -1996,7 +2165,21 @@
                     <w:rPr>
                       <w:rFonts w:ascii="Courier New" w:hAnsi="Courier New" w:cs="Courier New"/>
                     </w:rPr>
-                    <w:t xml:space="preserve"> L,S | S</w:t>
+                    <w:t xml:space="preserve"> </w:t>
+                  </w:r>
+                  <w:proofErr w:type="gramStart"/>
+                  <w:r>
+                    <w:rPr>
+                      <w:rFonts w:ascii="Courier New" w:hAnsi="Courier New" w:cs="Courier New"/>
+                    </w:rPr>
+                    <w:t>L,S</w:t>
+                  </w:r>
+                  <w:proofErr w:type="gramEnd"/>
+                  <w:r>
+                    <w:rPr>
+                      <w:rFonts w:ascii="Courier New" w:hAnsi="Courier New" w:cs="Courier New"/>
+                    </w:rPr>
+                    <w:t xml:space="preserve"> | S</w:t>
                   </w:r>
                 </w:p>
               </w:txbxContent>
@@ -2073,7 +2256,21 @@
                     <w:rPr>
                       <w:rFonts w:ascii="Courier New" w:hAnsi="Courier New" w:cs="Courier New"/>
                     </w:rPr>
-                    <w:t>S = ( L ) | a</w:t>
+                    <w:t xml:space="preserve">S = </w:t>
+                  </w:r>
+                  <w:proofErr w:type="gramStart"/>
+                  <w:r>
+                    <w:rPr>
+                      <w:rFonts w:ascii="Courier New" w:hAnsi="Courier New" w:cs="Courier New"/>
+                    </w:rPr>
+                    <w:t>( L</w:t>
+                  </w:r>
+                  <w:proofErr w:type="gramEnd"/>
+                  <w:r>
+                    <w:rPr>
+                      <w:rFonts w:ascii="Courier New" w:hAnsi="Courier New" w:cs="Courier New"/>
+                    </w:rPr>
+                    <w:t xml:space="preserve"> ) | a</w:t>
                   </w:r>
                 </w:p>
                 <w:p>
@@ -2086,7 +2283,21 @@
                     <w:rPr>
                       <w:rFonts w:ascii="Courier New" w:hAnsi="Courier New" w:cs="Courier New"/>
                     </w:rPr>
-                    <w:t>L = L , S | S</w:t>
+                    <w:t xml:space="preserve">L = </w:t>
+                  </w:r>
+                  <w:proofErr w:type="gramStart"/>
+                  <w:r>
+                    <w:rPr>
+                      <w:rFonts w:ascii="Courier New" w:hAnsi="Courier New" w:cs="Courier New"/>
+                    </w:rPr>
+                    <w:t>L ,</w:t>
+                  </w:r>
+                  <w:proofErr w:type="gramEnd"/>
+                  <w:r>
+                    <w:rPr>
+                      <w:rFonts w:ascii="Courier New" w:hAnsi="Courier New" w:cs="Courier New"/>
+                    </w:rPr>
+                    <w:t xml:space="preserve"> S | S</w:t>
                   </w:r>
                 </w:p>
               </w:txbxContent>
@@ -2138,10 +2349,10 @@
                 </w:p>
                 <w:tbl>
                   <w:tblPr>
-                    <w:tblStyle w:val="TableGrid"/>
+                    <w:tblStyle w:val="Grilledutableau"/>
                     <w:tblW w:w="0" w:type="auto"/>
                     <w:jc w:val="center"/>
-                    <w:tblLook w:val="04A0"/>
+                    <w:tblLook w:val="04A0" w:firstRow="1" w:lastRow="0" w:firstColumn="1" w:lastColumn="0" w:noHBand="0" w:noVBand="1"/>
                   </w:tblPr>
                   <w:tblGrid>
                     <w:gridCol w:w="903"/>
@@ -2390,6 +2601,7 @@
                             <w:sz w:val="28"/>
                           </w:rPr>
                         </w:pPr>
+                        <w:proofErr w:type="gramStart"/>
                         <w:r>
                           <w:rPr>
                             <w:b/>
@@ -2398,6 +2610,7 @@
                           </w:rPr>
                           <w:t>a</w:t>
                         </w:r>
+                        <w:proofErr w:type="gramEnd"/>
                       </w:p>
                     </w:tc>
                   </w:tr>
@@ -2414,10 +2627,10 @@
                 </w:p>
                 <w:tbl>
                   <w:tblPr>
-                    <w:tblStyle w:val="TableGrid"/>
+                    <w:tblStyle w:val="Grilledutableau"/>
                     <w:tblW w:w="0" w:type="auto"/>
                     <w:jc w:val="center"/>
-                    <w:tblLook w:val="04A0"/>
+                    <w:tblLook w:val="04A0" w:firstRow="1" w:lastRow="0" w:firstColumn="1" w:lastColumn="0" w:noHBand="0" w:noVBand="1"/>
                   </w:tblPr>
                   <w:tblGrid>
                     <w:gridCol w:w="813"/>
@@ -2695,14 +2908,14 @@
     <w:p/>
     <w:p>
       <w:pPr>
-        <w:pStyle w:val="Heading1"/>
+        <w:pStyle w:val="Titre1"/>
         <w:rPr>
           <w:b/>
           <w:color w:val="C00000"/>
           <w:sz w:val="36"/>
         </w:rPr>
       </w:pPr>
-      <w:bookmarkStart w:id="3" w:name="_Toc479684786"/>
+      <w:bookmarkStart w:id="2" w:name="_Toc480477007"/>
       <w:r>
         <w:rPr>
           <w:b/>
@@ -2720,7 +2933,7 @@
         </w:rPr>
         <w:t>s</w:t>
       </w:r>
-      <w:bookmarkEnd w:id="3"/>
+      <w:bookmarkEnd w:id="2"/>
     </w:p>
     <w:p/>
     <w:p>
@@ -2837,11 +3050,11 @@
                       <w:jc w:val="center"/>
                     </w:pPr>
                     <w:r>
-                      <w:t xml:space="preserve">String </w:t>
+                      <w:t>String _</w:t>
                     </w:r>
                     <w:proofErr w:type="spellStart"/>
                     <w:r>
-                      <w:t>_startSymbol</w:t>
+                      <w:t>startSymbol</w:t>
                     </w:r>
                     <w:proofErr w:type="spellEnd"/>
                   </w:p>
@@ -2879,7 +3092,7 @@
                         <w:sz w:val="22"/>
                         <w:szCs w:val="22"/>
                       </w:rPr>
-                      <w:t xml:space="preserve">&lt;String, </w:t>
+                      <w:t>&lt;String, Symbol*&gt; _</w:t>
                     </w:r>
                     <w:proofErr w:type="spellStart"/>
                     <w:r>
@@ -2888,25 +3101,7 @@
                         <w:sz w:val="22"/>
                         <w:szCs w:val="22"/>
                       </w:rPr>
-                      <w:t>Symbol</w:t>
-                    </w:r>
-                    <w:proofErr w:type="spellEnd"/>
-                    <w:r>
-                      <w:rPr>
-                        <w:rFonts w:asciiTheme="minorHAnsi" w:eastAsia="Calibri" w:hAnsiTheme="minorHAnsi" w:cstheme="minorHAnsi"/>
-                        <w:sz w:val="22"/>
-                        <w:szCs w:val="22"/>
-                      </w:rPr>
-                      <w:t xml:space="preserve">*&gt; </w:t>
-                    </w:r>
-                    <w:proofErr w:type="spellStart"/>
-                    <w:r>
-                      <w:rPr>
-                        <w:rFonts w:asciiTheme="minorHAnsi" w:eastAsia="Calibri" w:hAnsiTheme="minorHAnsi" w:cstheme="minorHAnsi"/>
-                        <w:sz w:val="22"/>
-                        <w:szCs w:val="22"/>
-                      </w:rPr>
-                      <w:t>_grammar</w:t>
+                      <w:t>grammar</w:t>
                     </w:r>
                     <w:proofErr w:type="spellEnd"/>
                   </w:p>
@@ -2944,7 +3139,7 @@
                         <w:sz w:val="22"/>
                         <w:szCs w:val="22"/>
                       </w:rPr>
-                      <w:t xml:space="preserve">&lt;String&gt; </w:t>
+                      <w:t>&lt;String&gt; _</w:t>
                     </w:r>
                     <w:proofErr w:type="spellStart"/>
                     <w:r>
@@ -2953,7 +3148,7 @@
                         <w:sz w:val="22"/>
                         <w:szCs w:val="22"/>
                       </w:rPr>
-                      <w:t>_orderedSymbols</w:t>
+                      <w:t>orderedSymbols</w:t>
                     </w:r>
                     <w:proofErr w:type="spellEnd"/>
                   </w:p>
@@ -3008,6 +3203,7 @@
                       <w:t>displayGrammar</w:t>
                     </w:r>
                     <w:proofErr w:type="spellEnd"/>
+                    <w:proofErr w:type="gramStart"/>
                     <w:r>
                       <w:rPr>
                         <w:rFonts w:asciiTheme="minorHAnsi" w:eastAsia="Calibri" w:hAnsiTheme="minorHAnsi" w:cstheme="minorHAnsi"/>
@@ -3026,6 +3222,7 @@
                       <w:t>setAllFirst</w:t>
                     </w:r>
                     <w:proofErr w:type="spellEnd"/>
+                    <w:proofErr w:type="gramEnd"/>
                     <w:r>
                       <w:rPr>
                         <w:rFonts w:asciiTheme="minorHAnsi" w:hAnsiTheme="minorHAnsi" w:cstheme="minorHAnsi"/>
@@ -3194,12 +3391,18 @@
       <w:r>
         <w:t xml:space="preserve"> de String nommé </w:t>
       </w:r>
+      <w:r>
+        <w:rPr>
+          <w:i/>
+        </w:rPr>
+        <w:t>_</w:t>
+      </w:r>
       <w:proofErr w:type="spellStart"/>
       <w:r>
         <w:rPr>
           <w:i/>
         </w:rPr>
-        <w:t>_orderedSymbols</w:t>
+        <w:t>orderedSymbols</w:t>
       </w:r>
       <w:proofErr w:type="spellEnd"/>
       <w:r>
@@ -3220,6 +3423,7 @@
         <w:t xml:space="preserve">Parlons maintenant des fonctions. </w:t>
       </w:r>
       <w:proofErr w:type="spellStart"/>
+      <w:proofErr w:type="gramStart"/>
       <w:r>
         <w:rPr>
           <w:i/>
@@ -3227,6 +3431,7 @@
         <w:t>readGrammar</w:t>
       </w:r>
       <w:proofErr w:type="spellEnd"/>
+      <w:proofErr w:type="gramEnd"/>
       <w:r>
         <w:rPr>
           <w:i/>
@@ -3286,73 +3491,72 @@
       </w:r>
       <w:proofErr w:type="spellEnd"/>
       <w:r>
+        <w:t xml:space="preserve"> _</w:t>
+      </w:r>
+      <w:proofErr w:type="spellStart"/>
+      <w:r>
+        <w:rPr>
+          <w:i/>
+        </w:rPr>
+        <w:t>grammar</w:t>
+      </w:r>
+      <w:proofErr w:type="spellEnd"/>
+      <w:r>
+        <w:t xml:space="preserve"> tout juste remplie par </w:t>
+      </w:r>
+      <w:proofErr w:type="spellStart"/>
+      <w:r>
+        <w:rPr>
+          <w:i/>
+        </w:rPr>
+        <w:t>readGrammar</w:t>
+      </w:r>
+      <w:proofErr w:type="spellEnd"/>
+      <w:r>
+        <w:rPr>
+          <w:i/>
+        </w:rPr>
+        <w:t>()</w:t>
+      </w:r>
+      <w:r>
+        <w:rPr>
+          <w:i/>
+        </w:rPr>
+        <w:t>.</w:t>
+      </w:r>
+      <w:r>
         <w:t xml:space="preserve"> </w:t>
       </w:r>
       <w:proofErr w:type="spellStart"/>
-      <w:r>
-        <w:t>_</w:t>
-      </w:r>
-      <w:r>
-        <w:rPr>
-          <w:i/>
-        </w:rPr>
-        <w:t>grammar</w:t>
+      <w:proofErr w:type="gramStart"/>
+      <w:r>
+        <w:t>setAllFirst</w:t>
       </w:r>
       <w:proofErr w:type="spellEnd"/>
       <w:r>
-        <w:t xml:space="preserve"> tout juste remplie par </w:t>
+        <w:t>(</w:t>
+      </w:r>
+      <w:proofErr w:type="gramEnd"/>
+      <w:r>
+        <w:t xml:space="preserve">) et </w:t>
       </w:r>
       <w:proofErr w:type="spellStart"/>
       <w:r>
-        <w:rPr>
-          <w:i/>
-        </w:rPr>
-        <w:t>readGrammar</w:t>
+        <w:t>setAllFollow</w:t>
       </w:r>
       <w:proofErr w:type="spellEnd"/>
       <w:r>
-        <w:rPr>
-          <w:i/>
-        </w:rPr>
-        <w:t>()</w:t>
-      </w:r>
-      <w:r>
-        <w:rPr>
-          <w:i/>
-        </w:rPr>
-        <w:t>.</w:t>
-      </w:r>
-      <w:r>
-        <w:t xml:space="preserve"> </w:t>
+        <w:t xml:space="preserve">() vont, comme leur nom l’indique, trouver et enregistrer les premiers et les suivants de tous les symboles non-terminaux stockés dans la </w:t>
       </w:r>
       <w:proofErr w:type="spellStart"/>
       <w:r>
-        <w:t>setAllFirst</w:t>
+        <w:t>map</w:t>
       </w:r>
       <w:proofErr w:type="spellEnd"/>
       <w:r>
-        <w:t xml:space="preserve">() et </w:t>
+        <w:t xml:space="preserve"> _</w:t>
       </w:r>
       <w:proofErr w:type="spellStart"/>
-      <w:r>
-        <w:t>setAllFollow</w:t>
-      </w:r>
-      <w:proofErr w:type="spellEnd"/>
-      <w:r>
-        <w:t xml:space="preserve">() vont, comme leur nom l’indique, trouver et enregistrer les premiers et les suivants de tous les symboles non-terminaux stockés dans la </w:t>
-      </w:r>
-      <w:proofErr w:type="spellStart"/>
-      <w:r>
-        <w:t>map</w:t>
-      </w:r>
-      <w:proofErr w:type="spellEnd"/>
-      <w:r>
-        <w:t xml:space="preserve"> </w:t>
-      </w:r>
-      <w:proofErr w:type="spellStart"/>
-      <w:r>
-        <w:t>_</w:t>
-      </w:r>
       <w:r>
         <w:rPr>
           <w:i/>
@@ -3450,12 +3654,14 @@
                       <w:pStyle w:val="NormalWeb"/>
                       <w:spacing w:before="0" w:beforeAutospacing="0" w:after="160" w:afterAutospacing="0" w:line="252" w:lineRule="auto"/>
                     </w:pPr>
+                    <w:proofErr w:type="gramStart"/>
                     <w:r>
                       <w:rPr>
                         <w:rFonts w:ascii="Calibri" w:eastAsia="Times New Roman" w:hAnsi="Calibri" w:cs="Calibri"/>
                       </w:rPr>
                       <w:t>a</w:t>
                     </w:r>
+                    <w:proofErr w:type="gramEnd"/>
                   </w:p>
                 </w:txbxContent>
               </v:textbox>
@@ -3468,12 +3674,14 @@
                       <w:pStyle w:val="NormalWeb"/>
                       <w:spacing w:before="0" w:beforeAutospacing="0" w:after="160" w:afterAutospacing="0" w:line="252" w:lineRule="auto"/>
                     </w:pPr>
+                    <w:proofErr w:type="gramStart"/>
                     <w:r>
                       <w:rPr>
                         <w:rFonts w:ascii="Calibri" w:eastAsia="Times New Roman" w:hAnsi="Calibri" w:cs="Calibri"/>
                       </w:rPr>
                       <w:t>b</w:t>
                     </w:r>
+                    <w:proofErr w:type="gramEnd"/>
                   </w:p>
                 </w:txbxContent>
               </v:textbox>
@@ -3580,8 +3788,16 @@
                       <w:rPr>
                         <w:rFonts w:ascii="Calibri" w:eastAsia="Times New Roman" w:hAnsi="Calibri" w:cs="Calibri"/>
                       </w:rPr>
-                      <w:t>Table de A</w:t>
-                    </w:r>
+                      <w:t xml:space="preserve">Table </w:t>
+                    </w:r>
+                    <w:proofErr w:type="gramStart"/>
+                    <w:r>
+                      <w:rPr>
+                        <w:rFonts w:ascii="Calibri" w:eastAsia="Times New Roman" w:hAnsi="Calibri" w:cs="Calibri"/>
+                      </w:rPr>
+                      <w:t>de A</w:t>
+                    </w:r>
+                    <w:proofErr w:type="gramEnd"/>
                   </w:p>
                 </w:txbxContent>
               </v:textbox>
@@ -3630,6 +3846,7 @@
         <w:t xml:space="preserve">La fonction </w:t>
       </w:r>
       <w:proofErr w:type="spellStart"/>
+      <w:proofErr w:type="gramStart"/>
       <w:r>
         <w:rPr>
           <w:i/>
@@ -3641,7 +3858,14 @@
         <w:rPr>
           <w:i/>
         </w:rPr>
-        <w:t>()</w:t>
+        <w:t>(</w:t>
+      </w:r>
+      <w:proofErr w:type="gramEnd"/>
+      <w:r>
+        <w:rPr>
+          <w:i/>
+        </w:rPr>
+        <w:t>)</w:t>
       </w:r>
       <w:r>
         <w:t xml:space="preserve"> va se servir de la </w:t>
@@ -3652,17 +3876,53 @@
       </w:r>
       <w:proofErr w:type="spellEnd"/>
       <w:r>
+        <w:t xml:space="preserve"> _</w:t>
+      </w:r>
+      <w:proofErr w:type="spellStart"/>
+      <w:r>
+        <w:rPr>
+          <w:i/>
+        </w:rPr>
+        <w:t>grammar</w:t>
+      </w:r>
+      <w:proofErr w:type="spellEnd"/>
+      <w:r>
+        <w:rPr>
+          <w:i/>
+        </w:rPr>
         <w:t xml:space="preserve"> </w:t>
       </w:r>
+      <w:r>
+        <w:t>pour créer la table d’analyse à partir des premiers et des suivants de chacun des symboles non-terminaux.</w:t>
+      </w:r>
+      <w:r>
+        <w:t xml:space="preserve"> Elle va en fait, pour chaque symbole NT, définir leur table. L’ensemble des tables des symboles NT forment la table d’analyse.</w:t>
+      </w:r>
+    </w:p>
+    <w:p>
+      <w:pPr>
+        <w:jc w:val="both"/>
+      </w:pPr>
+    </w:p>
+    <w:p>
+      <w:pPr>
+        <w:jc w:val="both"/>
+      </w:pPr>
+      <w:r>
+        <w:t>Pour ce qui est des « fonctions utiles », nous avons implémentées un certain nombre de fonction qui nous sont essentielles dans la création de la table d’analyse (donc dans la recherche des premiers et des suivants). Pour en citer quelques-unes, nous avons implémenté une fonction détectant la présence ou non du mot vide epsilon (# dans le programme)</w:t>
+      </w:r>
+      <w:r>
+        <w:t>. Cette fonction est très utile à de nombreuses reprises notamment lorsque l’on cherche les premiers d’un symbole non-terminal.</w:t>
+      </w:r>
+      <w:r>
+        <w:t xml:space="preserve"> Nous avons également une fonction nommée </w:t>
+      </w:r>
       <w:proofErr w:type="spellStart"/>
       <w:r>
-        <w:t>_</w:t>
-      </w:r>
-      <w:r>
         <w:rPr>
           <w:i/>
         </w:rPr>
-        <w:t>grammar</w:t>
+        <w:t>findFirstIfEpsilon</w:t>
       </w:r>
       <w:proofErr w:type="spellEnd"/>
       <w:r>
@@ -3672,45 +3932,6 @@
         <w:t xml:space="preserve"> </w:t>
       </w:r>
       <w:r>
-        <w:t>pour créer la table d’analyse à partir des premiers et des suivants de chacun des symboles non-terminaux.</w:t>
-      </w:r>
-      <w:r>
-        <w:t xml:space="preserve"> Elle va en fait, pour chaque symbole NT, définir leur table. L’ensemble des tables des symboles NT forment la table d’analyse.</w:t>
-      </w:r>
-    </w:p>
-    <w:p>
-      <w:pPr>
-        <w:jc w:val="both"/>
-      </w:pPr>
-    </w:p>
-    <w:p>
-      <w:pPr>
-        <w:jc w:val="both"/>
-      </w:pPr>
-      <w:r>
-        <w:t>Pour ce qui est des « fonctions utiles », nous avons implémentées un certain nombre de fonction qui nous sont essentielles dans la création de la table d’analyse (donc dans la recherche des premiers et des suivants). Pour en citer quelques-unes, nous avons implémenté une fonction détectant la présence ou non du mot vide epsilon (# dans le programme)</w:t>
-      </w:r>
-      <w:r>
-        <w:t>. Cette fonction est très utile à de nombreuses reprises notamment lorsque l’on cherche les premiers d’un symbole non-terminal.</w:t>
-      </w:r>
-      <w:r>
-        <w:t xml:space="preserve"> Nous avons également une fonction nommée </w:t>
-      </w:r>
-      <w:proofErr w:type="spellStart"/>
-      <w:r>
-        <w:rPr>
-          <w:i/>
-        </w:rPr>
-        <w:t>findFirstIfEpsilon</w:t>
-      </w:r>
-      <w:proofErr w:type="spellEnd"/>
-      <w:r>
-        <w:rPr>
-          <w:i/>
-        </w:rPr>
-        <w:t xml:space="preserve"> </w:t>
-      </w:r>
-      <w:r>
         <w:t xml:space="preserve">qui permet d’aller chercher les autres premiers d’un symbole non-terminal si ce dernier contient un epsilon dans ses premiers. Exemple : A </w:t>
       </w:r>
       <w:r>
@@ -3723,7 +3944,15 @@
         <w:sym w:font="Wingdings" w:char="F0E8"/>
       </w:r>
       <w:r>
-        <w:t xml:space="preserve"> # | a alors Premier(A) = { a ; # } mais il faut dans ce cas aller chercher les premiers de C comme B peut donner le mot vide. C’est ce que cette fonction fait.</w:t>
+        <w:t xml:space="preserve"> # | a alors Premier(A) = </w:t>
+      </w:r>
+      <w:proofErr w:type="gramStart"/>
+      <w:r>
+        <w:t>{ a</w:t>
+      </w:r>
+      <w:proofErr w:type="gramEnd"/>
+      <w:r>
+        <w:t> ; # } mais il faut dans ce cas aller chercher les premiers de C comme B peut donner le mot vide. C’est ce que cette fonction fait.</w:t>
       </w:r>
     </w:p>
     <w:p>
@@ -3789,11 +4018,11 @@
                       <w:jc w:val="center"/>
                     </w:pPr>
                     <w:r>
-                      <w:t xml:space="preserve">String </w:t>
+                      <w:t>String _</w:t>
                     </w:r>
                     <w:proofErr w:type="spellStart"/>
                     <w:r>
-                      <w:t>_name</w:t>
+                      <w:t>name</w:t>
                     </w:r>
                     <w:proofErr w:type="spellEnd"/>
                   </w:p>
@@ -3849,18 +4078,8 @@
                         <w:sz w:val="22"/>
                         <w:szCs w:val="22"/>
                       </w:rPr>
-                      <w:t xml:space="preserve">&lt;String&gt;&gt; </w:t>
-                    </w:r>
-                    <w:proofErr w:type="spellStart"/>
-                    <w:r>
-                      <w:rPr>
-                        <w:rFonts w:asciiTheme="minorHAnsi" w:eastAsia="Calibri" w:hAnsiTheme="minorHAnsi" w:cstheme="minorHAnsi"/>
-                        <w:sz w:val="22"/>
-                        <w:szCs w:val="22"/>
-                      </w:rPr>
-                      <w:t>_table</w:t>
-                    </w:r>
-                    <w:proofErr w:type="spellEnd"/>
+                      <w:t>&lt;String&gt;&gt; _table</w:t>
+                    </w:r>
                   </w:p>
                 </w:txbxContent>
               </v:textbox>
@@ -3914,7 +4133,7 @@
                         <w:sz w:val="22"/>
                         <w:szCs w:val="22"/>
                       </w:rPr>
-                      <w:t xml:space="preserve">&lt;String&gt;&gt; </w:t>
+                      <w:t>&lt;String&gt;&gt; _</w:t>
                     </w:r>
                     <w:proofErr w:type="spellStart"/>
                     <w:r>
@@ -3923,7 +4142,7 @@
                         <w:sz w:val="22"/>
                         <w:szCs w:val="22"/>
                       </w:rPr>
-                      <w:t>_rules</w:t>
+                      <w:t>rules</w:t>
                     </w:r>
                     <w:proofErr w:type="spellEnd"/>
                   </w:p>
@@ -3977,6 +4196,7 @@
                       <w:t xml:space="preserve"> / </w:t>
                     </w:r>
                     <w:proofErr w:type="spellStart"/>
+                    <w:proofErr w:type="gramStart"/>
                     <w:r>
                       <w:rPr>
                         <w:rFonts w:asciiTheme="minorHAnsi" w:eastAsia="Calibri" w:hAnsiTheme="minorHAnsi" w:cstheme="minorHAnsi"/>
@@ -3994,7 +4214,17 @@
                         <w:szCs w:val="22"/>
                         <w:lang w:val="en-US"/>
                       </w:rPr>
-                      <w:t>()</w:t>
+                      <w:t>(</w:t>
+                    </w:r>
+                    <w:proofErr w:type="gramEnd"/>
+                    <w:r>
+                      <w:rPr>
+                        <w:rFonts w:asciiTheme="minorHAnsi" w:eastAsia="Calibri" w:hAnsiTheme="minorHAnsi" w:cstheme="minorHAnsi"/>
+                        <w:sz w:val="22"/>
+                        <w:szCs w:val="22"/>
+                        <w:lang w:val="en-US"/>
+                      </w:rPr>
+                      <w:t>)</w:t>
                     </w:r>
                     <w:r>
                       <w:rPr>
@@ -4142,26 +4372,16 @@
                         <w:sz w:val="22"/>
                         <w:szCs w:val="22"/>
                       </w:rPr>
-                      <w:t xml:space="preserve"> </w:t>
-                    </w:r>
-                    <w:proofErr w:type="spellStart"/>
+                      <w:t xml:space="preserve"> _</w:t>
+                    </w:r>
                     <w:r>
                       <w:rPr>
                         <w:rFonts w:asciiTheme="minorHAnsi" w:eastAsia="Calibri" w:hAnsiTheme="minorHAnsi" w:cstheme="minorHAnsi"/>
                         <w:sz w:val="22"/>
                         <w:szCs w:val="22"/>
                       </w:rPr>
-                      <w:t>_</w:t>
-                    </w:r>
-                    <w:r>
-                      <w:rPr>
-                        <w:rFonts w:asciiTheme="minorHAnsi" w:eastAsia="Calibri" w:hAnsiTheme="minorHAnsi" w:cstheme="minorHAnsi"/>
-                        <w:sz w:val="22"/>
-                        <w:szCs w:val="22"/>
-                      </w:rPr>
                       <w:t>first</w:t>
                     </w:r>
-                    <w:proofErr w:type="spellEnd"/>
                   </w:p>
                 </w:txbxContent>
               </v:textbox>
@@ -4197,17 +4417,9 @@
                         <w:sz w:val="22"/>
                         <w:szCs w:val="22"/>
                       </w:rPr>
-                      <w:t xml:space="preserve"> &lt;String&gt; </w:t>
+                      <w:t xml:space="preserve"> &lt;String&gt; _</w:t>
                     </w:r>
                     <w:proofErr w:type="spellStart"/>
-                    <w:r>
-                      <w:rPr>
-                        <w:rFonts w:asciiTheme="minorHAnsi" w:eastAsia="Calibri" w:hAnsiTheme="minorHAnsi" w:cstheme="minorHAnsi"/>
-                        <w:sz w:val="22"/>
-                        <w:szCs w:val="22"/>
-                      </w:rPr>
-                      <w:t>_</w:t>
-                    </w:r>
                     <w:r>
                       <w:rPr>
                         <w:rFonts w:asciiTheme="minorHAnsi" w:eastAsia="Calibri" w:hAnsiTheme="minorHAnsi" w:cstheme="minorHAnsi"/>
@@ -4231,13 +4443,10 @@
         <w:jc w:val="both"/>
       </w:pPr>
       <w:r>
-        <w:t xml:space="preserve">Un symbole non-terminal a son nom stocké dans la variable </w:t>
+        <w:t>Un symbole non-terminal a son nom stocké dans la variable _</w:t>
       </w:r>
       <w:proofErr w:type="spellStart"/>
       <w:r>
-        <w:t>_</w:t>
-      </w:r>
-      <w:r>
         <w:rPr>
           <w:i/>
         </w:rPr>
@@ -4253,11 +4462,7 @@
       </w:r>
       <w:proofErr w:type="spellEnd"/>
       <w:r>
-        <w:t xml:space="preserve"> </w:t>
-      </w:r>
-      <w:proofErr w:type="spellStart"/>
-      <w:r>
-        <w:t>_</w:t>
+        <w:t xml:space="preserve"> _</w:t>
       </w:r>
       <w:r>
         <w:rPr>
@@ -4265,7 +4470,6 @@
         </w:rPr>
         <w:t>table</w:t>
       </w:r>
-      <w:proofErr w:type="spellEnd"/>
       <w:r>
         <w:t xml:space="preserve"> est indexée par des Strings, qui représentent les symboles terminaux, tandis que le </w:t>
       </w:r>
@@ -4283,9 +4487,9 @@
     </w:p>
     <w:tbl>
       <w:tblPr>
-        <w:tblStyle w:val="TableGrid"/>
+        <w:tblStyle w:val="Grilledutableau"/>
         <w:tblW w:w="0" w:type="auto"/>
-        <w:tblLook w:val="04A0"/>
+        <w:tblLook w:val="04A0" w:firstRow="1" w:lastRow="0" w:firstColumn="1" w:lastColumn="0" w:noHBand="0" w:noVBand="1"/>
       </w:tblPr>
       <w:tblGrid>
         <w:gridCol w:w="1059"/>
@@ -4314,9 +4518,11 @@
             <w:pPr>
               <w:jc w:val="center"/>
             </w:pPr>
+            <w:proofErr w:type="gramStart"/>
             <w:r>
               <w:t>a</w:t>
             </w:r>
+            <w:proofErr w:type="gramEnd"/>
           </w:p>
         </w:tc>
         <w:tc>
@@ -4403,11 +4609,7 @@
       </w:r>
       <w:proofErr w:type="spellEnd"/>
       <w:r>
-        <w:t xml:space="preserve"> </w:t>
-      </w:r>
-      <w:proofErr w:type="spellStart"/>
-      <w:r>
-        <w:t>_</w:t>
+        <w:t xml:space="preserve"> _</w:t>
       </w:r>
       <w:r>
         <w:rPr>
@@ -4415,7 +4617,6 @@
         </w:rPr>
         <w:t>table</w:t>
       </w:r>
-      <w:proofErr w:type="spellEnd"/>
       <w:r>
         <w:rPr>
           <w:i/>
@@ -4431,9 +4632,9 @@
     </w:p>
     <w:tbl>
       <w:tblPr>
-        <w:tblStyle w:val="TableGrid"/>
+        <w:tblStyle w:val="Grilledutableau"/>
         <w:tblW w:w="0" w:type="auto"/>
-        <w:tblLook w:val="04A0"/>
+        <w:tblLook w:val="04A0" w:firstRow="1" w:lastRow="0" w:firstColumn="1" w:lastColumn="0" w:noHBand="0" w:noVBand="1"/>
       </w:tblPr>
       <w:tblGrid>
         <w:gridCol w:w="416"/>
@@ -4451,9 +4652,11 @@
             <w:pPr>
               <w:jc w:val="center"/>
             </w:pPr>
+            <w:proofErr w:type="gramStart"/>
             <w:r>
               <w:t>a</w:t>
             </w:r>
+            <w:proofErr w:type="gramEnd"/>
           </w:p>
         </w:tc>
         <w:tc>
@@ -4462,9 +4665,9 @@
           </w:tcPr>
           <w:tbl>
             <w:tblPr>
-              <w:tblStyle w:val="TableGrid"/>
+              <w:tblStyle w:val="Grilledutableau"/>
               <w:tblW w:w="2564" w:type="dxa"/>
-              <w:tblLook w:val="04A0"/>
+              <w:tblLook w:val="04A0" w:firstRow="1" w:lastRow="0" w:firstColumn="1" w:lastColumn="0" w:noHBand="0" w:noVBand="1"/>
             </w:tblPr>
             <w:tblGrid>
               <w:gridCol w:w="1282"/>
@@ -4532,9 +4735,9 @@
           </w:tcPr>
           <w:tbl>
             <w:tblPr>
-              <w:tblStyle w:val="TableGrid"/>
+              <w:tblStyle w:val="Grilledutableau"/>
               <w:tblW w:w="2565" w:type="dxa"/>
-              <w:tblLook w:val="04A0"/>
+              <w:tblLook w:val="04A0" w:firstRow="1" w:lastRow="0" w:firstColumn="1" w:lastColumn="0" w:noHBand="0" w:noVBand="1"/>
             </w:tblPr>
             <w:tblGrid>
               <w:gridCol w:w="2565"/>
@@ -4588,12 +4791,9 @@
       </w:r>
       <w:proofErr w:type="spellEnd"/>
       <w:r>
-        <w:t xml:space="preserve"> de String </w:t>
+        <w:t xml:space="preserve"> de String _</w:t>
       </w:r>
       <w:proofErr w:type="spellStart"/>
-      <w:r>
-        <w:t>_</w:t>
-      </w:r>
       <w:r>
         <w:rPr>
           <w:i/>
@@ -4620,12 +4820,9 @@
       </w:r>
       <w:proofErr w:type="spellEnd"/>
       <w:r>
-        <w:t xml:space="preserve"> | #. On aura alors </w:t>
+        <w:t xml:space="preserve"> | #. On aura alors _</w:t>
       </w:r>
       <w:proofErr w:type="spellStart"/>
-      <w:r>
-        <w:t>_</w:t>
-      </w:r>
       <w:r>
         <w:rPr>
           <w:i/>
@@ -4639,10 +4836,10 @@
     </w:p>
     <w:tbl>
       <w:tblPr>
-        <w:tblStyle w:val="TableGrid"/>
+        <w:tblStyle w:val="Grilledutableau"/>
         <w:tblpPr w:leftFromText="141" w:rightFromText="141" w:vertAnchor="text" w:horzAnchor="margin" w:tblpXSpec="center" w:tblpY="-29"/>
         <w:tblW w:w="0" w:type="auto"/>
-        <w:tblLook w:val="04A0"/>
+        <w:tblLook w:val="04A0" w:firstRow="1" w:lastRow="0" w:firstColumn="1" w:lastColumn="0" w:noHBand="0" w:noVBand="1"/>
       </w:tblPr>
       <w:tblGrid>
         <w:gridCol w:w="2757"/>
@@ -4657,9 +4854,9 @@
           </w:tcPr>
           <w:tbl>
             <w:tblPr>
-              <w:tblStyle w:val="TableGrid"/>
+              <w:tblStyle w:val="Grilledutableau"/>
               <w:tblW w:w="2530" w:type="dxa"/>
-              <w:tblLook w:val="04A0"/>
+              <w:tblLook w:val="04A0" w:firstRow="1" w:lastRow="0" w:firstColumn="1" w:lastColumn="0" w:noHBand="0" w:noVBand="1"/>
             </w:tblPr>
             <w:tblGrid>
               <w:gridCol w:w="1265"/>
@@ -4692,9 +4889,11 @@
                     <w:framePr w:hSpace="141" w:wrap="around" w:vAnchor="text" w:hAnchor="margin" w:xAlign="center" w:y="-29"/>
                     <w:jc w:val="center"/>
                   </w:pPr>
+                  <w:proofErr w:type="gramStart"/>
                   <w:r>
                     <w:t>a</w:t>
                   </w:r>
+                  <w:proofErr w:type="gramEnd"/>
                 </w:p>
               </w:tc>
             </w:tr>
@@ -4716,9 +4915,9 @@
           </w:tcPr>
           <w:tbl>
             <w:tblPr>
-              <w:tblStyle w:val="TableGrid"/>
+              <w:tblStyle w:val="Grilledutableau"/>
               <w:tblW w:w="2528" w:type="dxa"/>
-              <w:tblLook w:val="04A0"/>
+              <w:tblLook w:val="04A0" w:firstRow="1" w:lastRow="0" w:firstColumn="1" w:lastColumn="0" w:noHBand="0" w:noVBand="1"/>
             </w:tblPr>
             <w:tblGrid>
               <w:gridCol w:w="632"/>
@@ -4767,9 +4966,11 @@
                     <w:framePr w:hSpace="141" w:wrap="around" w:vAnchor="text" w:hAnchor="margin" w:xAlign="center" w:y="-29"/>
                     <w:jc w:val="center"/>
                   </w:pPr>
+                  <w:proofErr w:type="gramStart"/>
                   <w:r>
                     <w:t>d</w:t>
                   </w:r>
+                  <w:proofErr w:type="gramEnd"/>
                 </w:p>
               </w:tc>
               <w:tc>
@@ -4805,9 +5006,9 @@
           </w:tcPr>
           <w:tbl>
             <w:tblPr>
-              <w:tblStyle w:val="TableGrid"/>
+              <w:tblStyle w:val="Grilledutableau"/>
               <w:tblW w:w="2531" w:type="dxa"/>
-              <w:tblLook w:val="04A0"/>
+              <w:tblLook w:val="04A0" w:firstRow="1" w:lastRow="0" w:firstColumn="1" w:lastColumn="0" w:noHBand="0" w:noVBand="1"/>
             </w:tblPr>
             <w:tblGrid>
               <w:gridCol w:w="2531"/>
@@ -4855,30 +5056,63 @@
       </w:r>
       <w:proofErr w:type="spellEnd"/>
       <w:r>
-        <w:t xml:space="preserve"> de String </w:t>
+        <w:t xml:space="preserve"> de String _</w:t>
+      </w:r>
+      <w:r>
+        <w:rPr>
+          <w:i/>
+        </w:rPr>
+        <w:t>first</w:t>
+      </w:r>
+      <w:r>
+        <w:t xml:space="preserve"> et _</w:t>
+      </w:r>
+      <w:r>
+        <w:rPr>
+          <w:i/>
+        </w:rPr>
+        <w:t>follow</w:t>
+      </w:r>
+      <w:r>
+        <w:t xml:space="preserve"> vont stocker respectivement les premiers et les suivants du symbole NT.</w:t>
+      </w:r>
+    </w:p>
+    <w:p>
+      <w:pPr>
+        <w:jc w:val="both"/>
+      </w:pPr>
+      <w:r>
+        <w:t xml:space="preserve">Comme bon nombre de classes, Symbol a un certain nombre de getter/setter. Elle possède notamment les fonctions </w:t>
       </w:r>
       <w:proofErr w:type="spellStart"/>
-      <w:r>
-        <w:t>_</w:t>
-      </w:r>
+      <w:proofErr w:type="gramStart"/>
       <w:r>
         <w:rPr>
           <w:i/>
         </w:rPr>
-        <w:t>first</w:t>
+        <w:t>addRule</w:t>
       </w:r>
       <w:proofErr w:type="spellEnd"/>
       <w:r>
-        <w:t xml:space="preserve"> et _</w:t>
-      </w:r>
+        <w:t>(</w:t>
+      </w:r>
+      <w:proofErr w:type="gramEnd"/>
+      <w:r>
+        <w:t xml:space="preserve">), qui sera utilisée lorsque le programme lira le fichier d’entrée afin de définir les règles du symbole NT, ainsi que </w:t>
+      </w:r>
+      <w:proofErr w:type="spellStart"/>
       <w:r>
         <w:rPr>
           <w:i/>
         </w:rPr>
-        <w:t>follow</w:t>
-      </w:r>
-      <w:r>
-        <w:t xml:space="preserve"> vont stocker respectivement les premiers et les suivants du symbole NT.</w:t>
+        <w:t>addIntoTable</w:t>
+      </w:r>
+      <w:proofErr w:type="spellEnd"/>
+      <w:r>
+        <w:t>(), qui sera utilisée lorsque le programme créera la table d’analyse</w:t>
+      </w:r>
+      <w:r>
+        <w:t>.</w:t>
       </w:r>
     </w:p>
     <w:p>
@@ -4886,51 +5120,23 @@
         <w:jc w:val="both"/>
       </w:pPr>
       <w:r>
-        <w:t xml:space="preserve">Comme bon nombre de classes, Symbol a un certain nombre de getter/setter. Elle possède notamment les fonctions </w:t>
+        <w:t xml:space="preserve">Comme la classe Analyzer, la classe Symbol possède des fonctions très pratiques, comme par exemple </w:t>
       </w:r>
       <w:proofErr w:type="spellStart"/>
+      <w:proofErr w:type="gramStart"/>
       <w:r>
         <w:rPr>
           <w:i/>
         </w:rPr>
-        <w:t>addRule</w:t>
+        <w:t>isIntoTable</w:t>
       </w:r>
       <w:proofErr w:type="spellEnd"/>
       <w:r>
-        <w:t xml:space="preserve">(), qui sera utilisée lorsque le programme lira le fichier d’entrée afin de définir les règles du symbole NT, ainsi que </w:t>
-      </w:r>
-      <w:proofErr w:type="spellStart"/>
-      <w:r>
-        <w:rPr>
-          <w:i/>
-        </w:rPr>
-        <w:t>addIntoTable</w:t>
-      </w:r>
-      <w:proofErr w:type="spellEnd"/>
-      <w:r>
-        <w:t>(), qui sera utilisée lorsque le programme créera la table d’analyse</w:t>
-      </w:r>
-      <w:r>
-        <w:t>.</w:t>
-      </w:r>
-    </w:p>
-    <w:p>
-      <w:pPr>
-        <w:jc w:val="both"/>
-      </w:pPr>
-      <w:r>
-        <w:t xml:space="preserve">Comme la classe Analyzer, la classe Symbol possède des fonctions très pratiques, comme par exemple </w:t>
-      </w:r>
-      <w:proofErr w:type="spellStart"/>
-      <w:r>
-        <w:rPr>
-          <w:i/>
-        </w:rPr>
-        <w:t>isIntoTable</w:t>
-      </w:r>
-      <w:proofErr w:type="spellEnd"/>
-      <w:r>
-        <w:t xml:space="preserve">(…) qui va vérifier s’il existe une règle de remplacement pour un symbole NT lorsqu’il « rencontre » un symbole terminal donné (ex : on a $A (pile)    a (mot à reconnaître), alors on va tester s’il existe une règle dans la table de A avec le symbole « a » </w:t>
+        <w:t>(</w:t>
+      </w:r>
+      <w:proofErr w:type="gramEnd"/>
+      <w:r>
+        <w:t xml:space="preserve">…) qui va vérifier s’il existe une règle de remplacement pour un symbole NT lorsqu’il « rencontre » un symbole terminal donné (ex : on a $A (pile)    a (mot à reconnaître), alors on va tester s’il existe une règle dans la table de A avec le symbole « a » </w:t>
       </w:r>
       <w:r>
         <w:t>)</w:t>
@@ -4948,14 +5154,14 @@
     <w:p/>
     <w:p>
       <w:pPr>
-        <w:pStyle w:val="Heading1"/>
+        <w:pStyle w:val="Titre1"/>
         <w:rPr>
           <w:b/>
           <w:color w:val="C00000"/>
           <w:sz w:val="36"/>
         </w:rPr>
       </w:pPr>
-      <w:bookmarkStart w:id="4" w:name="_Toc479684787"/>
+      <w:bookmarkStart w:id="3" w:name="_Toc480477008"/>
       <w:r>
         <w:rPr>
           <w:b/>
@@ -4965,12 +5171,12 @@
         <w:lastRenderedPageBreak/>
         <w:t>Algorithmes</w:t>
       </w:r>
-      <w:bookmarkEnd w:id="4"/>
+      <w:bookmarkEnd w:id="3"/>
     </w:p>
     <w:p/>
     <w:p>
       <w:pPr>
-        <w:pStyle w:val="Heading2"/>
+        <w:pStyle w:val="Titre2"/>
         <w:numPr>
           <w:ilvl w:val="0"/>
           <w:numId w:val="2"/>
@@ -4980,7 +5186,7 @@
           <w:color w:val="D5690F"/>
         </w:rPr>
       </w:pPr>
-      <w:bookmarkStart w:id="5" w:name="_Toc479684788"/>
+      <w:bookmarkStart w:id="4" w:name="_Toc480477009"/>
       <w:r>
         <w:rPr>
           <w:b/>
@@ -4988,7 +5194,7 @@
         </w:rPr>
         <w:t>Lecture du fichier</w:t>
       </w:r>
-      <w:bookmarkEnd w:id="5"/>
+      <w:bookmarkEnd w:id="4"/>
     </w:p>
     <w:p/>
     <w:p>
@@ -5021,7 +5227,7 @@
           <w:lang w:eastAsia="fr-FR"/>
         </w:rPr>
         <w:drawing>
-          <wp:anchor distT="0" distB="0" distL="114300" distR="114300" simplePos="0" relativeHeight="251682816" behindDoc="0" locked="0" layoutInCell="1" allowOverlap="1">
+          <wp:anchor distT="0" distB="0" distL="114300" distR="114300" simplePos="0" relativeHeight="251658240" behindDoc="0" locked="0" layoutInCell="1" allowOverlap="1">
             <wp:simplePos x="0" y="0"/>
             <wp:positionH relativeFrom="column">
               <wp:posOffset>1564640</wp:posOffset>
@@ -5049,7 +5255,7 @@
                     <a:blip r:embed="rId8" cstate="print">
                       <a:extLst>
                         <a:ext uri="{28A0092B-C50C-407E-A947-70E740481C1C}">
-                          <a14:useLocalDpi xmlns:a14="http://schemas.microsoft.com/office/drawing/2010/main" xmlns:wps="http://schemas.microsoft.com/office/word/2010/wordprocessingShape" xmlns:wpi="http://schemas.microsoft.com/office/word/2010/wordprocessingInk" xmlns:wpg="http://schemas.microsoft.com/office/word/2010/wordprocessingGroup" xmlns:w16se="http://schemas.microsoft.com/office/word/2015/wordml/symex" xmlns:w15="http://schemas.microsoft.com/office/word/2012/wordml" xmlns:w14="http://schemas.microsoft.com/office/word/2010/wordml" xmlns:w="http://schemas.openxmlformats.org/wordprocessingml/2006/main" xmlns:w10="urn:schemas-microsoft-com:office:word" xmlns:wp14="http://schemas.microsoft.com/office/word/2010/wordprocessingDrawing" xmlns:v="urn:schemas-microsoft-com:vml" xmlns:o="urn:schemas-microsoft-com:office:office" xmlns:mc="http://schemas.openxmlformats.org/markup-compatibility/2006" xmlns:cx8="http://schemas.microsoft.com/office/drawing/2016/5/14/chartex" xmlns:cx7="http://schemas.microsoft.com/office/drawing/2016/5/13/chartex" xmlns:cx6="http://schemas.microsoft.com/office/drawing/2016/5/12/chartex" xmlns:cx5="http://schemas.microsoft.com/office/drawing/2016/5/11/chartex" xmlns:cx4="http://schemas.microsoft.com/office/drawing/2016/5/10/chartex" xmlns:cx3="http://schemas.microsoft.com/office/drawing/2016/5/9/chartex" xmlns:cx2="http://schemas.microsoft.com/office/drawing/2015/10/21/chartex" xmlns:cx1="http://schemas.microsoft.com/office/drawing/2015/9/8/chartex" xmlns:cx="http://schemas.microsoft.com/office/drawing/2014/chartex" xmlns:wpc="http://schemas.microsoft.com/office/word/2010/wordprocessingCanvas" xmlns="" val="0"/>
+                          <a14:useLocalDpi xmlns:a14="http://schemas.microsoft.com/office/drawing/2010/main" val="0"/>
                         </a:ext>
                       </a:extLst>
                     </a:blip>
@@ -5088,9 +5294,9 @@
               <w:txbxContent>
                 <w:tbl>
                   <w:tblPr>
-                    <w:tblStyle w:val="TableGrid"/>
+                    <w:tblStyle w:val="Grilledutableau"/>
                     <w:tblW w:w="1366" w:type="dxa"/>
-                    <w:tblLook w:val="04A0"/>
+                    <w:tblLook w:val="04A0" w:firstRow="1" w:lastRow="0" w:firstColumn="1" w:lastColumn="0" w:noHBand="0" w:noVBand="1"/>
                   </w:tblPr>
                   <w:tblGrid>
                     <w:gridCol w:w="344"/>
@@ -5241,7 +5447,21 @@
         <w:rPr>
           <w:rFonts w:ascii="Courier New" w:hAnsi="Courier New" w:cs="Courier New"/>
         </w:rPr>
-        <w:t>S = ( L ) | a</w:t>
+        <w:t xml:space="preserve">S = </w:t>
+      </w:r>
+      <w:proofErr w:type="gramStart"/>
+      <w:r>
+        <w:rPr>
+          <w:rFonts w:ascii="Courier New" w:hAnsi="Courier New" w:cs="Courier New"/>
+        </w:rPr>
+        <w:t>( L</w:t>
+      </w:r>
+      <w:proofErr w:type="gramEnd"/>
+      <w:r>
+        <w:rPr>
+          <w:rFonts w:ascii="Courier New" w:hAnsi="Courier New" w:cs="Courier New"/>
+        </w:rPr>
+        <w:t xml:space="preserve"> ) | a</w:t>
       </w:r>
     </w:p>
     <w:p>
@@ -5257,10 +5477,10 @@
               <w:txbxContent>
                 <w:tbl>
                   <w:tblPr>
-                    <w:tblStyle w:val="TableGrid"/>
+                    <w:tblStyle w:val="Grilledutableau"/>
                     <w:tblW w:w="2868" w:type="pct"/>
                     <w:jc w:val="center"/>
-                    <w:tblLook w:val="04A0"/>
+                    <w:tblLook w:val="04A0" w:firstRow="1" w:lastRow="0" w:firstColumn="1" w:lastColumn="0" w:noHBand="0" w:noVBand="1"/>
                   </w:tblPr>
                   <w:tblGrid>
                     <w:gridCol w:w="518"/>
@@ -5300,11 +5520,19 @@
                             <w:b/>
                           </w:rPr>
                         </w:pPr>
+                        <w:proofErr w:type="gramStart"/>
                         <w:r>
                           <w:rPr>
                             <w:b/>
                           </w:rPr>
-                          <w:t>( L ) | a</w:t>
+                          <w:t>( L</w:t>
+                        </w:r>
+                        <w:proofErr w:type="gramEnd"/>
+                        <w:r>
+                          <w:rPr>
+                            <w:b/>
+                          </w:rPr>
+                          <w:t xml:space="preserve"> ) | a</w:t>
                         </w:r>
                       </w:p>
                     </w:tc>
@@ -5429,10 +5657,10 @@
               <w:txbxContent>
                 <w:tbl>
                   <w:tblPr>
-                    <w:tblStyle w:val="TableGrid"/>
+                    <w:tblStyle w:val="Grilledutableau"/>
                     <w:tblW w:w="5000" w:type="pct"/>
                     <w:jc w:val="center"/>
-                    <w:tblLook w:val="04A0"/>
+                    <w:tblLook w:val="04A0" w:firstRow="1" w:lastRow="0" w:firstColumn="1" w:lastColumn="0" w:noHBand="0" w:noVBand="1"/>
                   </w:tblPr>
                   <w:tblGrid>
                     <w:gridCol w:w="285"/>
@@ -5532,12 +5760,14 @@
                             <w:b/>
                           </w:rPr>
                         </w:pPr>
+                        <w:proofErr w:type="gramStart"/>
                         <w:r>
                           <w:rPr>
                             <w:b/>
                           </w:rPr>
                           <w:t>a</w:t>
                         </w:r>
+                        <w:proofErr w:type="gramEnd"/>
                       </w:p>
                     </w:tc>
                   </w:tr>
@@ -5659,10 +5889,10 @@
               <w:txbxContent>
                 <w:tbl>
                   <w:tblPr>
-                    <w:tblStyle w:val="TableGrid"/>
+                    <w:tblStyle w:val="Grilledutableau"/>
                     <w:tblW w:w="0" w:type="auto"/>
                     <w:tblInd w:w="-5" w:type="dxa"/>
-                    <w:tblLook w:val="04A0"/>
+                    <w:tblLook w:val="04A0" w:firstRow="1" w:lastRow="0" w:firstColumn="1" w:lastColumn="0" w:noHBand="0" w:noVBand="1"/>
                   </w:tblPr>
                   <w:tblGrid>
                     <w:gridCol w:w="646"/>
@@ -5676,9 +5906,11 @@
                         <w:pPr>
                           <w:jc w:val="center"/>
                         </w:pPr>
+                        <w:proofErr w:type="gramStart"/>
                         <w:r>
                           <w:t>a</w:t>
                         </w:r>
+                        <w:proofErr w:type="gramEnd"/>
                       </w:p>
                     </w:tc>
                   </w:tr>
@@ -5701,10 +5933,10 @@
               <w:txbxContent>
                 <w:tbl>
                   <w:tblPr>
-                    <w:tblStyle w:val="TableGrid"/>
+                    <w:tblStyle w:val="Grilledutableau"/>
                     <w:tblW w:w="0" w:type="auto"/>
                     <w:tblInd w:w="-5" w:type="dxa"/>
-                    <w:tblLook w:val="04A0"/>
+                    <w:tblLook w:val="04A0" w:firstRow="1" w:lastRow="0" w:firstColumn="1" w:lastColumn="0" w:noHBand="0" w:noVBand="1"/>
                   </w:tblPr>
                   <w:tblGrid>
                     <w:gridCol w:w="718"/>
@@ -5802,7 +6034,7 @@
     <w:p/>
     <w:p>
       <w:pPr>
-        <w:pStyle w:val="Heading2"/>
+        <w:pStyle w:val="Titre2"/>
         <w:numPr>
           <w:ilvl w:val="0"/>
           <w:numId w:val="2"/>
@@ -5812,7 +6044,7 @@
           <w:color w:val="D5690F"/>
         </w:rPr>
       </w:pPr>
-      <w:bookmarkStart w:id="6" w:name="_Toc479684789"/>
+      <w:bookmarkStart w:id="5" w:name="_Toc480477010"/>
       <w:r>
         <w:rPr>
           <w:b/>
@@ -5821,7 +6053,7 @@
         <w:lastRenderedPageBreak/>
         <w:t>Elimination de la récursivité à gauche</w:t>
       </w:r>
-      <w:bookmarkEnd w:id="6"/>
+      <w:bookmarkEnd w:id="5"/>
     </w:p>
     <w:p/>
     <w:p/>
@@ -5832,7 +6064,7 @@
     </w:p>
     <w:p>
       <w:pPr>
-        <w:pStyle w:val="Heading2"/>
+        <w:pStyle w:val="Titre2"/>
         <w:numPr>
           <w:ilvl w:val="0"/>
           <w:numId w:val="2"/>
@@ -5842,7 +6074,7 @@
           <w:color w:val="D5690F"/>
         </w:rPr>
       </w:pPr>
-      <w:bookmarkStart w:id="7" w:name="_Toc479684790"/>
+      <w:bookmarkStart w:id="6" w:name="_Toc480477011"/>
       <w:r>
         <w:rPr>
           <w:b/>
@@ -5851,6 +6083,7 @@
         <w:lastRenderedPageBreak/>
         <w:t>Trouver les Premiers des symboles NT</w:t>
       </w:r>
+      <w:bookmarkEnd w:id="6"/>
     </w:p>
     <w:p>
       <w:pPr>
@@ -6542,6 +6775,7 @@
                       <w:t xml:space="preserve"> </w:t>
                     </w:r>
                     <w:proofErr w:type="spellStart"/>
+                    <w:proofErr w:type="gramStart"/>
                     <w:r>
                       <w:rPr>
                         <w:rFonts w:ascii="Calibri" w:eastAsia="Calibri" w:hAnsi="Calibri"/>
@@ -6561,7 +6795,18 @@
                         <w:sz w:val="22"/>
                         <w:szCs w:val="22"/>
                       </w:rPr>
-                      <w:t>()</w:t>
+                      <w:t>(</w:t>
+                    </w:r>
+                    <w:proofErr w:type="gramEnd"/>
+                    <w:r>
+                      <w:rPr>
+                        <w:rFonts w:ascii="Calibri" w:eastAsia="Calibri" w:hAnsi="Calibri"/>
+                        <w:i/>
+                        <w:iCs/>
+                        <w:sz w:val="22"/>
+                        <w:szCs w:val="22"/>
+                      </w:rPr>
+                      <w:t>)</w:t>
                     </w:r>
                     <w:r>
                       <w:rPr>
@@ -6575,7 +6820,6 @@
                 </w:txbxContent>
               </v:textbox>
             </v:shape>
-            <w10:wrap type="none"/>
             <w10:anchorlock/>
           </v:group>
         </w:pict>
@@ -6608,7 +6852,7 @@
     </w:p>
     <w:p>
       <w:pPr>
-        <w:pStyle w:val="Heading2"/>
+        <w:pStyle w:val="Titre2"/>
         <w:numPr>
           <w:ilvl w:val="0"/>
           <w:numId w:val="2"/>
@@ -6618,6 +6862,7 @@
           <w:color w:val="D5690F"/>
         </w:rPr>
       </w:pPr>
+      <w:bookmarkStart w:id="7" w:name="_Toc480477012"/>
       <w:r>
         <w:rPr>
           <w:b/>
@@ -6626,6 +6871,7 @@
         <w:lastRenderedPageBreak/>
         <w:t>Trouver les Suivants des symboles NT</w:t>
       </w:r>
+      <w:bookmarkEnd w:id="7"/>
     </w:p>
     <w:p/>
     <w:p>
@@ -6702,6 +6948,7 @@
                       <w:t xml:space="preserve"> : on appelle la fonction </w:t>
                     </w:r>
                     <w:proofErr w:type="spellStart"/>
+                    <w:proofErr w:type="gramStart"/>
                     <w:r>
                       <w:rPr>
                         <w:rFonts w:asciiTheme="minorHAnsi" w:eastAsia="Calibri" w:hAnsiTheme="minorHAnsi" w:cstheme="minorHAnsi"/>
@@ -6717,7 +6964,16 @@
                         <w:sz w:val="22"/>
                         <w:szCs w:val="22"/>
                       </w:rPr>
-                      <w:t>() pour les chercher</w:t>
+                      <w:t>(</w:t>
+                    </w:r>
+                    <w:proofErr w:type="gramEnd"/>
+                    <w:r>
+                      <w:rPr>
+                        <w:rFonts w:asciiTheme="minorHAnsi" w:eastAsia="Calibri" w:hAnsiTheme="minorHAnsi" w:cstheme="minorHAnsi"/>
+                        <w:sz w:val="22"/>
+                        <w:szCs w:val="22"/>
+                      </w:rPr>
+                      <w:t>) pour les chercher</w:t>
                     </w:r>
                   </w:p>
                 </w:txbxContent>
@@ -6778,23 +7034,7 @@
                         <w:rFonts w:cstheme="minorHAnsi"/>
                         <w:b/>
                       </w:rPr>
-                      <w:t>start</w:t>
-                    </w:r>
-                    <w:proofErr w:type="spellEnd"/>
-                    <w:r>
-                      <w:rPr>
-                        <w:rFonts w:cstheme="minorHAnsi"/>
-                        <w:b/>
-                      </w:rPr>
-                      <w:t>-</w:t>
-                    </w:r>
-                    <w:proofErr w:type="spellStart"/>
-                    <w:r>
-                      <w:rPr>
-                        <w:rFonts w:cstheme="minorHAnsi"/>
-                        <w:b/>
-                      </w:rPr>
-                      <w:t>symbol</w:t>
+                      <w:t>start-symbol</w:t>
                     </w:r>
                     <w:proofErr w:type="spellEnd"/>
                     <w:r>
@@ -6998,8 +7238,17 @@
                         <w:sz w:val="18"/>
                         <w:szCs w:val="18"/>
                       </w:rPr>
-                      <w:t>Si on cherche les suivants de B et qu’on a une règle telle que A</w:t>
-                    </w:r>
+                      <w:t xml:space="preserve">Si on cherche les suivants de B et qu’on a une règle telle </w:t>
+                    </w:r>
+                    <w:proofErr w:type="gramStart"/>
+                    <w:r>
+                      <w:rPr>
+                        <w:sz w:val="18"/>
+                        <w:szCs w:val="18"/>
+                      </w:rPr>
+                      <w:t>que A</w:t>
+                    </w:r>
+                    <w:proofErr w:type="gramEnd"/>
                     <w:r>
                       <w:rPr>
                         <w:sz w:val="18"/>
@@ -7179,7 +7428,6 @@
             <v:shape id="Connecteur : en angle 150" o:spid="_x0000_s1144" type="#_x0000_t35" style="position:absolute;left:15716;top:2857;width:10668;height:3239;rotation:180;flip:x;visibility:visible" o:connectortype="elbow" o:gfxdata="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" adj="-4629,31765" strokecolor="red" strokeweight="1.5pt">
               <v:stroke endarrow="block"/>
             </v:shape>
-            <w10:wrap type="none"/>
             <w10:anchorlock/>
           </v:group>
         </w:pict>
@@ -7190,7 +7438,7 @@
     </w:p>
     <w:p>
       <w:pPr>
-        <w:pStyle w:val="Heading2"/>
+        <w:pStyle w:val="Titre2"/>
         <w:numPr>
           <w:ilvl w:val="0"/>
           <w:numId w:val="2"/>
@@ -7200,6 +7448,7 @@
           <w:color w:val="D5690F"/>
         </w:rPr>
       </w:pPr>
+      <w:bookmarkStart w:id="8" w:name="_Toc480477013"/>
       <w:r>
         <w:rPr>
           <w:b/>
@@ -7208,6 +7457,7 @@
         <w:lastRenderedPageBreak/>
         <w:t>Créer la table d’analyse</w:t>
       </w:r>
+      <w:bookmarkEnd w:id="8"/>
     </w:p>
     <w:p>
       <w:r>
@@ -7216,7 +7466,7 @@
           <w:lang w:eastAsia="fr-FR"/>
         </w:rPr>
         <w:pict>
-          <v:group id="Zone de dessin 198" o:spid="_x0000_s1145" editas="canvas" style="position:absolute;margin-left:816pt;margin-top:11pt;width:453.6pt;height:701.25pt;z-index:-251602944;mso-position-horizontal:right;mso-position-horizontal-relative:margin" coordsize="57607,89058" o:gfxdata="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">
+          <v:group id="Zone de dessin 198" o:spid="_x0000_s1145" editas="canvas" style="position:absolute;margin-left:1218.4pt;margin-top:11pt;width:453.6pt;height:701.25pt;z-index:-251602944;mso-position-horizontal:right;mso-position-horizontal-relative:margin" coordsize="57607,89058" o:gfxdata="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">
             <v:shape id="_x0000_s1146" type="#_x0000_t75" style="position:absolute;width:57607;height:89058;visibility:visible">
               <v:fill o:detectmouseclick="t"/>
               <v:path o:connecttype="none"/>
@@ -7387,6 +7637,7 @@
                       <w:t>(par exemple A -&gt; #, on placera la règle dans les cases M[</w:t>
                     </w:r>
                     <w:proofErr w:type="spellStart"/>
+                    <w:proofErr w:type="gramStart"/>
                     <w:r>
                       <w:t>A,</w:t>
                     </w:r>
@@ -7397,6 +7648,7 @@
                       <w:t>a</w:t>
                     </w:r>
                     <w:proofErr w:type="spellEnd"/>
+                    <w:proofErr w:type="gramEnd"/>
                     <w:r>
                       <w:t xml:space="preserve">] avec </w:t>
                     </w:r>
@@ -7683,7 +7935,7 @@
     </w:p>
     <w:p>
       <w:pPr>
-        <w:pStyle w:val="Heading2"/>
+        <w:pStyle w:val="Titre2"/>
         <w:numPr>
           <w:ilvl w:val="0"/>
           <w:numId w:val="2"/>
@@ -7693,6 +7945,7 @@
           <w:color w:val="D5690F"/>
         </w:rPr>
       </w:pPr>
+      <w:bookmarkStart w:id="9" w:name="_Toc480477014"/>
       <w:r>
         <w:rPr>
           <w:b/>
@@ -7701,6 +7954,7 @@
         <w:lastRenderedPageBreak/>
         <w:t>Analyser une phrase</w:t>
       </w:r>
+      <w:bookmarkEnd w:id="9"/>
     </w:p>
     <w:p/>
     <w:p>
@@ -8191,9 +8445,19 @@
                         <w:sz w:val="22"/>
                         <w:szCs w:val="22"/>
                       </w:rPr>
-                      <w:t>Phrase : (a,(</w:t>
+                      <w:t>Phrase : (</w:t>
+                    </w:r>
+                    <w:proofErr w:type="gramStart"/>
+                    <w:r>
+                      <w:rPr>
+                        <w:rFonts w:ascii="Calibri" w:eastAsia="Calibri" w:hAnsi="Calibri"/>
+                        <w:sz w:val="22"/>
+                        <w:szCs w:val="22"/>
+                      </w:rPr>
+                      <w:t>a,(</w:t>
                     </w:r>
                     <w:proofErr w:type="spellStart"/>
+                    <w:proofErr w:type="gramEnd"/>
                     <w:r>
                       <w:rPr>
                         <w:rFonts w:ascii="Calibri" w:eastAsia="Calibri" w:hAnsi="Calibri"/>
@@ -8260,9 +8524,9 @@
                   </w:p>
                   <w:tbl>
                     <w:tblPr>
-                      <w:tblStyle w:val="TableGrid"/>
+                      <w:tblStyle w:val="Grilledutableau"/>
                       <w:tblW w:w="0" w:type="auto"/>
-                      <w:tblLook w:val="04A0"/>
+                      <w:tblLook w:val="04A0" w:firstRow="1" w:lastRow="0" w:firstColumn="1" w:lastColumn="0" w:noHBand="0" w:noVBand="1"/>
                     </w:tblPr>
                     <w:tblGrid>
                       <w:gridCol w:w="360"/>
@@ -8315,6 +8579,7 @@
                               <w:szCs w:val="22"/>
                             </w:rPr>
                           </w:pPr>
+                          <w:proofErr w:type="gramStart"/>
                           <w:r>
                             <w:rPr>
                               <w:rFonts w:ascii="Calibri" w:eastAsia="Calibri" w:hAnsi="Calibri"/>
@@ -8323,6 +8588,7 @@
                             </w:rPr>
                             <w:t>a</w:t>
                           </w:r>
+                          <w:proofErr w:type="gramEnd"/>
                         </w:p>
                       </w:tc>
                       <w:tc>
@@ -8387,6 +8653,7 @@
                               <w:szCs w:val="22"/>
                             </w:rPr>
                           </w:pPr>
+                          <w:proofErr w:type="gramStart"/>
                           <w:r>
                             <w:rPr>
                               <w:rFonts w:ascii="Calibri" w:eastAsia="Calibri" w:hAnsi="Calibri"/>
@@ -8395,6 +8662,7 @@
                             </w:rPr>
                             <w:t>a</w:t>
                           </w:r>
+                          <w:proofErr w:type="gramEnd"/>
                         </w:p>
                       </w:tc>
                       <w:tc>
@@ -8435,6 +8703,7 @@
                               <w:szCs w:val="22"/>
                             </w:rPr>
                           </w:pPr>
+                          <w:proofErr w:type="gramStart"/>
                           <w:r>
                             <w:rPr>
                               <w:rFonts w:ascii="Calibri" w:eastAsia="Calibri" w:hAnsi="Calibri"/>
@@ -8443,6 +8712,7 @@
                             </w:rPr>
                             <w:t>a</w:t>
                           </w:r>
+                          <w:proofErr w:type="gramEnd"/>
                         </w:p>
                       </w:tc>
                       <w:tc>
@@ -8551,10 +8821,10 @@
                   </w:p>
                   <w:tbl>
                     <w:tblPr>
-                      <w:tblStyle w:val="TableGrid"/>
+                      <w:tblStyle w:val="Grilledutableau"/>
                       <w:tblW w:w="0" w:type="auto"/>
                       <w:tblInd w:w="-5" w:type="dxa"/>
-                      <w:tblLook w:val="04A0"/>
+                      <w:tblLook w:val="04A0" w:firstRow="1" w:lastRow="0" w:firstColumn="1" w:lastColumn="0" w:noHBand="0" w:noVBand="1"/>
                     </w:tblPr>
                     <w:tblGrid>
                       <w:gridCol w:w="479"/>
@@ -8606,8 +8876,18 @@
                         <w:sz w:val="22"/>
                         <w:szCs w:val="22"/>
                       </w:rPr>
-                      <w:t>Progression dans la phrase :  (</w:t>
-                    </w:r>
+                      <w:t>Progression dans la phrase </w:t>
+                    </w:r>
+                    <w:proofErr w:type="gramStart"/>
+                    <w:r>
+                      <w:rPr>
+                        <w:rFonts w:ascii="Calibri" w:eastAsia="Calibri" w:hAnsi="Calibri"/>
+                        <w:sz w:val="22"/>
+                        <w:szCs w:val="22"/>
+                      </w:rPr>
+                      <w:t>:  (</w:t>
+                    </w:r>
+                    <w:proofErr w:type="gramEnd"/>
                   </w:p>
                   <w:p>
                     <w:pPr>
@@ -8630,8 +8910,16 @@
                       <w:rPr>
                         <w:rFonts w:asciiTheme="minorHAnsi" w:hAnsiTheme="minorHAnsi" w:cstheme="minorHAnsi"/>
                       </w:rPr>
-                      <w:t>_table de A</w:t>
-                    </w:r>
+                      <w:t xml:space="preserve">_table </w:t>
+                    </w:r>
+                    <w:proofErr w:type="gramStart"/>
+                    <w:r>
+                      <w:rPr>
+                        <w:rFonts w:asciiTheme="minorHAnsi" w:hAnsiTheme="minorHAnsi" w:cstheme="minorHAnsi"/>
+                      </w:rPr>
+                      <w:t>de A</w:t>
+                    </w:r>
+                    <w:proofErr w:type="gramEnd"/>
                     <w:r>
                       <w:rPr>
                         <w:rFonts w:asciiTheme="minorHAnsi" w:hAnsiTheme="minorHAnsi" w:cstheme="minorHAnsi"/>
@@ -8641,9 +8929,9 @@
                   </w:p>
                   <w:tbl>
                     <w:tblPr>
-                      <w:tblStyle w:val="TableGrid"/>
+                      <w:tblStyle w:val="Grilledutableau"/>
                       <w:tblW w:w="0" w:type="auto"/>
-                      <w:tblLook w:val="04A0"/>
+                      <w:tblLook w:val="04A0" w:firstRow="1" w:lastRow="0" w:firstColumn="1" w:lastColumn="0" w:noHBand="0" w:noVBand="1"/>
                     </w:tblPr>
                     <w:tblGrid>
                       <w:gridCol w:w="1676"/>
@@ -8678,9 +8966,9 @@
                         </w:tcPr>
                         <w:tbl>
                           <w:tblPr>
-                            <w:tblStyle w:val="TableGrid"/>
+                            <w:tblStyle w:val="Grilledutableau"/>
                             <w:tblW w:w="0" w:type="auto"/>
-                            <w:tblLook w:val="04A0"/>
+                            <w:tblLook w:val="04A0" w:firstRow="1" w:lastRow="0" w:firstColumn="1" w:lastColumn="0" w:noHBand="0" w:noVBand="1"/>
                           </w:tblPr>
                           <w:tblGrid>
                             <w:gridCol w:w="480"/>
@@ -8822,10 +9110,10 @@
                   </w:p>
                   <w:tbl>
                     <w:tblPr>
-                      <w:tblStyle w:val="TableGrid"/>
+                      <w:tblStyle w:val="Grilledutableau"/>
                       <w:tblW w:w="0" w:type="auto"/>
                       <w:tblInd w:w="-5" w:type="dxa"/>
-                      <w:tblLook w:val="04A0"/>
+                      <w:tblLook w:val="04A0" w:firstRow="1" w:lastRow="0" w:firstColumn="1" w:lastColumn="0" w:noHBand="0" w:noVBand="1"/>
                     </w:tblPr>
                     <w:tblGrid>
                       <w:gridCol w:w="662"/>
@@ -8940,7 +9228,21 @@
                       <w:rPr>
                         <w:rFonts w:asciiTheme="minorHAnsi" w:hAnsiTheme="minorHAnsi" w:cstheme="minorHAnsi"/>
                       </w:rPr>
-                      <w:t xml:space="preserve"> tour de boucle : ( est un symbole T</w:t>
+                      <w:t xml:space="preserve"> tour de boucle : </w:t>
+                    </w:r>
+                    <w:proofErr w:type="gramStart"/>
+                    <w:r>
+                      <w:rPr>
+                        <w:rFonts w:asciiTheme="minorHAnsi" w:hAnsiTheme="minorHAnsi" w:cstheme="minorHAnsi"/>
+                      </w:rPr>
+                      <w:t>( est</w:t>
+                    </w:r>
+                    <w:proofErr w:type="gramEnd"/>
+                    <w:r>
+                      <w:rPr>
+                        <w:rFonts w:asciiTheme="minorHAnsi" w:hAnsiTheme="minorHAnsi" w:cstheme="minorHAnsi"/>
+                      </w:rPr>
+                      <w:t xml:space="preserve"> un symbole T</w:t>
                     </w:r>
                   </w:p>
                   <w:p>
@@ -9000,9 +9302,9 @@
                   </w:p>
                   <w:tbl>
                     <w:tblPr>
-                      <w:tblStyle w:val="TableGrid"/>
+                      <w:tblStyle w:val="Grilledutableau"/>
                       <w:tblW w:w="0" w:type="auto"/>
-                      <w:tblLook w:val="04A0"/>
+                      <w:tblLook w:val="04A0" w:firstRow="1" w:lastRow="0" w:firstColumn="1" w:lastColumn="0" w:noHBand="0" w:noVBand="1"/>
                     </w:tblPr>
                     <w:tblGrid>
                       <w:gridCol w:w="563"/>
@@ -9089,7 +9391,6 @@
                 </w:txbxContent>
               </v:textbox>
             </v:shape>
-            <w10:wrap type="none"/>
             <w10:anchorlock/>
           </v:group>
         </w:pict>
@@ -9100,13 +9401,14 @@
     </w:p>
     <w:p>
       <w:pPr>
-        <w:pStyle w:val="Heading1"/>
+        <w:pStyle w:val="Titre1"/>
         <w:rPr>
           <w:b/>
           <w:color w:val="C00000"/>
           <w:sz w:val="36"/>
         </w:rPr>
       </w:pPr>
+      <w:bookmarkStart w:id="10" w:name="_Toc480477015"/>
       <w:r>
         <w:rPr>
           <w:b/>
@@ -9116,7 +9418,7 @@
         <w:lastRenderedPageBreak/>
         <w:t>Traces d’exécutions</w:t>
       </w:r>
-      <w:bookmarkEnd w:id="7"/>
+      <w:bookmarkEnd w:id="10"/>
     </w:p>
     <w:p/>
     <w:p>
@@ -9312,8 +9614,16 @@
           <w:u w:val="single"/>
         </w:rPr>
         <w:lastRenderedPageBreak/>
-        <w:t>Grammaire 2:</w:t>
-      </w:r>
+        <w:t xml:space="preserve">Grammaire </w:t>
+      </w:r>
+      <w:proofErr w:type="gramStart"/>
+      <w:r>
+        <w:rPr>
+          <w:u w:val="single"/>
+        </w:rPr>
+        <w:t>2:</w:t>
+      </w:r>
+      <w:proofErr w:type="gramEnd"/>
     </w:p>
     <w:p>
       <w:pPr>
@@ -9527,8 +9837,16 @@
           <w:u w:val="single"/>
         </w:rPr>
         <w:lastRenderedPageBreak/>
-        <w:t>Grammaire 3:</w:t>
-      </w:r>
+        <w:t xml:space="preserve">Grammaire </w:t>
+      </w:r>
+      <w:proofErr w:type="gramStart"/>
+      <w:r>
+        <w:rPr>
+          <w:u w:val="single"/>
+        </w:rPr>
+        <w:t>3:</w:t>
+      </w:r>
+      <w:proofErr w:type="gramEnd"/>
     </w:p>
     <w:p>
       <w:pPr>
@@ -9714,8 +10032,16 @@
           <w:u w:val="single"/>
         </w:rPr>
         <w:lastRenderedPageBreak/>
-        <w:t>Grammaire 4:</w:t>
-      </w:r>
+        <w:t xml:space="preserve">Grammaire </w:t>
+      </w:r>
+      <w:proofErr w:type="gramStart"/>
+      <w:r>
+        <w:rPr>
+          <w:u w:val="single"/>
+        </w:rPr>
+        <w:t>4:</w:t>
+      </w:r>
+      <w:proofErr w:type="gramEnd"/>
     </w:p>
     <w:p>
       <w:pPr>
@@ -9988,8 +10314,16 @@
           <w:u w:val="single"/>
         </w:rPr>
         <w:lastRenderedPageBreak/>
-        <w:t>Grammaire 5:</w:t>
-      </w:r>
+        <w:t xml:space="preserve">Grammaire </w:t>
+      </w:r>
+      <w:proofErr w:type="gramStart"/>
+      <w:r>
+        <w:rPr>
+          <w:u w:val="single"/>
+        </w:rPr>
+        <w:t>5:</w:t>
+      </w:r>
+      <w:proofErr w:type="gramEnd"/>
     </w:p>
     <w:p>
       <w:pPr>
@@ -10050,11 +10384,9 @@
       </w:r>
     </w:p>
     <w:p>
-      <w:pPr>
-        <w:rPr>
-          <w:u w:val="single"/>
-        </w:rPr>
-      </w:pPr>
+      <w:r>
+        <w:t>Dans ce cas, impossible de continuer.</w:t>
+      </w:r>
     </w:p>
     <w:p>
       <w:pPr>
@@ -10158,8 +10490,16 @@
           <w:u w:val="single"/>
         </w:rPr>
         <w:lastRenderedPageBreak/>
-        <w:t>Grammaire 6:</w:t>
-      </w:r>
+        <w:t xml:space="preserve">Grammaire </w:t>
+      </w:r>
+      <w:proofErr w:type="gramStart"/>
+      <w:r>
+        <w:rPr>
+          <w:u w:val="single"/>
+        </w:rPr>
+        <w:t>6:</w:t>
+      </w:r>
+      <w:proofErr w:type="gramEnd"/>
     </w:p>
     <w:p>
       <w:pPr>
@@ -10220,11 +10560,9 @@
       </w:r>
     </w:p>
     <w:p>
-      <w:pPr>
-        <w:rPr>
-          <w:u w:val="single"/>
-        </w:rPr>
-      </w:pPr>
+      <w:r>
+        <w:t>Dans ce cas, impossible de continuer.</w:t>
+      </w:r>
     </w:p>
     <w:p>
       <w:pPr>
@@ -10307,8 +10645,16 @@
           <w:u w:val="single"/>
         </w:rPr>
         <w:lastRenderedPageBreak/>
-        <w:t>Grammaire 7:</w:t>
-      </w:r>
+        <w:t xml:space="preserve">Grammaire </w:t>
+      </w:r>
+      <w:proofErr w:type="gramStart"/>
+      <w:r>
+        <w:rPr>
+          <w:u w:val="single"/>
+        </w:rPr>
+        <w:t>7:</w:t>
+      </w:r>
+      <w:proofErr w:type="gramEnd"/>
     </w:p>
     <w:p>
       <w:pPr>
@@ -10594,8 +10940,16 @@
           <w:u w:val="single"/>
         </w:rPr>
         <w:lastRenderedPageBreak/>
-        <w:t>Grammaire 8:</w:t>
-      </w:r>
+        <w:t xml:space="preserve">Grammaire </w:t>
+      </w:r>
+      <w:proofErr w:type="gramStart"/>
+      <w:r>
+        <w:rPr>
+          <w:u w:val="single"/>
+        </w:rPr>
+        <w:t>8:</w:t>
+      </w:r>
+      <w:proofErr w:type="gramEnd"/>
     </w:p>
     <w:p>
       <w:pPr>
@@ -10922,8 +11276,16 @@
           <w:u w:val="single"/>
         </w:rPr>
         <w:lastRenderedPageBreak/>
-        <w:t>Grammaire 9:</w:t>
-      </w:r>
+        <w:t xml:space="preserve">Grammaire </w:t>
+      </w:r>
+      <w:proofErr w:type="gramStart"/>
+      <w:r>
+        <w:rPr>
+          <w:u w:val="single"/>
+        </w:rPr>
+        <w:t>9:</w:t>
+      </w:r>
+      <w:proofErr w:type="gramEnd"/>
     </w:p>
     <w:p>
       <w:pPr>
@@ -11265,7 +11627,122 @@
           <w:u w:val="single"/>
         </w:rPr>
         <w:lastRenderedPageBreak/>
-        <w:t>Grammaire 10:</w:t>
+        <w:t xml:space="preserve">Grammaire </w:t>
+      </w:r>
+      <w:proofErr w:type="gramStart"/>
+      <w:r>
+        <w:rPr>
+          <w:u w:val="single"/>
+        </w:rPr>
+        <w:t>10:</w:t>
+      </w:r>
+      <w:proofErr w:type="gramEnd"/>
+    </w:p>
+    <w:p>
+      <w:pPr>
+        <w:rPr>
+          <w:u w:val="single"/>
+        </w:rPr>
+      </w:pPr>
+      <w:r>
+        <w:rPr>
+          <w:noProof/>
+          <w:lang w:eastAsia="fr-FR"/>
+        </w:rPr>
+        <w:pict>
+          <v:rect id="_x0000_s1201" style="position:absolute;margin-left:377.95pt;margin-top:83.1pt;width:22.1pt;height:26.35pt;z-index:251714560" fillcolor="white [3212]" stroked="f"/>
+        </w:pict>
+      </w:r>
+      <w:r>
+        <w:rPr>
+          <w:noProof/>
+          <w:lang w:eastAsia="fr-FR"/>
+        </w:rPr>
+        <w:drawing>
+          <wp:inline distT="0" distB="0" distL="0" distR="0" wp14:anchorId="0A2D52BC" wp14:editId="3860DC4A">
+            <wp:extent cx="5248275" cy="1428750"/>
+            <wp:effectExtent l="0" t="0" r="0" b="0"/>
+            <wp:docPr id="3" name="Image 3"/>
+            <wp:cNvGraphicFramePr>
+              <a:graphicFrameLocks xmlns:a="http://schemas.openxmlformats.org/drawingml/2006/main" noChangeAspect="1"/>
+            </wp:cNvGraphicFramePr>
+            <a:graphic xmlns:a="http://schemas.openxmlformats.org/drawingml/2006/main">
+              <a:graphicData uri="http://schemas.openxmlformats.org/drawingml/2006/picture">
+                <pic:pic xmlns:pic="http://schemas.openxmlformats.org/drawingml/2006/picture">
+                  <pic:nvPicPr>
+                    <pic:cNvPr id="1" name=""/>
+                    <pic:cNvPicPr/>
+                  </pic:nvPicPr>
+                  <pic:blipFill rotWithShape="1">
+                    <a:blip r:embed="rId30"/>
+                    <a:srcRect l="992" t="12383" r="7903" b="52570"/>
+                    <a:stretch/>
+                  </pic:blipFill>
+                  <pic:spPr bwMode="auto">
+                    <a:xfrm>
+                      <a:off x="0" y="0"/>
+                      <a:ext cx="5248275" cy="1428750"/>
+                    </a:xfrm>
+                    <a:prstGeom prst="rect">
+                      <a:avLst/>
+                    </a:prstGeom>
+                    <a:ln>
+                      <a:noFill/>
+                    </a:ln>
+                    <a:extLst>
+                      <a:ext uri="{53640926-AAD7-44D8-BBD7-CCE9431645EC}">
+                        <a14:shadowObscured xmlns:a14="http://schemas.microsoft.com/office/drawing/2010/main"/>
+                      </a:ext>
+                    </a:extLst>
+                  </pic:spPr>
+                </pic:pic>
+              </a:graphicData>
+            </a:graphic>
+          </wp:inline>
+        </w:drawing>
+      </w:r>
+    </w:p>
+    <w:p>
+      <w:pPr>
+        <w:jc w:val="both"/>
+      </w:pPr>
+      <w:r>
+        <w:t>Voici ci-dessus notre grammaire pour reconnaître toutes les constantes numériques dans les langages C et C++.</w:t>
+      </w:r>
+    </w:p>
+    <w:p>
+      <w:pPr>
+        <w:jc w:val="both"/>
+      </w:pPr>
+      <w:r>
+        <w:t xml:space="preserve">Il y a beaucoup de symboles non-terminaux à cause du fait que </w:t>
+      </w:r>
+      <w:proofErr w:type="gramStart"/>
+      <w:r>
+        <w:t>« .</w:t>
+      </w:r>
+      <w:proofErr w:type="gramEnd"/>
+      <w:r>
+        <w:t xml:space="preserve"> » ne soit pas reconnu par le langage C/C++. Nous avions tout d’abord fait une grammaire avec 3 ou 4 symboles NT, mais </w:t>
+      </w:r>
+      <w:r>
+        <w:t xml:space="preserve">avec cette grammaire, le programme était capable de reconnaître </w:t>
+      </w:r>
+      <w:proofErr w:type="gramStart"/>
+      <w:r>
+        <w:t>« .</w:t>
+      </w:r>
+      <w:proofErr w:type="gramEnd"/>
+      <w:r>
+        <w:t xml:space="preserve"> » comme une constante numérique. Or, le C et C++ ne le reconnaissent pas. De ce fait, il nous a fallu repenser la grammaire de façon à avoir forcément quelque chose avant et/ou après le </w:t>
+      </w:r>
+      <w:proofErr w:type="gramStart"/>
+      <w:r>
+        <w:t>« .</w:t>
+      </w:r>
+      <w:proofErr w:type="gramEnd"/>
+      <w:r>
+        <w:t> » dans une constante numérique.</w:t>
       </w:r>
     </w:p>
     <w:p>
@@ -11297,7 +11774,7 @@
                     </pic:cNvPicPr>
                   </pic:nvPicPr>
                   <pic:blipFill>
-                    <a:blip r:embed="rId30" cstate="print"/>
+                    <a:blip r:embed="rId31" cstate="print"/>
                     <a:srcRect/>
                     <a:stretch>
                       <a:fillRect/>
@@ -11356,7 +11833,7 @@
                     </pic:cNvPicPr>
                   </pic:nvPicPr>
                   <pic:blipFill>
-                    <a:blip r:embed="rId31" cstate="print"/>
+                    <a:blip r:embed="rId32" cstate="print"/>
                     <a:srcRect/>
                     <a:stretch>
                       <a:fillRect/>
@@ -11413,7 +11890,7 @@
                     </pic:cNvPicPr>
                   </pic:nvPicPr>
                   <pic:blipFill>
-                    <a:blip r:embed="rId32" cstate="print"/>
+                    <a:blip r:embed="rId33" cstate="print"/>
                     <a:srcRect/>
                     <a:stretch>
                       <a:fillRect/>
@@ -11514,7 +11991,7 @@
                     </pic:cNvPicPr>
                   </pic:nvPicPr>
                   <pic:blipFill>
-                    <a:blip r:embed="rId33" cstate="print"/>
+                    <a:blip r:embed="rId34" cstate="print"/>
                     <a:srcRect/>
                     <a:stretch>
                       <a:fillRect/>
@@ -11580,7 +12057,7 @@
                     </pic:cNvPicPr>
                   </pic:nvPicPr>
                   <pic:blipFill>
-                    <a:blip r:embed="rId34" cstate="print"/>
+                    <a:blip r:embed="rId35" cstate="print"/>
                     <a:srcRect/>
                     <a:stretch>
                       <a:fillRect/>
@@ -11639,7 +12116,7 @@
                     </pic:cNvPicPr>
                   </pic:nvPicPr>
                   <pic:blipFill>
-                    <a:blip r:embed="rId35" cstate="print"/>
+                    <a:blip r:embed="rId36" cstate="print"/>
                     <a:srcRect/>
                     <a:stretch>
                       <a:fillRect/>
@@ -11669,7 +12146,7 @@
       </w:r>
     </w:p>
     <w:sectPr>
-      <w:footerReference w:type="default" r:id="rId36"/>
+      <w:footerReference w:type="default" r:id="rId37"/>
       <w:pgSz w:w="11906" w:h="16838"/>
       <w:pgMar w:top="1417" w:right="1417" w:bottom="1417" w:left="1417" w:header="708" w:footer="170" w:gutter="0"/>
       <w:pgNumType w:start="0"/>
@@ -11681,7 +12158,7 @@
 </file>
 
 <file path=word/endnotes.xml><?xml version="1.0" encoding="utf-8"?>
-<w:endnotes xmlns:ve="http://schemas.openxmlformats.org/markup-compatibility/2006" xmlns:o="urn:schemas-microsoft-com:office:office" xmlns:r="http://schemas.openxmlformats.org/officeDocument/2006/relationships" xmlns:m="http://schemas.openxmlformats.org/officeDocument/2006/math" xmlns:v="urn:schemas-microsoft-com:vml" xmlns:wp="http://schemas.openxmlformats.org/drawingml/2006/wordprocessingDrawing" xmlns:w10="urn:schemas-microsoft-com:office:word" xmlns:w="http://schemas.openxmlformats.org/wordprocessingml/2006/main" xmlns:wne="http://schemas.microsoft.com/office/word/2006/wordml">
+<w:endnotes xmlns:wpc="http://schemas.microsoft.com/office/word/2010/wordprocessingCanvas" xmlns:cx="http://schemas.microsoft.com/office/drawing/2014/chartex" xmlns:cx1="http://schemas.microsoft.com/office/drawing/2015/9/8/chartex" xmlns:cx2="http://schemas.microsoft.com/office/drawing/2015/10/21/chartex" xmlns:cx3="http://schemas.microsoft.com/office/drawing/2016/5/9/chartex" xmlns:cx4="http://schemas.microsoft.com/office/drawing/2016/5/10/chartex" xmlns:cx5="http://schemas.microsoft.com/office/drawing/2016/5/11/chartex" xmlns:mc="http://schemas.openxmlformats.org/markup-compatibility/2006" xmlns:o="urn:schemas-microsoft-com:office:office" xmlns:r="http://schemas.openxmlformats.org/officeDocument/2006/relationships" xmlns:m="http://schemas.openxmlformats.org/officeDocument/2006/math" xmlns:v="urn:schemas-microsoft-com:vml" xmlns:wp14="http://schemas.microsoft.com/office/word/2010/wordprocessingDrawing" xmlns:wp="http://schemas.openxmlformats.org/drawingml/2006/wordprocessingDrawing" xmlns:w10="urn:schemas-microsoft-com:office:word" xmlns:w="http://schemas.openxmlformats.org/wordprocessingml/2006/main" xmlns:w14="http://schemas.microsoft.com/office/word/2010/wordml" xmlns:w15="http://schemas.microsoft.com/office/word/2012/wordml" xmlns:w16se="http://schemas.microsoft.com/office/word/2015/wordml/symex" xmlns:wpg="http://schemas.microsoft.com/office/word/2010/wordprocessingGroup" xmlns:wpi="http://schemas.microsoft.com/office/word/2010/wordprocessingInk" xmlns:wne="http://schemas.microsoft.com/office/word/2006/wordml" xmlns:wps="http://schemas.microsoft.com/office/word/2010/wordprocessingShape" mc:Ignorable="w14 w15 w16se wp14">
   <w:endnote w:type="separator" w:id="-1">
     <w:p>
       <w:pPr>
@@ -11706,10 +12183,10 @@
 </file>
 
 <file path=word/footer1.xml><?xml version="1.0" encoding="utf-8"?>
-<w:ftr xmlns:ve="http://schemas.openxmlformats.org/markup-compatibility/2006" xmlns:o="urn:schemas-microsoft-com:office:office" xmlns:r="http://schemas.openxmlformats.org/officeDocument/2006/relationships" xmlns:m="http://schemas.openxmlformats.org/officeDocument/2006/math" xmlns:v="urn:schemas-microsoft-com:vml" xmlns:wp="http://schemas.openxmlformats.org/drawingml/2006/wordprocessingDrawing" xmlns:w10="urn:schemas-microsoft-com:office:word" xmlns:w="http://schemas.openxmlformats.org/wordprocessingml/2006/main" xmlns:wne="http://schemas.microsoft.com/office/word/2006/wordml">
+<w:ftr xmlns:wpc="http://schemas.microsoft.com/office/word/2010/wordprocessingCanvas" xmlns:cx="http://schemas.microsoft.com/office/drawing/2014/chartex" xmlns:cx1="http://schemas.microsoft.com/office/drawing/2015/9/8/chartex" xmlns:cx2="http://schemas.microsoft.com/office/drawing/2015/10/21/chartex" xmlns:cx3="http://schemas.microsoft.com/office/drawing/2016/5/9/chartex" xmlns:cx4="http://schemas.microsoft.com/office/drawing/2016/5/10/chartex" xmlns:cx5="http://schemas.microsoft.com/office/drawing/2016/5/11/chartex" xmlns:mc="http://schemas.openxmlformats.org/markup-compatibility/2006" xmlns:o="urn:schemas-microsoft-com:office:office" xmlns:r="http://schemas.openxmlformats.org/officeDocument/2006/relationships" xmlns:m="http://schemas.openxmlformats.org/officeDocument/2006/math" xmlns:v="urn:schemas-microsoft-com:vml" xmlns:wp14="http://schemas.microsoft.com/office/word/2010/wordprocessingDrawing" xmlns:wp="http://schemas.openxmlformats.org/drawingml/2006/wordprocessingDrawing" xmlns:w10="urn:schemas-microsoft-com:office:word" xmlns:w="http://schemas.openxmlformats.org/wordprocessingml/2006/main" xmlns:w14="http://schemas.microsoft.com/office/word/2010/wordml" xmlns:w15="http://schemas.microsoft.com/office/word/2012/wordml" xmlns:w16se="http://schemas.microsoft.com/office/word/2015/wordml/symex" xmlns:wpg="http://schemas.microsoft.com/office/word/2010/wordprocessingGroup" xmlns:wpi="http://schemas.microsoft.com/office/word/2010/wordprocessingInk" xmlns:wne="http://schemas.microsoft.com/office/word/2006/wordml" xmlns:wps="http://schemas.microsoft.com/office/word/2010/wordprocessingShape" mc:Ignorable="w14 w15 w16se wp14">
   <w:p>
     <w:pPr>
-      <w:pStyle w:val="Footer"/>
+      <w:pStyle w:val="Pieddepage"/>
       <w:jc w:val="center"/>
       <w:rPr>
         <w:color w:val="5B9BD5" w:themeColor="accent1"/>
@@ -11744,7 +12221,7 @@
         <w:noProof/>
         <w:color w:val="5B9BD5" w:themeColor="accent1"/>
       </w:rPr>
-      <w:t>0</w:t>
+      <w:t>21</w:t>
     </w:r>
     <w:r>
       <w:rPr>
@@ -11764,20 +12241,20 @@
           <w:noProof/>
           <w:color w:val="5B9BD5" w:themeColor="accent1"/>
         </w:rPr>
-        <w:t>35</w:t>
+        <w:t>34</w:t>
       </w:r>
     </w:fldSimple>
   </w:p>
   <w:p>
     <w:pPr>
-      <w:pStyle w:val="Footer"/>
+      <w:pStyle w:val="Pieddepage"/>
     </w:pPr>
   </w:p>
 </w:ftr>
 </file>
 
 <file path=word/footnotes.xml><?xml version="1.0" encoding="utf-8"?>
-<w:footnotes xmlns:ve="http://schemas.openxmlformats.org/markup-compatibility/2006" xmlns:o="urn:schemas-microsoft-com:office:office" xmlns:r="http://schemas.openxmlformats.org/officeDocument/2006/relationships" xmlns:m="http://schemas.openxmlformats.org/officeDocument/2006/math" xmlns:v="urn:schemas-microsoft-com:vml" xmlns:wp="http://schemas.openxmlformats.org/drawingml/2006/wordprocessingDrawing" xmlns:w10="urn:schemas-microsoft-com:office:word" xmlns:w="http://schemas.openxmlformats.org/wordprocessingml/2006/main" xmlns:wne="http://schemas.microsoft.com/office/word/2006/wordml">
+<w:footnotes xmlns:wpc="http://schemas.microsoft.com/office/word/2010/wordprocessingCanvas" xmlns:cx="http://schemas.microsoft.com/office/drawing/2014/chartex" xmlns:cx1="http://schemas.microsoft.com/office/drawing/2015/9/8/chartex" xmlns:cx2="http://schemas.microsoft.com/office/drawing/2015/10/21/chartex" xmlns:cx3="http://schemas.microsoft.com/office/drawing/2016/5/9/chartex" xmlns:cx4="http://schemas.microsoft.com/office/drawing/2016/5/10/chartex" xmlns:cx5="http://schemas.microsoft.com/office/drawing/2016/5/11/chartex" xmlns:mc="http://schemas.openxmlformats.org/markup-compatibility/2006" xmlns:o="urn:schemas-microsoft-com:office:office" xmlns:r="http://schemas.openxmlformats.org/officeDocument/2006/relationships" xmlns:m="http://schemas.openxmlformats.org/officeDocument/2006/math" xmlns:v="urn:schemas-microsoft-com:vml" xmlns:wp14="http://schemas.microsoft.com/office/word/2010/wordprocessingDrawing" xmlns:wp="http://schemas.openxmlformats.org/drawingml/2006/wordprocessingDrawing" xmlns:w10="urn:schemas-microsoft-com:office:word" xmlns:w="http://schemas.openxmlformats.org/wordprocessingml/2006/main" xmlns:w14="http://schemas.microsoft.com/office/word/2010/wordml" xmlns:w15="http://schemas.microsoft.com/office/word/2012/wordml" xmlns:w16se="http://schemas.microsoft.com/office/word/2015/wordml/symex" xmlns:wpg="http://schemas.microsoft.com/office/word/2010/wordprocessingGroup" xmlns:wpi="http://schemas.microsoft.com/office/word/2010/wordprocessingInk" xmlns:wne="http://schemas.microsoft.com/office/word/2006/wordml" xmlns:wps="http://schemas.microsoft.com/office/word/2010/wordprocessingShape" mc:Ignorable="w14 w15 w16se wp14">
   <w:footnote w:type="separator" w:id="-1">
     <w:p>
       <w:pPr>
@@ -11802,8 +12279,8 @@
 </file>
 
 <file path=word/numbering.xml><?xml version="1.0" encoding="utf-8"?>
-<w:numbering xmlns:ve="http://schemas.openxmlformats.org/markup-compatibility/2006" xmlns:o="urn:schemas-microsoft-com:office:office" xmlns:r="http://schemas.openxmlformats.org/officeDocument/2006/relationships" xmlns:m="http://schemas.openxmlformats.org/officeDocument/2006/math" xmlns:v="urn:schemas-microsoft-com:vml" xmlns:wp="http://schemas.openxmlformats.org/drawingml/2006/wordprocessingDrawing" xmlns:w10="urn:schemas-microsoft-com:office:word" xmlns:w="http://schemas.openxmlformats.org/wordprocessingml/2006/main" xmlns:wne="http://schemas.microsoft.com/office/word/2006/wordml">
-  <w:abstractNum w:abstractNumId="0">
+<w:numbering xmlns:wpc="http://schemas.microsoft.com/office/word/2010/wordprocessingCanvas" xmlns:cx="http://schemas.microsoft.com/office/drawing/2014/chartex" xmlns:cx1="http://schemas.microsoft.com/office/drawing/2015/9/8/chartex" xmlns:cx2="http://schemas.microsoft.com/office/drawing/2015/10/21/chartex" xmlns:cx3="http://schemas.microsoft.com/office/drawing/2016/5/9/chartex" xmlns:cx4="http://schemas.microsoft.com/office/drawing/2016/5/10/chartex" xmlns:cx5="http://schemas.microsoft.com/office/drawing/2016/5/11/chartex" xmlns:mc="http://schemas.openxmlformats.org/markup-compatibility/2006" xmlns:o="urn:schemas-microsoft-com:office:office" xmlns:r="http://schemas.openxmlformats.org/officeDocument/2006/relationships" xmlns:m="http://schemas.openxmlformats.org/officeDocument/2006/math" xmlns:v="urn:schemas-microsoft-com:vml" xmlns:wp14="http://schemas.microsoft.com/office/word/2010/wordprocessingDrawing" xmlns:wp="http://schemas.openxmlformats.org/drawingml/2006/wordprocessingDrawing" xmlns:w10="urn:schemas-microsoft-com:office:word" xmlns:w="http://schemas.openxmlformats.org/wordprocessingml/2006/main" xmlns:w14="http://schemas.microsoft.com/office/word/2010/wordml" xmlns:w15="http://schemas.microsoft.com/office/word/2012/wordml" xmlns:w16se="http://schemas.microsoft.com/office/word/2015/wordml/symex" xmlns:wpg="http://schemas.microsoft.com/office/word/2010/wordprocessingGroup" xmlns:wpi="http://schemas.microsoft.com/office/word/2010/wordprocessingInk" xmlns:wne="http://schemas.microsoft.com/office/word/2006/wordml" xmlns:wps="http://schemas.microsoft.com/office/word/2010/wordprocessingShape" mc:Ignorable="w14 w15 w16se wp14">
+  <w:abstractNum w:abstractNumId="0" w15:restartNumberingAfterBreak="0">
     <w:nsid w:val="10D440C1"/>
     <w:multiLevelType w:val="hybridMultilevel"/>
     <w:tmpl w:val="AC6AF3B8"/>
@@ -11892,7 +12369,7 @@
       </w:pPr>
     </w:lvl>
   </w:abstractNum>
-  <w:abstractNum w:abstractNumId="1">
+  <w:abstractNum w:abstractNumId="1" w15:restartNumberingAfterBreak="0">
     <w:nsid w:val="12016A87"/>
     <w:multiLevelType w:val="hybridMultilevel"/>
     <w:tmpl w:val="244493F4"/>
@@ -12005,7 +12482,7 @@
       </w:rPr>
     </w:lvl>
   </w:abstractNum>
-  <w:abstractNum w:abstractNumId="2">
+  <w:abstractNum w:abstractNumId="2" w15:restartNumberingAfterBreak="0">
     <w:nsid w:val="29A7292E"/>
     <w:multiLevelType w:val="hybridMultilevel"/>
     <w:tmpl w:val="AC6AF3B8"/>
@@ -12094,7 +12571,7 @@
       </w:pPr>
     </w:lvl>
   </w:abstractNum>
-  <w:abstractNum w:abstractNumId="3">
+  <w:abstractNum w:abstractNumId="3" w15:restartNumberingAfterBreak="0">
     <w:nsid w:val="2AD274FE"/>
     <w:multiLevelType w:val="hybridMultilevel"/>
     <w:tmpl w:val="AC6AF3B8"/>
@@ -12183,7 +12660,7 @@
       </w:pPr>
     </w:lvl>
   </w:abstractNum>
-  <w:abstractNum w:abstractNumId="4">
+  <w:abstractNum w:abstractNumId="4" w15:restartNumberingAfterBreak="0">
     <w:nsid w:val="2D390CF7"/>
     <w:multiLevelType w:val="hybridMultilevel"/>
     <w:tmpl w:val="AC6AF3B8"/>
@@ -12272,7 +12749,7 @@
       </w:pPr>
     </w:lvl>
   </w:abstractNum>
-  <w:abstractNum w:abstractNumId="5">
+  <w:abstractNum w:abstractNumId="5" w15:restartNumberingAfterBreak="0">
     <w:nsid w:val="33865CF5"/>
     <w:multiLevelType w:val="hybridMultilevel"/>
     <w:tmpl w:val="9D147D5C"/>
@@ -12361,7 +12838,7 @@
       </w:pPr>
     </w:lvl>
   </w:abstractNum>
-  <w:abstractNum w:abstractNumId="6">
+  <w:abstractNum w:abstractNumId="6" w15:restartNumberingAfterBreak="0">
     <w:nsid w:val="48D432D3"/>
     <w:multiLevelType w:val="hybridMultilevel"/>
     <w:tmpl w:val="AC6AF3B8"/>
@@ -12450,7 +12927,7 @@
       </w:pPr>
     </w:lvl>
   </w:abstractNum>
-  <w:abstractNum w:abstractNumId="7">
+  <w:abstractNum w:abstractNumId="7" w15:restartNumberingAfterBreak="0">
     <w:nsid w:val="51A90F16"/>
     <w:multiLevelType w:val="hybridMultilevel"/>
     <w:tmpl w:val="CE86A7F2"/>
@@ -12567,7 +13044,7 @@
 </file>
 
 <file path=word/styles.xml><?xml version="1.0" encoding="utf-8"?>
-<w:styles xmlns:r="http://schemas.openxmlformats.org/officeDocument/2006/relationships" xmlns:w="http://schemas.openxmlformats.org/wordprocessingml/2006/main">
+<w:styles xmlns:mc="http://schemas.openxmlformats.org/markup-compatibility/2006" xmlns:r="http://schemas.openxmlformats.org/officeDocument/2006/relationships" xmlns:w="http://schemas.openxmlformats.org/wordprocessingml/2006/main" xmlns:w14="http://schemas.microsoft.com/office/word/2010/wordml" xmlns:w15="http://schemas.microsoft.com/office/word/2012/wordml" xmlns:w16se="http://schemas.microsoft.com/office/word/2015/wordml/symex" mc:Ignorable="w14 w15 w16se">
   <w:docDefaults>
     <w:rPrDefault>
       <w:rPr>
@@ -12583,155 +13060,392 @@
       </w:pPr>
     </w:pPrDefault>
   </w:docDefaults>
-  <w:latentStyles w:defLockedState="0" w:defUIPriority="99" w:defSemiHidden="1" w:defUnhideWhenUsed="1" w:defQFormat="0" w:count="267">
-    <w:lsdException w:name="Normal" w:semiHidden="0" w:uiPriority="0" w:unhideWhenUsed="0" w:qFormat="1"/>
-    <w:lsdException w:name="heading 1" w:semiHidden="0" w:uiPriority="9" w:unhideWhenUsed="0" w:qFormat="1"/>
-    <w:lsdException w:name="heading 2" w:uiPriority="9" w:qFormat="1"/>
-    <w:lsdException w:name="heading 3" w:uiPriority="9" w:qFormat="1"/>
-    <w:lsdException w:name="heading 4" w:uiPriority="9" w:qFormat="1"/>
-    <w:lsdException w:name="heading 5" w:uiPriority="9" w:qFormat="1"/>
-    <w:lsdException w:name="heading 6" w:uiPriority="9" w:qFormat="1"/>
-    <w:lsdException w:name="heading 7" w:uiPriority="9" w:qFormat="1"/>
-    <w:lsdException w:name="heading 8" w:uiPriority="9" w:qFormat="1"/>
-    <w:lsdException w:name="heading 9" w:uiPriority="9" w:qFormat="1"/>
-    <w:lsdException w:name="toc 1" w:uiPriority="39"/>
-    <w:lsdException w:name="toc 2" w:uiPriority="39"/>
-    <w:lsdException w:name="toc 3" w:uiPriority="39"/>
-    <w:lsdException w:name="toc 4" w:uiPriority="39"/>
-    <w:lsdException w:name="toc 5" w:uiPriority="39"/>
-    <w:lsdException w:name="toc 6" w:uiPriority="39"/>
-    <w:lsdException w:name="toc 7" w:uiPriority="39"/>
-    <w:lsdException w:name="toc 8" w:uiPriority="39"/>
-    <w:lsdException w:name="toc 9" w:uiPriority="39"/>
-    <w:lsdException w:name="caption" w:uiPriority="35" w:qFormat="1"/>
-    <w:lsdException w:name="Title" w:semiHidden="0" w:uiPriority="10" w:unhideWhenUsed="0" w:qFormat="1"/>
-    <w:lsdException w:name="Default Paragraph Font" w:uiPriority="1"/>
-    <w:lsdException w:name="Subtitle" w:semiHidden="0" w:uiPriority="11" w:unhideWhenUsed="0" w:qFormat="1"/>
-    <w:lsdException w:name="Strong" w:semiHidden="0" w:uiPriority="22" w:unhideWhenUsed="0" w:qFormat="1"/>
-    <w:lsdException w:name="Emphasis" w:semiHidden="0" w:uiPriority="20" w:unhideWhenUsed="0" w:qFormat="1"/>
-    <w:lsdException w:name="Table Grid" w:semiHidden="0" w:uiPriority="59" w:unhideWhenUsed="0"/>
-    <w:lsdException w:name="Placeholder Text" w:unhideWhenUsed="0"/>
-    <w:lsdException w:name="No Spacing" w:semiHidden="0" w:uiPriority="1" w:unhideWhenUsed="0" w:qFormat="1"/>
-    <w:lsdException w:name="Light Shading" w:semiHidden="0" w:uiPriority="60" w:unhideWhenUsed="0"/>
-    <w:lsdException w:name="Light List" w:semiHidden="0" w:uiPriority="61" w:unhideWhenUsed="0"/>
-    <w:lsdException w:name="Light Grid" w:semiHidden="0" w:uiPriority="62" w:unhideWhenUsed="0"/>
-    <w:lsdException w:name="Medium Shading 1" w:semiHidden="0" w:uiPriority="63" w:unhideWhenUsed="0"/>
-    <w:lsdException w:name="Medium Shading 2" w:semiHidden="0" w:uiPriority="64" w:unhideWhenUsed="0"/>
-    <w:lsdException w:name="Medium List 1" w:semiHidden="0" w:uiPriority="65" w:unhideWhenUsed="0"/>
-    <w:lsdException w:name="Medium List 2" w:semiHidden="0" w:uiPriority="66" w:unhideWhenUsed="0"/>
-    <w:lsdException w:name="Medium Grid 1" w:semiHidden="0" w:uiPriority="67" w:unhideWhenUsed="0"/>
-    <w:lsdException w:name="Medium Grid 2" w:semiHidden="0" w:uiPriority="68" w:unhideWhenUsed="0"/>
-    <w:lsdException w:name="Medium Grid 3" w:semiHidden="0" w:uiPriority="69" w:unhideWhenUsed="0"/>
-    <w:lsdException w:name="Dark List" w:semiHidden="0" w:uiPriority="70" w:unhideWhenUsed="0"/>
-    <w:lsdException w:name="Colorful Shading" w:semiHidden="0" w:uiPriority="71" w:unhideWhenUsed="0"/>
-    <w:lsdException w:name="Colorful List" w:semiHidden="0" w:uiPriority="72" w:unhideWhenUsed="0"/>
-    <w:lsdException w:name="Colorful Grid" w:semiHidden="0" w:uiPriority="73" w:unhideWhenUsed="0"/>
-    <w:lsdException w:name="Light Shading Accent 1" w:semiHidden="0" w:uiPriority="60" w:unhideWhenUsed="0"/>
-    <w:lsdException w:name="Light List Accent 1" w:semiHidden="0" w:uiPriority="61" w:unhideWhenUsed="0"/>
-    <w:lsdException w:name="Light Grid Accent 1" w:semiHidden="0" w:uiPriority="62" w:unhideWhenUsed="0"/>
-    <w:lsdException w:name="Medium Shading 1 Accent 1" w:semiHidden="0" w:uiPriority="63" w:unhideWhenUsed="0"/>
-    <w:lsdException w:name="Medium Shading 2 Accent 1" w:semiHidden="0" w:uiPriority="64" w:unhideWhenUsed="0"/>
-    <w:lsdException w:name="Medium List 1 Accent 1" w:semiHidden="0" w:uiPriority="65" w:unhideWhenUsed="0"/>
-    <w:lsdException w:name="Revision" w:unhideWhenUsed="0"/>
-    <w:lsdException w:name="List Paragraph" w:semiHidden="0" w:uiPriority="34" w:unhideWhenUsed="0" w:qFormat="1"/>
-    <w:lsdException w:name="Quote" w:semiHidden="0" w:uiPriority="29" w:unhideWhenUsed="0" w:qFormat="1"/>
-    <w:lsdException w:name="Intense Quote" w:semiHidden="0" w:uiPriority="30" w:unhideWhenUsed="0" w:qFormat="1"/>
-    <w:lsdException w:name="Medium List 2 Accent 1" w:semiHidden="0" w:uiPriority="66" w:unhideWhenUsed="0"/>
-    <w:lsdException w:name="Medium Grid 1 Accent 1" w:semiHidden="0" w:uiPriority="67" w:unhideWhenUsed="0"/>
-    <w:lsdException w:name="Medium Grid 2 Accent 1" w:semiHidden="0" w:uiPriority="68" w:unhideWhenUsed="0"/>
-    <w:lsdException w:name="Medium Grid 3 Accent 1" w:semiHidden="0" w:uiPriority="69" w:unhideWhenUsed="0"/>
-    <w:lsdException w:name="Dark List Accent 1" w:semiHidden="0" w:uiPriority="70" w:unhideWhenUsed="0"/>
-    <w:lsdException w:name="Colorful Shading Accent 1" w:semiHidden="0" w:uiPriority="71" w:unhideWhenUsed="0"/>
-    <w:lsdException w:name="Colorful List Accent 1" w:semiHidden="0" w:uiPriority="72" w:unhideWhenUsed="0"/>
-    <w:lsdException w:name="Colorful Grid Accent 1" w:semiHidden="0" w:uiPriority="73" w:unhideWhenUsed="0"/>
-    <w:lsdException w:name="Light Shading Accent 2" w:semiHidden="0" w:uiPriority="60" w:unhideWhenUsed="0"/>
-    <w:lsdException w:name="Light List Accent 2" w:semiHidden="0" w:uiPriority="61" w:unhideWhenUsed="0"/>
-    <w:lsdException w:name="Light Grid Accent 2" w:semiHidden="0" w:uiPriority="62" w:unhideWhenUsed="0"/>
-    <w:lsdException w:name="Medium Shading 1 Accent 2" w:semiHidden="0" w:uiPriority="63" w:unhideWhenUsed="0"/>
-    <w:lsdException w:name="Medium Shading 2 Accent 2" w:semiHidden="0" w:uiPriority="64" w:unhideWhenUsed="0"/>
-    <w:lsdException w:name="Medium List 1 Accent 2" w:semiHidden="0" w:uiPriority="65" w:unhideWhenUsed="0"/>
-    <w:lsdException w:name="Medium List 2 Accent 2" w:semiHidden="0" w:uiPriority="66" w:unhideWhenUsed="0"/>
-    <w:lsdException w:name="Medium Grid 1 Accent 2" w:semiHidden="0" w:uiPriority="67" w:unhideWhenUsed="0"/>
-    <w:lsdException w:name="Medium Grid 2 Accent 2" w:semiHidden="0" w:uiPriority="68" w:unhideWhenUsed="0"/>
-    <w:lsdException w:name="Medium Grid 3 Accent 2" w:semiHidden="0" w:uiPriority="69" w:unhideWhenUsed="0"/>
-    <w:lsdException w:name="Dark List Accent 2" w:semiHidden="0" w:uiPriority="70" w:unhideWhenUsed="0"/>
-    <w:lsdException w:name="Colorful Shading Accent 2" w:semiHidden="0" w:uiPriority="71" w:unhideWhenUsed="0"/>
-    <w:lsdException w:name="Colorful List Accent 2" w:semiHidden="0" w:uiPriority="72" w:unhideWhenUsed="0"/>
-    <w:lsdException w:name="Colorful Grid Accent 2" w:semiHidden="0" w:uiPriority="73" w:unhideWhenUsed="0"/>
-    <w:lsdException w:name="Light Shading Accent 3" w:semiHidden="0" w:uiPriority="60" w:unhideWhenUsed="0"/>
-    <w:lsdException w:name="Light List Accent 3" w:semiHidden="0" w:uiPriority="61" w:unhideWhenUsed="0"/>
-    <w:lsdException w:name="Light Grid Accent 3" w:semiHidden="0" w:uiPriority="62" w:unhideWhenUsed="0"/>
-    <w:lsdException w:name="Medium Shading 1 Accent 3" w:semiHidden="0" w:uiPriority="63" w:unhideWhenUsed="0"/>
-    <w:lsdException w:name="Medium Shading 2 Accent 3" w:semiHidden="0" w:uiPriority="64" w:unhideWhenUsed="0"/>
-    <w:lsdException w:name="Medium List 1 Accent 3" w:semiHidden="0" w:uiPriority="65" w:unhideWhenUsed="0"/>
-    <w:lsdException w:name="Medium List 2 Accent 3" w:semiHidden="0" w:uiPriority="66" w:unhideWhenUsed="0"/>
-    <w:lsdException w:name="Medium Grid 1 Accent 3" w:semiHidden="0" w:uiPriority="67" w:unhideWhenUsed="0"/>
-    <w:lsdException w:name="Medium Grid 2 Accent 3" w:semiHidden="0" w:uiPriority="68" w:unhideWhenUsed="0"/>
-    <w:lsdException w:name="Medium Grid 3 Accent 3" w:semiHidden="0" w:uiPriority="69" w:unhideWhenUsed="0"/>
-    <w:lsdException w:name="Dark List Accent 3" w:semiHidden="0" w:uiPriority="70" w:unhideWhenUsed="0"/>
-    <w:lsdException w:name="Colorful Shading Accent 3" w:semiHidden="0" w:uiPriority="71" w:unhideWhenUsed="0"/>
-    <w:lsdException w:name="Colorful List Accent 3" w:semiHidden="0" w:uiPriority="72" w:unhideWhenUsed="0"/>
-    <w:lsdException w:name="Colorful Grid Accent 3" w:semiHidden="0" w:uiPriority="73" w:unhideWhenUsed="0"/>
-    <w:lsdException w:name="Light Shading Accent 4" w:semiHidden="0" w:uiPriority="60" w:unhideWhenUsed="0"/>
-    <w:lsdException w:name="Light List Accent 4" w:semiHidden="0" w:uiPriority="61" w:unhideWhenUsed="0"/>
-    <w:lsdException w:name="Light Grid Accent 4" w:semiHidden="0" w:uiPriority="62" w:unhideWhenUsed="0"/>
-    <w:lsdException w:name="Medium Shading 1 Accent 4" w:semiHidden="0" w:uiPriority="63" w:unhideWhenUsed="0"/>
-    <w:lsdException w:name="Medium Shading 2 Accent 4" w:semiHidden="0" w:uiPriority="64" w:unhideWhenUsed="0"/>
-    <w:lsdException w:name="Medium List 1 Accent 4" w:semiHidden="0" w:uiPriority="65" w:unhideWhenUsed="0"/>
-    <w:lsdException w:name="Medium List 2 Accent 4" w:semiHidden="0" w:uiPriority="66" w:unhideWhenUsed="0"/>
-    <w:lsdException w:name="Medium Grid 1 Accent 4" w:semiHidden="0" w:uiPriority="67" w:unhideWhenUsed="0"/>
-    <w:lsdException w:name="Medium Grid 2 Accent 4" w:semiHidden="0" w:uiPriority="68" w:unhideWhenUsed="0"/>
-    <w:lsdException w:name="Medium Grid 3 Accent 4" w:semiHidden="0" w:uiPriority="69" w:unhideWhenUsed="0"/>
-    <w:lsdException w:name="Dark List Accent 4" w:semiHidden="0" w:uiPriority="70" w:unhideWhenUsed="0"/>
-    <w:lsdException w:name="Colorful Shading Accent 4" w:semiHidden="0" w:uiPriority="71" w:unhideWhenUsed="0"/>
-    <w:lsdException w:name="Colorful List Accent 4" w:semiHidden="0" w:uiPriority="72" w:unhideWhenUsed="0"/>
-    <w:lsdException w:name="Colorful Grid Accent 4" w:semiHidden="0" w:uiPriority="73" w:unhideWhenUsed="0"/>
-    <w:lsdException w:name="Light Shading Accent 5" w:semiHidden="0" w:uiPriority="60" w:unhideWhenUsed="0"/>
-    <w:lsdException w:name="Light List Accent 5" w:semiHidden="0" w:uiPriority="61" w:unhideWhenUsed="0"/>
-    <w:lsdException w:name="Light Grid Accent 5" w:semiHidden="0" w:uiPriority="62" w:unhideWhenUsed="0"/>
-    <w:lsdException w:name="Medium Shading 1 Accent 5" w:semiHidden="0" w:uiPriority="63" w:unhideWhenUsed="0"/>
-    <w:lsdException w:name="Medium Shading 2 Accent 5" w:semiHidden="0" w:uiPriority="64" w:unhideWhenUsed="0"/>
-    <w:lsdException w:name="Medium List 1 Accent 5" w:semiHidden="0" w:uiPriority="65" w:unhideWhenUsed="0"/>
-    <w:lsdException w:name="Medium List 2 Accent 5" w:semiHidden="0" w:uiPriority="66" w:unhideWhenUsed="0"/>
-    <w:lsdException w:name="Medium Grid 1 Accent 5" w:semiHidden="0" w:uiPriority="67" w:unhideWhenUsed="0"/>
-    <w:lsdException w:name="Medium Grid 2 Accent 5" w:semiHidden="0" w:uiPriority="68" w:unhideWhenUsed="0"/>
-    <w:lsdException w:name="Medium Grid 3 Accent 5" w:semiHidden="0" w:uiPriority="69" w:unhideWhenUsed="0"/>
-    <w:lsdException w:name="Dark List Accent 5" w:semiHidden="0" w:uiPriority="70" w:unhideWhenUsed="0"/>
-    <w:lsdException w:name="Colorful Shading Accent 5" w:semiHidden="0" w:uiPriority="71" w:unhideWhenUsed="0"/>
-    <w:lsdException w:name="Colorful List Accent 5" w:semiHidden="0" w:uiPriority="72" w:unhideWhenUsed="0"/>
-    <w:lsdException w:name="Colorful Grid Accent 5" w:semiHidden="0" w:uiPriority="73" w:unhideWhenUsed="0"/>
-    <w:lsdException w:name="Light Shading Accent 6" w:semiHidden="0" w:uiPriority="60" w:unhideWhenUsed="0"/>
-    <w:lsdException w:name="Light List Accent 6" w:semiHidden="0" w:uiPriority="61" w:unhideWhenUsed="0"/>
-    <w:lsdException w:name="Light Grid Accent 6" w:semiHidden="0" w:uiPriority="62" w:unhideWhenUsed="0"/>
-    <w:lsdException w:name="Medium Shading 1 Accent 6" w:semiHidden="0" w:uiPriority="63" w:unhideWhenUsed="0"/>
-    <w:lsdException w:name="Medium Shading 2 Accent 6" w:semiHidden="0" w:uiPriority="64" w:unhideWhenUsed="0"/>
-    <w:lsdException w:name="Medium List 1 Accent 6" w:semiHidden="0" w:uiPriority="65" w:unhideWhenUsed="0"/>
-    <w:lsdException w:name="Medium List 2 Accent 6" w:semiHidden="0" w:uiPriority="66" w:unhideWhenUsed="0"/>
-    <w:lsdException w:name="Medium Grid 1 Accent 6" w:semiHidden="0" w:uiPriority="67" w:unhideWhenUsed="0"/>
-    <w:lsdException w:name="Medium Grid 2 Accent 6" w:semiHidden="0" w:uiPriority="68" w:unhideWhenUsed="0"/>
-    <w:lsdException w:name="Medium Grid 3 Accent 6" w:semiHidden="0" w:uiPriority="69" w:unhideWhenUsed="0"/>
-    <w:lsdException w:name="Dark List Accent 6" w:semiHidden="0" w:uiPriority="70" w:unhideWhenUsed="0"/>
-    <w:lsdException w:name="Colorful Shading Accent 6" w:semiHidden="0" w:uiPriority="71" w:unhideWhenUsed="0"/>
-    <w:lsdException w:name="Colorful List Accent 6" w:semiHidden="0" w:uiPriority="72" w:unhideWhenUsed="0"/>
-    <w:lsdException w:name="Colorful Grid Accent 6" w:semiHidden="0" w:uiPriority="73" w:unhideWhenUsed="0"/>
-    <w:lsdException w:name="Subtle Emphasis" w:semiHidden="0" w:uiPriority="19" w:unhideWhenUsed="0" w:qFormat="1"/>
-    <w:lsdException w:name="Intense Emphasis" w:semiHidden="0" w:uiPriority="21" w:unhideWhenUsed="0" w:qFormat="1"/>
-    <w:lsdException w:name="Subtle Reference" w:semiHidden="0" w:uiPriority="31" w:unhideWhenUsed="0" w:qFormat="1"/>
-    <w:lsdException w:name="Intense Reference" w:semiHidden="0" w:uiPriority="32" w:unhideWhenUsed="0" w:qFormat="1"/>
-    <w:lsdException w:name="Book Title" w:semiHidden="0" w:uiPriority="33" w:unhideWhenUsed="0" w:qFormat="1"/>
-    <w:lsdException w:name="Bibliography" w:uiPriority="37"/>
-    <w:lsdException w:name="TOC Heading" w:uiPriority="39" w:qFormat="1"/>
+  <w:latentStyles w:defLockedState="0" w:defUIPriority="99" w:defSemiHidden="0" w:defUnhideWhenUsed="0" w:defQFormat="0" w:count="374">
+    <w:lsdException w:name="Normal" w:uiPriority="0" w:qFormat="1"/>
+    <w:lsdException w:name="heading 1" w:uiPriority="9" w:qFormat="1"/>
+    <w:lsdException w:name="heading 2" w:semiHidden="1" w:uiPriority="9" w:unhideWhenUsed="1" w:qFormat="1"/>
+    <w:lsdException w:name="heading 3" w:semiHidden="1" w:uiPriority="9" w:unhideWhenUsed="1" w:qFormat="1"/>
+    <w:lsdException w:name="heading 4" w:semiHidden="1" w:uiPriority="9" w:unhideWhenUsed="1" w:qFormat="1"/>
+    <w:lsdException w:name="heading 5" w:semiHidden="1" w:uiPriority="9" w:unhideWhenUsed="1" w:qFormat="1"/>
+    <w:lsdException w:name="heading 6" w:semiHidden="1" w:uiPriority="9" w:unhideWhenUsed="1" w:qFormat="1"/>
+    <w:lsdException w:name="heading 7" w:semiHidden="1" w:uiPriority="9" w:unhideWhenUsed="1" w:qFormat="1"/>
+    <w:lsdException w:name="heading 8" w:semiHidden="1" w:uiPriority="9" w:unhideWhenUsed="1" w:qFormat="1"/>
+    <w:lsdException w:name="heading 9" w:semiHidden="1" w:uiPriority="9" w:unhideWhenUsed="1" w:qFormat="1"/>
+    <w:lsdException w:name="index 1" w:semiHidden="1" w:unhideWhenUsed="1"/>
+    <w:lsdException w:name="index 2" w:semiHidden="1" w:unhideWhenUsed="1"/>
+    <w:lsdException w:name="index 3" w:semiHidden="1" w:unhideWhenUsed="1"/>
+    <w:lsdException w:name="index 4" w:semiHidden="1" w:unhideWhenUsed="1"/>
+    <w:lsdException w:name="index 5" w:semiHidden="1" w:unhideWhenUsed="1"/>
+    <w:lsdException w:name="index 6" w:semiHidden="1" w:unhideWhenUsed="1"/>
+    <w:lsdException w:name="index 7" w:semiHidden="1" w:unhideWhenUsed="1"/>
+    <w:lsdException w:name="index 8" w:semiHidden="1" w:unhideWhenUsed="1"/>
+    <w:lsdException w:name="index 9" w:semiHidden="1" w:unhideWhenUsed="1"/>
+    <w:lsdException w:name="toc 1" w:semiHidden="1" w:uiPriority="39" w:unhideWhenUsed="1"/>
+    <w:lsdException w:name="toc 2" w:semiHidden="1" w:uiPriority="39" w:unhideWhenUsed="1"/>
+    <w:lsdException w:name="toc 3" w:semiHidden="1" w:uiPriority="39" w:unhideWhenUsed="1"/>
+    <w:lsdException w:name="toc 4" w:semiHidden="1" w:uiPriority="39" w:unhideWhenUsed="1"/>
+    <w:lsdException w:name="toc 5" w:semiHidden="1" w:uiPriority="39" w:unhideWhenUsed="1"/>
+    <w:lsdException w:name="toc 6" w:semiHidden="1" w:uiPriority="39" w:unhideWhenUsed="1"/>
+    <w:lsdException w:name="toc 7" w:semiHidden="1" w:uiPriority="39" w:unhideWhenUsed="1"/>
+    <w:lsdException w:name="toc 8" w:semiHidden="1" w:uiPriority="39" w:unhideWhenUsed="1"/>
+    <w:lsdException w:name="toc 9" w:semiHidden="1" w:uiPriority="39" w:unhideWhenUsed="1"/>
+    <w:lsdException w:name="Normal Indent" w:semiHidden="1" w:unhideWhenUsed="1"/>
+    <w:lsdException w:name="footnote text" w:semiHidden="1" w:unhideWhenUsed="1"/>
+    <w:lsdException w:name="annotation text" w:semiHidden="1" w:unhideWhenUsed="1"/>
+    <w:lsdException w:name="header" w:semiHidden="1" w:unhideWhenUsed="1"/>
+    <w:lsdException w:name="footer" w:semiHidden="1" w:unhideWhenUsed="1"/>
+    <w:lsdException w:name="index heading" w:semiHidden="1" w:unhideWhenUsed="1"/>
+    <w:lsdException w:name="caption" w:semiHidden="1" w:uiPriority="35" w:unhideWhenUsed="1" w:qFormat="1"/>
+    <w:lsdException w:name="table of figures" w:semiHidden="1" w:unhideWhenUsed="1"/>
+    <w:lsdException w:name="envelope address" w:semiHidden="1" w:unhideWhenUsed="1"/>
+    <w:lsdException w:name="envelope return" w:semiHidden="1" w:unhideWhenUsed="1"/>
+    <w:lsdException w:name="footnote reference" w:semiHidden="1" w:unhideWhenUsed="1"/>
+    <w:lsdException w:name="annotation reference" w:semiHidden="1" w:unhideWhenUsed="1"/>
+    <w:lsdException w:name="line number" w:semiHidden="1" w:unhideWhenUsed="1"/>
+    <w:lsdException w:name="page number" w:semiHidden="1" w:unhideWhenUsed="1"/>
+    <w:lsdException w:name="endnote reference" w:semiHidden="1" w:unhideWhenUsed="1"/>
+    <w:lsdException w:name="endnote text" w:semiHidden="1" w:unhideWhenUsed="1"/>
+    <w:lsdException w:name="table of authorities" w:semiHidden="1" w:unhideWhenUsed="1"/>
+    <w:lsdException w:name="macro" w:semiHidden="1" w:unhideWhenUsed="1"/>
+    <w:lsdException w:name="toa heading" w:semiHidden="1" w:unhideWhenUsed="1"/>
+    <w:lsdException w:name="List" w:semiHidden="1" w:unhideWhenUsed="1"/>
+    <w:lsdException w:name="List Bullet" w:semiHidden="1" w:unhideWhenUsed="1"/>
+    <w:lsdException w:name="List Number" w:semiHidden="1" w:unhideWhenUsed="1"/>
+    <w:lsdException w:name="List 2" w:semiHidden="1" w:unhideWhenUsed="1"/>
+    <w:lsdException w:name="List 3" w:semiHidden="1" w:unhideWhenUsed="1"/>
+    <w:lsdException w:name="List 4" w:semiHidden="1" w:unhideWhenUsed="1"/>
+    <w:lsdException w:name="List 5" w:semiHidden="1" w:unhideWhenUsed="1"/>
+    <w:lsdException w:name="List Bullet 2" w:semiHidden="1" w:unhideWhenUsed="1"/>
+    <w:lsdException w:name="List Bullet 3" w:semiHidden="1" w:unhideWhenUsed="1"/>
+    <w:lsdException w:name="List Bullet 4" w:semiHidden="1" w:unhideWhenUsed="1"/>
+    <w:lsdException w:name="List Bullet 5" w:semiHidden="1" w:unhideWhenUsed="1"/>
+    <w:lsdException w:name="List Number 2" w:semiHidden="1" w:unhideWhenUsed="1"/>
+    <w:lsdException w:name="List Number 3" w:semiHidden="1" w:unhideWhenUsed="1"/>
+    <w:lsdException w:name="List Number 4" w:semiHidden="1" w:unhideWhenUsed="1"/>
+    <w:lsdException w:name="List Number 5" w:semiHidden="1" w:unhideWhenUsed="1"/>
+    <w:lsdException w:name="Title" w:uiPriority="10" w:qFormat="1"/>
+    <w:lsdException w:name="Closing" w:semiHidden="1" w:unhideWhenUsed="1"/>
+    <w:lsdException w:name="Signature" w:semiHidden="1" w:unhideWhenUsed="1"/>
+    <w:lsdException w:name="Default Paragraph Font" w:semiHidden="1" w:uiPriority="1" w:unhideWhenUsed="1"/>
+    <w:lsdException w:name="Body Text" w:semiHidden="1" w:unhideWhenUsed="1"/>
+    <w:lsdException w:name="Body Text Indent" w:semiHidden="1" w:unhideWhenUsed="1"/>
+    <w:lsdException w:name="List Continue" w:semiHidden="1" w:unhideWhenUsed="1"/>
+    <w:lsdException w:name="List Continue 2" w:semiHidden="1" w:unhideWhenUsed="1"/>
+    <w:lsdException w:name="List Continue 3" w:semiHidden="1" w:unhideWhenUsed="1"/>
+    <w:lsdException w:name="List Continue 4" w:semiHidden="1" w:unhideWhenUsed="1"/>
+    <w:lsdException w:name="List Continue 5" w:semiHidden="1" w:unhideWhenUsed="1"/>
+    <w:lsdException w:name="Message Header" w:semiHidden="1" w:unhideWhenUsed="1"/>
+    <w:lsdException w:name="Subtitle" w:uiPriority="11" w:qFormat="1"/>
+    <w:lsdException w:name="Salutation" w:semiHidden="1" w:unhideWhenUsed="1"/>
+    <w:lsdException w:name="Date" w:semiHidden="1" w:unhideWhenUsed="1"/>
+    <w:lsdException w:name="Body Text First Indent" w:semiHidden="1" w:unhideWhenUsed="1"/>
+    <w:lsdException w:name="Body Text First Indent 2" w:semiHidden="1" w:unhideWhenUsed="1"/>
+    <w:lsdException w:name="Note Heading" w:semiHidden="1" w:unhideWhenUsed="1"/>
+    <w:lsdException w:name="Body Text 2" w:semiHidden="1" w:unhideWhenUsed="1"/>
+    <w:lsdException w:name="Body Text 3" w:semiHidden="1" w:unhideWhenUsed="1"/>
+    <w:lsdException w:name="Body Text Indent 2" w:semiHidden="1" w:unhideWhenUsed="1"/>
+    <w:lsdException w:name="Body Text Indent 3" w:semiHidden="1" w:unhideWhenUsed="1"/>
+    <w:lsdException w:name="Block Text" w:semiHidden="1" w:unhideWhenUsed="1"/>
+    <w:lsdException w:name="Hyperlink" w:semiHidden="1" w:unhideWhenUsed="1"/>
+    <w:lsdException w:name="FollowedHyperlink" w:semiHidden="1" w:unhideWhenUsed="1"/>
+    <w:lsdException w:name="Strong" w:uiPriority="22" w:qFormat="1"/>
+    <w:lsdException w:name="Emphasis" w:uiPriority="20" w:qFormat="1"/>
+    <w:lsdException w:name="Document Map" w:semiHidden="1" w:unhideWhenUsed="1"/>
+    <w:lsdException w:name="Plain Text" w:semiHidden="1" w:unhideWhenUsed="1"/>
+    <w:lsdException w:name="E-mail Signature" w:semiHidden="1" w:unhideWhenUsed="1"/>
+    <w:lsdException w:name="HTML Top of Form" w:semiHidden="1" w:unhideWhenUsed="1"/>
+    <w:lsdException w:name="HTML Bottom of Form" w:semiHidden="1" w:unhideWhenUsed="1"/>
+    <w:lsdException w:name="Normal (Web)" w:semiHidden="1" w:unhideWhenUsed="1"/>
+    <w:lsdException w:name="HTML Acronym" w:semiHidden="1" w:unhideWhenUsed="1"/>
+    <w:lsdException w:name="HTML Address" w:semiHidden="1" w:unhideWhenUsed="1"/>
+    <w:lsdException w:name="HTML Cite" w:semiHidden="1" w:unhideWhenUsed="1"/>
+    <w:lsdException w:name="HTML Code" w:semiHidden="1" w:unhideWhenUsed="1"/>
+    <w:lsdException w:name="HTML Definition" w:semiHidden="1" w:unhideWhenUsed="1"/>
+    <w:lsdException w:name="HTML Keyboard" w:semiHidden="1" w:unhideWhenUsed="1"/>
+    <w:lsdException w:name="HTML Preformatted" w:semiHidden="1" w:unhideWhenUsed="1"/>
+    <w:lsdException w:name="HTML Sample" w:semiHidden="1" w:unhideWhenUsed="1"/>
+    <w:lsdException w:name="HTML Typewriter" w:semiHidden="1" w:unhideWhenUsed="1"/>
+    <w:lsdException w:name="HTML Variable" w:semiHidden="1" w:unhideWhenUsed="1"/>
+    <w:lsdException w:name="Normal Table" w:semiHidden="1" w:unhideWhenUsed="1"/>
+    <w:lsdException w:name="annotation subject" w:semiHidden="1" w:unhideWhenUsed="1"/>
+    <w:lsdException w:name="No List" w:semiHidden="1" w:unhideWhenUsed="1"/>
+    <w:lsdException w:name="Outline List 1" w:semiHidden="1" w:unhideWhenUsed="1"/>
+    <w:lsdException w:name="Outline List 2" w:semiHidden="1" w:unhideWhenUsed="1"/>
+    <w:lsdException w:name="Outline List 3" w:semiHidden="1" w:unhideWhenUsed="1"/>
+    <w:lsdException w:name="Table Simple 1" w:semiHidden="1" w:unhideWhenUsed="1"/>
+    <w:lsdException w:name="Table Simple 2" w:semiHidden="1" w:unhideWhenUsed="1"/>
+    <w:lsdException w:name="Table Simple 3" w:semiHidden="1" w:unhideWhenUsed="1"/>
+    <w:lsdException w:name="Table Classic 1" w:semiHidden="1" w:unhideWhenUsed="1"/>
+    <w:lsdException w:name="Table Classic 2" w:semiHidden="1" w:unhideWhenUsed="1"/>
+    <w:lsdException w:name="Table Classic 3" w:semiHidden="1" w:unhideWhenUsed="1"/>
+    <w:lsdException w:name="Table Classic 4" w:semiHidden="1" w:unhideWhenUsed="1"/>
+    <w:lsdException w:name="Table Colorful 1" w:semiHidden="1" w:unhideWhenUsed="1"/>
+    <w:lsdException w:name="Table Colorful 2" w:semiHidden="1" w:unhideWhenUsed="1"/>
+    <w:lsdException w:name="Table Colorful 3" w:semiHidden="1" w:unhideWhenUsed="1"/>
+    <w:lsdException w:name="Table Columns 1" w:semiHidden="1" w:unhideWhenUsed="1"/>
+    <w:lsdException w:name="Table Columns 2" w:semiHidden="1" w:unhideWhenUsed="1"/>
+    <w:lsdException w:name="Table Columns 3" w:semiHidden="1" w:unhideWhenUsed="1"/>
+    <w:lsdException w:name="Table Columns 4" w:semiHidden="1" w:unhideWhenUsed="1"/>
+    <w:lsdException w:name="Table Columns 5" w:semiHidden="1" w:unhideWhenUsed="1"/>
+    <w:lsdException w:name="Table Grid 1" w:semiHidden="1" w:unhideWhenUsed="1"/>
+    <w:lsdException w:name="Table Grid 2" w:semiHidden="1" w:unhideWhenUsed="1"/>
+    <w:lsdException w:name="Table Grid 3" w:semiHidden="1" w:unhideWhenUsed="1"/>
+    <w:lsdException w:name="Table Grid 4" w:semiHidden="1" w:unhideWhenUsed="1"/>
+    <w:lsdException w:name="Table Grid 5" w:semiHidden="1" w:unhideWhenUsed="1"/>
+    <w:lsdException w:name="Table Grid 6" w:semiHidden="1" w:unhideWhenUsed="1"/>
+    <w:lsdException w:name="Table Grid 7" w:semiHidden="1" w:unhideWhenUsed="1"/>
+    <w:lsdException w:name="Table Grid 8" w:semiHidden="1" w:unhideWhenUsed="1"/>
+    <w:lsdException w:name="Table List 1" w:semiHidden="1" w:unhideWhenUsed="1"/>
+    <w:lsdException w:name="Table List 2" w:semiHidden="1" w:unhideWhenUsed="1"/>
+    <w:lsdException w:name="Table List 3" w:semiHidden="1" w:unhideWhenUsed="1"/>
+    <w:lsdException w:name="Table List 4" w:semiHidden="1" w:unhideWhenUsed="1"/>
+    <w:lsdException w:name="Table List 5" w:semiHidden="1" w:unhideWhenUsed="1"/>
+    <w:lsdException w:name="Table List 6" w:semiHidden="1" w:unhideWhenUsed="1"/>
+    <w:lsdException w:name="Table List 7" w:semiHidden="1" w:unhideWhenUsed="1"/>
+    <w:lsdException w:name="Table List 8" w:semiHidden="1" w:unhideWhenUsed="1"/>
+    <w:lsdException w:name="Table 3D effects 1" w:semiHidden="1" w:unhideWhenUsed="1"/>
+    <w:lsdException w:name="Table 3D effects 2" w:semiHidden="1" w:unhideWhenUsed="1"/>
+    <w:lsdException w:name="Table 3D effects 3" w:semiHidden="1" w:unhideWhenUsed="1"/>
+    <w:lsdException w:name="Table Contemporary" w:semiHidden="1" w:unhideWhenUsed="1"/>
+    <w:lsdException w:name="Table Elegant" w:semiHidden="1" w:unhideWhenUsed="1"/>
+    <w:lsdException w:name="Table Professional" w:semiHidden="1" w:unhideWhenUsed="1"/>
+    <w:lsdException w:name="Table Subtle 1" w:semiHidden="1" w:unhideWhenUsed="1"/>
+    <w:lsdException w:name="Table Subtle 2" w:semiHidden="1" w:unhideWhenUsed="1"/>
+    <w:lsdException w:name="Table Web 1" w:semiHidden="1" w:unhideWhenUsed="1"/>
+    <w:lsdException w:name="Table Web 2" w:semiHidden="1" w:unhideWhenUsed="1"/>
+    <w:lsdException w:name="Table Web 3" w:semiHidden="1" w:unhideWhenUsed="1"/>
+    <w:lsdException w:name="Balloon Text" w:semiHidden="1" w:unhideWhenUsed="1"/>
+    <w:lsdException w:name="Table Grid" w:semiHidden="1" w:uiPriority="59" w:unhideWhenUsed="1"/>
+    <w:lsdException w:name="Table Theme" w:semiHidden="1" w:unhideWhenUsed="1"/>
+    <w:lsdException w:name="Placeholder Text" w:semiHidden="1"/>
+    <w:lsdException w:name="No Spacing" w:uiPriority="1" w:qFormat="1"/>
+    <w:lsdException w:name="Light Shading" w:uiPriority="60"/>
+    <w:lsdException w:name="Light List" w:uiPriority="61"/>
+    <w:lsdException w:name="Light Grid" w:uiPriority="62"/>
+    <w:lsdException w:name="Medium Shading 1" w:uiPriority="63"/>
+    <w:lsdException w:name="Medium Shading 2" w:uiPriority="64"/>
+    <w:lsdException w:name="Medium List 1" w:uiPriority="65"/>
+    <w:lsdException w:name="Medium List 2" w:uiPriority="66"/>
+    <w:lsdException w:name="Medium Grid 1" w:uiPriority="67"/>
+    <w:lsdException w:name="Medium Grid 2" w:uiPriority="68"/>
+    <w:lsdException w:name="Medium Grid 3" w:uiPriority="69"/>
+    <w:lsdException w:name="Dark List" w:uiPriority="70"/>
+    <w:lsdException w:name="Colorful Shading" w:uiPriority="71"/>
+    <w:lsdException w:name="Colorful List" w:uiPriority="72"/>
+    <w:lsdException w:name="Colorful Grid" w:uiPriority="73"/>
+    <w:lsdException w:name="Light Shading Accent 1" w:uiPriority="60"/>
+    <w:lsdException w:name="Light List Accent 1" w:uiPriority="61"/>
+    <w:lsdException w:name="Light Grid Accent 1" w:uiPriority="62"/>
+    <w:lsdException w:name="Medium Shading 1 Accent 1" w:uiPriority="63"/>
+    <w:lsdException w:name="Medium Shading 2 Accent 1" w:uiPriority="64"/>
+    <w:lsdException w:name="Medium List 1 Accent 1" w:uiPriority="65"/>
+    <w:lsdException w:name="Revision" w:semiHidden="1"/>
+    <w:lsdException w:name="List Paragraph" w:uiPriority="34" w:qFormat="1"/>
+    <w:lsdException w:name="Quote" w:uiPriority="29" w:qFormat="1"/>
+    <w:lsdException w:name="Intense Quote" w:uiPriority="30" w:qFormat="1"/>
+    <w:lsdException w:name="Medium List 2 Accent 1" w:uiPriority="66"/>
+    <w:lsdException w:name="Medium Grid 1 Accent 1" w:uiPriority="67"/>
+    <w:lsdException w:name="Medium Grid 2 Accent 1" w:uiPriority="68"/>
+    <w:lsdException w:name="Medium Grid 3 Accent 1" w:uiPriority="69"/>
+    <w:lsdException w:name="Dark List Accent 1" w:uiPriority="70"/>
+    <w:lsdException w:name="Colorful Shading Accent 1" w:uiPriority="71"/>
+    <w:lsdException w:name="Colorful List Accent 1" w:uiPriority="72"/>
+    <w:lsdException w:name="Colorful Grid Accent 1" w:uiPriority="73"/>
+    <w:lsdException w:name="Light Shading Accent 2" w:uiPriority="60"/>
+    <w:lsdException w:name="Light List Accent 2" w:uiPriority="61"/>
+    <w:lsdException w:name="Light Grid Accent 2" w:uiPriority="62"/>
+    <w:lsdException w:name="Medium Shading 1 Accent 2" w:uiPriority="63"/>
+    <w:lsdException w:name="Medium Shading 2 Accent 2" w:uiPriority="64"/>
+    <w:lsdException w:name="Medium List 1 Accent 2" w:uiPriority="65"/>
+    <w:lsdException w:name="Medium List 2 Accent 2" w:uiPriority="66"/>
+    <w:lsdException w:name="Medium Grid 1 Accent 2" w:uiPriority="67"/>
+    <w:lsdException w:name="Medium Grid 2 Accent 2" w:uiPriority="68"/>
+    <w:lsdException w:name="Medium Grid 3 Accent 2" w:uiPriority="69"/>
+    <w:lsdException w:name="Dark List Accent 2" w:uiPriority="70"/>
+    <w:lsdException w:name="Colorful Shading Accent 2" w:uiPriority="71"/>
+    <w:lsdException w:name="Colorful List Accent 2" w:uiPriority="72"/>
+    <w:lsdException w:name="Colorful Grid Accent 2" w:uiPriority="73"/>
+    <w:lsdException w:name="Light Shading Accent 3" w:uiPriority="60"/>
+    <w:lsdException w:name="Light List Accent 3" w:uiPriority="61"/>
+    <w:lsdException w:name="Light Grid Accent 3" w:uiPriority="62"/>
+    <w:lsdException w:name="Medium Shading 1 Accent 3" w:uiPriority="63"/>
+    <w:lsdException w:name="Medium Shading 2 Accent 3" w:uiPriority="64"/>
+    <w:lsdException w:name="Medium List 1 Accent 3" w:uiPriority="65"/>
+    <w:lsdException w:name="Medium List 2 Accent 3" w:uiPriority="66"/>
+    <w:lsdException w:name="Medium Grid 1 Accent 3" w:uiPriority="67"/>
+    <w:lsdException w:name="Medium Grid 2 Accent 3" w:uiPriority="68"/>
+    <w:lsdException w:name="Medium Grid 3 Accent 3" w:uiPriority="69"/>
+    <w:lsdException w:name="Dark List Accent 3" w:uiPriority="70"/>
+    <w:lsdException w:name="Colorful Shading Accent 3" w:uiPriority="71"/>
+    <w:lsdException w:name="Colorful List Accent 3" w:uiPriority="72"/>
+    <w:lsdException w:name="Colorful Grid Accent 3" w:uiPriority="73"/>
+    <w:lsdException w:name="Light Shading Accent 4" w:uiPriority="60"/>
+    <w:lsdException w:name="Light List Accent 4" w:uiPriority="61"/>
+    <w:lsdException w:name="Light Grid Accent 4" w:uiPriority="62"/>
+    <w:lsdException w:name="Medium Shading 1 Accent 4" w:uiPriority="63"/>
+    <w:lsdException w:name="Medium Shading 2 Accent 4" w:uiPriority="64"/>
+    <w:lsdException w:name="Medium List 1 Accent 4" w:uiPriority="65"/>
+    <w:lsdException w:name="Medium List 2 Accent 4" w:uiPriority="66"/>
+    <w:lsdException w:name="Medium Grid 1 Accent 4" w:uiPriority="67"/>
+    <w:lsdException w:name="Medium Grid 2 Accent 4" w:uiPriority="68"/>
+    <w:lsdException w:name="Medium Grid 3 Accent 4" w:uiPriority="69"/>
+    <w:lsdException w:name="Dark List Accent 4" w:uiPriority="70"/>
+    <w:lsdException w:name="Colorful Shading Accent 4" w:uiPriority="71"/>
+    <w:lsdException w:name="Colorful List Accent 4" w:uiPriority="72"/>
+    <w:lsdException w:name="Colorful Grid Accent 4" w:uiPriority="73"/>
+    <w:lsdException w:name="Light Shading Accent 5" w:uiPriority="60"/>
+    <w:lsdException w:name="Light List Accent 5" w:uiPriority="61"/>
+    <w:lsdException w:name="Light Grid Accent 5" w:uiPriority="62"/>
+    <w:lsdException w:name="Medium Shading 1 Accent 5" w:uiPriority="63"/>
+    <w:lsdException w:name="Medium Shading 2 Accent 5" w:uiPriority="64"/>
+    <w:lsdException w:name="Medium List 1 Accent 5" w:uiPriority="65"/>
+    <w:lsdException w:name="Medium List 2 Accent 5" w:uiPriority="66"/>
+    <w:lsdException w:name="Medium Grid 1 Accent 5" w:uiPriority="67"/>
+    <w:lsdException w:name="Medium Grid 2 Accent 5" w:uiPriority="68"/>
+    <w:lsdException w:name="Medium Grid 3 Accent 5" w:uiPriority="69"/>
+    <w:lsdException w:name="Dark List Accent 5" w:uiPriority="70"/>
+    <w:lsdException w:name="Colorful Shading Accent 5" w:uiPriority="71"/>
+    <w:lsdException w:name="Colorful List Accent 5" w:uiPriority="72"/>
+    <w:lsdException w:name="Colorful Grid Accent 5" w:uiPriority="73"/>
+    <w:lsdException w:name="Light Shading Accent 6" w:uiPriority="60"/>
+    <w:lsdException w:name="Light List Accent 6" w:uiPriority="61"/>
+    <w:lsdException w:name="Light Grid Accent 6" w:uiPriority="62"/>
+    <w:lsdException w:name="Medium Shading 1 Accent 6" w:uiPriority="63"/>
+    <w:lsdException w:name="Medium Shading 2 Accent 6" w:uiPriority="64"/>
+    <w:lsdException w:name="Medium List 1 Accent 6" w:uiPriority="65"/>
+    <w:lsdException w:name="Medium List 2 Accent 6" w:uiPriority="66"/>
+    <w:lsdException w:name="Medium Grid 1 Accent 6" w:uiPriority="67"/>
+    <w:lsdException w:name="Medium Grid 2 Accent 6" w:uiPriority="68"/>
+    <w:lsdException w:name="Medium Grid 3 Accent 6" w:uiPriority="69"/>
+    <w:lsdException w:name="Dark List Accent 6" w:uiPriority="70"/>
+    <w:lsdException w:name="Colorful Shading Accent 6" w:uiPriority="71"/>
+    <w:lsdException w:name="Colorful List Accent 6" w:uiPriority="72"/>
+    <w:lsdException w:name="Colorful Grid Accent 6" w:uiPriority="73"/>
+    <w:lsdException w:name="Subtle Emphasis" w:uiPriority="19" w:qFormat="1"/>
+    <w:lsdException w:name="Intense Emphasis" w:uiPriority="21" w:qFormat="1"/>
+    <w:lsdException w:name="Subtle Reference" w:uiPriority="31" w:qFormat="1"/>
+    <w:lsdException w:name="Intense Reference" w:uiPriority="32" w:qFormat="1"/>
+    <w:lsdException w:name="Book Title" w:uiPriority="33" w:qFormat="1"/>
+    <w:lsdException w:name="Bibliography" w:semiHidden="1" w:uiPriority="37" w:unhideWhenUsed="1"/>
+    <w:lsdException w:name="TOC Heading" w:semiHidden="1" w:uiPriority="39" w:unhideWhenUsed="1" w:qFormat="1"/>
+    <w:lsdException w:name="Plain Table 1" w:uiPriority="41"/>
+    <w:lsdException w:name="Plain Table 2" w:uiPriority="42"/>
+    <w:lsdException w:name="Plain Table 3" w:uiPriority="43"/>
+    <w:lsdException w:name="Plain Table 4" w:uiPriority="44"/>
+    <w:lsdException w:name="Plain Table 5" w:uiPriority="45"/>
+    <w:lsdException w:name="Grid Table Light" w:uiPriority="40"/>
+    <w:lsdException w:name="Grid Table 1 Light" w:uiPriority="46"/>
+    <w:lsdException w:name="Grid Table 2" w:uiPriority="47"/>
+    <w:lsdException w:name="Grid Table 3" w:uiPriority="48"/>
+    <w:lsdException w:name="Grid Table 4" w:uiPriority="49"/>
+    <w:lsdException w:name="Grid Table 5 Dark" w:uiPriority="50"/>
+    <w:lsdException w:name="Grid Table 6 Colorful" w:uiPriority="51"/>
+    <w:lsdException w:name="Grid Table 7 Colorful" w:uiPriority="52"/>
+    <w:lsdException w:name="Grid Table 1 Light Accent 1" w:uiPriority="46"/>
+    <w:lsdException w:name="Grid Table 2 Accent 1" w:uiPriority="47"/>
+    <w:lsdException w:name="Grid Table 3 Accent 1" w:uiPriority="48"/>
+    <w:lsdException w:name="Grid Table 4 Accent 1" w:uiPriority="49"/>
+    <w:lsdException w:name="Grid Table 5 Dark Accent 1" w:uiPriority="50"/>
+    <w:lsdException w:name="Grid Table 6 Colorful Accent 1" w:uiPriority="51"/>
+    <w:lsdException w:name="Grid Table 7 Colorful Accent 1" w:uiPriority="52"/>
+    <w:lsdException w:name="Grid Table 1 Light Accent 2" w:uiPriority="46"/>
+    <w:lsdException w:name="Grid Table 2 Accent 2" w:uiPriority="47"/>
+    <w:lsdException w:name="Grid Table 3 Accent 2" w:uiPriority="48"/>
+    <w:lsdException w:name="Grid Table 4 Accent 2" w:uiPriority="49"/>
+    <w:lsdException w:name="Grid Table 5 Dark Accent 2" w:uiPriority="50"/>
+    <w:lsdException w:name="Grid Table 6 Colorful Accent 2" w:uiPriority="51"/>
+    <w:lsdException w:name="Grid Table 7 Colorful Accent 2" w:uiPriority="52"/>
+    <w:lsdException w:name="Grid Table 1 Light Accent 3" w:uiPriority="46"/>
+    <w:lsdException w:name="Grid Table 2 Accent 3" w:uiPriority="47"/>
+    <w:lsdException w:name="Grid Table 3 Accent 3" w:uiPriority="48"/>
+    <w:lsdException w:name="Grid Table 4 Accent 3" w:uiPriority="49"/>
+    <w:lsdException w:name="Grid Table 5 Dark Accent 3" w:uiPriority="50"/>
+    <w:lsdException w:name="Grid Table 6 Colorful Accent 3" w:uiPriority="51"/>
+    <w:lsdException w:name="Grid Table 7 Colorful Accent 3" w:uiPriority="52"/>
+    <w:lsdException w:name="Grid Table 1 Light Accent 4" w:uiPriority="46"/>
+    <w:lsdException w:name="Grid Table 2 Accent 4" w:uiPriority="47"/>
+    <w:lsdException w:name="Grid Table 3 Accent 4" w:uiPriority="48"/>
+    <w:lsdException w:name="Grid Table 4 Accent 4" w:uiPriority="49"/>
+    <w:lsdException w:name="Grid Table 5 Dark Accent 4" w:uiPriority="50"/>
+    <w:lsdException w:name="Grid Table 6 Colorful Accent 4" w:uiPriority="51"/>
+    <w:lsdException w:name="Grid Table 7 Colorful Accent 4" w:uiPriority="52"/>
+    <w:lsdException w:name="Grid Table 1 Light Accent 5" w:uiPriority="46"/>
+    <w:lsdException w:name="Grid Table 2 Accent 5" w:uiPriority="47"/>
+    <w:lsdException w:name="Grid Table 3 Accent 5" w:uiPriority="48"/>
+    <w:lsdException w:name="Grid Table 4 Accent 5" w:uiPriority="49"/>
+    <w:lsdException w:name="Grid Table 5 Dark Accent 5" w:uiPriority="50"/>
+    <w:lsdException w:name="Grid Table 6 Colorful Accent 5" w:uiPriority="51"/>
+    <w:lsdException w:name="Grid Table 7 Colorful Accent 5" w:uiPriority="52"/>
+    <w:lsdException w:name="Grid Table 1 Light Accent 6" w:uiPriority="46"/>
+    <w:lsdException w:name="Grid Table 2 Accent 6" w:uiPriority="47"/>
+    <w:lsdException w:name="Grid Table 3 Accent 6" w:uiPriority="48"/>
+    <w:lsdException w:name="Grid Table 4 Accent 6" w:uiPriority="49"/>
+    <w:lsdException w:name="Grid Table 5 Dark Accent 6" w:uiPriority="50"/>
+    <w:lsdException w:name="Grid Table 6 Colorful Accent 6" w:uiPriority="51"/>
+    <w:lsdException w:name="Grid Table 7 Colorful Accent 6" w:uiPriority="52"/>
+    <w:lsdException w:name="List Table 1 Light" w:uiPriority="46"/>
+    <w:lsdException w:name="List Table 2" w:uiPriority="47"/>
+    <w:lsdException w:name="List Table 3" w:uiPriority="48"/>
+    <w:lsdException w:name="List Table 4" w:uiPriority="49"/>
+    <w:lsdException w:name="List Table 5 Dark" w:uiPriority="50"/>
+    <w:lsdException w:name="List Table 6 Colorful" w:uiPriority="51"/>
+    <w:lsdException w:name="List Table 7 Colorful" w:uiPriority="52"/>
+    <w:lsdException w:name="List Table 1 Light Accent 1" w:uiPriority="46"/>
+    <w:lsdException w:name="List Table 2 Accent 1" w:uiPriority="47"/>
+    <w:lsdException w:name="List Table 3 Accent 1" w:uiPriority="48"/>
+    <w:lsdException w:name="List Table 4 Accent 1" w:uiPriority="49"/>
+    <w:lsdException w:name="List Table 5 Dark Accent 1" w:uiPriority="50"/>
+    <w:lsdException w:name="List Table 6 Colorful Accent 1" w:uiPriority="51"/>
+    <w:lsdException w:name="List Table 7 Colorful Accent 1" w:uiPriority="52"/>
+    <w:lsdException w:name="List Table 1 Light Accent 2" w:uiPriority="46"/>
+    <w:lsdException w:name="List Table 2 Accent 2" w:uiPriority="47"/>
+    <w:lsdException w:name="List Table 3 Accent 2" w:uiPriority="48"/>
+    <w:lsdException w:name="List Table 4 Accent 2" w:uiPriority="49"/>
+    <w:lsdException w:name="List Table 5 Dark Accent 2" w:uiPriority="50"/>
+    <w:lsdException w:name="List Table 6 Colorful Accent 2" w:uiPriority="51"/>
+    <w:lsdException w:name="List Table 7 Colorful Accent 2" w:uiPriority="52"/>
+    <w:lsdException w:name="List Table 1 Light Accent 3" w:uiPriority="46"/>
+    <w:lsdException w:name="List Table 2 Accent 3" w:uiPriority="47"/>
+    <w:lsdException w:name="List Table 3 Accent 3" w:uiPriority="48"/>
+    <w:lsdException w:name="List Table 4 Accent 3" w:uiPriority="49"/>
+    <w:lsdException w:name="List Table 5 Dark Accent 3" w:uiPriority="50"/>
+    <w:lsdException w:name="List Table 6 Colorful Accent 3" w:uiPriority="51"/>
+    <w:lsdException w:name="List Table 7 Colorful Accent 3" w:uiPriority="52"/>
+    <w:lsdException w:name="List Table 1 Light Accent 4" w:uiPriority="46"/>
+    <w:lsdException w:name="List Table 2 Accent 4" w:uiPriority="47"/>
+    <w:lsdException w:name="List Table 3 Accent 4" w:uiPriority="48"/>
+    <w:lsdException w:name="List Table 4 Accent 4" w:uiPriority="49"/>
+    <w:lsdException w:name="List Table 5 Dark Accent 4" w:uiPriority="50"/>
+    <w:lsdException w:name="List Table 6 Colorful Accent 4" w:uiPriority="51"/>
+    <w:lsdException w:name="List Table 7 Colorful Accent 4" w:uiPriority="52"/>
+    <w:lsdException w:name="List Table 1 Light Accent 5" w:uiPriority="46"/>
+    <w:lsdException w:name="List Table 2 Accent 5" w:uiPriority="47"/>
+    <w:lsdException w:name="List Table 3 Accent 5" w:uiPriority="48"/>
+    <w:lsdException w:name="List Table 4 Accent 5" w:uiPriority="49"/>
+    <w:lsdException w:name="List Table 5 Dark Accent 5" w:uiPriority="50"/>
+    <w:lsdException w:name="List Table 6 Colorful Accent 5" w:uiPriority="51"/>
+    <w:lsdException w:name="List Table 7 Colorful Accent 5" w:uiPriority="52"/>
+    <w:lsdException w:name="List Table 1 Light Accent 6" w:uiPriority="46"/>
+    <w:lsdException w:name="List Table 2 Accent 6" w:uiPriority="47"/>
+    <w:lsdException w:name="List Table 3 Accent 6" w:uiPriority="48"/>
+    <w:lsdException w:name="List Table 4 Accent 6" w:uiPriority="49"/>
+    <w:lsdException w:name="List Table 5 Dark Accent 6" w:uiPriority="50"/>
+    <w:lsdException w:name="List Table 6 Colorful Accent 6" w:uiPriority="51"/>
+    <w:lsdException w:name="List Table 7 Colorful Accent 6" w:uiPriority="52"/>
+    <w:lsdException w:name="Mention" w:semiHidden="1" w:unhideWhenUsed="1"/>
+    <w:lsdException w:name="Smart Hyperlink" w:semiHidden="1" w:unhideWhenUsed="1"/>
+    <w:lsdException w:name="Hashtag" w:semiHidden="1" w:unhideWhenUsed="1"/>
   </w:latentStyles>
   <w:style w:type="paragraph" w:default="1" w:styleId="Normal">
     <w:name w:val="Normal"/>
     <w:qFormat/>
     <w:rsid w:val="00142FB3"/>
   </w:style>
-  <w:style w:type="paragraph" w:styleId="Heading1">
+  <w:style w:type="paragraph" w:styleId="Titre1">
     <w:name w:val="heading 1"/>
     <w:basedOn w:val="Normal"/>
     <w:next w:val="Normal"/>
-    <w:link w:val="Heading1Char"/>
+    <w:link w:val="Titre1Car"/>
     <w:uiPriority w:val="9"/>
     <w:qFormat/>
     <w:rsid w:val="00627802"/>
@@ -12748,11 +13462,11 @@
       <w:szCs w:val="32"/>
     </w:rPr>
   </w:style>
-  <w:style w:type="paragraph" w:styleId="Heading2">
+  <w:style w:type="paragraph" w:styleId="Titre2">
     <w:name w:val="heading 2"/>
     <w:basedOn w:val="Normal"/>
     <w:next w:val="Normal"/>
-    <w:link w:val="Heading2Char"/>
+    <w:link w:val="Titre2Car"/>
     <w:uiPriority w:val="9"/>
     <w:unhideWhenUsed/>
     <w:qFormat/>
@@ -12770,18 +13484,17 @@
       <w:szCs w:val="26"/>
     </w:rPr>
   </w:style>
-  <w:style w:type="character" w:default="1" w:styleId="DefaultParagraphFont">
+  <w:style w:type="character" w:default="1" w:styleId="Policepardfaut">
     <w:name w:val="Default Paragraph Font"/>
     <w:uiPriority w:val="1"/>
     <w:semiHidden/>
     <w:unhideWhenUsed/>
   </w:style>
-  <w:style w:type="table" w:default="1" w:styleId="TableNormal">
+  <w:style w:type="table" w:default="1" w:styleId="TableauNormal">
     <w:name w:val="Normal Table"/>
     <w:uiPriority w:val="99"/>
     <w:semiHidden/>
     <w:unhideWhenUsed/>
-    <w:qFormat/>
     <w:tblPr>
       <w:tblInd w:w="0" w:type="dxa"/>
       <w:tblCellMar>
@@ -12792,13 +13505,13 @@
       </w:tblCellMar>
     </w:tblPr>
   </w:style>
-  <w:style w:type="numbering" w:default="1" w:styleId="NoList">
+  <w:style w:type="numbering" w:default="1" w:styleId="Aucuneliste">
     <w:name w:val="No List"/>
     <w:uiPriority w:val="99"/>
     <w:semiHidden/>
     <w:unhideWhenUsed/>
   </w:style>
-  <w:style w:type="paragraph" w:styleId="ListParagraph">
+  <w:style w:type="paragraph" w:styleId="Paragraphedeliste">
     <w:name w:val="List Paragraph"/>
     <w:basedOn w:val="Normal"/>
     <w:uiPriority w:val="34"/>
@@ -12809,10 +13522,10 @@
       <w:contextualSpacing/>
     </w:pPr>
   </w:style>
-  <w:style w:type="character" w:customStyle="1" w:styleId="Heading1Char">
-    <w:name w:val="Heading 1 Char"/>
-    <w:basedOn w:val="DefaultParagraphFont"/>
-    <w:link w:val="Heading1"/>
+  <w:style w:type="character" w:customStyle="1" w:styleId="Titre1Car">
+    <w:name w:val="Titre 1 Car"/>
+    <w:basedOn w:val="Policepardfaut"/>
+    <w:link w:val="Titre1"/>
     <w:uiPriority w:val="9"/>
     <w:rsid w:val="00627802"/>
     <w:rPr>
@@ -12822,9 +13535,9 @@
       <w:szCs w:val="32"/>
     </w:rPr>
   </w:style>
-  <w:style w:type="paragraph" w:styleId="TOCHeading">
+  <w:style w:type="paragraph" w:styleId="En-ttedetabledesmatires">
     <w:name w:val="TOC Heading"/>
-    <w:basedOn w:val="Heading1"/>
+    <w:basedOn w:val="Titre1"/>
     <w:next w:val="Normal"/>
     <w:uiPriority w:val="39"/>
     <w:unhideWhenUsed/>
@@ -12837,7 +13550,7 @@
       <w:lang w:eastAsia="fr-FR"/>
     </w:rPr>
   </w:style>
-  <w:style w:type="paragraph" w:styleId="TOC1">
+  <w:style w:type="paragraph" w:styleId="TM1">
     <w:name w:val="toc 1"/>
     <w:basedOn w:val="Normal"/>
     <w:next w:val="Normal"/>
@@ -12849,9 +13562,9 @@
       <w:spacing w:after="100"/>
     </w:pPr>
   </w:style>
-  <w:style w:type="character" w:styleId="Hyperlink">
+  <w:style w:type="character" w:styleId="Lienhypertexte">
     <w:name w:val="Hyperlink"/>
-    <w:basedOn w:val="DefaultParagraphFont"/>
+    <w:basedOn w:val="Policepardfaut"/>
     <w:uiPriority w:val="99"/>
     <w:unhideWhenUsed/>
     <w:rsid w:val="000239F1"/>
@@ -12860,16 +13573,15 @@
       <w:u w:val="single"/>
     </w:rPr>
   </w:style>
-  <w:style w:type="table" w:styleId="TableGrid">
+  <w:style w:type="table" w:styleId="Grilledutableau">
     <w:name w:val="Table Grid"/>
-    <w:basedOn w:val="TableNormal"/>
+    <w:basedOn w:val="TableauNormal"/>
     <w:uiPriority w:val="59"/>
     <w:rsid w:val="00465E9A"/>
     <w:pPr>
       <w:spacing w:after="0" w:line="240" w:lineRule="auto"/>
     </w:pPr>
     <w:tblPr>
-      <w:tblInd w:w="0" w:type="dxa"/>
       <w:tblBorders>
         <w:top w:val="single" w:sz="4" w:space="0" w:color="auto"/>
         <w:left w:val="single" w:sz="4" w:space="0" w:color="auto"/>
@@ -12878,18 +13590,12 @@
         <w:insideH w:val="single" w:sz="4" w:space="0" w:color="auto"/>
         <w:insideV w:val="single" w:sz="4" w:space="0" w:color="auto"/>
       </w:tblBorders>
-      <w:tblCellMar>
-        <w:top w:w="0" w:type="dxa"/>
-        <w:left w:w="108" w:type="dxa"/>
-        <w:bottom w:w="0" w:type="dxa"/>
-        <w:right w:w="108" w:type="dxa"/>
-      </w:tblCellMar>
     </w:tblPr>
   </w:style>
-  <w:style w:type="paragraph" w:styleId="Header">
+  <w:style w:type="paragraph" w:styleId="En-tte">
     <w:name w:val="header"/>
     <w:basedOn w:val="Normal"/>
-    <w:link w:val="HeaderChar"/>
+    <w:link w:val="En-tteCar"/>
     <w:uiPriority w:val="99"/>
     <w:unhideWhenUsed/>
     <w:rsid w:val="007978A1"/>
@@ -12901,17 +13607,17 @@
       <w:spacing w:after="0" w:line="240" w:lineRule="auto"/>
     </w:pPr>
   </w:style>
-  <w:style w:type="character" w:customStyle="1" w:styleId="HeaderChar">
-    <w:name w:val="Header Char"/>
-    <w:basedOn w:val="DefaultParagraphFont"/>
-    <w:link w:val="Header"/>
+  <w:style w:type="character" w:customStyle="1" w:styleId="En-tteCar">
+    <w:name w:val="En-tête Car"/>
+    <w:basedOn w:val="Policepardfaut"/>
+    <w:link w:val="En-tte"/>
     <w:uiPriority w:val="99"/>
     <w:rsid w:val="007978A1"/>
   </w:style>
-  <w:style w:type="paragraph" w:styleId="Footer">
+  <w:style w:type="paragraph" w:styleId="Pieddepage">
     <w:name w:val="footer"/>
     <w:basedOn w:val="Normal"/>
-    <w:link w:val="FooterChar"/>
+    <w:link w:val="PieddepageCar"/>
     <w:uiPriority w:val="99"/>
     <w:unhideWhenUsed/>
     <w:rsid w:val="007978A1"/>
@@ -12923,17 +13629,17 @@
       <w:spacing w:after="0" w:line="240" w:lineRule="auto"/>
     </w:pPr>
   </w:style>
-  <w:style w:type="character" w:customStyle="1" w:styleId="FooterChar">
-    <w:name w:val="Footer Char"/>
-    <w:basedOn w:val="DefaultParagraphFont"/>
-    <w:link w:val="Footer"/>
+  <w:style w:type="character" w:customStyle="1" w:styleId="PieddepageCar">
+    <w:name w:val="Pied de page Car"/>
+    <w:basedOn w:val="Policepardfaut"/>
+    <w:link w:val="Pieddepage"/>
     <w:uiPriority w:val="99"/>
     <w:rsid w:val="007978A1"/>
   </w:style>
-  <w:style w:type="character" w:customStyle="1" w:styleId="Heading2Char">
-    <w:name w:val="Heading 2 Char"/>
-    <w:basedOn w:val="DefaultParagraphFont"/>
-    <w:link w:val="Heading2"/>
+  <w:style w:type="character" w:customStyle="1" w:styleId="Titre2Car">
+    <w:name w:val="Titre 2 Car"/>
+    <w:basedOn w:val="Policepardfaut"/>
+    <w:link w:val="Titre2"/>
     <w:uiPriority w:val="9"/>
     <w:rsid w:val="000772C7"/>
     <w:rPr>
@@ -12960,7 +13666,7 @@
       <w:lang w:eastAsia="fr-FR"/>
     </w:rPr>
   </w:style>
-  <w:style w:type="paragraph" w:styleId="TOC2">
+  <w:style w:type="paragraph" w:styleId="TM2">
     <w:name w:val="toc 2"/>
     <w:basedOn w:val="Normal"/>
     <w:next w:val="Normal"/>
@@ -12973,10 +13679,10 @@
       <w:ind w:left="220"/>
     </w:pPr>
   </w:style>
-  <w:style w:type="paragraph" w:styleId="BalloonText">
+  <w:style w:type="paragraph" w:styleId="Textedebulles">
     <w:name w:val="Balloon Text"/>
     <w:basedOn w:val="Normal"/>
-    <w:link w:val="BalloonTextChar"/>
+    <w:link w:val="TextedebullesCar"/>
     <w:uiPriority w:val="99"/>
     <w:semiHidden/>
     <w:unhideWhenUsed/>
@@ -12990,10 +13696,10 @@
       <w:szCs w:val="16"/>
     </w:rPr>
   </w:style>
-  <w:style w:type="character" w:customStyle="1" w:styleId="BalloonTextChar">
-    <w:name w:val="Balloon Text Char"/>
-    <w:basedOn w:val="DefaultParagraphFont"/>
-    <w:link w:val="BalloonText"/>
+  <w:style w:type="character" w:customStyle="1" w:styleId="TextedebullesCar">
+    <w:name w:val="Texte de bulles Car"/>
+    <w:basedOn w:val="Policepardfaut"/>
+    <w:link w:val="Textedebulles"/>
     <w:uiPriority w:val="99"/>
     <w:semiHidden/>
     <w:rsid w:val="005E4001"/>
@@ -13295,7 +14001,7 @@
   <a:extraClrSchemeLst/>
   <a:extLst>
     <a:ext uri="{05A4C25C-085E-4340-85A3-A5531E510DB2}">
-      <thm15:themeFamily xmlns:thm15="http://schemas.microsoft.com/office/thememl/2012/main" xmlns="" name="Office Theme" id="{62F939B6-93AF-4DB8-9C6B-D6C7DFDC589F}" vid="{4A3C46E8-61CC-4603-A589-7422A47A8E4A}"/>
+      <thm15:themeFamily xmlns:thm15="http://schemas.microsoft.com/office/thememl/2012/main" name="Office Theme" id="{62F939B6-93AF-4DB8-9C6B-D6C7DFDC589F}" vid="{4A3C46E8-61CC-4603-A589-7422A47A8E4A}"/>
     </a:ext>
   </a:extLst>
 </a:theme>
@@ -13306,7 +14012,7 @@
 </file>
 
 <file path=customXml/itemProps1.xml><?xml version="1.0" encoding="utf-8"?>
-<ds:datastoreItem xmlns:ds="http://schemas.openxmlformats.org/officeDocument/2006/customXml" ds:itemID="{B9B72568-C16C-46E1-A17F-6ED5BDDAB42C}">
+<ds:datastoreItem xmlns:ds="http://schemas.openxmlformats.org/officeDocument/2006/customXml" ds:itemID="{D55783E9-7629-4539-A9C5-06AF43E1DD76}">
   <ds:schemaRefs>
     <ds:schemaRef ds:uri="http://schemas.openxmlformats.org/officeDocument/2006/bibliography"/>
   </ds:schemaRefs>

</xml_diff>